<commit_message>
Adding more text from the previous format of the Coral Language Specification
</commit_message>
<xml_diff>
--- a/CLS/The Coral Language Specification.docx
+++ b/CLS/The Coral Language Specification.docx
@@ -84,6 +84,7 @@
       <w:pPr>
         <w:pStyle w:val="TOC1"/>
         <w:rPr>
+          <w:b w:val="0"/>
           <w:sz w:val="24"/>
           <w:szCs w:val="24"/>
           <w:lang w:eastAsia="ja-JP"/>
@@ -108,7 +109,7 @@
         <w:fldChar w:fldCharType="begin"/>
       </w:r>
       <w:r>
-        <w:instrText xml:space="preserve"> PAGEREF _Toc258867651 \h </w:instrText>
+        <w:instrText xml:space="preserve"> PAGEREF _Toc258876972 \h </w:instrText>
       </w:r>
       <w:r>
         <w:fldChar w:fldCharType="separate"/>
@@ -124,7 +125,7 @@
       <w:pPr>
         <w:pStyle w:val="TOC2"/>
         <w:tabs>
-          <w:tab w:val="left" w:pos="1476"/>
+          <w:tab w:val="left" w:pos="756"/>
           <w:tab w:val="right" w:pos="8290"/>
         </w:tabs>
         <w:rPr>
@@ -156,7 +157,7 @@
         <w:fldChar w:fldCharType="begin"/>
       </w:r>
       <w:r>
-        <w:instrText xml:space="preserve"> PAGEREF _Toc258867652 \h </w:instrText>
+        <w:instrText xml:space="preserve"> PAGEREF _Toc258876973 \h </w:instrText>
       </w:r>
       <w:r>
         <w:fldChar w:fldCharType="separate"/>
@@ -172,7 +173,7 @@
       <w:pPr>
         <w:pStyle w:val="TOC2"/>
         <w:tabs>
-          <w:tab w:val="left" w:pos="1476"/>
+          <w:tab w:val="left" w:pos="756"/>
           <w:tab w:val="right" w:pos="8290"/>
         </w:tabs>
         <w:rPr>
@@ -183,6 +184,9 @@
         </w:rPr>
       </w:pPr>
       <w:r>
+        <w:rPr>
+          <w:lang w:val="en-US"/>
+        </w:rPr>
         <w:t>1.2</w:t>
       </w:r>
       <w:r>
@@ -195,7 +199,10 @@
         <w:tab/>
       </w:r>
       <w:r>
-        <w:t>Literals</w:t>
+        <w:rPr>
+          <w:lang w:val="en-US"/>
+        </w:rPr>
+        <w:t>Keywords</w:t>
       </w:r>
       <w:r>
         <w:tab/>
@@ -204,13 +211,13 @@
         <w:fldChar w:fldCharType="begin"/>
       </w:r>
       <w:r>
-        <w:instrText xml:space="preserve"> PAGEREF _Toc258867653 \h </w:instrText>
+        <w:instrText xml:space="preserve"> PAGEREF _Toc258876974 \h </w:instrText>
       </w:r>
       <w:r>
         <w:fldChar w:fldCharType="separate"/>
       </w:r>
       <w:r>
-        <w:t>7</w:t>
+        <w:t>6</w:t>
       </w:r>
       <w:r>
         <w:fldChar w:fldCharType="end"/>
@@ -218,22 +225,24 @@
     </w:p>
     <w:p>
       <w:pPr>
-        <w:pStyle w:val="TOC3"/>
+        <w:pStyle w:val="TOC2"/>
         <w:tabs>
-          <w:tab w:val="left" w:pos="1896"/>
+          <w:tab w:val="left" w:pos="756"/>
           <w:tab w:val="right" w:pos="8290"/>
         </w:tabs>
         <w:rPr>
+          <w:i w:val="0"/>
           <w:sz w:val="24"/>
           <w:szCs w:val="24"/>
           <w:lang w:eastAsia="ja-JP"/>
         </w:rPr>
       </w:pPr>
       <w:r>
-        <w:t>1.1.1</w:t>
-      </w:r>
-      <w:r>
-        <w:rPr>
+        <w:t>1.3</w:t>
+      </w:r>
+      <w:r>
+        <w:rPr>
+          <w:i w:val="0"/>
           <w:sz w:val="24"/>
           <w:szCs w:val="24"/>
           <w:lang w:eastAsia="ja-JP"/>
@@ -241,6 +250,154 @@
         <w:tab/>
       </w:r>
       <w:r>
+        <w:rPr>
+          <w:lang w:val="en-US"/>
+        </w:rPr>
+        <w:t>Newline Characters</w:t>
+      </w:r>
+      <w:r>
+        <w:tab/>
+      </w:r>
+      <w:r>
+        <w:fldChar w:fldCharType="begin"/>
+      </w:r>
+      <w:r>
+        <w:instrText xml:space="preserve"> PAGEREF _Toc258876975 \h </w:instrText>
+      </w:r>
+      <w:r>
+        <w:fldChar w:fldCharType="separate"/>
+      </w:r>
+      <w:r>
+        <w:t>8</w:t>
+      </w:r>
+      <w:r>
+        <w:fldChar w:fldCharType="end"/>
+      </w:r>
+    </w:p>
+    <w:p>
+      <w:pPr>
+        <w:pStyle w:val="TOC2"/>
+        <w:tabs>
+          <w:tab w:val="left" w:pos="756"/>
+          <w:tab w:val="right" w:pos="8290"/>
+        </w:tabs>
+        <w:rPr>
+          <w:i w:val="0"/>
+          <w:sz w:val="24"/>
+          <w:szCs w:val="24"/>
+          <w:lang w:eastAsia="ja-JP"/>
+        </w:rPr>
+      </w:pPr>
+      <w:r>
+        <w:t>1.4</w:t>
+      </w:r>
+      <w:r>
+        <w:rPr>
+          <w:i w:val="0"/>
+          <w:sz w:val="24"/>
+          <w:szCs w:val="24"/>
+          <w:lang w:eastAsia="ja-JP"/>
+        </w:rPr>
+        <w:tab/>
+      </w:r>
+      <w:r>
+        <w:rPr>
+          <w:lang w:val="en-US"/>
+        </w:rPr>
+        <w:t>Operators</w:t>
+      </w:r>
+      <w:r>
+        <w:tab/>
+      </w:r>
+      <w:r>
+        <w:fldChar w:fldCharType="begin"/>
+      </w:r>
+      <w:r>
+        <w:instrText xml:space="preserve"> PAGEREF _Toc258876976 \h </w:instrText>
+      </w:r>
+      <w:r>
+        <w:fldChar w:fldCharType="separate"/>
+      </w:r>
+      <w:r>
+        <w:t>8</w:t>
+      </w:r>
+      <w:r>
+        <w:fldChar w:fldCharType="end"/>
+      </w:r>
+    </w:p>
+    <w:p>
+      <w:pPr>
+        <w:pStyle w:val="TOC2"/>
+        <w:tabs>
+          <w:tab w:val="left" w:pos="756"/>
+          <w:tab w:val="right" w:pos="8290"/>
+        </w:tabs>
+        <w:rPr>
+          <w:i w:val="0"/>
+          <w:sz w:val="24"/>
+          <w:szCs w:val="24"/>
+          <w:lang w:eastAsia="ja-JP"/>
+        </w:rPr>
+      </w:pPr>
+      <w:r>
+        <w:t>1.5</w:t>
+      </w:r>
+      <w:r>
+        <w:rPr>
+          <w:i w:val="0"/>
+          <w:sz w:val="24"/>
+          <w:szCs w:val="24"/>
+          <w:lang w:eastAsia="ja-JP"/>
+        </w:rPr>
+        <w:tab/>
+      </w:r>
+      <w:r>
+        <w:t>Literals</w:t>
+      </w:r>
+      <w:r>
+        <w:tab/>
+      </w:r>
+      <w:r>
+        <w:fldChar w:fldCharType="begin"/>
+      </w:r>
+      <w:r>
+        <w:instrText xml:space="preserve"> PAGEREF _Toc258876977 \h </w:instrText>
+      </w:r>
+      <w:r>
+        <w:fldChar w:fldCharType="separate"/>
+      </w:r>
+      <w:r>
+        <w:t>8</w:t>
+      </w:r>
+      <w:r>
+        <w:fldChar w:fldCharType="end"/>
+      </w:r>
+    </w:p>
+    <w:p>
+      <w:pPr>
+        <w:pStyle w:val="TOC3"/>
+        <w:tabs>
+          <w:tab w:val="left" w:pos="1176"/>
+          <w:tab w:val="right" w:pos="8290"/>
+        </w:tabs>
+        <w:rPr>
+          <w:sz w:val="24"/>
+          <w:szCs w:val="24"/>
+          <w:lang w:eastAsia="ja-JP"/>
+        </w:rPr>
+      </w:pPr>
+      <w:r>
+        <w:t>1.5.1</w:t>
+      </w:r>
+      <w:r>
+        <w:rPr>
+          <w:sz w:val="24"/>
+          <w:szCs w:val="24"/>
+          <w:lang w:eastAsia="ja-JP"/>
+        </w:rPr>
+        <w:tab/>
+      </w:r>
+      <w:r>
         <w:t>Integer Literals</w:t>
       </w:r>
       <w:r>
@@ -250,13 +407,1168 @@
         <w:fldChar w:fldCharType="begin"/>
       </w:r>
       <w:r>
-        <w:instrText xml:space="preserve"> PAGEREF _Toc258867654 \h </w:instrText>
+        <w:instrText xml:space="preserve"> PAGEREF _Toc258876978 \h </w:instrText>
       </w:r>
       <w:r>
         <w:fldChar w:fldCharType="separate"/>
       </w:r>
       <w:r>
-        <w:t>7</w:t>
+        <w:t>8</w:t>
+      </w:r>
+      <w:r>
+        <w:fldChar w:fldCharType="end"/>
+      </w:r>
+    </w:p>
+    <w:p>
+      <w:pPr>
+        <w:pStyle w:val="TOC3"/>
+        <w:tabs>
+          <w:tab w:val="left" w:pos="1176"/>
+          <w:tab w:val="right" w:pos="8290"/>
+        </w:tabs>
+        <w:rPr>
+          <w:sz w:val="24"/>
+          <w:szCs w:val="24"/>
+          <w:lang w:eastAsia="ja-JP"/>
+        </w:rPr>
+      </w:pPr>
+      <w:r>
+        <w:t>1.5.2</w:t>
+      </w:r>
+      <w:r>
+        <w:rPr>
+          <w:sz w:val="24"/>
+          <w:szCs w:val="24"/>
+          <w:lang w:eastAsia="ja-JP"/>
+        </w:rPr>
+        <w:tab/>
+      </w:r>
+      <w:r>
+        <w:t>Floating Point Literals</w:t>
+      </w:r>
+      <w:r>
+        <w:tab/>
+      </w:r>
+      <w:r>
+        <w:fldChar w:fldCharType="begin"/>
+      </w:r>
+      <w:r>
+        <w:instrText xml:space="preserve"> PAGEREF _Toc258876979 \h </w:instrText>
+      </w:r>
+      <w:r>
+        <w:fldChar w:fldCharType="separate"/>
+      </w:r>
+      <w:r>
+        <w:t>8</w:t>
+      </w:r>
+      <w:r>
+        <w:fldChar w:fldCharType="end"/>
+      </w:r>
+    </w:p>
+    <w:p>
+      <w:pPr>
+        <w:pStyle w:val="TOC3"/>
+        <w:tabs>
+          <w:tab w:val="left" w:pos="1176"/>
+          <w:tab w:val="right" w:pos="8290"/>
+        </w:tabs>
+        <w:rPr>
+          <w:sz w:val="24"/>
+          <w:szCs w:val="24"/>
+          <w:lang w:eastAsia="ja-JP"/>
+        </w:rPr>
+      </w:pPr>
+      <w:r>
+        <w:t>1.5.3</w:t>
+      </w:r>
+      <w:r>
+        <w:rPr>
+          <w:sz w:val="24"/>
+          <w:szCs w:val="24"/>
+          <w:lang w:eastAsia="ja-JP"/>
+        </w:rPr>
+        <w:tab/>
+      </w:r>
+      <w:r>
+        <w:t>Boolean Literals</w:t>
+      </w:r>
+      <w:r>
+        <w:tab/>
+      </w:r>
+      <w:r>
+        <w:fldChar w:fldCharType="begin"/>
+      </w:r>
+      <w:r>
+        <w:instrText xml:space="preserve"> PAGEREF _Toc258876980 \h </w:instrText>
+      </w:r>
+      <w:r>
+        <w:fldChar w:fldCharType="separate"/>
+      </w:r>
+      <w:r>
+        <w:t>8</w:t>
+      </w:r>
+      <w:r>
+        <w:fldChar w:fldCharType="end"/>
+      </w:r>
+    </w:p>
+    <w:p>
+      <w:pPr>
+        <w:pStyle w:val="TOC3"/>
+        <w:tabs>
+          <w:tab w:val="left" w:pos="1176"/>
+          <w:tab w:val="right" w:pos="8290"/>
+        </w:tabs>
+        <w:rPr>
+          <w:sz w:val="24"/>
+          <w:szCs w:val="24"/>
+          <w:lang w:eastAsia="ja-JP"/>
+        </w:rPr>
+      </w:pPr>
+      <w:r>
+        <w:t>1.5.4</w:t>
+      </w:r>
+      <w:r>
+        <w:rPr>
+          <w:sz w:val="24"/>
+          <w:szCs w:val="24"/>
+          <w:lang w:eastAsia="ja-JP"/>
+        </w:rPr>
+        <w:tab/>
+      </w:r>
+      <w:r>
+        <w:t>String Literals</w:t>
+      </w:r>
+      <w:r>
+        <w:tab/>
+      </w:r>
+      <w:r>
+        <w:fldChar w:fldCharType="begin"/>
+      </w:r>
+      <w:r>
+        <w:instrText xml:space="preserve"> PAGEREF _Toc258876981 \h </w:instrText>
+      </w:r>
+      <w:r>
+        <w:fldChar w:fldCharType="separate"/>
+      </w:r>
+      <w:r>
+        <w:t>8</w:t>
+      </w:r>
+      <w:r>
+        <w:fldChar w:fldCharType="end"/>
+      </w:r>
+    </w:p>
+    <w:p>
+      <w:pPr>
+        <w:pStyle w:val="TOC3"/>
+        <w:tabs>
+          <w:tab w:val="left" w:pos="1176"/>
+          <w:tab w:val="right" w:pos="8290"/>
+        </w:tabs>
+        <w:rPr>
+          <w:sz w:val="24"/>
+          <w:szCs w:val="24"/>
+          <w:lang w:eastAsia="ja-JP"/>
+        </w:rPr>
+      </w:pPr>
+      <w:r>
+        <w:t>1.5.5</w:t>
+      </w:r>
+      <w:r>
+        <w:rPr>
+          <w:sz w:val="24"/>
+          <w:szCs w:val="24"/>
+          <w:lang w:eastAsia="ja-JP"/>
+        </w:rPr>
+        <w:tab/>
+      </w:r>
+      <w:r>
+        <w:t>Symbol Literals</w:t>
+      </w:r>
+      <w:r>
+        <w:tab/>
+      </w:r>
+      <w:r>
+        <w:fldChar w:fldCharType="begin"/>
+      </w:r>
+      <w:r>
+        <w:instrText xml:space="preserve"> PAGEREF _Toc258876982 \h </w:instrText>
+      </w:r>
+      <w:r>
+        <w:fldChar w:fldCharType="separate"/>
+      </w:r>
+      <w:r>
+        <w:t>8</w:t>
+      </w:r>
+      <w:r>
+        <w:fldChar w:fldCharType="end"/>
+      </w:r>
+    </w:p>
+    <w:p>
+      <w:pPr>
+        <w:pStyle w:val="TOC3"/>
+        <w:tabs>
+          <w:tab w:val="left" w:pos="1176"/>
+          <w:tab w:val="right" w:pos="8290"/>
+        </w:tabs>
+        <w:rPr>
+          <w:sz w:val="24"/>
+          <w:szCs w:val="24"/>
+          <w:lang w:eastAsia="ja-JP"/>
+        </w:rPr>
+      </w:pPr>
+      <w:r>
+        <w:t>1.5.6</w:t>
+      </w:r>
+      <w:r>
+        <w:rPr>
+          <w:sz w:val="24"/>
+          <w:szCs w:val="24"/>
+          <w:lang w:eastAsia="ja-JP"/>
+        </w:rPr>
+        <w:tab/>
+      </w:r>
+      <w:r>
+        <w:t>Regular Expression Literals</w:t>
+      </w:r>
+      <w:r>
+        <w:tab/>
+      </w:r>
+      <w:r>
+        <w:fldChar w:fldCharType="begin"/>
+      </w:r>
+      <w:r>
+        <w:instrText xml:space="preserve"> PAGEREF _Toc258876983 \h </w:instrText>
+      </w:r>
+      <w:r>
+        <w:fldChar w:fldCharType="separate"/>
+      </w:r>
+      <w:r>
+        <w:t>8</w:t>
+      </w:r>
+      <w:r>
+        <w:fldChar w:fldCharType="end"/>
+      </w:r>
+    </w:p>
+    <w:p>
+      <w:pPr>
+        <w:pStyle w:val="TOC3"/>
+        <w:tabs>
+          <w:tab w:val="left" w:pos="1176"/>
+          <w:tab w:val="right" w:pos="8290"/>
+        </w:tabs>
+        <w:rPr>
+          <w:sz w:val="24"/>
+          <w:szCs w:val="24"/>
+          <w:lang w:eastAsia="ja-JP"/>
+        </w:rPr>
+      </w:pPr>
+      <w:r>
+        <w:t>1.5.7</w:t>
+      </w:r>
+      <w:r>
+        <w:rPr>
+          <w:sz w:val="24"/>
+          <w:szCs w:val="24"/>
+          <w:lang w:eastAsia="ja-JP"/>
+        </w:rPr>
+        <w:tab/>
+      </w:r>
+      <w:r>
+        <w:t>Collection Literals</w:t>
+      </w:r>
+      <w:r>
+        <w:tab/>
+      </w:r>
+      <w:r>
+        <w:fldChar w:fldCharType="begin"/>
+      </w:r>
+      <w:r>
+        <w:instrText xml:space="preserve"> PAGEREF _Toc258876984 \h </w:instrText>
+      </w:r>
+      <w:r>
+        <w:fldChar w:fldCharType="separate"/>
+      </w:r>
+      <w:r>
+        <w:t>8</w:t>
+      </w:r>
+      <w:r>
+        <w:fldChar w:fldCharType="end"/>
+      </w:r>
+    </w:p>
+    <w:p>
+      <w:pPr>
+        <w:pStyle w:val="TOC2"/>
+        <w:tabs>
+          <w:tab w:val="left" w:pos="756"/>
+          <w:tab w:val="right" w:pos="8290"/>
+        </w:tabs>
+        <w:rPr>
+          <w:i w:val="0"/>
+          <w:sz w:val="24"/>
+          <w:szCs w:val="24"/>
+          <w:lang w:eastAsia="ja-JP"/>
+        </w:rPr>
+      </w:pPr>
+      <w:r>
+        <w:t>1.6</w:t>
+      </w:r>
+      <w:r>
+        <w:rPr>
+          <w:i w:val="0"/>
+          <w:sz w:val="24"/>
+          <w:szCs w:val="24"/>
+          <w:lang w:eastAsia="ja-JP"/>
+        </w:rPr>
+        <w:tab/>
+      </w:r>
+      <w:r>
+        <w:t>Whitespace &amp; Comments</w:t>
+      </w:r>
+      <w:r>
+        <w:tab/>
+      </w:r>
+      <w:r>
+        <w:fldChar w:fldCharType="begin"/>
+      </w:r>
+      <w:r>
+        <w:instrText xml:space="preserve"> PAGEREF _Toc258876985 \h </w:instrText>
+      </w:r>
+      <w:r>
+        <w:fldChar w:fldCharType="separate"/>
+      </w:r>
+      <w:r>
+        <w:t>8</w:t>
+      </w:r>
+      <w:r>
+        <w:fldChar w:fldCharType="end"/>
+      </w:r>
+    </w:p>
+    <w:p>
+      <w:pPr>
+        <w:pStyle w:val="TOC2"/>
+        <w:tabs>
+          <w:tab w:val="left" w:pos="756"/>
+          <w:tab w:val="right" w:pos="8290"/>
+        </w:tabs>
+        <w:rPr>
+          <w:i w:val="0"/>
+          <w:sz w:val="24"/>
+          <w:szCs w:val="24"/>
+          <w:lang w:eastAsia="ja-JP"/>
+        </w:rPr>
+      </w:pPr>
+      <w:r>
+        <w:t>1.7</w:t>
+      </w:r>
+      <w:r>
+        <w:rPr>
+          <w:i w:val="0"/>
+          <w:sz w:val="24"/>
+          <w:szCs w:val="24"/>
+          <w:lang w:eastAsia="ja-JP"/>
+        </w:rPr>
+        <w:tab/>
+      </w:r>
+      <w:r>
+        <w:t>Preprocessor Macros</w:t>
+      </w:r>
+      <w:r>
+        <w:tab/>
+      </w:r>
+      <w:r>
+        <w:fldChar w:fldCharType="begin"/>
+      </w:r>
+      <w:r>
+        <w:instrText xml:space="preserve"> PAGEREF _Toc258876986 \h </w:instrText>
+      </w:r>
+      <w:r>
+        <w:fldChar w:fldCharType="separate"/>
+      </w:r>
+      <w:r>
+        <w:t>8</w:t>
+      </w:r>
+      <w:r>
+        <w:fldChar w:fldCharType="end"/>
+      </w:r>
+    </w:p>
+    <w:p>
+      <w:pPr>
+        <w:pStyle w:val="TOC1"/>
+        <w:rPr>
+          <w:b w:val="0"/>
+          <w:sz w:val="24"/>
+          <w:szCs w:val="24"/>
+          <w:lang w:eastAsia="ja-JP"/>
+        </w:rPr>
+      </w:pPr>
+      <w:r>
+        <w:t>Identifiers, Names &amp; Scopes</w:t>
+      </w:r>
+      <w:r>
+        <w:tab/>
+      </w:r>
+      <w:r>
+        <w:fldChar w:fldCharType="begin"/>
+      </w:r>
+      <w:r>
+        <w:instrText xml:space="preserve"> PAGEREF _Toc258876987 \h </w:instrText>
+      </w:r>
+      <w:r>
+        <w:fldChar w:fldCharType="separate"/>
+      </w:r>
+      <w:r>
+        <w:t>8</w:t>
+      </w:r>
+      <w:r>
+        <w:fldChar w:fldCharType="end"/>
+      </w:r>
+    </w:p>
+    <w:p>
+      <w:pPr>
+        <w:pStyle w:val="TOC1"/>
+        <w:rPr>
+          <w:b w:val="0"/>
+          <w:sz w:val="24"/>
+          <w:szCs w:val="24"/>
+          <w:lang w:eastAsia="ja-JP"/>
+        </w:rPr>
+      </w:pPr>
+      <w:r>
+        <w:t>Types</w:t>
+      </w:r>
+      <w:r>
+        <w:tab/>
+      </w:r>
+      <w:r>
+        <w:fldChar w:fldCharType="begin"/>
+      </w:r>
+      <w:r>
+        <w:instrText xml:space="preserve"> PAGEREF _Toc258876988 \h </w:instrText>
+      </w:r>
+      <w:r>
+        <w:fldChar w:fldCharType="separate"/>
+      </w:r>
+      <w:r>
+        <w:t>8</w:t>
+      </w:r>
+      <w:r>
+        <w:fldChar w:fldCharType="end"/>
+      </w:r>
+    </w:p>
+    <w:p>
+      <w:pPr>
+        <w:pStyle w:val="TOC2"/>
+        <w:tabs>
+          <w:tab w:val="left" w:pos="756"/>
+          <w:tab w:val="right" w:pos="8290"/>
+        </w:tabs>
+        <w:rPr>
+          <w:i w:val="0"/>
+          <w:sz w:val="24"/>
+          <w:szCs w:val="24"/>
+          <w:lang w:eastAsia="ja-JP"/>
+        </w:rPr>
+      </w:pPr>
+      <w:r>
+        <w:t>3.1</w:t>
+      </w:r>
+      <w:r>
+        <w:rPr>
+          <w:i w:val="0"/>
+          <w:sz w:val="24"/>
+          <w:szCs w:val="24"/>
+          <w:lang w:eastAsia="ja-JP"/>
+        </w:rPr>
+        <w:tab/>
+      </w:r>
+      <w:r>
+        <w:t>Paths</w:t>
+      </w:r>
+      <w:r>
+        <w:tab/>
+      </w:r>
+      <w:r>
+        <w:fldChar w:fldCharType="begin"/>
+      </w:r>
+      <w:r>
+        <w:instrText xml:space="preserve"> PAGEREF _Toc258876989 \h </w:instrText>
+      </w:r>
+      <w:r>
+        <w:fldChar w:fldCharType="separate"/>
+      </w:r>
+      <w:r>
+        <w:t>9</w:t>
+      </w:r>
+      <w:r>
+        <w:fldChar w:fldCharType="end"/>
+      </w:r>
+    </w:p>
+    <w:p>
+      <w:pPr>
+        <w:pStyle w:val="TOC2"/>
+        <w:tabs>
+          <w:tab w:val="left" w:pos="756"/>
+          <w:tab w:val="right" w:pos="8290"/>
+        </w:tabs>
+        <w:rPr>
+          <w:i w:val="0"/>
+          <w:sz w:val="24"/>
+          <w:szCs w:val="24"/>
+          <w:lang w:eastAsia="ja-JP"/>
+        </w:rPr>
+      </w:pPr>
+      <w:r>
+        <w:t>3.2</w:t>
+      </w:r>
+      <w:r>
+        <w:rPr>
+          <w:i w:val="0"/>
+          <w:sz w:val="24"/>
+          <w:szCs w:val="24"/>
+          <w:lang w:eastAsia="ja-JP"/>
+        </w:rPr>
+        <w:tab/>
+      </w:r>
+      <w:r>
+        <w:t>Value Types</w:t>
+      </w:r>
+      <w:r>
+        <w:tab/>
+      </w:r>
+      <w:r>
+        <w:fldChar w:fldCharType="begin"/>
+      </w:r>
+      <w:r>
+        <w:instrText xml:space="preserve"> PAGEREF _Toc258876990 \h </w:instrText>
+      </w:r>
+      <w:r>
+        <w:fldChar w:fldCharType="separate"/>
+      </w:r>
+      <w:r>
+        <w:t>9</w:t>
+      </w:r>
+      <w:r>
+        <w:fldChar w:fldCharType="end"/>
+      </w:r>
+    </w:p>
+    <w:p>
+      <w:pPr>
+        <w:pStyle w:val="TOC3"/>
+        <w:tabs>
+          <w:tab w:val="left" w:pos="1176"/>
+          <w:tab w:val="right" w:pos="8290"/>
+        </w:tabs>
+        <w:rPr>
+          <w:sz w:val="24"/>
+          <w:szCs w:val="24"/>
+          <w:lang w:eastAsia="ja-JP"/>
+        </w:rPr>
+      </w:pPr>
+      <w:r>
+        <w:t>3.2.1</w:t>
+      </w:r>
+      <w:r>
+        <w:rPr>
+          <w:sz w:val="24"/>
+          <w:szCs w:val="24"/>
+          <w:lang w:eastAsia="ja-JP"/>
+        </w:rPr>
+        <w:tab/>
+      </w:r>
+      <w:r>
+        <w:t>Type Projection</w:t>
+      </w:r>
+      <w:r>
+        <w:tab/>
+      </w:r>
+      <w:r>
+        <w:fldChar w:fldCharType="begin"/>
+      </w:r>
+      <w:r>
+        <w:instrText xml:space="preserve"> PAGEREF _Toc258876991 \h </w:instrText>
+      </w:r>
+      <w:r>
+        <w:fldChar w:fldCharType="separate"/>
+      </w:r>
+      <w:r>
+        <w:t>9</w:t>
+      </w:r>
+      <w:r>
+        <w:fldChar w:fldCharType="end"/>
+      </w:r>
+    </w:p>
+    <w:p>
+      <w:pPr>
+        <w:pStyle w:val="TOC3"/>
+        <w:tabs>
+          <w:tab w:val="left" w:pos="1176"/>
+          <w:tab w:val="right" w:pos="8290"/>
+        </w:tabs>
+        <w:rPr>
+          <w:sz w:val="24"/>
+          <w:szCs w:val="24"/>
+          <w:lang w:eastAsia="ja-JP"/>
+        </w:rPr>
+      </w:pPr>
+      <w:r>
+        <w:t>3.2.2</w:t>
+      </w:r>
+      <w:r>
+        <w:rPr>
+          <w:sz w:val="24"/>
+          <w:szCs w:val="24"/>
+          <w:lang w:eastAsia="ja-JP"/>
+        </w:rPr>
+        <w:tab/>
+      </w:r>
+      <w:r>
+        <w:t>Type Designators</w:t>
+      </w:r>
+      <w:r>
+        <w:tab/>
+      </w:r>
+      <w:r>
+        <w:fldChar w:fldCharType="begin"/>
+      </w:r>
+      <w:r>
+        <w:instrText xml:space="preserve"> PAGEREF _Toc258876992 \h </w:instrText>
+      </w:r>
+      <w:r>
+        <w:fldChar w:fldCharType="separate"/>
+      </w:r>
+      <w:r>
+        <w:t>9</w:t>
+      </w:r>
+      <w:r>
+        <w:fldChar w:fldCharType="end"/>
+      </w:r>
+    </w:p>
+    <w:p>
+      <w:pPr>
+        <w:pStyle w:val="TOC3"/>
+        <w:tabs>
+          <w:tab w:val="left" w:pos="1176"/>
+          <w:tab w:val="right" w:pos="8290"/>
+        </w:tabs>
+        <w:rPr>
+          <w:sz w:val="24"/>
+          <w:szCs w:val="24"/>
+          <w:lang w:eastAsia="ja-JP"/>
+        </w:rPr>
+      </w:pPr>
+      <w:r>
+        <w:t>3.2.3</w:t>
+      </w:r>
+      <w:r>
+        <w:rPr>
+          <w:sz w:val="24"/>
+          <w:szCs w:val="24"/>
+          <w:lang w:eastAsia="ja-JP"/>
+        </w:rPr>
+        <w:tab/>
+      </w:r>
+      <w:r>
+        <w:t>Parameterized Types</w:t>
+      </w:r>
+      <w:r>
+        <w:tab/>
+      </w:r>
+      <w:r>
+        <w:fldChar w:fldCharType="begin"/>
+      </w:r>
+      <w:r>
+        <w:instrText xml:space="preserve"> PAGEREF _Toc258876993 \h </w:instrText>
+      </w:r>
+      <w:r>
+        <w:fldChar w:fldCharType="separate"/>
+      </w:r>
+      <w:r>
+        <w:t>9</w:t>
+      </w:r>
+      <w:r>
+        <w:fldChar w:fldCharType="end"/>
+      </w:r>
+    </w:p>
+    <w:p>
+      <w:pPr>
+        <w:pStyle w:val="TOC3"/>
+        <w:tabs>
+          <w:tab w:val="left" w:pos="1176"/>
+          <w:tab w:val="right" w:pos="8290"/>
+        </w:tabs>
+        <w:rPr>
+          <w:sz w:val="24"/>
+          <w:szCs w:val="24"/>
+          <w:lang w:eastAsia="ja-JP"/>
+        </w:rPr>
+      </w:pPr>
+      <w:r>
+        <w:t>3.2.4</w:t>
+      </w:r>
+      <w:r>
+        <w:rPr>
+          <w:sz w:val="24"/>
+          <w:szCs w:val="24"/>
+          <w:lang w:eastAsia="ja-JP"/>
+        </w:rPr>
+        <w:tab/>
+      </w:r>
+      <w:r>
+        <w:t>Tuple Types</w:t>
+      </w:r>
+      <w:r>
+        <w:tab/>
+      </w:r>
+      <w:r>
+        <w:fldChar w:fldCharType="begin"/>
+      </w:r>
+      <w:r>
+        <w:instrText xml:space="preserve"> PAGEREF _Toc258876994 \h </w:instrText>
+      </w:r>
+      <w:r>
+        <w:fldChar w:fldCharType="separate"/>
+      </w:r>
+      <w:r>
+        <w:t>9</w:t>
+      </w:r>
+      <w:r>
+        <w:fldChar w:fldCharType="end"/>
+      </w:r>
+    </w:p>
+    <w:p>
+      <w:pPr>
+        <w:pStyle w:val="TOC3"/>
+        <w:tabs>
+          <w:tab w:val="left" w:pos="1176"/>
+          <w:tab w:val="right" w:pos="8290"/>
+        </w:tabs>
+        <w:rPr>
+          <w:sz w:val="24"/>
+          <w:szCs w:val="24"/>
+          <w:lang w:eastAsia="ja-JP"/>
+        </w:rPr>
+      </w:pPr>
+      <w:r>
+        <w:t>3.2.5</w:t>
+      </w:r>
+      <w:r>
+        <w:rPr>
+          <w:sz w:val="24"/>
+          <w:szCs w:val="24"/>
+          <w:lang w:eastAsia="ja-JP"/>
+        </w:rPr>
+        <w:tab/>
+      </w:r>
+      <w:r>
+        <w:t>Annotated Types</w:t>
+      </w:r>
+      <w:r>
+        <w:tab/>
+      </w:r>
+      <w:r>
+        <w:fldChar w:fldCharType="begin"/>
+      </w:r>
+      <w:r>
+        <w:instrText xml:space="preserve"> PAGEREF _Toc258876995 \h </w:instrText>
+      </w:r>
+      <w:r>
+        <w:fldChar w:fldCharType="separate"/>
+      </w:r>
+      <w:r>
+        <w:t>9</w:t>
+      </w:r>
+      <w:r>
+        <w:fldChar w:fldCharType="end"/>
+      </w:r>
+    </w:p>
+    <w:p>
+      <w:pPr>
+        <w:pStyle w:val="TOC3"/>
+        <w:tabs>
+          <w:tab w:val="left" w:pos="1176"/>
+          <w:tab w:val="right" w:pos="8290"/>
+        </w:tabs>
+        <w:rPr>
+          <w:sz w:val="24"/>
+          <w:szCs w:val="24"/>
+          <w:lang w:eastAsia="ja-JP"/>
+        </w:rPr>
+      </w:pPr>
+      <w:r>
+        <w:t>3.2.6</w:t>
+      </w:r>
+      <w:r>
+        <w:rPr>
+          <w:sz w:val="24"/>
+          <w:szCs w:val="24"/>
+          <w:lang w:eastAsia="ja-JP"/>
+        </w:rPr>
+        <w:tab/>
+      </w:r>
+      <w:r>
+        <w:t>Compound Types</w:t>
+      </w:r>
+      <w:r>
+        <w:tab/>
+      </w:r>
+      <w:r>
+        <w:fldChar w:fldCharType="begin"/>
+      </w:r>
+      <w:r>
+        <w:instrText xml:space="preserve"> PAGEREF _Toc258876996 \h </w:instrText>
+      </w:r>
+      <w:r>
+        <w:fldChar w:fldCharType="separate"/>
+      </w:r>
+      <w:r>
+        <w:t>9</w:t>
+      </w:r>
+      <w:r>
+        <w:fldChar w:fldCharType="end"/>
+      </w:r>
+    </w:p>
+    <w:p>
+      <w:pPr>
+        <w:pStyle w:val="TOC3"/>
+        <w:tabs>
+          <w:tab w:val="left" w:pos="1176"/>
+          <w:tab w:val="right" w:pos="8290"/>
+        </w:tabs>
+        <w:rPr>
+          <w:sz w:val="24"/>
+          <w:szCs w:val="24"/>
+          <w:lang w:eastAsia="ja-JP"/>
+        </w:rPr>
+      </w:pPr>
+      <w:r>
+        <w:t>3.2.7</w:t>
+      </w:r>
+      <w:r>
+        <w:rPr>
+          <w:sz w:val="24"/>
+          <w:szCs w:val="24"/>
+          <w:lang w:eastAsia="ja-JP"/>
+        </w:rPr>
+        <w:tab/>
+      </w:r>
+      <w:r>
+        <w:t>Function Types</w:t>
+      </w:r>
+      <w:r>
+        <w:tab/>
+      </w:r>
+      <w:r>
+        <w:fldChar w:fldCharType="begin"/>
+      </w:r>
+      <w:r>
+        <w:instrText xml:space="preserve"> PAGEREF _Toc258876997 \h </w:instrText>
+      </w:r>
+      <w:r>
+        <w:fldChar w:fldCharType="separate"/>
+      </w:r>
+      <w:r>
+        <w:t>9</w:t>
+      </w:r>
+      <w:r>
+        <w:fldChar w:fldCharType="end"/>
+      </w:r>
+    </w:p>
+    <w:p>
+      <w:pPr>
+        <w:pStyle w:val="TOC2"/>
+        <w:tabs>
+          <w:tab w:val="left" w:pos="756"/>
+          <w:tab w:val="right" w:pos="8290"/>
+        </w:tabs>
+        <w:rPr>
+          <w:i w:val="0"/>
+          <w:sz w:val="24"/>
+          <w:szCs w:val="24"/>
+          <w:lang w:eastAsia="ja-JP"/>
+        </w:rPr>
+      </w:pPr>
+      <w:r>
+        <w:t>3.3</w:t>
+      </w:r>
+      <w:r>
+        <w:rPr>
+          <w:i w:val="0"/>
+          <w:sz w:val="24"/>
+          <w:szCs w:val="24"/>
+          <w:lang w:eastAsia="ja-JP"/>
+        </w:rPr>
+        <w:tab/>
+      </w:r>
+      <w:r>
+        <w:t>Non-Value Types</w:t>
+      </w:r>
+      <w:r>
+        <w:tab/>
+      </w:r>
+      <w:r>
+        <w:fldChar w:fldCharType="begin"/>
+      </w:r>
+      <w:r>
+        <w:instrText xml:space="preserve"> PAGEREF _Toc258876998 \h </w:instrText>
+      </w:r>
+      <w:r>
+        <w:fldChar w:fldCharType="separate"/>
+      </w:r>
+      <w:r>
+        <w:t>9</w:t>
+      </w:r>
+      <w:r>
+        <w:fldChar w:fldCharType="end"/>
+      </w:r>
+    </w:p>
+    <w:p>
+      <w:pPr>
+        <w:pStyle w:val="TOC3"/>
+        <w:tabs>
+          <w:tab w:val="left" w:pos="1176"/>
+          <w:tab w:val="right" w:pos="8290"/>
+        </w:tabs>
+        <w:rPr>
+          <w:sz w:val="24"/>
+          <w:szCs w:val="24"/>
+          <w:lang w:eastAsia="ja-JP"/>
+        </w:rPr>
+      </w:pPr>
+      <w:r>
+        <w:t>3.3.1</w:t>
+      </w:r>
+      <w:r>
+        <w:rPr>
+          <w:sz w:val="24"/>
+          <w:szCs w:val="24"/>
+          <w:lang w:eastAsia="ja-JP"/>
+        </w:rPr>
+        <w:tab/>
+      </w:r>
+      <w:r>
+        <w:t>Method Types</w:t>
+      </w:r>
+      <w:r>
+        <w:tab/>
+      </w:r>
+      <w:r>
+        <w:fldChar w:fldCharType="begin"/>
+      </w:r>
+      <w:r>
+        <w:instrText xml:space="preserve"> PAGEREF _Toc258876999 \h </w:instrText>
+      </w:r>
+      <w:r>
+        <w:fldChar w:fldCharType="separate"/>
+      </w:r>
+      <w:r>
+        <w:t>9</w:t>
+      </w:r>
+      <w:r>
+        <w:fldChar w:fldCharType="end"/>
+      </w:r>
+    </w:p>
+    <w:p>
+      <w:pPr>
+        <w:pStyle w:val="TOC3"/>
+        <w:tabs>
+          <w:tab w:val="left" w:pos="1176"/>
+          <w:tab w:val="right" w:pos="8290"/>
+        </w:tabs>
+        <w:rPr>
+          <w:sz w:val="24"/>
+          <w:szCs w:val="24"/>
+          <w:lang w:eastAsia="ja-JP"/>
+        </w:rPr>
+      </w:pPr>
+      <w:r>
+        <w:t>3.3.2</w:t>
+      </w:r>
+      <w:r>
+        <w:rPr>
+          <w:sz w:val="24"/>
+          <w:szCs w:val="24"/>
+          <w:lang w:eastAsia="ja-JP"/>
+        </w:rPr>
+        <w:tab/>
+      </w:r>
+      <w:r>
+        <w:t>Polymorphic Method Types</w:t>
+      </w:r>
+      <w:r>
+        <w:tab/>
+      </w:r>
+      <w:r>
+        <w:fldChar w:fldCharType="begin"/>
+      </w:r>
+      <w:r>
+        <w:instrText xml:space="preserve"> PAGEREF _Toc258877000 \h </w:instrText>
+      </w:r>
+      <w:r>
+        <w:fldChar w:fldCharType="separate"/>
+      </w:r>
+      <w:r>
+        <w:t>9</w:t>
+      </w:r>
+      <w:r>
+        <w:fldChar w:fldCharType="end"/>
+      </w:r>
+    </w:p>
+    <w:p>
+      <w:pPr>
+        <w:pStyle w:val="TOC3"/>
+        <w:tabs>
+          <w:tab w:val="left" w:pos="1176"/>
+          <w:tab w:val="right" w:pos="8290"/>
+        </w:tabs>
+        <w:rPr>
+          <w:sz w:val="24"/>
+          <w:szCs w:val="24"/>
+          <w:lang w:eastAsia="ja-JP"/>
+        </w:rPr>
+      </w:pPr>
+      <w:r>
+        <w:t>3.3.3</w:t>
+      </w:r>
+      <w:r>
+        <w:rPr>
+          <w:sz w:val="24"/>
+          <w:szCs w:val="24"/>
+          <w:lang w:eastAsia="ja-JP"/>
+        </w:rPr>
+        <w:tab/>
+      </w:r>
+      <w:r>
+        <w:t>Type Constructors</w:t>
+      </w:r>
+      <w:r>
+        <w:tab/>
+      </w:r>
+      <w:r>
+        <w:fldChar w:fldCharType="begin"/>
+      </w:r>
+      <w:r>
+        <w:instrText xml:space="preserve"> PAGEREF _Toc258877001 \h </w:instrText>
+      </w:r>
+      <w:r>
+        <w:fldChar w:fldCharType="separate"/>
+      </w:r>
+      <w:r>
+        <w:t>9</w:t>
+      </w:r>
+      <w:r>
+        <w:fldChar w:fldCharType="end"/>
+      </w:r>
+    </w:p>
+    <w:p>
+      <w:pPr>
+        <w:pStyle w:val="TOC2"/>
+        <w:tabs>
+          <w:tab w:val="left" w:pos="756"/>
+          <w:tab w:val="right" w:pos="8290"/>
+        </w:tabs>
+        <w:rPr>
+          <w:i w:val="0"/>
+          <w:sz w:val="24"/>
+          <w:szCs w:val="24"/>
+          <w:lang w:eastAsia="ja-JP"/>
+        </w:rPr>
+      </w:pPr>
+      <w:r>
+        <w:t>3.4</w:t>
+      </w:r>
+      <w:r>
+        <w:rPr>
+          <w:i w:val="0"/>
+          <w:sz w:val="24"/>
+          <w:szCs w:val="24"/>
+          <w:lang w:eastAsia="ja-JP"/>
+        </w:rPr>
+        <w:tab/>
+      </w:r>
+      <w:r>
+        <w:t>Relations Between Types</w:t>
+      </w:r>
+      <w:r>
+        <w:tab/>
+      </w:r>
+      <w:r>
+        <w:fldChar w:fldCharType="begin"/>
+      </w:r>
+      <w:r>
+        <w:instrText xml:space="preserve"> PAGEREF _Toc258877002 \h </w:instrText>
+      </w:r>
+      <w:r>
+        <w:fldChar w:fldCharType="separate"/>
+      </w:r>
+      <w:r>
+        <w:t>9</w:t>
+      </w:r>
+      <w:r>
+        <w:fldChar w:fldCharType="end"/>
+      </w:r>
+    </w:p>
+    <w:p>
+      <w:pPr>
+        <w:pStyle w:val="TOC1"/>
+        <w:rPr>
+          <w:b w:val="0"/>
+          <w:sz w:val="24"/>
+          <w:szCs w:val="24"/>
+          <w:lang w:eastAsia="ja-JP"/>
+        </w:rPr>
+      </w:pPr>
+      <w:r>
+        <w:t>Basic Declarations &amp; Definitions</w:t>
+      </w:r>
+      <w:r>
+        <w:tab/>
+      </w:r>
+      <w:r>
+        <w:fldChar w:fldCharType="begin"/>
+      </w:r>
+      <w:r>
+        <w:instrText xml:space="preserve"> PAGEREF _Toc258877003 \h </w:instrText>
+      </w:r>
+      <w:r>
+        <w:fldChar w:fldCharType="separate"/>
+      </w:r>
+      <w:r>
+        <w:t>9</w:t>
+      </w:r>
+      <w:r>
+        <w:fldChar w:fldCharType="end"/>
+      </w:r>
+    </w:p>
+    <w:p>
+      <w:pPr>
+        <w:pStyle w:val="TOC2"/>
+        <w:tabs>
+          <w:tab w:val="right" w:pos="8290"/>
+        </w:tabs>
+        <w:rPr>
+          <w:i w:val="0"/>
+          <w:sz w:val="24"/>
+          <w:szCs w:val="24"/>
+          <w:lang w:eastAsia="ja-JP"/>
+        </w:rPr>
+      </w:pPr>
+      <w:r>
+        <w:t>4.1</w:t>
+      </w:r>
+      <w:r>
+        <w:tab/>
+      </w:r>
+      <w:r>
+        <w:fldChar w:fldCharType="begin"/>
+      </w:r>
+      <w:r>
+        <w:instrText xml:space="preserve"> PAGEREF _Toc258877004 \h </w:instrText>
+      </w:r>
+      <w:r>
+        <w:fldChar w:fldCharType="separate"/>
+      </w:r>
+      <w:r>
+        <w:t>9</w:t>
       </w:r>
       <w:r>
         <w:fldChar w:fldCharType="end"/>
@@ -277,7 +1589,6 @@
       <w:bookmarkStart w:id="3" w:name="_Toc258864274"/>
       <w:bookmarkStart w:id="4" w:name="_Toc258864455"/>
       <w:r>
-        <w:lastRenderedPageBreak/>
         <w:t>Preface</w:t>
       </w:r>
       <w:bookmarkEnd w:id="3"/>
@@ -333,14 +1644,13 @@
       <w:pPr>
         <w:pStyle w:val="ChapterHeading"/>
       </w:pPr>
-      <w:bookmarkStart w:id="6" w:name="_Toc258867651"/>
+      <w:bookmarkStart w:id="6" w:name="_Toc258876972"/>
       <w:r>
         <w:t>Lexical Syntax</w:t>
       </w:r>
       <w:bookmarkEnd w:id="6"/>
     </w:p>
     <w:p>
-      <w:bookmarkStart w:id="7" w:name="_Toc258867652"/>
       <w:r>
         <w:t>Coral programs are written using the Unicode character set; Unicode supplementary characters are supported as well. Coral programs are preferably encoded with the UTF-8 character encoding. While every Unicode character is supported, usage of Unicode escapes is encouraged, since fonts that IDEs might use may not support t</w:t>
       </w:r>
@@ -352,6 +1662,7 @@
       <w:pPr>
         <w:pStyle w:val="Heading2"/>
       </w:pPr>
+      <w:bookmarkStart w:id="7" w:name="_Toc258876973"/>
       <w:r>
         <w:t>Identifiers</w:t>
       </w:r>
@@ -383,7 +1694,16 @@
         <w:pStyle w:val="Code"/>
       </w:pPr>
       <w:r>
-        <w:t>variable_id ::= simple_id | "_"</w:t>
+        <w:t xml:space="preserve">variable_id ::= simple_id | </w:t>
+      </w:r>
+      <w:r>
+        <w:t>'</w:t>
+      </w:r>
+      <w:r>
+        <w:t>_</w:t>
+      </w:r>
+      <w:r>
+        <w:t>'</w:t>
       </w:r>
     </w:p>
     <w:p>
@@ -407,7 +1727,19 @@
         <w:pStyle w:val="Code"/>
       </w:pPr>
       <w:r>
-        <w:t>id_rest ::= { letter | digit | "_" }</w:t>
+        <w:t xml:space="preserve">id_rest ::= { letter | digit | </w:t>
+      </w:r>
+      <w:r>
+        <w:t>'</w:t>
+      </w:r>
+      <w:r>
+        <w:t>_</w:t>
+      </w:r>
+      <w:r>
+        <w:t>'</w:t>
+      </w:r>
+      <w:r>
+        <w:t xml:space="preserve"> }</w:t>
       </w:r>
     </w:p>
     <w:p>
@@ -415,7 +1747,43 @@
         <w:pStyle w:val="Code"/>
       </w:pPr>
       <w:r>
-        <w:t>id_rest_mid ::= id_rest [ ( "/" | "+" | "-" ) id_rest ]</w:t>
+        <w:t xml:space="preserve">id_rest_mid ::= id_rest [ ( </w:t>
+      </w:r>
+      <w:r>
+        <w:t>'</w:t>
+      </w:r>
+      <w:r>
+        <w:t>/</w:t>
+      </w:r>
+      <w:r>
+        <w:t>'</w:t>
+      </w:r>
+      <w:r>
+        <w:t xml:space="preserve"> | </w:t>
+      </w:r>
+      <w:r>
+        <w:t>'</w:t>
+      </w:r>
+      <w:r>
+        <w:t>+</w:t>
+      </w:r>
+      <w:r>
+        <w:t>'</w:t>
+      </w:r>
+      <w:r>
+        <w:t xml:space="preserve"> | </w:t>
+      </w:r>
+      <w:r>
+        <w:t>'</w:t>
+      </w:r>
+      <w:r>
+        <w:t>-</w:t>
+      </w:r>
+      <w:r>
+        <w:t>'</w:t>
+      </w:r>
+      <w:r>
+        <w:t xml:space="preserve"> ) id_rest ]</w:t>
       </w:r>
     </w:p>
     <w:p>
@@ -423,7 +1791,31 @@
         <w:pStyle w:val="Code"/>
       </w:pPr>
       <w:r>
-        <w:t>id_rest_ext ::= id_rest [ id_rest_mid ] [ "?" | "!" ]</w:t>
+        <w:t xml:space="preserve">id_rest_ext ::= id_rest [ id_rest_mid ] [ </w:t>
+      </w:r>
+      <w:r>
+        <w:t>'</w:t>
+      </w:r>
+      <w:r>
+        <w:t>?</w:t>
+      </w:r>
+      <w:r>
+        <w:t>'</w:t>
+      </w:r>
+      <w:r>
+        <w:t xml:space="preserve"> | </w:t>
+      </w:r>
+      <w:r>
+        <w:t>'</w:t>
+      </w:r>
+      <w:r>
+        <w:t>!</w:t>
+      </w:r>
+      <w:r>
+        <w:t>'</w:t>
+      </w:r>
+      <w:r>
+        <w:t xml:space="preserve"> ]</w:t>
       </w:r>
     </w:p>
     <w:p>
@@ -761,7 +2153,6 @@
           <w:color w:val="000000"/>
           <w:lang w:val="en-US"/>
         </w:rPr>
-        <w:lastRenderedPageBreak/>
         <w:t xml:space="preserve">Coral programs are parsed greedily, so that a longest match rule applies. </w:t>
       </w:r>
       <w:r>
@@ -780,12 +2171,14 @@
           <w:lang w:val="en-US"/>
         </w:rPr>
       </w:pPr>
+      <w:bookmarkStart w:id="8" w:name="_Toc258876974"/>
       <w:r>
         <w:rPr>
           <w:lang w:val="en-US"/>
         </w:rPr>
         <w:t>Keywords</w:t>
       </w:r>
+      <w:bookmarkEnd w:id="8"/>
     </w:p>
     <w:p>
       <w:pPr>
@@ -907,7 +2300,6 @@
         <w:rPr>
           <w:rStyle w:val="InlineCodeBold"/>
         </w:rPr>
-        <w:lastRenderedPageBreak/>
         <w:t>alias</w:t>
       </w:r>
     </w:p>
@@ -1292,7 +2684,6 @@
         <w:rPr>
           <w:rStyle w:val="InlineCodeBold"/>
         </w:rPr>
-        <w:lastRenderedPageBreak/>
         <w:t>implements</w:t>
       </w:r>
     </w:p>
@@ -1671,7 +3062,6 @@
         <w:rPr>
           <w:rStyle w:val="InlineCodeBold"/>
         </w:rPr>
-        <w:lastRenderedPageBreak/>
         <w:t>rescue</w:t>
       </w:r>
     </w:p>
@@ -2037,7 +3427,6 @@
           <w:docGrid w:linePitch="360"/>
         </w:sectPr>
       </w:pPr>
-      <w:bookmarkStart w:id="8" w:name="_Toc258867653"/>
     </w:p>
     <w:p>
       <w:pPr>
@@ -2049,28 +3438,26 @@
       </w:pPr>
     </w:p>
     <w:p>
-      <w:r>
+      <w:pPr>
         <w:rPr>
           <w:rFonts w:cs="Iowan Old Style Roman"/>
           <w:noProof w:val="0"/>
           <w:lang w:val="en-US"/>
         </w:rPr>
-        <w:lastRenderedPageBreak/>
-        <w:t xml:space="preserve">Not every reserved word is a keyword in every context, this behavior will be further explained. For example, the </w:t>
-      </w:r>
-      <w:r>
-        <w:rPr>
-          <w:rStyle w:val="InlineCodeBold"/>
-        </w:rPr>
-        <w:t>bitfield</w:t>
-      </w:r>
+      </w:pPr>
       <w:r>
         <w:rPr>
           <w:rFonts w:cs="Iowan Old Style Roman"/>
           <w:noProof w:val="0"/>
           <w:lang w:val="en-US"/>
         </w:rPr>
-        <w:t xml:space="preserve"> reserved word is only recognized as a keyword inside an enumeration definition context, in a specific place. Every reserved word may be used as a function identifier, with a little work-around when used with an implicit receiver.</w:t>
+        <w:t xml:space="preserve">Not every reserved word is a keyword in every context, this behavior will be further explained. For example, the </w:t>
+      </w:r>
+      <w:r>
+        <w:rPr>
+          <w:rStyle w:val="InlineCodeBold"/>
+        </w:rPr>
+        <w:t>bitfield</w:t>
       </w:r>
       <w:r>
         <w:rPr>
@@ -2078,33 +3465,2149 @@
           <w:noProof w:val="0"/>
           <w:lang w:val="en-US"/>
         </w:rPr>
-        <w:t xml:space="preserve"> </w:t>
+        <w:t xml:space="preserve"> reserved word is only recognized as a keyword inside an enumeration definition context, in a specific place. Every reserved word may be used as a function identifier, with a little work-around when used with an implicit receiver. </w:t>
       </w:r>
     </w:p>
     <w:p>
       <w:pPr>
         <w:pStyle w:val="Heading2"/>
+        <w:rPr>
+          <w:lang w:val="en-US"/>
+        </w:rPr>
+      </w:pPr>
+      <w:bookmarkStart w:id="9" w:name="_Toc258876975"/>
+      <w:r>
+        <w:rPr>
+          <w:lang w:val="en-US"/>
+        </w:rPr>
+        <w:t>Newline Characters</w:t>
+      </w:r>
+      <w:bookmarkEnd w:id="9"/>
+    </w:p>
+    <w:p>
+      <w:r>
+        <w:t>Syntax:</w:t>
+      </w:r>
+    </w:p>
+    <w:p>
+      <w:pPr>
+        <w:pStyle w:val="Code"/>
+      </w:pPr>
+      <w:r>
+        <w:t xml:space="preserve">separator ::= nl { nl } | </w:t>
+      </w:r>
+      <w:r>
+        <w:t>'</w:t>
+      </w:r>
+      <w:r>
+        <w:t>;</w:t>
+      </w:r>
+      <w:r>
+        <w:t>'</w:t>
+      </w:r>
+    </w:p>
+    <w:p>
+      <w:r>
+        <w:t>Coral is a line-oriented language, in which statements are expressions and may be terminated by newlines, as well as by semi-colon operator. A newline in a Coral source file is treated as the special separator token nl if the following criterion is satisfied:</w:t>
+      </w:r>
+    </w:p>
+    <w:p>
+      <w:pPr>
+        <w:pStyle w:val="ListParagraph"/>
+        <w:numPr>
+          <w:ilvl w:val="0"/>
+          <w:numId w:val="41"/>
+        </w:numPr>
+      </w:pPr>
+      <w:r>
+        <w:t xml:space="preserve">The token immediately preceding the newline can terminate an expression. </w:t>
+      </w:r>
+    </w:p>
+    <w:p>
+      <w:r>
+        <w:t>Since Coral may be interpreted in a REPL fashion, there are no other suitable criteria. Such a token that can terminate an expression is, for instance, not a binary operator or a message sending operator, which both require further tokens to create an expression. Keywords that expect any following tokens also can not terminate expressions. Coral interpreters and compilers do not look-ahead beyond newlines.</w:t>
+      </w:r>
+    </w:p>
+    <w:p>
+      <w:r>
+        <w:t xml:space="preserve">If the token immediately preceding the newline can not terminate an expression and is followed by more than one newline, Coral still sees that as only a one significant newline, to prevent any confusion. </w:t>
+      </w:r>
+    </w:p>
+    <w:p>
+      <w:r>
+        <w:t xml:space="preserve">Keywords that can terminate an expression are: </w:t>
+      </w:r>
+      <w:r>
+        <w:rPr>
+          <w:rStyle w:val="InlineCodeBold"/>
+        </w:rPr>
+        <w:t>break</w:t>
+      </w:r>
+      <w:r>
+        <w:t xml:space="preserve">, </w:t>
+      </w:r>
+      <w:r>
+        <w:rPr>
+          <w:rStyle w:val="InlineCodeBold"/>
+        </w:rPr>
+        <w:t>end</w:t>
+      </w:r>
+      <w:r>
+        <w:t xml:space="preserve">, </w:t>
+      </w:r>
+      <w:r>
+        <w:rPr>
+          <w:rStyle w:val="InlineCodeBold"/>
+        </w:rPr>
+        <w:t>opaque</w:t>
+      </w:r>
+      <w:r>
+        <w:t xml:space="preserve">, </w:t>
+      </w:r>
+      <w:r>
+        <w:rPr>
+          <w:rStyle w:val="InlineCodeBold"/>
+        </w:rPr>
+        <w:t>native</w:t>
+      </w:r>
+      <w:r>
+        <w:t xml:space="preserve">, </w:t>
+      </w:r>
+      <w:r>
+        <w:rPr>
+          <w:rStyle w:val="InlineCodeBold"/>
+        </w:rPr>
+        <w:t>next</w:t>
+      </w:r>
+      <w:r>
+        <w:t xml:space="preserve">, </w:t>
+      </w:r>
+      <w:r>
+        <w:rPr>
+          <w:rStyle w:val="InlineCodeBold"/>
+        </w:rPr>
+        <w:t>nil</w:t>
+      </w:r>
+      <w:r>
+        <w:t xml:space="preserve">, </w:t>
+      </w:r>
+      <w:r>
+        <w:rPr>
+          <w:rStyle w:val="InlineCodeBold"/>
+        </w:rPr>
+        <w:t>no</w:t>
+      </w:r>
+      <w:r>
+        <w:t xml:space="preserve">, </w:t>
+      </w:r>
+      <w:r>
+        <w:rPr>
+          <w:rStyle w:val="InlineCodeBold"/>
+        </w:rPr>
+        <w:t>redo</w:t>
+      </w:r>
+      <w:r>
+        <w:t xml:space="preserve">, </w:t>
+      </w:r>
+      <w:r>
+        <w:rPr>
+          <w:rStyle w:val="InlineCodeBold"/>
+        </w:rPr>
+        <w:t>retry</w:t>
+      </w:r>
+      <w:r>
+        <w:t xml:space="preserve">, </w:t>
+      </w:r>
+      <w:r>
+        <w:rPr>
+          <w:rStyle w:val="InlineCodeBold"/>
+        </w:rPr>
+        <w:t>return</w:t>
+      </w:r>
+      <w:r>
+        <w:t xml:space="preserve">, </w:t>
+      </w:r>
+      <w:r>
+        <w:rPr>
+          <w:rStyle w:val="InlineCodeBold"/>
+        </w:rPr>
+        <w:t>self</w:t>
+      </w:r>
+      <w:r>
+        <w:t xml:space="preserve">, </w:t>
+      </w:r>
+      <w:r>
+        <w:rPr>
+          <w:rStyle w:val="InlineCodeBold"/>
+        </w:rPr>
+        <w:t>skip</w:t>
+      </w:r>
+      <w:r>
+        <w:t xml:space="preserve">, </w:t>
+      </w:r>
+      <w:r>
+        <w:rPr>
+          <w:rStyle w:val="InlineCodeBold"/>
+        </w:rPr>
+        <w:t>super</w:t>
+      </w:r>
+      <w:r>
+        <w:t xml:space="preserve">, </w:t>
+      </w:r>
+      <w:r>
+        <w:rPr>
+          <w:rStyle w:val="InlineCodeBold"/>
+        </w:rPr>
+        <w:t>this</w:t>
+      </w:r>
+      <w:r>
+        <w:t xml:space="preserve">, </w:t>
+      </w:r>
+      <w:r>
+        <w:rPr>
+          <w:rStyle w:val="InlineCodeBold"/>
+        </w:rPr>
+        <w:t>transparent</w:t>
+      </w:r>
+      <w:r>
+        <w:t xml:space="preserve">, </w:t>
+      </w:r>
+      <w:r>
+        <w:rPr>
+          <w:rStyle w:val="InlineCodeBold"/>
+        </w:rPr>
+        <w:t>void</w:t>
+      </w:r>
+      <w:r>
+        <w:t xml:space="preserve">, </w:t>
+      </w:r>
+      <w:r>
+        <w:rPr>
+          <w:rStyle w:val="InlineCodeBold"/>
+        </w:rPr>
+        <w:t>yes</w:t>
+      </w:r>
+      <w:r>
+        <w:t xml:space="preserve">, </w:t>
+      </w:r>
+      <w:r>
+        <w:rPr>
+          <w:rStyle w:val="InlineCodeBold"/>
+        </w:rPr>
+        <w:t>yield</w:t>
+      </w:r>
+      <w:r>
+        <w:t xml:space="preserve">. </w:t>
+      </w:r>
+    </w:p>
+    <w:p/>
+    <w:p>
+      <w:pPr>
+        <w:pStyle w:val="Heading2"/>
+        <w:rPr>
+          <w:lang w:val="en-US"/>
+        </w:rPr>
+      </w:pPr>
+      <w:bookmarkStart w:id="10" w:name="_Toc258876976"/>
+      <w:r>
+        <w:rPr>
+          <w:lang w:val="en-US"/>
+        </w:rPr>
+        <w:t>Operators</w:t>
+      </w:r>
+      <w:bookmarkEnd w:id="10"/>
+    </w:p>
+    <w:p>
+      <w:r>
+        <w:t xml:space="preserve">A set of identifiers is reserved for language features, some of which may be overridden by user space implementations. Operators have language-defined precedence rules that usually comply to user expectations, and may be easily restructured by putting expressions inside of parenthesis pairs. </w:t>
+      </w:r>
+    </w:p>
+    <w:p>
+      <w:r>
+        <w:t>The following character sequences are the operators recognized by Coral.</w:t>
+      </w:r>
+    </w:p>
+    <w:p>
+      <w:pPr>
+        <w:sectPr>
+          <w:type w:val="continuous"/>
+          <w:pgSz w:w="11900" w:h="16840"/>
+          <w:pgMar w:top="1134" w:right="1134" w:bottom="1134" w:left="1134" w:header="708" w:footer="708" w:gutter="0"/>
+          <w:cols w:space="708"/>
+          <w:docGrid w:linePitch="360"/>
+        </w:sectPr>
+      </w:pPr>
+    </w:p>
+    <w:p>
+      <w:r>
+        <w:t>:=</w:t>
+      </w:r>
+    </w:p>
+    <w:p>
+      <w:r>
+        <w:t>+=</w:t>
+      </w:r>
+    </w:p>
+    <w:p>
+      <w:r>
+        <w:t>-=</w:t>
+      </w:r>
+    </w:p>
+    <w:p>
+      <w:r>
+        <w:t>*=</w:t>
+      </w:r>
+    </w:p>
+    <w:p>
+      <w:r>
+        <w:t>**=</w:t>
+      </w:r>
+    </w:p>
+    <w:p>
+      <w:r>
+        <w:t>/=</w:t>
+      </w:r>
+    </w:p>
+    <w:p>
+      <w:r>
+        <w:t>%=</w:t>
+      </w:r>
+    </w:p>
+    <w:p>
+      <w:r>
+        <w:t>||=</w:t>
+      </w:r>
+    </w:p>
+    <w:p>
+      <w:r>
+        <w:t>&amp;&amp;=</w:t>
+      </w:r>
+    </w:p>
+    <w:p>
+      <w:r>
+        <w:t>^^=</w:t>
+      </w:r>
+    </w:p>
+    <w:p>
+      <w:r>
+        <w:t>|=</w:t>
+      </w:r>
+    </w:p>
+    <w:p>
+      <w:r>
+        <w:t>&amp;=</w:t>
+      </w:r>
+    </w:p>
+    <w:p>
+      <w:r>
+        <w:t>^=</w:t>
+      </w:r>
+    </w:p>
+    <w:p>
+      <w:r>
+        <w:t>~=</w:t>
+      </w:r>
+    </w:p>
+    <w:p>
+      <w:r>
+        <w:t>&lt;&lt;</w:t>
+      </w:r>
+    </w:p>
+    <w:p>
+      <w:r>
+        <w:t>&gt;&gt;</w:t>
+      </w:r>
+    </w:p>
+    <w:p>
+      <w:r>
+        <w:t>&lt;&lt;&lt;</w:t>
+      </w:r>
+    </w:p>
+    <w:p>
+      <w:r>
+        <w:t>&gt;&gt;&gt;</w:t>
+      </w:r>
+    </w:p>
+    <w:p>
+      <w:r>
+        <w:t>;</w:t>
+      </w:r>
+    </w:p>
+    <w:p>
+      <w:r>
+        <w:t>=</w:t>
+      </w:r>
+    </w:p>
+    <w:p>
+      <w:r>
+        <w:t>!=</w:t>
+      </w:r>
+    </w:p>
+    <w:p>
+      <w:r>
+        <w:t>==</w:t>
+      </w:r>
+    </w:p>
+    <w:p>
+      <w:r>
+        <w:t>!==</w:t>
+      </w:r>
+    </w:p>
+    <w:p>
+      <w:r>
+        <w:t>===</w:t>
+      </w:r>
+    </w:p>
+    <w:p>
+      <w:r>
+        <w:t>!===</w:t>
+      </w:r>
+    </w:p>
+    <w:p>
+      <w:r>
+        <w:t>=~</w:t>
+      </w:r>
+    </w:p>
+    <w:p>
+      <w:r>
+        <w:t>!~</w:t>
+      </w:r>
+    </w:p>
+    <w:p>
+      <w:r>
+        <w:t>&lt;&gt;</w:t>
+      </w:r>
+    </w:p>
+    <w:p>
+      <w:r>
+        <w:t>&lt;</w:t>
+      </w:r>
+    </w:p>
+    <w:p>
+      <w:r>
+        <w:t>&gt;</w:t>
+      </w:r>
+    </w:p>
+    <w:p>
+      <w:r>
+        <w:t>&lt;=</w:t>
+      </w:r>
+    </w:p>
+    <w:p>
+      <w:r>
+        <w:t>&gt;=</w:t>
+      </w:r>
+    </w:p>
+    <w:p>
+      <w:r>
+        <w:t>&lt;=&gt;</w:t>
+      </w:r>
+    </w:p>
+    <w:p>
+      <w:r>
+        <w:t>+</w:t>
+      </w:r>
+    </w:p>
+    <w:p>
+      <w:r>
+        <w:t>-</w:t>
+      </w:r>
+    </w:p>
+    <w:p>
+      <w:r>
+        <w:t>*</w:t>
+      </w:r>
+    </w:p>
+    <w:p>
+      <w:r>
+        <w:t>**</w:t>
+      </w:r>
+    </w:p>
+    <w:p>
+      <w:r>
+        <w:t>/</w:t>
+      </w:r>
+    </w:p>
+    <w:p>
+      <w:r>
+        <w:t>div</w:t>
+      </w:r>
+    </w:p>
+    <w:p>
+      <w:r>
+        <w:t>%</w:t>
+      </w:r>
+    </w:p>
+    <w:p>
+      <w:r>
+        <w:t>mod</w:t>
+      </w:r>
+    </w:p>
+    <w:p>
+      <w:r>
+        <w:t>||</w:t>
+      </w:r>
+    </w:p>
+    <w:p>
+      <w:r>
+        <w:t>or</w:t>
+      </w:r>
+    </w:p>
+    <w:p>
+      <w:r>
+        <w:t>&amp;&amp;</w:t>
+      </w:r>
+    </w:p>
+    <w:p>
+      <w:r>
+        <w:t>and</w:t>
+      </w:r>
+    </w:p>
+    <w:p>
+      <w:r>
+        <w:t>!</w:t>
+      </w:r>
+    </w:p>
+    <w:p>
+      <w:r>
+        <w:t>not</w:t>
+      </w:r>
+    </w:p>
+    <w:p>
+      <w:r>
+        <w:t>^^</w:t>
+      </w:r>
+    </w:p>
+    <w:p>
+      <w:r>
+        <w:t>xor</w:t>
+      </w:r>
+    </w:p>
+    <w:p>
+      <w:r>
+        <w:t>|</w:t>
+      </w:r>
+    </w:p>
+    <w:p>
+      <w:r>
+        <w:t>&amp;</w:t>
+      </w:r>
+    </w:p>
+    <w:p>
+      <w:r>
+        <w:t>^</w:t>
+      </w:r>
+    </w:p>
+    <w:p>
+      <w:r>
+        <w:t>~</w:t>
+      </w:r>
+    </w:p>
+    <w:p>
+      <w:r>
+        <w:t>..</w:t>
+      </w:r>
+    </w:p>
+    <w:p>
+      <w:r>
+        <w:t>...</w:t>
+      </w:r>
+    </w:p>
+    <w:p>
+      <w:r>
+        <w:t>,</w:t>
+      </w:r>
+    </w:p>
+    <w:p>
+      <w:r>
+        <w:t>-&gt;</w:t>
+      </w:r>
+    </w:p>
+    <w:p>
+      <w:r>
+        <w:t>&lt;-</w:t>
+      </w:r>
+    </w:p>
+    <w:p>
+      <w:r>
+        <w:t>=&gt;</w:t>
+      </w:r>
+    </w:p>
+    <w:p>
+      <w:r>
+        <w:t>::</w:t>
+      </w:r>
+    </w:p>
+    <w:p>
+      <w:r>
+        <w:t>:</w:t>
+      </w:r>
+    </w:p>
+    <w:p>
+      <w:r>
+        <w:t>&lt;&lt;|</w:t>
+      </w:r>
+    </w:p>
+    <w:p>
+      <w:r>
+        <w:t>|&gt;&gt;</w:t>
+      </w:r>
+    </w:p>
+    <w:p>
+      <w:r>
+        <w:t>&lt;|</w:t>
+      </w:r>
+    </w:p>
+    <w:p>
+      <w:r>
+        <w:t>|&gt;</w:t>
+      </w:r>
+    </w:p>
+    <w:p>
+      <w:r>
+        <w:t>(</w:t>
+      </w:r>
+    </w:p>
+    <w:p>
+      <w:r>
+        <w:t>)</w:t>
+      </w:r>
+    </w:p>
+    <w:p>
+      <w:r>
+        <w:t>&lt;</w:t>
+      </w:r>
+    </w:p>
+    <w:p>
+      <w:r>
+        <w:t>&gt;</w:t>
+      </w:r>
+    </w:p>
+    <w:p>
+      <w:r>
+        <w:t>{</w:t>
+      </w:r>
+    </w:p>
+    <w:p>
+      <w:r>
+        <w:t>}</w:t>
+      </w:r>
+    </w:p>
+    <w:p>
+      <w:r>
+        <w:t>.</w:t>
+      </w:r>
+    </w:p>
+    <w:p>
+      <w:pPr>
+        <w:pStyle w:val="Heading2"/>
+        <w:sectPr>
+          <w:type w:val="continuous"/>
+          <w:pgSz w:w="11900" w:h="16840"/>
+          <w:pgMar w:top="1134" w:right="1134" w:bottom="1134" w:left="1134" w:header="708" w:footer="708" w:gutter="0"/>
+          <w:cols w:num="5" w:space="709"/>
+          <w:docGrid w:linePitch="360"/>
+        </w:sectPr>
+      </w:pPr>
+      <w:bookmarkStart w:id="11" w:name="_Toc258876977"/>
+    </w:p>
+    <w:p>
+      <w:r>
+        <w:t xml:space="preserve">Some of these operators have several different meanings, usually up to two. Some are binary, some are unary, none is ternary. </w:t>
+      </w:r>
+    </w:p>
+    <w:p>
+      <w:pPr>
+        <w:pStyle w:val="Heading2"/>
       </w:pPr>
       <w:r>
         <w:t>Literals</w:t>
       </w:r>
-      <w:bookmarkEnd w:id="8"/>
+      <w:bookmarkEnd w:id="11"/>
+    </w:p>
+    <w:p>
+      <w:r>
+        <w:t xml:space="preserve">There are literals for numbers (including integer, floating point and complex), characters, booleans, strings, symbols, regular expressions and collections (including tuples, lists, dictionaries and bags). </w:t>
+      </w:r>
+    </w:p>
+    <w:p>
+      <w:pPr>
+        <w:rPr>
+          <w:b/>
+        </w:rPr>
+      </w:pPr>
+      <w:r>
+        <w:rPr>
+          <w:b/>
+        </w:rPr>
+        <w:t>Syntax:</w:t>
+      </w:r>
+    </w:p>
+    <w:p>
+      <w:pPr>
+        <w:pStyle w:val="Code"/>
+      </w:pPr>
+      <w:r>
+        <w:t>literal ::= integer_literal</w:t>
+      </w:r>
+    </w:p>
+    <w:p>
+      <w:pPr>
+        <w:pStyle w:val="Code"/>
+      </w:pPr>
+      <w:r>
+        <w:tab/>
+        <w:t>| floating_point_literal</w:t>
+      </w:r>
+    </w:p>
+    <w:p>
+      <w:pPr>
+        <w:pStyle w:val="Code"/>
+      </w:pPr>
+      <w:r>
+        <w:tab/>
+        <w:t>| complex_literal</w:t>
+      </w:r>
+    </w:p>
+    <w:p>
+      <w:pPr>
+        <w:pStyle w:val="Code"/>
+      </w:pPr>
+      <w:r>
+        <w:tab/>
+        <w:t>| character_literal</w:t>
+      </w:r>
+    </w:p>
+    <w:p>
+      <w:pPr>
+        <w:pStyle w:val="Code"/>
+      </w:pPr>
+      <w:r>
+        <w:tab/>
+        <w:t>| string_literal</w:t>
+      </w:r>
+    </w:p>
+    <w:p>
+      <w:pPr>
+        <w:pStyle w:val="Code"/>
+      </w:pPr>
+      <w:r>
+        <w:tab/>
+        <w:t>| symbol_literal</w:t>
+      </w:r>
+    </w:p>
+    <w:p>
+      <w:pPr>
+        <w:pStyle w:val="Code"/>
+      </w:pPr>
+      <w:r>
+        <w:tab/>
+        <w:t>| regular_expression_literal</w:t>
+      </w:r>
+    </w:p>
+    <w:p>
+      <w:pPr>
+        <w:pStyle w:val="Code"/>
+      </w:pPr>
+      <w:r>
+        <w:tab/>
+        <w:t>| collection_literal</w:t>
+      </w:r>
+    </w:p>
+    <w:p>
+      <w:pPr>
+        <w:pStyle w:val="Code"/>
+      </w:pPr>
+      <w:r>
+        <w:tab/>
+        <w:t xml:space="preserve">| </w:t>
+      </w:r>
+      <w:r>
+        <w:t>'</w:t>
+      </w:r>
+      <w:r>
+        <w:rPr>
+          <w:b/>
+        </w:rPr>
+        <w:t>nil</w:t>
+      </w:r>
+      <w:r>
+        <w:t>'</w:t>
+      </w:r>
     </w:p>
     <w:p>
       <w:pPr>
         <w:pStyle w:val="Heading3"/>
       </w:pPr>
-      <w:bookmarkStart w:id="9" w:name="_Toc258867654"/>
+      <w:bookmarkStart w:id="12" w:name="_Toc258876978"/>
       <w:r>
         <w:t>Integer Literals</w:t>
       </w:r>
-      <w:bookmarkEnd w:id="9"/>
-    </w:p>
-    <w:p>
-      <w:bookmarkStart w:id="10" w:name="_GoBack"/>
-      <w:bookmarkEnd w:id="10"/>
-    </w:p>
+      <w:bookmarkEnd w:id="12"/>
+    </w:p>
+    <w:p>
+      <w:pPr>
+        <w:rPr>
+          <w:b/>
+        </w:rPr>
+      </w:pPr>
+      <w:r>
+        <w:rPr>
+          <w:b/>
+        </w:rPr>
+        <w:t>Syntax:</w:t>
+      </w:r>
+    </w:p>
+    <w:p>
+      <w:pPr>
+        <w:pStyle w:val="Code"/>
+      </w:pPr>
+      <w:r>
+        <w:t>integer_literal ::= [ '+' | '-' ] ( decimal_numeral</w:t>
+      </w:r>
+    </w:p>
+    <w:p>
+      <w:pPr>
+        <w:pStyle w:val="Code"/>
+      </w:pPr>
+      <w:r>
+        <w:tab/>
+        <w:t xml:space="preserve">| hexadecimal_numeral </w:t>
+      </w:r>
+    </w:p>
+    <w:p>
+      <w:pPr>
+        <w:pStyle w:val="Code"/>
+      </w:pPr>
+      <w:r>
+        <w:tab/>
+        <w:t xml:space="preserve">| octal_numeral </w:t>
+      </w:r>
+    </w:p>
+    <w:p>
+      <w:pPr>
+        <w:pStyle w:val="Code"/>
+      </w:pPr>
+      <w:r>
+        <w:tab/>
+        <w:t>| binary_numeral )</w:t>
+      </w:r>
+    </w:p>
+    <w:p>
+      <w:pPr>
+        <w:pStyle w:val="Code"/>
+      </w:pPr>
+      <w:r>
+        <w:t>decimal_numeral ::= '0' | non_zero_digit { [ '_' ] digit }</w:t>
+      </w:r>
+    </w:p>
+    <w:p>
+      <w:pPr>
+        <w:pStyle w:val="Code"/>
+      </w:pPr>
+      <w:r>
+        <w:t>hexadecimal_numeral ::= '0x' hex_digit { [ '_' ] hex_digit }</w:t>
+      </w:r>
+    </w:p>
+    <w:p>
+      <w:pPr>
+        <w:pStyle w:val="Code"/>
+      </w:pPr>
+      <w:r>
+        <w:t>digit ::= '0' | non_zero_digit</w:t>
+      </w:r>
+    </w:p>
+    <w:p>
+      <w:pPr>
+        <w:pStyle w:val="Code"/>
+      </w:pPr>
+      <w:r>
+        <w:t>non_zero_digit ::= '1' | … | '9'</w:t>
+      </w:r>
+    </w:p>
+    <w:p>
+      <w:pPr>
+        <w:pStyle w:val="Code"/>
+      </w:pPr>
+      <w:r>
+        <w:t>hex_digit ::= '1' | … | '9' | 'a' | … | 'f'</w:t>
+      </w:r>
+    </w:p>
+    <w:p>
+      <w:pPr>
+        <w:pStyle w:val="Code"/>
+      </w:pPr>
+      <w:r>
+        <w:t>octal_numeral ::= '0' oct_digit { [ '_' ] oct_digit }</w:t>
+      </w:r>
+    </w:p>
+    <w:p>
+      <w:pPr>
+        <w:pStyle w:val="Code"/>
+      </w:pPr>
+      <w:r>
+        <w:t>oct_digit ::= '0' | … | '7'</w:t>
+      </w:r>
+    </w:p>
+    <w:p>
+      <w:pPr>
+        <w:pStyle w:val="Code"/>
+      </w:pPr>
+      <w:r>
+        <w:t>binary_numeral ::= '0b' bin_digit { [ '_' ] bin_digit }</w:t>
+      </w:r>
+    </w:p>
+    <w:p>
+      <w:pPr>
+        <w:pStyle w:val="Code"/>
+      </w:pPr>
+      <w:r>
+        <w:t>bin_digit ::= '0' | '1'</w:t>
+      </w:r>
+    </w:p>
+    <w:p>
+      <w:r>
+        <w:t xml:space="preserve">Integers are usually of type </w:t>
+      </w:r>
+      <w:r>
+        <w:rPr>
+          <w:rStyle w:val="InlineCode"/>
+        </w:rPr>
+        <w:t>Number</w:t>
+      </w:r>
+      <w:r>
+        <w:t xml:space="preserve">, which is a class cluster of all classes that can hold numbers. Unlike Java, Coral supports both signed and unsigned integers. Usually integer literals that are obviously unsigned integers result in being represented internally by a class that stores the integer unsigned, something like </w:t>
+      </w:r>
+      <w:r>
+        <w:rPr>
+          <w:rStyle w:val="InlineCode"/>
+        </w:rPr>
+        <w:t>Integer_64_Unsigned</w:t>
+      </w:r>
+      <w:r>
+        <w:t>. Math operations on numbers are handled internally in such a way that the user does not need to care about the actual types of the numbers – when an integer overflow would occur, the result is stored in a larger container type, and when the largest container type would be overflown, a decimal type is used automatically.</w:t>
+      </w:r>
+    </w:p>
+    <w:p>
+      <w:r>
+        <w:t xml:space="preserve">Underscores used in integer literals have no special meaning but to improve readability of larger literals, i.e., to separate thousands. </w:t>
+      </w:r>
+    </w:p>
+    <w:p>
+      <w:r>
+        <w:t xml:space="preserve">Integral members of the </w:t>
+      </w:r>
+      <w:r>
+        <w:t>Number</w:t>
+      </w:r>
+      <w:r>
+        <w:t xml:space="preserve"> class cluster include the following container types.</w:t>
+      </w:r>
+    </w:p>
+    <w:p>
+      <w:pPr>
+        <w:pStyle w:val="ListParagraph"/>
+        <w:numPr>
+          <w:ilvl w:val="0"/>
+          <w:numId w:val="42"/>
+        </w:numPr>
+      </w:pPr>
+      <w:r>
+        <w:t>Integer_8 (-2</w:t>
+      </w:r>
+      <w:r>
+        <w:rPr>
+          <w:vertAlign w:val="superscript"/>
+        </w:rPr>
+        <w:t>7</w:t>
+      </w:r>
+      <w:r>
+        <w:t xml:space="preserve"> to 2</w:t>
+      </w:r>
+      <w:r>
+        <w:rPr>
+          <w:vertAlign w:val="superscript"/>
+        </w:rPr>
+        <w:t>7</w:t>
+      </w:r>
+      <w:r>
+        <w:t>-1)</w:t>
+      </w:r>
+    </w:p>
+    <w:p>
+      <w:pPr>
+        <w:pStyle w:val="ListParagraph"/>
+        <w:numPr>
+          <w:ilvl w:val="0"/>
+          <w:numId w:val="42"/>
+        </w:numPr>
+      </w:pPr>
+      <w:r>
+        <w:t>Integer_8_Unsigned (0 to 2</w:t>
+      </w:r>
+      <w:r>
+        <w:rPr>
+          <w:vertAlign w:val="superscript"/>
+        </w:rPr>
+        <w:t>8</w:t>
+      </w:r>
+      <w:r>
+        <w:t>)</w:t>
+      </w:r>
+    </w:p>
+    <w:p>
+      <w:pPr>
+        <w:pStyle w:val="ListParagraph"/>
+        <w:numPr>
+          <w:ilvl w:val="0"/>
+          <w:numId w:val="42"/>
+        </w:numPr>
+      </w:pPr>
+      <w:r>
+        <w:t>Integer_16 (-2</w:t>
+      </w:r>
+      <w:r>
+        <w:rPr>
+          <w:vertAlign w:val="superscript"/>
+        </w:rPr>
+        <w:t>15</w:t>
+      </w:r>
+      <w:r>
+        <w:t xml:space="preserve"> to 2</w:t>
+      </w:r>
+      <w:r>
+        <w:rPr>
+          <w:vertAlign w:val="superscript"/>
+        </w:rPr>
+        <w:t>15</w:t>
+      </w:r>
+      <w:r>
+        <w:t>-1)</w:t>
+      </w:r>
+    </w:p>
+    <w:p>
+      <w:pPr>
+        <w:pStyle w:val="ListParagraph"/>
+        <w:numPr>
+          <w:ilvl w:val="0"/>
+          <w:numId w:val="42"/>
+        </w:numPr>
+      </w:pPr>
+      <w:r>
+        <w:t>Integer_16_Unsigned (0 to 2</w:t>
+      </w:r>
+      <w:r>
+        <w:rPr>
+          <w:vertAlign w:val="superscript"/>
+        </w:rPr>
+        <w:t>16</w:t>
+      </w:r>
+      <w:r>
+        <w:t>)</w:t>
+      </w:r>
+    </w:p>
+    <w:p>
+      <w:pPr>
+        <w:pStyle w:val="ListParagraph"/>
+        <w:numPr>
+          <w:ilvl w:val="0"/>
+          <w:numId w:val="42"/>
+        </w:numPr>
+      </w:pPr>
+      <w:r>
+        <w:t>Integer_32 (-2</w:t>
+      </w:r>
+      <w:r>
+        <w:rPr>
+          <w:vertAlign w:val="superscript"/>
+        </w:rPr>
+        <w:t>31</w:t>
+      </w:r>
+      <w:r>
+        <w:t xml:space="preserve"> to 2</w:t>
+      </w:r>
+      <w:r>
+        <w:rPr>
+          <w:vertAlign w:val="superscript"/>
+        </w:rPr>
+        <w:t>31</w:t>
+      </w:r>
+      <w:r>
+        <w:t>-1)</w:t>
+      </w:r>
+    </w:p>
+    <w:p>
+      <w:pPr>
+        <w:pStyle w:val="ListParagraph"/>
+        <w:numPr>
+          <w:ilvl w:val="0"/>
+          <w:numId w:val="42"/>
+        </w:numPr>
+      </w:pPr>
+      <w:r>
+        <w:t>Integer_32_Unsigned (0 to 2</w:t>
+      </w:r>
+      <w:r>
+        <w:rPr>
+          <w:vertAlign w:val="superscript"/>
+        </w:rPr>
+        <w:t>32</w:t>
+      </w:r>
+      <w:r>
+        <w:t>)</w:t>
+      </w:r>
+    </w:p>
+    <w:p>
+      <w:pPr>
+        <w:pStyle w:val="ListParagraph"/>
+        <w:numPr>
+          <w:ilvl w:val="0"/>
+          <w:numId w:val="42"/>
+        </w:numPr>
+      </w:pPr>
+      <w:r>
+        <w:t>Integer_64 (-2</w:t>
+      </w:r>
+      <w:r>
+        <w:rPr>
+          <w:vertAlign w:val="superscript"/>
+        </w:rPr>
+        <w:t>63</w:t>
+      </w:r>
+      <w:r>
+        <w:t xml:space="preserve"> to 2</w:t>
+      </w:r>
+      <w:r>
+        <w:rPr>
+          <w:vertAlign w:val="superscript"/>
+        </w:rPr>
+        <w:t>63</w:t>
+      </w:r>
+      <w:r>
+        <w:t>-1)</w:t>
+      </w:r>
+    </w:p>
+    <w:p>
+      <w:pPr>
+        <w:pStyle w:val="ListParagraph"/>
+        <w:numPr>
+          <w:ilvl w:val="0"/>
+          <w:numId w:val="42"/>
+        </w:numPr>
+      </w:pPr>
+      <w:r>
+        <w:t>Integer_64_Unsigned (0 to 2</w:t>
+      </w:r>
+      <w:r>
+        <w:rPr>
+          <w:vertAlign w:val="superscript"/>
+        </w:rPr>
+        <w:t>64</w:t>
+      </w:r>
+      <w:r>
+        <w:t>)</w:t>
+      </w:r>
+    </w:p>
+    <w:p>
+      <w:pPr>
+        <w:pStyle w:val="ListParagraph"/>
+        <w:numPr>
+          <w:ilvl w:val="0"/>
+          <w:numId w:val="42"/>
+        </w:numPr>
+      </w:pPr>
+      <w:r>
+        <w:t>Integer_128 (-2</w:t>
+      </w:r>
+      <w:r>
+        <w:rPr>
+          <w:vertAlign w:val="superscript"/>
+        </w:rPr>
+        <w:t>127</w:t>
+      </w:r>
+      <w:r>
+        <w:t xml:space="preserve"> to 2</w:t>
+      </w:r>
+      <w:r>
+        <w:rPr>
+          <w:vertAlign w:val="superscript"/>
+        </w:rPr>
+        <w:t>127</w:t>
+      </w:r>
+      <w:r>
+        <w:t>-1)</w:t>
+      </w:r>
+    </w:p>
+    <w:p>
+      <w:pPr>
+        <w:pStyle w:val="ListParagraph"/>
+        <w:numPr>
+          <w:ilvl w:val="0"/>
+          <w:numId w:val="42"/>
+        </w:numPr>
+      </w:pPr>
+      <w:r>
+        <w:t>Integer_128_Unsigned (0 to 2</w:t>
+      </w:r>
+      <w:r>
+        <w:rPr>
+          <w:vertAlign w:val="superscript"/>
+        </w:rPr>
+        <w:t>128</w:t>
+      </w:r>
+      <w:r>
+        <w:t>)</w:t>
+      </w:r>
+    </w:p>
+    <w:p>
+      <w:pPr>
+        <w:pStyle w:val="ListParagraph"/>
+        <w:numPr>
+          <w:ilvl w:val="0"/>
+          <w:numId w:val="42"/>
+        </w:numPr>
+        <w:rPr>
+          <w:rFonts w:hint="eastAsia"/>
+        </w:rPr>
+      </w:pPr>
+      <w:r>
+        <w:rPr>
+          <w:rFonts w:hint="eastAsia"/>
+        </w:rPr>
+        <w:t>Decimal (-</w:t>
+      </w:r>
+      <w:r>
+        <w:rPr>
+          <w:rFonts w:hint="eastAsia"/>
+        </w:rPr>
+        <w:t>∞</w:t>
+      </w:r>
+      <w:r>
+        <w:rPr>
+          <w:rFonts w:hint="eastAsia"/>
+        </w:rPr>
+        <w:t xml:space="preserve"> to </w:t>
+      </w:r>
+      <w:r>
+        <w:rPr>
+          <w:rFonts w:hint="eastAsia"/>
+        </w:rPr>
+        <w:t>∞</w:t>
+      </w:r>
+      <w:r>
+        <w:rPr>
+          <w:rFonts w:hint="eastAsia"/>
+        </w:rPr>
+        <w:t>)</w:t>
+      </w:r>
+    </w:p>
+    <w:p>
+      <w:pPr>
+        <w:pStyle w:val="ListParagraph"/>
+        <w:numPr>
+          <w:ilvl w:val="0"/>
+          <w:numId w:val="42"/>
+        </w:numPr>
+        <w:rPr>
+          <w:rFonts w:hint="eastAsia"/>
+        </w:rPr>
+      </w:pPr>
+      <w:r>
+        <w:rPr>
+          <w:rFonts w:hint="eastAsia"/>
+        </w:rPr>
+        <w:t xml:space="preserve">Decimal_Unsigned (0 to </w:t>
+      </w:r>
+      <w:r>
+        <w:rPr>
+          <w:rFonts w:hint="eastAsia"/>
+        </w:rPr>
+        <w:t>∞</w:t>
+      </w:r>
+      <w:r>
+        <w:rPr>
+          <w:rFonts w:hint="eastAsia"/>
+        </w:rPr>
+        <w:t>)</w:t>
+      </w:r>
+    </w:p>
+    <w:p>
+      <w:r>
+        <w:t xml:space="preserve">The special </w:t>
+      </w:r>
+      <w:r>
+        <w:rPr>
+          <w:rStyle w:val="InlineCode"/>
+        </w:rPr>
+        <w:t>Decimal</w:t>
+      </w:r>
+      <w:r>
+        <w:t xml:space="preserve"> and </w:t>
+      </w:r>
+      <w:r>
+        <w:rPr>
+          <w:rStyle w:val="InlineCode"/>
+        </w:rPr>
+        <w:t xml:space="preserve">Decimal_Unsigned </w:t>
+      </w:r>
+      <w:r>
+        <w:t xml:space="preserve">container types are also for storing arbitrary precision floating point numbers. All the container types are constants defined in the </w:t>
+      </w:r>
+      <w:r>
+        <w:rPr>
+          <w:rStyle w:val="InlineCode"/>
+        </w:rPr>
+        <w:t>Number</w:t>
+      </w:r>
+      <w:r>
+        <w:t xml:space="preserve"> class. (</w:t>
+      </w:r>
+      <w:r>
+        <w:rPr>
+          <w:rStyle w:val="InlineCode"/>
+        </w:rPr>
+        <w:t>Number::</w:t>
+      </w:r>
+      <w:r>
+        <w:rPr>
+          <w:rStyle w:val="InlineCode"/>
+          <w:i/>
+        </w:rPr>
+        <w:t>Container_Type</w:t>
+      </w:r>
+      <w:r>
+        <w:t>)</w:t>
+      </w:r>
+    </w:p>
+    <w:p>
+      <w:r>
+        <w:t xml:space="preserve">Aliases for these classes exist as follows: </w:t>
+      </w:r>
+    </w:p>
+    <w:p>
+      <w:pPr>
+        <w:pStyle w:val="ListParagraph"/>
+        <w:numPr>
+          <w:ilvl w:val="0"/>
+          <w:numId w:val="43"/>
+        </w:numPr>
+      </w:pPr>
+      <w:r>
+        <w:t>Integer_8 = Byte</w:t>
+      </w:r>
+    </w:p>
+    <w:p>
+      <w:pPr>
+        <w:pStyle w:val="ListParagraph"/>
+        <w:numPr>
+          <w:ilvl w:val="0"/>
+          <w:numId w:val="43"/>
+        </w:numPr>
+      </w:pPr>
+      <w:r>
+        <w:t>Integer_8_Unsigned = Byte_Unsigned</w:t>
+      </w:r>
+    </w:p>
+    <w:p>
+      <w:pPr>
+        <w:pStyle w:val="ListParagraph"/>
+        <w:numPr>
+          <w:ilvl w:val="0"/>
+          <w:numId w:val="43"/>
+        </w:numPr>
+      </w:pPr>
+      <w:r>
+        <w:t>Integer_16 = Short</w:t>
+      </w:r>
+    </w:p>
+    <w:p>
+      <w:pPr>
+        <w:pStyle w:val="ListParagraph"/>
+        <w:numPr>
+          <w:ilvl w:val="0"/>
+          <w:numId w:val="43"/>
+        </w:numPr>
+      </w:pPr>
+      <w:r>
+        <w:t>Integer_16_Unsigned = Short_Unsigned</w:t>
+      </w:r>
+    </w:p>
+    <w:p>
+      <w:pPr>
+        <w:pStyle w:val="ListParagraph"/>
+        <w:numPr>
+          <w:ilvl w:val="0"/>
+          <w:numId w:val="43"/>
+        </w:numPr>
+      </w:pPr>
+      <w:r>
+        <w:t>Integer_64 = Long</w:t>
+      </w:r>
+    </w:p>
+    <w:p>
+      <w:pPr>
+        <w:pStyle w:val="ListParagraph"/>
+        <w:numPr>
+          <w:ilvl w:val="0"/>
+          <w:numId w:val="43"/>
+        </w:numPr>
+      </w:pPr>
+      <w:r>
+        <w:t>Integer_64_Unsigned = Long_Unsigned</w:t>
+      </w:r>
+    </w:p>
+    <w:p>
+      <w:pPr>
+        <w:pStyle w:val="ListParagraph"/>
+        <w:numPr>
+          <w:ilvl w:val="0"/>
+          <w:numId w:val="43"/>
+        </w:numPr>
+      </w:pPr>
+      <w:r>
+        <w:t>Integer_128 = Double_Long</w:t>
+      </w:r>
+    </w:p>
+    <w:p>
+      <w:pPr>
+        <w:pStyle w:val="ListParagraph"/>
+        <w:numPr>
+          <w:ilvl w:val="0"/>
+          <w:numId w:val="43"/>
+        </w:numPr>
+      </w:pPr>
+      <w:r>
+        <w:t>Integer_128_Unsigned = Double_Long_Unsigned</w:t>
+      </w:r>
+    </w:p>
+    <w:p>
+      <w:r>
+        <w:t xml:space="preserve">Moreover, a helper type </w:t>
+      </w:r>
+      <w:r>
+        <w:rPr>
+          <w:rStyle w:val="InlineCode"/>
+        </w:rPr>
+        <w:t>Number::Unsigned</w:t>
+      </w:r>
+      <w:r>
+        <w:t xml:space="preserve"> exists, which can be used for type casting in cases where an originally signed number needs to be treated as unsigned. </w:t>
+      </w:r>
+    </w:p>
+    <w:p>
+      <w:r>
+        <w:t xml:space="preserve">These inner classes of Number also have one important feature: if the actual number fits into the range of possible values of another inner class, then it will also pass when performing a type check on that other class. </w:t>
+      </w:r>
+    </w:p>
+    <w:p>
+      <w:r>
+        <w:t xml:space="preserve">Notice that some host platforms may not provide a native implementation of 128 bit values, thus in such a case, the class actually becomes an alias of </w:t>
+      </w:r>
+      <w:r>
+        <w:rPr>
+          <w:rStyle w:val="InlineCode"/>
+        </w:rPr>
+        <w:t>Decimal</w:t>
+      </w:r>
+      <w:r>
+        <w:t xml:space="preserve"> or </w:t>
+      </w:r>
+      <w:r>
+        <w:rPr>
+          <w:rStyle w:val="InlineCode"/>
+        </w:rPr>
+        <w:t>Decimal_Unsigned</w:t>
+      </w:r>
+      <w:r>
+        <w:t xml:space="preserve"> respectively, or just has a different internal implementation. Users should not rely on these internal classes and rather use range types when constraining value ranges. As helper types for the range types, </w:t>
+      </w:r>
+      <w:r>
+        <w:rPr>
+          <w:rStyle w:val="InlineCode"/>
+        </w:rPr>
+        <w:t>Number::Integer</w:t>
+      </w:r>
+      <w:r>
+        <w:t xml:space="preserve"> and </w:t>
+      </w:r>
+      <w:r>
+        <w:rPr>
+          <w:rStyle w:val="InlineCode"/>
+        </w:rPr>
+        <w:t>Number::Integer_Unsigned</w:t>
+      </w:r>
+      <w:r>
+        <w:t xml:space="preserve"> exist, to allow easy constraining of the range types to integral numbers while being machine-size-independent. </w:t>
+      </w:r>
+    </w:p>
+    <w:p>
+      <w:r>
+        <w:t xml:space="preserve">Also notice that Coral does not have a Char or Character number literal, since that is not considered to be a fixed-size number by Coral, with respect to Unicode standards being of variable byte length (i.e., UTF-8 characters are usually between 1 to 4 bytes long). This neatly solves another Java issue with their Characters being in UTF-16 with higher and lower surrogates being split into two successive Character instances (or primitive values!). </w:t>
+      </w:r>
+    </w:p>
+    <w:p>
+      <w:pPr>
+        <w:pStyle w:val="Heading3"/>
+      </w:pPr>
+      <w:bookmarkStart w:id="13" w:name="_Toc258876979"/>
+      <w:r>
+        <w:t>Floating Point Literals</w:t>
+      </w:r>
+      <w:bookmarkEnd w:id="13"/>
+    </w:p>
+    <w:p>
+      <w:pPr>
+        <w:rPr>
+          <w:b/>
+        </w:rPr>
+      </w:pPr>
+      <w:r>
+        <w:rPr>
+          <w:b/>
+        </w:rPr>
+        <w:t>Syntax:</w:t>
+      </w:r>
+    </w:p>
+    <w:p>
+      <w:pPr>
+        <w:pStyle w:val="Code"/>
+      </w:pPr>
+      <w:r>
+        <w:t>float_literal ::= digit { [ '_' ] digit } '.' digit { [ '_' ] digit }</w:t>
+      </w:r>
+    </w:p>
+    <w:p>
+      <w:pPr>
+        <w:pStyle w:val="Code"/>
+      </w:pPr>
+      <w:r>
+        <w:tab/>
+      </w:r>
+      <w:r>
+        <w:tab/>
+        <w:t>[ exponent_part ] [ float_type ]</w:t>
+      </w:r>
+    </w:p>
+    <w:p>
+      <w:pPr>
+        <w:pStyle w:val="Code"/>
+      </w:pPr>
+      <w:r>
+        <w:tab/>
+        <w:t>| digit { [ '_' ] digit } exponent_part [ float_type ]</w:t>
+      </w:r>
+    </w:p>
+    <w:p>
+      <w:pPr>
+        <w:pStyle w:val="Code"/>
+      </w:pPr>
+      <w:r>
+        <w:tab/>
+        <w:t>| digit { [ '_' ] digit } [ exponent_part ] float_type</w:t>
+      </w:r>
+    </w:p>
+    <w:p>
+      <w:pPr>
+        <w:pStyle w:val="Code"/>
+      </w:pPr>
+      <w:r>
+        <w:t>exponent_part ::= 'e' [ '+' | '-' ] digit { [ '_' ] digit }</w:t>
+      </w:r>
+    </w:p>
+    <w:p>
+      <w:pPr>
+        <w:pStyle w:val="Code"/>
+      </w:pPr>
+      <w:r>
+        <w:t>float_type ::= 'f' | 'd'</w:t>
+      </w:r>
+    </w:p>
+    <w:p>
+      <w:r>
+        <w:t xml:space="preserve">Floating point literals are of type Number as well as integer literals, and have fewer container types. Compiler infers the precision automatically, unless the </w:t>
+      </w:r>
+      <w:r>
+        <w:rPr>
+          <w:rStyle w:val="InlineCode"/>
+        </w:rPr>
+        <w:t>float_type</w:t>
+      </w:r>
+      <w:r>
+        <w:t xml:space="preserve"> part is present. </w:t>
+      </w:r>
+    </w:p>
+    <w:p>
+      <w:pPr>
+        <w:pStyle w:val="ListParagraph"/>
+        <w:numPr>
+          <w:ilvl w:val="0"/>
+          <w:numId w:val="44"/>
+        </w:numPr>
+      </w:pPr>
+      <w:r>
+        <w:t>Float_32 (IEEE 754 32-bit precision)</w:t>
+      </w:r>
+    </w:p>
+    <w:p>
+      <w:pPr>
+        <w:pStyle w:val="ListParagraph"/>
+        <w:numPr>
+          <w:ilvl w:val="0"/>
+          <w:numId w:val="44"/>
+        </w:numPr>
+      </w:pPr>
+      <w:r>
+        <w:t>Float_64 (IEEE 754 64-bit precision)</w:t>
+      </w:r>
+    </w:p>
+    <w:p>
+      <w:pPr>
+        <w:pStyle w:val="ListParagraph"/>
+        <w:numPr>
+          <w:ilvl w:val="0"/>
+          <w:numId w:val="44"/>
+        </w:numPr>
+        <w:rPr>
+          <w:rFonts w:hint="eastAsia"/>
+        </w:rPr>
+      </w:pPr>
+      <w:r>
+        <w:rPr>
+          <w:rFonts w:hint="eastAsia"/>
+        </w:rPr>
+        <w:t>Decimal (-</w:t>
+      </w:r>
+      <w:r>
+        <w:rPr>
+          <w:rFonts w:hint="eastAsia"/>
+        </w:rPr>
+        <w:t>∞</w:t>
+      </w:r>
+      <w:r>
+        <w:rPr>
+          <w:rFonts w:hint="eastAsia"/>
+        </w:rPr>
+        <w:t xml:space="preserve"> to </w:t>
+      </w:r>
+      <w:r>
+        <w:rPr>
+          <w:rFonts w:hint="eastAsia"/>
+        </w:rPr>
+        <w:t>∞</w:t>
+      </w:r>
+      <w:r>
+        <w:rPr>
+          <w:rFonts w:hint="eastAsia"/>
+        </w:rPr>
+        <w:t>)</w:t>
+      </w:r>
+    </w:p>
+    <w:p>
+      <w:pPr>
+        <w:pStyle w:val="ListParagraph"/>
+        <w:numPr>
+          <w:ilvl w:val="0"/>
+          <w:numId w:val="44"/>
+        </w:numPr>
+        <w:rPr>
+          <w:rFonts w:hint="eastAsia"/>
+        </w:rPr>
+      </w:pPr>
+      <w:r>
+        <w:rPr>
+          <w:rFonts w:hint="eastAsia"/>
+        </w:rPr>
+        <w:t xml:space="preserve">Decimal_Unsigned (0 to </w:t>
+      </w:r>
+      <w:r>
+        <w:rPr>
+          <w:rFonts w:hint="eastAsia"/>
+        </w:rPr>
+        <w:t>∞</w:t>
+      </w:r>
+      <w:r>
+        <w:rPr>
+          <w:rFonts w:hint="eastAsia"/>
+        </w:rPr>
+        <w:t>)</w:t>
+      </w:r>
+    </w:p>
+    <w:p>
+      <w:r>
+        <w:t>The aliases for these classes exist as follows:</w:t>
+      </w:r>
+    </w:p>
+    <w:p>
+      <w:pPr>
+        <w:pStyle w:val="ListParagraph"/>
+        <w:numPr>
+          <w:ilvl w:val="0"/>
+          <w:numId w:val="45"/>
+        </w:numPr>
+      </w:pPr>
+      <w:r>
+        <w:t>Float = Float_32</w:t>
+      </w:r>
+    </w:p>
+    <w:p>
+      <w:pPr>
+        <w:pStyle w:val="ListParagraph"/>
+        <w:numPr>
+          <w:ilvl w:val="0"/>
+          <w:numId w:val="45"/>
+        </w:numPr>
+      </w:pPr>
+      <w:r>
+        <w:t>Double = Float_64</w:t>
+      </w:r>
+    </w:p>
+    <w:p>
+      <w:r>
+        <w:t>The letters in exponent type and float type literals have to be lower-case in Coral sources, but functions for parsing of floating point numbers indeed support them being upper-case for compatibility reasons.</w:t>
+      </w:r>
+    </w:p>
+    <w:p>
+      <w:pPr>
+        <w:pStyle w:val="Heading3"/>
+      </w:pPr>
+      <w:bookmarkStart w:id="14" w:name="_Toc258876980"/>
+      <w:r>
+        <w:t>Boolean Literals</w:t>
+      </w:r>
+      <w:bookmarkEnd w:id="14"/>
+    </w:p>
+    <w:p>
+      <w:pPr>
+        <w:rPr>
+          <w:b/>
+        </w:rPr>
+      </w:pPr>
+      <w:r>
+        <w:rPr>
+          <w:b/>
+        </w:rPr>
+        <w:t>Syntax:</w:t>
+      </w:r>
+    </w:p>
+    <w:p>
+      <w:pPr>
+        <w:pStyle w:val="Code"/>
+      </w:pPr>
+      <w:r>
+        <w:t>boolean_literal ::= 'yes' | 'no'</w:t>
+      </w:r>
+    </w:p>
+    <w:p>
+      <w:r>
+        <w:t xml:space="preserve">Both literals are members of type </w:t>
+      </w:r>
+      <w:r>
+        <w:rPr>
+          <w:rStyle w:val="InlineCode"/>
+        </w:rPr>
+        <w:t>Boolean</w:t>
+      </w:r>
+      <w:r>
+        <w:t xml:space="preserve">. The </w:t>
+      </w:r>
+      <w:r>
+        <w:rPr>
+          <w:rStyle w:val="InlineCodeBold"/>
+        </w:rPr>
+        <w:t>no</w:t>
+      </w:r>
+      <w:r>
+        <w:t xml:space="preserve"> literal has also a special behavior when being compared to </w:t>
+      </w:r>
+      <w:r>
+        <w:rPr>
+          <w:rStyle w:val="InlineCodeBold"/>
+        </w:rPr>
+        <w:t>nil</w:t>
+      </w:r>
+      <w:r>
+        <w:t xml:space="preserve">: it equals to </w:t>
+      </w:r>
+      <w:r>
+        <w:rPr>
+          <w:rStyle w:val="InlineCodeBold"/>
+        </w:rPr>
+        <w:t>nil</w:t>
+      </w:r>
+      <w:r>
+        <w:t xml:space="preserve">, while not actually being </w:t>
+      </w:r>
+      <w:r>
+        <w:rPr>
+          <w:rStyle w:val="InlineCodeBold"/>
+        </w:rPr>
+        <w:t>nil</w:t>
+      </w:r>
+      <w:r>
+        <w:t>. Identity</w:t>
+      </w:r>
+      <w:r>
+        <w:t xml:space="preserve"> equality is indeed different. </w:t>
+      </w:r>
+    </w:p>
+    <w:p>
+      <w:pPr>
+        <w:pStyle w:val="Heading3"/>
+      </w:pPr>
+      <w:bookmarkStart w:id="15" w:name="_Toc258876981"/>
+      <w:r>
+        <w:t>String Literals</w:t>
+      </w:r>
+      <w:bookmarkEnd w:id="15"/>
+    </w:p>
+    <w:p>
+      <w:pPr>
+        <w:rPr>
+          <w:b/>
+        </w:rPr>
+      </w:pPr>
+      <w:r>
+        <w:rPr>
+          <w:b/>
+        </w:rPr>
+        <w:t>Syntax:</w:t>
+      </w:r>
+    </w:p>
+    <w:p>
+      <w:pPr>
+        <w:pStyle w:val="Code"/>
+      </w:pPr>
+      <w:r>
+        <w:t>string_literal ::= simple_string_literal | interpolable_string_literal</w:t>
+      </w:r>
+    </w:p>
+    <w:p>
+      <w:pPr>
+        <w:pStyle w:val="Code"/>
+      </w:pPr>
+      <w:r>
+        <w:t>simple_string_literal ::= ''' { string_element } '''</w:t>
+      </w:r>
+    </w:p>
+    <w:p>
+      <w:pPr>
+        <w:pStyle w:val="Code"/>
+      </w:pPr>
+      <w:r>
+        <w:t>string_element ::= printable_char | char_escape_seq</w:t>
+      </w:r>
+    </w:p>
+    <w:p>
+      <w:pPr>
+        <w:pStyle w:val="Code"/>
+      </w:pPr>
+      <w:r>
+        <w:t>interpolable_string_literal ::= '"' { int_string_element } '"'</w:t>
+      </w:r>
+    </w:p>
+    <w:p>
+      <w:pPr>
+        <w:pStyle w:val="Code"/>
+      </w:pPr>
+      <w:r>
+        <w:t>int_string_element ::= string_element | interpolated_expression</w:t>
+      </w:r>
+    </w:p>
+    <w:p>
+      <w:pPr>
+        <w:pStyle w:val="Code"/>
+      </w:pPr>
+      <w:r>
+        <w:t>interpolated_expression ::= '#{' expression '}'</w:t>
+      </w:r>
+    </w:p>
+    <w:p>
+      <w:r>
+        <w:t xml:space="preserve">String literals are members of the type </w:t>
+      </w:r>
+      <w:r>
+        <w:rPr>
+          <w:rStyle w:val="InlineCode"/>
+        </w:rPr>
+        <w:t>String</w:t>
+      </w:r>
+      <w:r>
+        <w:t>. Single quotes</w:t>
+      </w:r>
+      <w:bookmarkStart w:id="16" w:name="_GoBack"/>
+      <w:bookmarkEnd w:id="16"/>
+      <w:r>
+        <w:t xml:space="preserve"> in simple string literals have to be escaped (</w:t>
+      </w:r>
+      <w:r>
+        <w:rPr>
+          <w:rStyle w:val="InlineCode"/>
+        </w:rPr>
+        <w:t>\'</w:t>
+      </w:r>
+      <w:r>
+        <w:t>) and double quotes in interpolable string literals have to be es</w:t>
+      </w:r>
+      <w:r>
+        <w:t>caped (</w:t>
+      </w:r>
+      <w:r>
+        <w:rPr>
+          <w:rStyle w:val="InlineCode"/>
+        </w:rPr>
+        <w:t>\"</w:t>
+      </w:r>
+      <w:r>
+        <w:t xml:space="preserve">). </w:t>
+      </w:r>
+    </w:p>
+    <w:p>
+      <w:pPr>
+        <w:pStyle w:val="Heading3"/>
+      </w:pPr>
+      <w:bookmarkStart w:id="17" w:name="_Toc258876982"/>
+      <w:r>
+        <w:t>Symbol Literals</w:t>
+      </w:r>
+      <w:bookmarkEnd w:id="17"/>
+    </w:p>
+    <w:p>
+      <w:pPr>
+        <w:pStyle w:val="Heading3"/>
+      </w:pPr>
+      <w:bookmarkStart w:id="18" w:name="_Toc258876983"/>
+      <w:r>
+        <w:t>Regular Expression Literals</w:t>
+      </w:r>
+      <w:bookmarkEnd w:id="18"/>
+    </w:p>
+    <w:p>
+      <w:pPr>
+        <w:pStyle w:val="Heading3"/>
+      </w:pPr>
+      <w:bookmarkStart w:id="19" w:name="_Toc258876984"/>
+      <w:r>
+        <w:t>Collection Literals</w:t>
+      </w:r>
+      <w:bookmarkEnd w:id="19"/>
+    </w:p>
+    <w:p>
+      <w:pPr>
+        <w:pStyle w:val="Heading2"/>
+      </w:pPr>
+      <w:bookmarkStart w:id="20" w:name="_Toc258876985"/>
+      <w:r>
+        <w:t>Whitespace &amp; Comments</w:t>
+      </w:r>
+      <w:bookmarkEnd w:id="20"/>
+    </w:p>
+    <w:p>
+      <w:pPr>
+        <w:pStyle w:val="Heading2"/>
+      </w:pPr>
+      <w:bookmarkStart w:id="21" w:name="_Toc258876986"/>
+      <w:r>
+        <w:t>Preprocessor Macros</w:t>
+      </w:r>
+      <w:bookmarkEnd w:id="21"/>
+    </w:p>
+    <w:p>
+      <w:pPr>
+        <w:pStyle w:val="Heading1"/>
+      </w:pPr>
+    </w:p>
+    <w:p>
+      <w:pPr>
+        <w:pStyle w:val="ChapterHeading"/>
+      </w:pPr>
+      <w:bookmarkStart w:id="22" w:name="_Toc258876987"/>
+      <w:r>
+        <w:t>Identifiers, Names &amp; Scopes</w:t>
+      </w:r>
+      <w:bookmarkEnd w:id="22"/>
+    </w:p>
+    <w:p>
+      <w:pPr>
+        <w:pStyle w:val="Heading1"/>
+      </w:pPr>
+    </w:p>
+    <w:p>
+      <w:pPr>
+        <w:pStyle w:val="ChapterHeading"/>
+      </w:pPr>
+      <w:bookmarkStart w:id="23" w:name="_Toc258876988"/>
+      <w:r>
+        <w:t>Types</w:t>
+      </w:r>
+      <w:bookmarkEnd w:id="23"/>
+    </w:p>
+    <w:p>
+      <w:pPr>
+        <w:pStyle w:val="Heading2"/>
+      </w:pPr>
+      <w:bookmarkStart w:id="24" w:name="_Toc258876989"/>
+      <w:r>
+        <w:t>Paths</w:t>
+      </w:r>
+      <w:bookmarkEnd w:id="24"/>
+    </w:p>
+    <w:p>
+      <w:pPr>
+        <w:pStyle w:val="Heading2"/>
+      </w:pPr>
+      <w:bookmarkStart w:id="25" w:name="_Toc258876990"/>
+      <w:r>
+        <w:t>Value Types</w:t>
+      </w:r>
+      <w:bookmarkEnd w:id="25"/>
+    </w:p>
+    <w:p>
+      <w:pPr>
+        <w:pStyle w:val="Heading3"/>
+      </w:pPr>
+      <w:bookmarkStart w:id="26" w:name="_Toc258876991"/>
+      <w:r>
+        <w:t>Type Projection</w:t>
+      </w:r>
+      <w:bookmarkEnd w:id="26"/>
+    </w:p>
+    <w:p>
+      <w:pPr>
+        <w:pStyle w:val="Heading3"/>
+      </w:pPr>
+      <w:bookmarkStart w:id="27" w:name="_Toc258876992"/>
+      <w:r>
+        <w:t>Type Designators</w:t>
+      </w:r>
+      <w:bookmarkEnd w:id="27"/>
+    </w:p>
+    <w:p>
+      <w:pPr>
+        <w:pStyle w:val="Heading3"/>
+      </w:pPr>
+      <w:bookmarkStart w:id="28" w:name="_Toc258876993"/>
+      <w:r>
+        <w:t>Parameterized Types</w:t>
+      </w:r>
+      <w:bookmarkEnd w:id="28"/>
+    </w:p>
+    <w:p>
+      <w:pPr>
+        <w:pStyle w:val="Heading3"/>
+      </w:pPr>
+      <w:bookmarkStart w:id="29" w:name="_Toc258876994"/>
+      <w:r>
+        <w:t>Tuple Types</w:t>
+      </w:r>
+      <w:bookmarkEnd w:id="29"/>
+    </w:p>
+    <w:p>
+      <w:pPr>
+        <w:pStyle w:val="Heading3"/>
+      </w:pPr>
+      <w:bookmarkStart w:id="30" w:name="_Toc258876995"/>
+      <w:r>
+        <w:t>Annotated Types</w:t>
+      </w:r>
+      <w:bookmarkEnd w:id="30"/>
+    </w:p>
+    <w:p>
+      <w:pPr>
+        <w:pStyle w:val="Heading3"/>
+      </w:pPr>
+      <w:bookmarkStart w:id="31" w:name="_Toc258876996"/>
+      <w:r>
+        <w:t>Compound Types</w:t>
+      </w:r>
+      <w:bookmarkEnd w:id="31"/>
+    </w:p>
+    <w:p>
+      <w:pPr>
+        <w:pStyle w:val="Heading3"/>
+      </w:pPr>
+      <w:bookmarkStart w:id="32" w:name="_Toc258876997"/>
+      <w:r>
+        <w:t>Function Types</w:t>
+      </w:r>
+      <w:bookmarkEnd w:id="32"/>
+    </w:p>
+    <w:p>
+      <w:pPr>
+        <w:pStyle w:val="Heading2"/>
+      </w:pPr>
+      <w:bookmarkStart w:id="33" w:name="_Toc258876998"/>
+      <w:r>
+        <w:t>Non-Value Types</w:t>
+      </w:r>
+      <w:bookmarkEnd w:id="33"/>
+    </w:p>
+    <w:p>
+      <w:pPr>
+        <w:pStyle w:val="Heading3"/>
+      </w:pPr>
+      <w:bookmarkStart w:id="34" w:name="_Toc258876999"/>
+      <w:r>
+        <w:t>Method Types</w:t>
+      </w:r>
+      <w:bookmarkEnd w:id="34"/>
+    </w:p>
+    <w:p>
+      <w:pPr>
+        <w:pStyle w:val="Heading3"/>
+      </w:pPr>
+      <w:bookmarkStart w:id="35" w:name="_Toc258877000"/>
+      <w:r>
+        <w:t>Polymorphic Method Types</w:t>
+      </w:r>
+      <w:bookmarkEnd w:id="35"/>
+    </w:p>
+    <w:p>
+      <w:pPr>
+        <w:pStyle w:val="Heading3"/>
+      </w:pPr>
+      <w:bookmarkStart w:id="36" w:name="_Toc258877001"/>
+      <w:r>
+        <w:t>Type Constructors</w:t>
+      </w:r>
+      <w:bookmarkEnd w:id="36"/>
+    </w:p>
+    <w:p>
+      <w:pPr>
+        <w:pStyle w:val="Heading2"/>
+      </w:pPr>
+      <w:bookmarkStart w:id="37" w:name="_Toc258877002"/>
+      <w:r>
+        <w:t>Relations Between Types</w:t>
+      </w:r>
+      <w:bookmarkEnd w:id="37"/>
+    </w:p>
+    <w:p>
+      <w:pPr>
+        <w:pStyle w:val="Heading1"/>
+      </w:pPr>
+    </w:p>
+    <w:p>
+      <w:pPr>
+        <w:pStyle w:val="ChapterHeading"/>
+      </w:pPr>
+      <w:bookmarkStart w:id="38" w:name="_Toc258877003"/>
+      <w:r>
+        <w:t>Basic Declarations &amp; Definitions</w:t>
+      </w:r>
+      <w:bookmarkEnd w:id="38"/>
+    </w:p>
+    <w:p>
+      <w:pPr>
+        <w:pStyle w:val="Heading2"/>
+      </w:pPr>
+      <w:bookmarkStart w:id="39" w:name="_Toc258877004"/>
+      <w:bookmarkEnd w:id="39"/>
+    </w:p>
+    <w:p/>
     <w:sectPr>
+      <w:footnotePr>
+        <w:numRestart w:val="eachPage"/>
+      </w:footnotePr>
       <w:type w:val="continuous"/>
       <w:pgSz w:w="11900" w:h="16840"/>
       <w:pgMar w:top="1134" w:right="1134" w:bottom="1134" w:left="1134" w:header="708" w:footer="708" w:gutter="0"/>
@@ -2198,6 +5701,92 @@
 <file path=word/numbering.xml><?xml version="1.0" encoding="utf-8"?>
 <w:numbering xmlns:wpc="http://schemas.microsoft.com/office/word/2010/wordprocessingCanvas" xmlns:mo="http://schemas.microsoft.com/office/mac/office/2008/main" xmlns:mc="http://schemas.openxmlformats.org/markup-compatibility/2006" xmlns:mv="urn:schemas-microsoft-com:mac:vml" xmlns:o="urn:schemas-microsoft-com:office:office" xmlns:r="http://schemas.openxmlformats.org/officeDocument/2006/relationships" xmlns:m="http://schemas.openxmlformats.org/officeDocument/2006/math" xmlns:v="urn:schemas-microsoft-com:vml" xmlns:wp14="http://schemas.microsoft.com/office/word/2010/wordprocessingDrawing" xmlns:wp="http://schemas.openxmlformats.org/drawingml/2006/wordprocessingDrawing" xmlns:w10="urn:schemas-microsoft-com:office:word" xmlns:w="http://schemas.openxmlformats.org/wordprocessingml/2006/main" xmlns:w14="http://schemas.microsoft.com/office/word/2010/wordml" xmlns:wpg="http://schemas.microsoft.com/office/word/2010/wordprocessingGroup" xmlns:wpi="http://schemas.microsoft.com/office/word/2010/wordprocessingInk" xmlns:wne="http://schemas.microsoft.com/office/word/2006/wordml" xmlns:wps="http://schemas.microsoft.com/office/word/2010/wordprocessingShape" mc:Ignorable="w14 wp14">
   <w:abstractNum w:abstractNumId="0">
+    <w:nsid w:val="0150001B"/>
+    <w:multiLevelType w:val="hybridMultilevel"/>
+    <w:tmpl w:val="7FE2A340"/>
+    <w:lvl w:ilvl="0" w:tplc="0409000F">
+      <w:start w:val="1"/>
+      <w:numFmt w:val="decimal"/>
+      <w:lvlText w:val="%1."/>
+      <w:lvlJc w:val="left"/>
+      <w:pPr>
+        <w:ind w:left="720" w:hanging="360"/>
+      </w:pPr>
+    </w:lvl>
+    <w:lvl w:ilvl="1" w:tplc="04090019" w:tentative="1">
+      <w:start w:val="1"/>
+      <w:numFmt w:val="lowerLetter"/>
+      <w:lvlText w:val="%2."/>
+      <w:lvlJc w:val="left"/>
+      <w:pPr>
+        <w:ind w:left="1440" w:hanging="360"/>
+      </w:pPr>
+    </w:lvl>
+    <w:lvl w:ilvl="2" w:tplc="0409001B" w:tentative="1">
+      <w:start w:val="1"/>
+      <w:numFmt w:val="lowerRoman"/>
+      <w:lvlText w:val="%3."/>
+      <w:lvlJc w:val="right"/>
+      <w:pPr>
+        <w:ind w:left="2160" w:hanging="180"/>
+      </w:pPr>
+    </w:lvl>
+    <w:lvl w:ilvl="3" w:tplc="0409000F" w:tentative="1">
+      <w:start w:val="1"/>
+      <w:numFmt w:val="decimal"/>
+      <w:lvlText w:val="%4."/>
+      <w:lvlJc w:val="left"/>
+      <w:pPr>
+        <w:ind w:left="2880" w:hanging="360"/>
+      </w:pPr>
+    </w:lvl>
+    <w:lvl w:ilvl="4" w:tplc="04090019" w:tentative="1">
+      <w:start w:val="1"/>
+      <w:numFmt w:val="lowerLetter"/>
+      <w:lvlText w:val="%5."/>
+      <w:lvlJc w:val="left"/>
+      <w:pPr>
+        <w:ind w:left="3600" w:hanging="360"/>
+      </w:pPr>
+    </w:lvl>
+    <w:lvl w:ilvl="5" w:tplc="0409001B" w:tentative="1">
+      <w:start w:val="1"/>
+      <w:numFmt w:val="lowerRoman"/>
+      <w:lvlText w:val="%6."/>
+      <w:lvlJc w:val="right"/>
+      <w:pPr>
+        <w:ind w:left="4320" w:hanging="180"/>
+      </w:pPr>
+    </w:lvl>
+    <w:lvl w:ilvl="6" w:tplc="0409000F" w:tentative="1">
+      <w:start w:val="1"/>
+      <w:numFmt w:val="decimal"/>
+      <w:lvlText w:val="%7."/>
+      <w:lvlJc w:val="left"/>
+      <w:pPr>
+        <w:ind w:left="5040" w:hanging="360"/>
+      </w:pPr>
+    </w:lvl>
+    <w:lvl w:ilvl="7" w:tplc="04090019" w:tentative="1">
+      <w:start w:val="1"/>
+      <w:numFmt w:val="lowerLetter"/>
+      <w:lvlText w:val="%8."/>
+      <w:lvlJc w:val="left"/>
+      <w:pPr>
+        <w:ind w:left="5760" w:hanging="360"/>
+      </w:pPr>
+    </w:lvl>
+    <w:lvl w:ilvl="8" w:tplc="0409001B" w:tentative="1">
+      <w:start w:val="1"/>
+      <w:numFmt w:val="lowerRoman"/>
+      <w:lvlText w:val="%9."/>
+      <w:lvlJc w:val="right"/>
+      <w:pPr>
+        <w:ind w:left="6480" w:hanging="180"/>
+      </w:pPr>
+    </w:lvl>
+  </w:abstractNum>
+  <w:abstractNum w:abstractNumId="1">
     <w:nsid w:val="082E03E9"/>
     <w:multiLevelType w:val="multilevel"/>
     <w:tmpl w:val="44D4CA0C"/>
@@ -2362,7 +5951,7 @@
       </w:rPr>
     </w:lvl>
   </w:abstractNum>
-  <w:abstractNum w:abstractNumId="1">
+  <w:abstractNum w:abstractNumId="2">
     <w:nsid w:val="0C887CBF"/>
     <w:multiLevelType w:val="multilevel"/>
     <w:tmpl w:val="A52ADA52"/>
@@ -2506,7 +6095,93 @@
       </w:rPr>
     </w:lvl>
   </w:abstractNum>
-  <w:abstractNum w:abstractNumId="2">
+  <w:abstractNum w:abstractNumId="3">
+    <w:nsid w:val="124D3F52"/>
+    <w:multiLevelType w:val="hybridMultilevel"/>
+    <w:tmpl w:val="BB7C125E"/>
+    <w:lvl w:ilvl="0" w:tplc="0409000F">
+      <w:start w:val="1"/>
+      <w:numFmt w:val="decimal"/>
+      <w:lvlText w:val="%1."/>
+      <w:lvlJc w:val="left"/>
+      <w:pPr>
+        <w:ind w:left="720" w:hanging="360"/>
+      </w:pPr>
+    </w:lvl>
+    <w:lvl w:ilvl="1" w:tplc="04090019" w:tentative="1">
+      <w:start w:val="1"/>
+      <w:numFmt w:val="lowerLetter"/>
+      <w:lvlText w:val="%2."/>
+      <w:lvlJc w:val="left"/>
+      <w:pPr>
+        <w:ind w:left="1440" w:hanging="360"/>
+      </w:pPr>
+    </w:lvl>
+    <w:lvl w:ilvl="2" w:tplc="0409001B" w:tentative="1">
+      <w:start w:val="1"/>
+      <w:numFmt w:val="lowerRoman"/>
+      <w:lvlText w:val="%3."/>
+      <w:lvlJc w:val="right"/>
+      <w:pPr>
+        <w:ind w:left="2160" w:hanging="180"/>
+      </w:pPr>
+    </w:lvl>
+    <w:lvl w:ilvl="3" w:tplc="0409000F" w:tentative="1">
+      <w:start w:val="1"/>
+      <w:numFmt w:val="decimal"/>
+      <w:lvlText w:val="%4."/>
+      <w:lvlJc w:val="left"/>
+      <w:pPr>
+        <w:ind w:left="2880" w:hanging="360"/>
+      </w:pPr>
+    </w:lvl>
+    <w:lvl w:ilvl="4" w:tplc="04090019" w:tentative="1">
+      <w:start w:val="1"/>
+      <w:numFmt w:val="lowerLetter"/>
+      <w:lvlText w:val="%5."/>
+      <w:lvlJc w:val="left"/>
+      <w:pPr>
+        <w:ind w:left="3600" w:hanging="360"/>
+      </w:pPr>
+    </w:lvl>
+    <w:lvl w:ilvl="5" w:tplc="0409001B" w:tentative="1">
+      <w:start w:val="1"/>
+      <w:numFmt w:val="lowerRoman"/>
+      <w:lvlText w:val="%6."/>
+      <w:lvlJc w:val="right"/>
+      <w:pPr>
+        <w:ind w:left="4320" w:hanging="180"/>
+      </w:pPr>
+    </w:lvl>
+    <w:lvl w:ilvl="6" w:tplc="0409000F" w:tentative="1">
+      <w:start w:val="1"/>
+      <w:numFmt w:val="decimal"/>
+      <w:lvlText w:val="%7."/>
+      <w:lvlJc w:val="left"/>
+      <w:pPr>
+        <w:ind w:left="5040" w:hanging="360"/>
+      </w:pPr>
+    </w:lvl>
+    <w:lvl w:ilvl="7" w:tplc="04090019" w:tentative="1">
+      <w:start w:val="1"/>
+      <w:numFmt w:val="lowerLetter"/>
+      <w:lvlText w:val="%8."/>
+      <w:lvlJc w:val="left"/>
+      <w:pPr>
+        <w:ind w:left="5760" w:hanging="360"/>
+      </w:pPr>
+    </w:lvl>
+    <w:lvl w:ilvl="8" w:tplc="0409001B" w:tentative="1">
+      <w:start w:val="1"/>
+      <w:numFmt w:val="lowerRoman"/>
+      <w:lvlText w:val="%9."/>
+      <w:lvlJc w:val="right"/>
+      <w:pPr>
+        <w:ind w:left="6480" w:hanging="180"/>
+      </w:pPr>
+    </w:lvl>
+  </w:abstractNum>
+  <w:abstractNum w:abstractNumId="4">
     <w:nsid w:val="194A6DAB"/>
     <w:multiLevelType w:val="multilevel"/>
     <w:tmpl w:val="7D440CBC"/>
@@ -2667,7 +6342,7 @@
       </w:rPr>
     </w:lvl>
   </w:abstractNum>
-  <w:abstractNum w:abstractNumId="3">
+  <w:abstractNum w:abstractNumId="5">
     <w:nsid w:val="1A764CAC"/>
     <w:multiLevelType w:val="multilevel"/>
     <w:tmpl w:val="AD8A2A1C"/>
@@ -2811,7 +6486,7 @@
       </w:rPr>
     </w:lvl>
   </w:abstractNum>
-  <w:abstractNum w:abstractNumId="4">
+  <w:abstractNum w:abstractNumId="6">
     <w:nsid w:val="1B8334AB"/>
     <w:multiLevelType w:val="multilevel"/>
     <w:tmpl w:val="BFA226D0"/>
@@ -2949,7 +6624,7 @@
       </w:rPr>
     </w:lvl>
   </w:abstractNum>
-  <w:abstractNum w:abstractNumId="5">
+  <w:abstractNum w:abstractNumId="7">
     <w:nsid w:val="1F623005"/>
     <w:multiLevelType w:val="multilevel"/>
     <w:tmpl w:val="78CE1944"/>
@@ -3110,7 +6785,7 @@
       </w:rPr>
     </w:lvl>
   </w:abstractNum>
-  <w:abstractNum w:abstractNumId="6">
+  <w:abstractNum w:abstractNumId="8">
     <w:nsid w:val="1F681C4A"/>
     <w:multiLevelType w:val="multilevel"/>
     <w:tmpl w:val="04090029"/>
@@ -3277,7 +6952,7 @@
       </w:rPr>
     </w:lvl>
   </w:abstractNum>
-  <w:abstractNum w:abstractNumId="7">
+  <w:abstractNum w:abstractNumId="9">
     <w:nsid w:val="1F9B394A"/>
     <w:multiLevelType w:val="multilevel"/>
     <w:tmpl w:val="1E6EDA2C"/>
@@ -3438,7 +7113,7 @@
       </w:rPr>
     </w:lvl>
   </w:abstractNum>
-  <w:abstractNum w:abstractNumId="8">
+  <w:abstractNum w:abstractNumId="10">
     <w:nsid w:val="252A6ED1"/>
     <w:multiLevelType w:val="multilevel"/>
     <w:tmpl w:val="3BA0E128"/>
@@ -3582,7 +7257,7 @@
       </w:rPr>
     </w:lvl>
   </w:abstractNum>
-  <w:abstractNum w:abstractNumId="9">
+  <w:abstractNum w:abstractNumId="11">
     <w:nsid w:val="253107FB"/>
     <w:multiLevelType w:val="multilevel"/>
     <w:tmpl w:val="3950FCFE"/>
@@ -3720,7 +7395,7 @@
       </w:rPr>
     </w:lvl>
   </w:abstractNum>
-  <w:abstractNum w:abstractNumId="10">
+  <w:abstractNum w:abstractNumId="12">
     <w:nsid w:val="2AC05192"/>
     <w:multiLevelType w:val="multilevel"/>
     <w:tmpl w:val="88AA5F70"/>
@@ -3887,7 +7562,7 @@
       </w:rPr>
     </w:lvl>
   </w:abstractNum>
-  <w:abstractNum w:abstractNumId="11">
+  <w:abstractNum w:abstractNumId="13">
     <w:nsid w:val="2C102616"/>
     <w:multiLevelType w:val="multilevel"/>
     <w:tmpl w:val="53B6F0A0"/>
@@ -4031,7 +7706,7 @@
       </w:rPr>
     </w:lvl>
   </w:abstractNum>
-  <w:abstractNum w:abstractNumId="12">
+  <w:abstractNum w:abstractNumId="14">
     <w:nsid w:val="2D3B73DB"/>
     <w:multiLevelType w:val="multilevel"/>
     <w:tmpl w:val="06C4E9AA"/>
@@ -4153,7 +7828,93 @@
       </w:rPr>
     </w:lvl>
   </w:abstractNum>
-  <w:abstractNum w:abstractNumId="13">
+  <w:abstractNum w:abstractNumId="15">
+    <w:nsid w:val="2EAD62DF"/>
+    <w:multiLevelType w:val="hybridMultilevel"/>
+    <w:tmpl w:val="93BC07A4"/>
+    <w:lvl w:ilvl="0" w:tplc="0409000F">
+      <w:start w:val="1"/>
+      <w:numFmt w:val="decimal"/>
+      <w:lvlText w:val="%1."/>
+      <w:lvlJc w:val="left"/>
+      <w:pPr>
+        <w:ind w:left="720" w:hanging="360"/>
+      </w:pPr>
+    </w:lvl>
+    <w:lvl w:ilvl="1" w:tplc="04090019" w:tentative="1">
+      <w:start w:val="1"/>
+      <w:numFmt w:val="lowerLetter"/>
+      <w:lvlText w:val="%2."/>
+      <w:lvlJc w:val="left"/>
+      <w:pPr>
+        <w:ind w:left="1440" w:hanging="360"/>
+      </w:pPr>
+    </w:lvl>
+    <w:lvl w:ilvl="2" w:tplc="0409001B" w:tentative="1">
+      <w:start w:val="1"/>
+      <w:numFmt w:val="lowerRoman"/>
+      <w:lvlText w:val="%3."/>
+      <w:lvlJc w:val="right"/>
+      <w:pPr>
+        <w:ind w:left="2160" w:hanging="180"/>
+      </w:pPr>
+    </w:lvl>
+    <w:lvl w:ilvl="3" w:tplc="0409000F" w:tentative="1">
+      <w:start w:val="1"/>
+      <w:numFmt w:val="decimal"/>
+      <w:lvlText w:val="%4."/>
+      <w:lvlJc w:val="left"/>
+      <w:pPr>
+        <w:ind w:left="2880" w:hanging="360"/>
+      </w:pPr>
+    </w:lvl>
+    <w:lvl w:ilvl="4" w:tplc="04090019" w:tentative="1">
+      <w:start w:val="1"/>
+      <w:numFmt w:val="lowerLetter"/>
+      <w:lvlText w:val="%5."/>
+      <w:lvlJc w:val="left"/>
+      <w:pPr>
+        <w:ind w:left="3600" w:hanging="360"/>
+      </w:pPr>
+    </w:lvl>
+    <w:lvl w:ilvl="5" w:tplc="0409001B" w:tentative="1">
+      <w:start w:val="1"/>
+      <w:numFmt w:val="lowerRoman"/>
+      <w:lvlText w:val="%6."/>
+      <w:lvlJc w:val="right"/>
+      <w:pPr>
+        <w:ind w:left="4320" w:hanging="180"/>
+      </w:pPr>
+    </w:lvl>
+    <w:lvl w:ilvl="6" w:tplc="0409000F" w:tentative="1">
+      <w:start w:val="1"/>
+      <w:numFmt w:val="decimal"/>
+      <w:lvlText w:val="%7."/>
+      <w:lvlJc w:val="left"/>
+      <w:pPr>
+        <w:ind w:left="5040" w:hanging="360"/>
+      </w:pPr>
+    </w:lvl>
+    <w:lvl w:ilvl="7" w:tplc="04090019" w:tentative="1">
+      <w:start w:val="1"/>
+      <w:numFmt w:val="lowerLetter"/>
+      <w:lvlText w:val="%8."/>
+      <w:lvlJc w:val="left"/>
+      <w:pPr>
+        <w:ind w:left="5760" w:hanging="360"/>
+      </w:pPr>
+    </w:lvl>
+    <w:lvl w:ilvl="8" w:tplc="0409001B" w:tentative="1">
+      <w:start w:val="1"/>
+      <w:numFmt w:val="lowerRoman"/>
+      <w:lvlText w:val="%9."/>
+      <w:lvlJc w:val="right"/>
+      <w:pPr>
+        <w:ind w:left="6480" w:hanging="180"/>
+      </w:pPr>
+    </w:lvl>
+  </w:abstractNum>
+  <w:abstractNum w:abstractNumId="16">
     <w:nsid w:val="304E54EC"/>
     <w:multiLevelType w:val="multilevel"/>
     <w:tmpl w:val="44C82C5A"/>
@@ -4320,7 +8081,7 @@
       </w:rPr>
     </w:lvl>
   </w:abstractNum>
-  <w:abstractNum w:abstractNumId="14">
+  <w:abstractNum w:abstractNumId="17">
     <w:nsid w:val="306F61A1"/>
     <w:multiLevelType w:val="multilevel"/>
     <w:tmpl w:val="3E64EED6"/>
@@ -4501,7 +8262,7 @@
       </w:rPr>
     </w:lvl>
   </w:abstractNum>
-  <w:abstractNum w:abstractNumId="15">
+  <w:abstractNum w:abstractNumId="18">
     <w:nsid w:val="3080625A"/>
     <w:multiLevelType w:val="multilevel"/>
     <w:tmpl w:val="0409001D"/>
@@ -4587,7 +8348,7 @@
       </w:pPr>
     </w:lvl>
   </w:abstractNum>
-  <w:abstractNum w:abstractNumId="16">
+  <w:abstractNum w:abstractNumId="19">
     <w:nsid w:val="32FB03B2"/>
     <w:multiLevelType w:val="multilevel"/>
     <w:tmpl w:val="0409001F"/>
@@ -4673,7 +8434,7 @@
       </w:pPr>
     </w:lvl>
   </w:abstractNum>
-  <w:abstractNum w:abstractNumId="17">
+  <w:abstractNum w:abstractNumId="20">
     <w:nsid w:val="333B1B6A"/>
     <w:multiLevelType w:val="multilevel"/>
     <w:tmpl w:val="6CA218D8"/>
@@ -4817,7 +8578,7 @@
       </w:rPr>
     </w:lvl>
   </w:abstractNum>
-  <w:abstractNum w:abstractNumId="18">
+  <w:abstractNum w:abstractNumId="21">
     <w:nsid w:val="3E9C30DE"/>
     <w:multiLevelType w:val="multilevel"/>
     <w:tmpl w:val="7E341614"/>
@@ -4939,7 +8700,7 @@
       </w:rPr>
     </w:lvl>
   </w:abstractNum>
-  <w:abstractNum w:abstractNumId="19">
+  <w:abstractNum w:abstractNumId="22">
     <w:nsid w:val="3F6A7EA3"/>
     <w:multiLevelType w:val="multilevel"/>
     <w:tmpl w:val="EB4C752A"/>
@@ -5055,7 +8816,7 @@
       </w:rPr>
     </w:lvl>
   </w:abstractNum>
-  <w:abstractNum w:abstractNumId="20">
+  <w:abstractNum w:abstractNumId="23">
     <w:nsid w:val="409F5715"/>
     <w:multiLevelType w:val="multilevel"/>
     <w:tmpl w:val="8202EEEA"/>
@@ -5216,7 +8977,7 @@
       </w:rPr>
     </w:lvl>
   </w:abstractNum>
-  <w:abstractNum w:abstractNumId="21">
+  <w:abstractNum w:abstractNumId="24">
     <w:nsid w:val="41C84C8F"/>
     <w:multiLevelType w:val="multilevel"/>
     <w:tmpl w:val="404AE7A2"/>
@@ -5383,7 +9144,7 @@
       </w:rPr>
     </w:lvl>
   </w:abstractNum>
-  <w:abstractNum w:abstractNumId="22">
+  <w:abstractNum w:abstractNumId="25">
     <w:nsid w:val="46F743B2"/>
     <w:multiLevelType w:val="multilevel"/>
     <w:tmpl w:val="D324C8A2"/>
@@ -5541,7 +9302,7 @@
       </w:rPr>
     </w:lvl>
   </w:abstractNum>
-  <w:abstractNum w:abstractNumId="23">
+  <w:abstractNum w:abstractNumId="26">
     <w:nsid w:val="4BBF2198"/>
     <w:multiLevelType w:val="multilevel"/>
     <w:tmpl w:val="0409001D"/>
@@ -5627,7 +9388,7 @@
       </w:pPr>
     </w:lvl>
   </w:abstractNum>
-  <w:abstractNum w:abstractNumId="24">
+  <w:abstractNum w:abstractNumId="27">
     <w:nsid w:val="4E5B4E17"/>
     <w:multiLevelType w:val="multilevel"/>
     <w:tmpl w:val="8FD2FFBA"/>
@@ -5794,7 +9555,93 @@
       </w:rPr>
     </w:lvl>
   </w:abstractNum>
-  <w:abstractNum w:abstractNumId="25">
+  <w:abstractNum w:abstractNumId="28">
+    <w:nsid w:val="51D05CE6"/>
+    <w:multiLevelType w:val="hybridMultilevel"/>
+    <w:tmpl w:val="476A322C"/>
+    <w:lvl w:ilvl="0" w:tplc="0409000F">
+      <w:start w:val="1"/>
+      <w:numFmt w:val="decimal"/>
+      <w:lvlText w:val="%1."/>
+      <w:lvlJc w:val="left"/>
+      <w:pPr>
+        <w:ind w:left="720" w:hanging="360"/>
+      </w:pPr>
+    </w:lvl>
+    <w:lvl w:ilvl="1" w:tplc="04090019" w:tentative="1">
+      <w:start w:val="1"/>
+      <w:numFmt w:val="lowerLetter"/>
+      <w:lvlText w:val="%2."/>
+      <w:lvlJc w:val="left"/>
+      <w:pPr>
+        <w:ind w:left="1440" w:hanging="360"/>
+      </w:pPr>
+    </w:lvl>
+    <w:lvl w:ilvl="2" w:tplc="0409001B" w:tentative="1">
+      <w:start w:val="1"/>
+      <w:numFmt w:val="lowerRoman"/>
+      <w:lvlText w:val="%3."/>
+      <w:lvlJc w:val="right"/>
+      <w:pPr>
+        <w:ind w:left="2160" w:hanging="180"/>
+      </w:pPr>
+    </w:lvl>
+    <w:lvl w:ilvl="3" w:tplc="0409000F" w:tentative="1">
+      <w:start w:val="1"/>
+      <w:numFmt w:val="decimal"/>
+      <w:lvlText w:val="%4."/>
+      <w:lvlJc w:val="left"/>
+      <w:pPr>
+        <w:ind w:left="2880" w:hanging="360"/>
+      </w:pPr>
+    </w:lvl>
+    <w:lvl w:ilvl="4" w:tplc="04090019" w:tentative="1">
+      <w:start w:val="1"/>
+      <w:numFmt w:val="lowerLetter"/>
+      <w:lvlText w:val="%5."/>
+      <w:lvlJc w:val="left"/>
+      <w:pPr>
+        <w:ind w:left="3600" w:hanging="360"/>
+      </w:pPr>
+    </w:lvl>
+    <w:lvl w:ilvl="5" w:tplc="0409001B" w:tentative="1">
+      <w:start w:val="1"/>
+      <w:numFmt w:val="lowerRoman"/>
+      <w:lvlText w:val="%6."/>
+      <w:lvlJc w:val="right"/>
+      <w:pPr>
+        <w:ind w:left="4320" w:hanging="180"/>
+      </w:pPr>
+    </w:lvl>
+    <w:lvl w:ilvl="6" w:tplc="0409000F" w:tentative="1">
+      <w:start w:val="1"/>
+      <w:numFmt w:val="decimal"/>
+      <w:lvlText w:val="%7."/>
+      <w:lvlJc w:val="left"/>
+      <w:pPr>
+        <w:ind w:left="5040" w:hanging="360"/>
+      </w:pPr>
+    </w:lvl>
+    <w:lvl w:ilvl="7" w:tplc="04090019" w:tentative="1">
+      <w:start w:val="1"/>
+      <w:numFmt w:val="lowerLetter"/>
+      <w:lvlText w:val="%8."/>
+      <w:lvlJc w:val="left"/>
+      <w:pPr>
+        <w:ind w:left="5760" w:hanging="360"/>
+      </w:pPr>
+    </w:lvl>
+    <w:lvl w:ilvl="8" w:tplc="0409001B" w:tentative="1">
+      <w:start w:val="1"/>
+      <w:numFmt w:val="lowerRoman"/>
+      <w:lvlText w:val="%9."/>
+      <w:lvlJc w:val="right"/>
+      <w:pPr>
+        <w:ind w:left="6480" w:hanging="180"/>
+      </w:pPr>
+    </w:lvl>
+  </w:abstractNum>
+  <w:abstractNum w:abstractNumId="29">
     <w:nsid w:val="52D32FF7"/>
     <w:multiLevelType w:val="multilevel"/>
     <w:tmpl w:val="B2563E00"/>
@@ -5959,7 +9806,7 @@
       </w:rPr>
     </w:lvl>
   </w:abstractNum>
-  <w:abstractNum w:abstractNumId="26">
+  <w:abstractNum w:abstractNumId="30">
     <w:nsid w:val="54102B36"/>
     <w:multiLevelType w:val="multilevel"/>
     <w:tmpl w:val="9A703A30"/>
@@ -6117,7 +9964,7 @@
       </w:rPr>
     </w:lvl>
   </w:abstractNum>
-  <w:abstractNum w:abstractNumId="27">
+  <w:abstractNum w:abstractNumId="31">
     <w:nsid w:val="55B6799C"/>
     <w:multiLevelType w:val="multilevel"/>
     <w:tmpl w:val="54C8EA8C"/>
@@ -6255,7 +10102,7 @@
       </w:rPr>
     </w:lvl>
   </w:abstractNum>
-  <w:abstractNum w:abstractNumId="28">
+  <w:abstractNum w:abstractNumId="32">
     <w:nsid w:val="5FE80DB6"/>
     <w:multiLevelType w:val="multilevel"/>
     <w:tmpl w:val="244A744A"/>
@@ -6416,7 +10263,7 @@
       </w:rPr>
     </w:lvl>
   </w:abstractNum>
-  <w:abstractNum w:abstractNumId="29">
+  <w:abstractNum w:abstractNumId="33">
     <w:nsid w:val="65826E01"/>
     <w:multiLevelType w:val="multilevel"/>
     <w:tmpl w:val="F066217C"/>
@@ -6538,7 +10385,7 @@
       </w:rPr>
     </w:lvl>
   </w:abstractNum>
-  <w:abstractNum w:abstractNumId="30">
+  <w:abstractNum w:abstractNumId="34">
     <w:nsid w:val="674632FA"/>
     <w:multiLevelType w:val="multilevel"/>
     <w:tmpl w:val="A9A467E4"/>
@@ -6682,7 +10529,7 @@
       </w:rPr>
     </w:lvl>
   </w:abstractNum>
-  <w:abstractNum w:abstractNumId="31">
+  <w:abstractNum w:abstractNumId="35">
     <w:nsid w:val="6D786ADC"/>
     <w:multiLevelType w:val="multilevel"/>
     <w:tmpl w:val="F8E637E2"/>
@@ -6826,77 +10673,163 @@
       </w:rPr>
     </w:lvl>
   </w:abstractNum>
+  <w:abstractNum w:abstractNumId="36">
+    <w:nsid w:val="6E7A19A2"/>
+    <w:multiLevelType w:val="hybridMultilevel"/>
+    <w:tmpl w:val="01E88C0E"/>
+    <w:lvl w:ilvl="0" w:tplc="0409000F">
+      <w:start w:val="1"/>
+      <w:numFmt w:val="decimal"/>
+      <w:lvlText w:val="%1."/>
+      <w:lvlJc w:val="left"/>
+      <w:pPr>
+        <w:ind w:left="720" w:hanging="360"/>
+      </w:pPr>
+    </w:lvl>
+    <w:lvl w:ilvl="1" w:tplc="04090019" w:tentative="1">
+      <w:start w:val="1"/>
+      <w:numFmt w:val="lowerLetter"/>
+      <w:lvlText w:val="%2."/>
+      <w:lvlJc w:val="left"/>
+      <w:pPr>
+        <w:ind w:left="1440" w:hanging="360"/>
+      </w:pPr>
+    </w:lvl>
+    <w:lvl w:ilvl="2" w:tplc="0409001B" w:tentative="1">
+      <w:start w:val="1"/>
+      <w:numFmt w:val="lowerRoman"/>
+      <w:lvlText w:val="%3."/>
+      <w:lvlJc w:val="right"/>
+      <w:pPr>
+        <w:ind w:left="2160" w:hanging="180"/>
+      </w:pPr>
+    </w:lvl>
+    <w:lvl w:ilvl="3" w:tplc="0409000F" w:tentative="1">
+      <w:start w:val="1"/>
+      <w:numFmt w:val="decimal"/>
+      <w:lvlText w:val="%4."/>
+      <w:lvlJc w:val="left"/>
+      <w:pPr>
+        <w:ind w:left="2880" w:hanging="360"/>
+      </w:pPr>
+    </w:lvl>
+    <w:lvl w:ilvl="4" w:tplc="04090019" w:tentative="1">
+      <w:start w:val="1"/>
+      <w:numFmt w:val="lowerLetter"/>
+      <w:lvlText w:val="%5."/>
+      <w:lvlJc w:val="left"/>
+      <w:pPr>
+        <w:ind w:left="3600" w:hanging="360"/>
+      </w:pPr>
+    </w:lvl>
+    <w:lvl w:ilvl="5" w:tplc="0409001B" w:tentative="1">
+      <w:start w:val="1"/>
+      <w:numFmt w:val="lowerRoman"/>
+      <w:lvlText w:val="%6."/>
+      <w:lvlJc w:val="right"/>
+      <w:pPr>
+        <w:ind w:left="4320" w:hanging="180"/>
+      </w:pPr>
+    </w:lvl>
+    <w:lvl w:ilvl="6" w:tplc="0409000F" w:tentative="1">
+      <w:start w:val="1"/>
+      <w:numFmt w:val="decimal"/>
+      <w:lvlText w:val="%7."/>
+      <w:lvlJc w:val="left"/>
+      <w:pPr>
+        <w:ind w:left="5040" w:hanging="360"/>
+      </w:pPr>
+    </w:lvl>
+    <w:lvl w:ilvl="7" w:tplc="04090019" w:tentative="1">
+      <w:start w:val="1"/>
+      <w:numFmt w:val="lowerLetter"/>
+      <w:lvlText w:val="%8."/>
+      <w:lvlJc w:val="left"/>
+      <w:pPr>
+        <w:ind w:left="5760" w:hanging="360"/>
+      </w:pPr>
+    </w:lvl>
+    <w:lvl w:ilvl="8" w:tplc="0409001B" w:tentative="1">
+      <w:start w:val="1"/>
+      <w:numFmt w:val="lowerRoman"/>
+      <w:lvlText w:val="%9."/>
+      <w:lvlJc w:val="right"/>
+      <w:pPr>
+        <w:ind w:left="6480" w:hanging="180"/>
+      </w:pPr>
+    </w:lvl>
+  </w:abstractNum>
   <w:num w:numId="1">
+    <w:abstractNumId w:val="12"/>
+  </w:num>
+  <w:num w:numId="2">
+    <w:abstractNumId w:val="21"/>
+  </w:num>
+  <w:num w:numId="3">
+    <w:abstractNumId w:val="14"/>
+  </w:num>
+  <w:num w:numId="4">
+    <w:abstractNumId w:val="33"/>
+  </w:num>
+  <w:num w:numId="5">
+    <w:abstractNumId w:val="29"/>
+  </w:num>
+  <w:num w:numId="6">
+    <w:abstractNumId w:val="1"/>
+  </w:num>
+  <w:num w:numId="7">
+    <w:abstractNumId w:val="12"/>
+  </w:num>
+  <w:num w:numId="8">
+    <w:abstractNumId w:val="16"/>
+  </w:num>
+  <w:num w:numId="9">
+    <w:abstractNumId w:val="27"/>
+  </w:num>
+  <w:num w:numId="10">
+    <w:abstractNumId w:val="24"/>
+  </w:num>
+  <w:num w:numId="11">
+    <w:abstractNumId w:val="30"/>
+  </w:num>
+  <w:num w:numId="12">
+    <w:abstractNumId w:val="25"/>
+  </w:num>
+  <w:num w:numId="13">
+    <w:abstractNumId w:val="23"/>
+  </w:num>
+  <w:num w:numId="14">
+    <w:abstractNumId w:val="32"/>
+  </w:num>
+  <w:num w:numId="15">
+    <w:abstractNumId w:val="4"/>
+  </w:num>
+  <w:num w:numId="16">
+    <w:abstractNumId w:val="9"/>
+  </w:num>
+  <w:num w:numId="17">
+    <w:abstractNumId w:val="11"/>
+  </w:num>
+  <w:num w:numId="18">
     <w:abstractNumId w:val="10"/>
   </w:num>
-  <w:num w:numId="2">
-    <w:abstractNumId w:val="18"/>
-  </w:num>
-  <w:num w:numId="3">
-    <w:abstractNumId w:val="12"/>
-  </w:num>
-  <w:num w:numId="4">
-    <w:abstractNumId w:val="29"/>
-  </w:num>
-  <w:num w:numId="5">
-    <w:abstractNumId w:val="25"/>
-  </w:num>
-  <w:num w:numId="6">
-    <w:abstractNumId w:val="0"/>
-  </w:num>
-  <w:num w:numId="7">
-    <w:abstractNumId w:val="10"/>
-  </w:num>
-  <w:num w:numId="8">
+  <w:num w:numId="19">
     <w:abstractNumId w:val="13"/>
   </w:num>
-  <w:num w:numId="9">
-    <w:abstractNumId w:val="24"/>
+  <w:num w:numId="20">
+    <w:abstractNumId w:val="2"/>
   </w:num>
-  <w:num w:numId="10">
-    <w:abstractNumId w:val="21"/>
+  <w:num w:numId="21">
+    <w:abstractNumId w:val="5"/>
   </w:num>
-  <w:num w:numId="11">
-    <w:abstractNumId w:val="26"/>
+  <w:num w:numId="22">
+    <w:abstractNumId w:val="35"/>
   </w:num>
-  <w:num w:numId="12">
-    <w:abstractNumId w:val="22"/>
-  </w:num>
-  <w:num w:numId="13">
+  <w:num w:numId="23">
     <w:abstractNumId w:val="20"/>
   </w:num>
-  <w:num w:numId="14">
-    <w:abstractNumId w:val="28"/>
-  </w:num>
-  <w:num w:numId="15">
-    <w:abstractNumId w:val="2"/>
-  </w:num>
-  <w:num w:numId="16">
-    <w:abstractNumId w:val="7"/>
-  </w:num>
-  <w:num w:numId="17">
-    <w:abstractNumId w:val="9"/>
-  </w:num>
-  <w:num w:numId="18">
-    <w:abstractNumId w:val="8"/>
-  </w:num>
-  <w:num w:numId="19">
+  <w:num w:numId="24">
     <w:abstractNumId w:val="11"/>
-  </w:num>
-  <w:num w:numId="20">
-    <w:abstractNumId w:val="1"/>
-  </w:num>
-  <w:num w:numId="21">
-    <w:abstractNumId w:val="3"/>
-  </w:num>
-  <w:num w:numId="22">
-    <w:abstractNumId w:val="31"/>
-  </w:num>
-  <w:num w:numId="23">
-    <w:abstractNumId w:val="17"/>
-  </w:num>
-  <w:num w:numId="24">
-    <w:abstractNumId w:val="9"/>
     <w:lvlOverride w:ilvl="0">
       <w:startOverride w:val="1"/>
     </w:lvlOverride>
@@ -6926,10 +10859,10 @@
     </w:lvlOverride>
   </w:num>
   <w:num w:numId="25">
-    <w:abstractNumId w:val="30"/>
+    <w:abstractNumId w:val="34"/>
   </w:num>
   <w:num w:numId="26">
-    <w:abstractNumId w:val="9"/>
+    <w:abstractNumId w:val="11"/>
     <w:lvlOverride w:ilvl="0">
       <w:startOverride w:val="1"/>
     </w:lvlOverride>
@@ -6959,7 +10892,7 @@
     </w:lvlOverride>
   </w:num>
   <w:num w:numId="27">
-    <w:abstractNumId w:val="9"/>
+    <w:abstractNumId w:val="11"/>
     <w:lvlOverride w:ilvl="0">
       <w:startOverride w:val="1"/>
     </w:lvlOverride>
@@ -6989,16 +10922,16 @@
     </w:lvlOverride>
   </w:num>
   <w:num w:numId="28">
-    <w:abstractNumId w:val="15"/>
+    <w:abstractNumId w:val="18"/>
   </w:num>
   <w:num w:numId="29">
-    <w:abstractNumId w:val="23"/>
+    <w:abstractNumId w:val="26"/>
   </w:num>
   <w:num w:numId="30">
-    <w:abstractNumId w:val="5"/>
+    <w:abstractNumId w:val="7"/>
   </w:num>
   <w:num w:numId="31">
-    <w:abstractNumId w:val="9"/>
+    <w:abstractNumId w:val="11"/>
     <w:lvlOverride w:ilvl="0">
       <w:startOverride w:val="1"/>
     </w:lvlOverride>
@@ -7028,19 +10961,19 @@
     </w:lvlOverride>
   </w:num>
   <w:num w:numId="32">
-    <w:abstractNumId w:val="4"/>
+    <w:abstractNumId w:val="6"/>
   </w:num>
   <w:num w:numId="33">
-    <w:abstractNumId w:val="27"/>
+    <w:abstractNumId w:val="31"/>
   </w:num>
   <w:num w:numId="34">
-    <w:abstractNumId w:val="16"/>
+    <w:abstractNumId w:val="19"/>
   </w:num>
   <w:num w:numId="35">
-    <w:abstractNumId w:val="19"/>
+    <w:abstractNumId w:val="22"/>
   </w:num>
   <w:num w:numId="36">
-    <w:abstractNumId w:val="9"/>
+    <w:abstractNumId w:val="11"/>
     <w:lvlOverride w:ilvl="0">
       <w:startOverride w:val="1"/>
     </w:lvlOverride>
@@ -7070,13 +11003,13 @@
     </w:lvlOverride>
   </w:num>
   <w:num w:numId="37">
-    <w:abstractNumId w:val="6"/>
+    <w:abstractNumId w:val="8"/>
   </w:num>
   <w:num w:numId="38">
-    <w:abstractNumId w:val="14"/>
+    <w:abstractNumId w:val="17"/>
   </w:num>
   <w:num w:numId="39">
-    <w:abstractNumId w:val="14"/>
+    <w:abstractNumId w:val="17"/>
     <w:lvlOverride w:ilvl="0">
       <w:startOverride w:val="1"/>
     </w:lvlOverride>
@@ -7106,7 +11039,7 @@
     </w:lvlOverride>
   </w:num>
   <w:num w:numId="40">
-    <w:abstractNumId w:val="14"/>
+    <w:abstractNumId w:val="17"/>
     <w:lvlOverride w:ilvl="0">
       <w:startOverride w:val="1"/>
     </w:lvlOverride>
@@ -7134,6 +11067,21 @@
     <w:lvlOverride w:ilvl="8">
       <w:startOverride w:val="1"/>
     </w:lvlOverride>
+  </w:num>
+  <w:num w:numId="41">
+    <w:abstractNumId w:val="28"/>
+  </w:num>
+  <w:num w:numId="42">
+    <w:abstractNumId w:val="15"/>
+  </w:num>
+  <w:num w:numId="43">
+    <w:abstractNumId w:val="3"/>
+  </w:num>
+  <w:num w:numId="44">
+    <w:abstractNumId w:val="0"/>
+  </w:num>
+  <w:num w:numId="45">
+    <w:abstractNumId w:val="36"/>
   </w:num>
 </w:numbering>
 </file>
@@ -7549,7 +11497,6 @@
   <w:style w:type="character" w:default="1" w:styleId="DefaultParagraphFont">
     <w:name w:val="Default Paragraph Font"/>
     <w:uiPriority w:val="1"/>
-    <w:semiHidden/>
     <w:unhideWhenUsed/>
   </w:style>
   <w:style w:type="table" w:default="1" w:styleId="TableNormal">
@@ -8170,6 +12117,49 @@
       <w:lang w:val="en-US"/>
     </w:rPr>
   </w:style>
+  <w:style w:type="paragraph" w:styleId="ListParagraph">
+    <w:name w:val="List Paragraph"/>
+    <w:basedOn w:val="Normal"/>
+    <w:uiPriority w:val="34"/>
+    <w:qFormat/>
+    <w:rsid w:val="00607579"/>
+    <w:pPr>
+      <w:ind w:left="720"/>
+      <w:contextualSpacing/>
+    </w:pPr>
+  </w:style>
+  <w:style w:type="paragraph" w:styleId="FootnoteText">
+    <w:name w:val="footnote text"/>
+    <w:basedOn w:val="Normal"/>
+    <w:link w:val="FootnoteTextChar"/>
+    <w:uiPriority w:val="99"/>
+    <w:unhideWhenUsed/>
+    <w:rsid w:val="00C71987"/>
+    <w:pPr>
+      <w:spacing w:before="0" w:after="0" w:line="240" w:lineRule="auto"/>
+    </w:pPr>
+  </w:style>
+  <w:style w:type="character" w:customStyle="1" w:styleId="FootnoteTextChar">
+    <w:name w:val="Footnote Text Char"/>
+    <w:basedOn w:val="DefaultParagraphFont"/>
+    <w:link w:val="FootnoteText"/>
+    <w:uiPriority w:val="99"/>
+    <w:rsid w:val="00C71987"/>
+    <w:rPr>
+      <w:rFonts w:ascii="Iowan Old Style Roman" w:hAnsi="Iowan Old Style Roman"/>
+      <w:noProof/>
+    </w:rPr>
+  </w:style>
+  <w:style w:type="character" w:styleId="FootnoteReference">
+    <w:name w:val="footnote reference"/>
+    <w:basedOn w:val="DefaultParagraphFont"/>
+    <w:uiPriority w:val="99"/>
+    <w:unhideWhenUsed/>
+    <w:rsid w:val="00C71987"/>
+    <w:rPr>
+      <w:vertAlign w:val="superscript"/>
+    </w:rPr>
+  </w:style>
 </w:styles>
 </file>
 
@@ -8584,7 +12574,6 @@
   <w:style w:type="character" w:default="1" w:styleId="DefaultParagraphFont">
     <w:name w:val="Default Paragraph Font"/>
     <w:uiPriority w:val="1"/>
-    <w:semiHidden/>
     <w:unhideWhenUsed/>
   </w:style>
   <w:style w:type="table" w:default="1" w:styleId="TableNormal">
@@ -9205,6 +13194,49 @@
       <w:lang w:val="en-US"/>
     </w:rPr>
   </w:style>
+  <w:style w:type="paragraph" w:styleId="ListParagraph">
+    <w:name w:val="List Paragraph"/>
+    <w:basedOn w:val="Normal"/>
+    <w:uiPriority w:val="34"/>
+    <w:qFormat/>
+    <w:rsid w:val="00607579"/>
+    <w:pPr>
+      <w:ind w:left="720"/>
+      <w:contextualSpacing/>
+    </w:pPr>
+  </w:style>
+  <w:style w:type="paragraph" w:styleId="FootnoteText">
+    <w:name w:val="footnote text"/>
+    <w:basedOn w:val="Normal"/>
+    <w:link w:val="FootnoteTextChar"/>
+    <w:uiPriority w:val="99"/>
+    <w:unhideWhenUsed/>
+    <w:rsid w:val="00C71987"/>
+    <w:pPr>
+      <w:spacing w:before="0" w:after="0" w:line="240" w:lineRule="auto"/>
+    </w:pPr>
+  </w:style>
+  <w:style w:type="character" w:customStyle="1" w:styleId="FootnoteTextChar">
+    <w:name w:val="Footnote Text Char"/>
+    <w:basedOn w:val="DefaultParagraphFont"/>
+    <w:link w:val="FootnoteText"/>
+    <w:uiPriority w:val="99"/>
+    <w:rsid w:val="00C71987"/>
+    <w:rPr>
+      <w:rFonts w:ascii="Iowan Old Style Roman" w:hAnsi="Iowan Old Style Roman"/>
+      <w:noProof/>
+    </w:rPr>
+  </w:style>
+  <w:style w:type="character" w:styleId="FootnoteReference">
+    <w:name w:val="footnote reference"/>
+    <w:basedOn w:val="DefaultParagraphFont"/>
+    <w:uiPriority w:val="99"/>
+    <w:unhideWhenUsed/>
+    <w:rsid w:val="00C71987"/>
+    <w:rPr>
+      <w:vertAlign w:val="superscript"/>
+    </w:rPr>
+  </w:style>
 </w:styles>
 </file>
 
@@ -9533,7 +13565,7 @@
 </file>
 
 <file path=customXml/itemProps1.xml><?xml version="1.0" encoding="utf-8"?>
-<ds:datastoreItem xmlns:ds="http://schemas.openxmlformats.org/officeDocument/2006/customXml" ds:itemID="{60BD3D27-D98A-994B-9589-401C6C973A25}">
+<ds:datastoreItem xmlns:ds="http://schemas.openxmlformats.org/officeDocument/2006/customXml" ds:itemID="{F3EC5D03-1F90-5A45-8D83-16A5C191FB9F}">
   <ds:schemaRefs>
     <ds:schemaRef ds:uri="http://schemas.openxmlformats.org/officeDocument/2006/bibliography"/>
   </ds:schemaRefs>

</xml_diff>

<commit_message>
Added most of the original Coral Language Specification to the OOXML format version and updated the PDF print
</commit_message>
<xml_diff>
--- a/CLS/The Coral Language Specification.docx
+++ b/CLS/The Coral Language Specification.docx
@@ -109,7 +109,7 @@
         <w:fldChar w:fldCharType="begin"/>
       </w:r>
       <w:r>
-        <w:instrText xml:space="preserve"> PAGEREF _Toc258876972 \h </w:instrText>
+        <w:instrText xml:space="preserve"> PAGEREF _Toc258963826 \h </w:instrText>
       </w:r>
       <w:r>
         <w:fldChar w:fldCharType="separate"/>
@@ -157,7 +157,7 @@
         <w:fldChar w:fldCharType="begin"/>
       </w:r>
       <w:r>
-        <w:instrText xml:space="preserve"> PAGEREF _Toc258876973 \h </w:instrText>
+        <w:instrText xml:space="preserve"> PAGEREF _Toc258963827 \h </w:instrText>
       </w:r>
       <w:r>
         <w:fldChar w:fldCharType="separate"/>
@@ -211,7 +211,7 @@
         <w:fldChar w:fldCharType="begin"/>
       </w:r>
       <w:r>
-        <w:instrText xml:space="preserve"> PAGEREF _Toc258876974 \h </w:instrText>
+        <w:instrText xml:space="preserve"> PAGEREF _Toc258963828 \h </w:instrText>
       </w:r>
       <w:r>
         <w:fldChar w:fldCharType="separate"/>
@@ -238,6 +238,9 @@
         </w:rPr>
       </w:pPr>
       <w:r>
+        <w:rPr>
+          <w:lang w:val="en-US"/>
+        </w:rPr>
         <w:t>1.3</w:t>
       </w:r>
       <w:r>
@@ -262,13 +265,13 @@
         <w:fldChar w:fldCharType="begin"/>
       </w:r>
       <w:r>
-        <w:instrText xml:space="preserve"> PAGEREF _Toc258876975 \h </w:instrText>
+        <w:instrText xml:space="preserve"> PAGEREF _Toc258963829 \h </w:instrText>
       </w:r>
       <w:r>
         <w:fldChar w:fldCharType="separate"/>
       </w:r>
       <w:r>
-        <w:t>8</w:t>
+        <w:t>7</w:t>
       </w:r>
       <w:r>
         <w:fldChar w:fldCharType="end"/>
@@ -289,6 +292,9 @@
         </w:rPr>
       </w:pPr>
       <w:r>
+        <w:rPr>
+          <w:lang w:val="en-US"/>
+        </w:rPr>
         <w:t>1.4</w:t>
       </w:r>
       <w:r>
@@ -313,13 +319,13 @@
         <w:fldChar w:fldCharType="begin"/>
       </w:r>
       <w:r>
-        <w:instrText xml:space="preserve"> PAGEREF _Toc258876976 \h </w:instrText>
+        <w:instrText xml:space="preserve"> PAGEREF _Toc258963830 \h </w:instrText>
       </w:r>
       <w:r>
         <w:fldChar w:fldCharType="separate"/>
       </w:r>
       <w:r>
-        <w:t>8</w:t>
+        <w:t>7</w:t>
       </w:r>
       <w:r>
         <w:fldChar w:fldCharType="end"/>
@@ -361,13 +367,13 @@
         <w:fldChar w:fldCharType="begin"/>
       </w:r>
       <w:r>
-        <w:instrText xml:space="preserve"> PAGEREF _Toc258876977 \h </w:instrText>
+        <w:instrText xml:space="preserve"> PAGEREF _Toc258963831 \h </w:instrText>
       </w:r>
       <w:r>
         <w:fldChar w:fldCharType="separate"/>
       </w:r>
       <w:r>
-        <w:t>8</w:t>
+        <w:t>9</w:t>
       </w:r>
       <w:r>
         <w:fldChar w:fldCharType="end"/>
@@ -407,13 +413,13 @@
         <w:fldChar w:fldCharType="begin"/>
       </w:r>
       <w:r>
-        <w:instrText xml:space="preserve"> PAGEREF _Toc258876978 \h </w:instrText>
+        <w:instrText xml:space="preserve"> PAGEREF _Toc258963832 \h </w:instrText>
       </w:r>
       <w:r>
         <w:fldChar w:fldCharType="separate"/>
       </w:r>
       <w:r>
-        <w:t>8</w:t>
+        <w:t>9</w:t>
       </w:r>
       <w:r>
         <w:fldChar w:fldCharType="end"/>
@@ -453,13 +459,13 @@
         <w:fldChar w:fldCharType="begin"/>
       </w:r>
       <w:r>
-        <w:instrText xml:space="preserve"> PAGEREF _Toc258876979 \h </w:instrText>
+        <w:instrText xml:space="preserve"> PAGEREF _Toc258963833 \h </w:instrText>
       </w:r>
       <w:r>
         <w:fldChar w:fldCharType="separate"/>
       </w:r>
       <w:r>
-        <w:t>8</w:t>
+        <w:t>11</w:t>
       </w:r>
       <w:r>
         <w:fldChar w:fldCharType="end"/>
@@ -499,13 +505,13 @@
         <w:fldChar w:fldCharType="begin"/>
       </w:r>
       <w:r>
-        <w:instrText xml:space="preserve"> PAGEREF _Toc258876980 \h </w:instrText>
+        <w:instrText xml:space="preserve"> PAGEREF _Toc258963834 \h </w:instrText>
       </w:r>
       <w:r>
         <w:fldChar w:fldCharType="separate"/>
       </w:r>
       <w:r>
-        <w:t>8</w:t>
+        <w:t>12</w:t>
       </w:r>
       <w:r>
         <w:fldChar w:fldCharType="end"/>
@@ -545,13 +551,13 @@
         <w:fldChar w:fldCharType="begin"/>
       </w:r>
       <w:r>
-        <w:instrText xml:space="preserve"> PAGEREF _Toc258876981 \h </w:instrText>
+        <w:instrText xml:space="preserve"> PAGEREF _Toc258963835 \h </w:instrText>
       </w:r>
       <w:r>
         <w:fldChar w:fldCharType="separate"/>
       </w:r>
       <w:r>
-        <w:t>8</w:t>
+        <w:t>12</w:t>
       </w:r>
       <w:r>
         <w:fldChar w:fldCharType="end"/>
@@ -591,13 +597,13 @@
         <w:fldChar w:fldCharType="begin"/>
       </w:r>
       <w:r>
-        <w:instrText xml:space="preserve"> PAGEREF _Toc258876982 \h </w:instrText>
+        <w:instrText xml:space="preserve"> PAGEREF _Toc258963836 \h </w:instrText>
       </w:r>
       <w:r>
         <w:fldChar w:fldCharType="separate"/>
       </w:r>
       <w:r>
-        <w:t>8</w:t>
+        <w:t>12</w:t>
       </w:r>
       <w:r>
         <w:fldChar w:fldCharType="end"/>
@@ -637,13 +643,13 @@
         <w:fldChar w:fldCharType="begin"/>
       </w:r>
       <w:r>
-        <w:instrText xml:space="preserve"> PAGEREF _Toc258876983 \h </w:instrText>
+        <w:instrText xml:space="preserve"> PAGEREF _Toc258963837 \h </w:instrText>
       </w:r>
       <w:r>
         <w:fldChar w:fldCharType="separate"/>
       </w:r>
       <w:r>
-        <w:t>8</w:t>
+        <w:t>13</w:t>
       </w:r>
       <w:r>
         <w:fldChar w:fldCharType="end"/>
@@ -683,13 +689,13 @@
         <w:fldChar w:fldCharType="begin"/>
       </w:r>
       <w:r>
-        <w:instrText xml:space="preserve"> PAGEREF _Toc258876984 \h </w:instrText>
+        <w:instrText xml:space="preserve"> PAGEREF _Toc258963838 \h </w:instrText>
       </w:r>
       <w:r>
         <w:fldChar w:fldCharType="separate"/>
       </w:r>
       <w:r>
-        <w:t>8</w:t>
+        <w:t>13</w:t>
       </w:r>
       <w:r>
         <w:fldChar w:fldCharType="end"/>
@@ -731,13 +737,13 @@
         <w:fldChar w:fldCharType="begin"/>
       </w:r>
       <w:r>
-        <w:instrText xml:space="preserve"> PAGEREF _Toc258876985 \h </w:instrText>
+        <w:instrText xml:space="preserve"> PAGEREF _Toc258963839 \h </w:instrText>
       </w:r>
       <w:r>
         <w:fldChar w:fldCharType="separate"/>
       </w:r>
       <w:r>
-        <w:t>8</w:t>
+        <w:t>15</w:t>
       </w:r>
       <w:r>
         <w:fldChar w:fldCharType="end"/>
@@ -779,13 +785,13 @@
         <w:fldChar w:fldCharType="begin"/>
       </w:r>
       <w:r>
-        <w:instrText xml:space="preserve"> PAGEREF _Toc258876986 \h </w:instrText>
+        <w:instrText xml:space="preserve"> PAGEREF _Toc258963840 \h </w:instrText>
       </w:r>
       <w:r>
         <w:fldChar w:fldCharType="separate"/>
       </w:r>
       <w:r>
-        <w:t>8</w:t>
+        <w:t>15</w:t>
       </w:r>
       <w:r>
         <w:fldChar w:fldCharType="end"/>
@@ -811,13 +817,13 @@
         <w:fldChar w:fldCharType="begin"/>
       </w:r>
       <w:r>
-        <w:instrText xml:space="preserve"> PAGEREF _Toc258876987 \h </w:instrText>
+        <w:instrText xml:space="preserve"> PAGEREF _Toc258963841 \h </w:instrText>
       </w:r>
       <w:r>
         <w:fldChar w:fldCharType="separate"/>
       </w:r>
       <w:r>
-        <w:t>8</w:t>
+        <w:t>15</w:t>
       </w:r>
       <w:r>
         <w:fldChar w:fldCharType="end"/>
@@ -843,13 +849,13 @@
         <w:fldChar w:fldCharType="begin"/>
       </w:r>
       <w:r>
-        <w:instrText xml:space="preserve"> PAGEREF _Toc258876988 \h </w:instrText>
+        <w:instrText xml:space="preserve"> PAGEREF _Toc258963842 \h </w:instrText>
       </w:r>
       <w:r>
         <w:fldChar w:fldCharType="separate"/>
       </w:r>
       <w:r>
-        <w:t>8</w:t>
+        <w:t>17</w:t>
       </w:r>
       <w:r>
         <w:fldChar w:fldCharType="end"/>
@@ -891,13 +897,13 @@
         <w:fldChar w:fldCharType="begin"/>
       </w:r>
       <w:r>
-        <w:instrText xml:space="preserve"> PAGEREF _Toc258876989 \h </w:instrText>
+        <w:instrText xml:space="preserve"> PAGEREF _Toc258963843 \h </w:instrText>
       </w:r>
       <w:r>
         <w:fldChar w:fldCharType="separate"/>
       </w:r>
       <w:r>
-        <w:t>9</w:t>
+        <w:t>17</w:t>
       </w:r>
       <w:r>
         <w:fldChar w:fldCharType="end"/>
@@ -939,13 +945,13 @@
         <w:fldChar w:fldCharType="begin"/>
       </w:r>
       <w:r>
-        <w:instrText xml:space="preserve"> PAGEREF _Toc258876990 \h </w:instrText>
+        <w:instrText xml:space="preserve"> PAGEREF _Toc258963844 \h </w:instrText>
       </w:r>
       <w:r>
         <w:fldChar w:fldCharType="separate"/>
       </w:r>
       <w:r>
-        <w:t>9</w:t>
+        <w:t>17</w:t>
       </w:r>
       <w:r>
         <w:fldChar w:fldCharType="end"/>
@@ -976,7 +982,7 @@
         <w:tab/>
       </w:r>
       <w:r>
-        <w:t>Type Projection</w:t>
+        <w:t>Value Type</w:t>
       </w:r>
       <w:r>
         <w:tab/>
@@ -985,13 +991,13 @@
         <w:fldChar w:fldCharType="begin"/>
       </w:r>
       <w:r>
-        <w:instrText xml:space="preserve"> PAGEREF _Toc258876991 \h </w:instrText>
+        <w:instrText xml:space="preserve"> PAGEREF _Toc258963845 \h </w:instrText>
       </w:r>
       <w:r>
         <w:fldChar w:fldCharType="separate"/>
       </w:r>
       <w:r>
-        <w:t>9</w:t>
+        <w:t>17</w:t>
       </w:r>
       <w:r>
         <w:fldChar w:fldCharType="end"/>
@@ -1022,7 +1028,7 @@
         <w:tab/>
       </w:r>
       <w:r>
-        <w:t>Type Designators</w:t>
+        <w:t>Type Projection</w:t>
       </w:r>
       <w:r>
         <w:tab/>
@@ -1031,13 +1037,13 @@
         <w:fldChar w:fldCharType="begin"/>
       </w:r>
       <w:r>
-        <w:instrText xml:space="preserve"> PAGEREF _Toc258876992 \h </w:instrText>
+        <w:instrText xml:space="preserve"> PAGEREF _Toc258963846 \h </w:instrText>
       </w:r>
       <w:r>
         <w:fldChar w:fldCharType="separate"/>
       </w:r>
       <w:r>
-        <w:t>9</w:t>
+        <w:t>17</w:t>
       </w:r>
       <w:r>
         <w:fldChar w:fldCharType="end"/>
@@ -1068,7 +1074,7 @@
         <w:tab/>
       </w:r>
       <w:r>
-        <w:t>Parameterized Types</w:t>
+        <w:t>Type Designators</w:t>
       </w:r>
       <w:r>
         <w:tab/>
@@ -1077,13 +1083,13 @@
         <w:fldChar w:fldCharType="begin"/>
       </w:r>
       <w:r>
-        <w:instrText xml:space="preserve"> PAGEREF _Toc258876993 \h </w:instrText>
+        <w:instrText xml:space="preserve"> PAGEREF _Toc258963847 \h </w:instrText>
       </w:r>
       <w:r>
         <w:fldChar w:fldCharType="separate"/>
       </w:r>
       <w:r>
-        <w:t>9</w:t>
+        <w:t>17</w:t>
       </w:r>
       <w:r>
         <w:fldChar w:fldCharType="end"/>
@@ -1114,7 +1120,7 @@
         <w:tab/>
       </w:r>
       <w:r>
-        <w:t>Tuple Types</w:t>
+        <w:t>Parameterized Types</w:t>
       </w:r>
       <w:r>
         <w:tab/>
@@ -1123,13 +1129,13 @@
         <w:fldChar w:fldCharType="begin"/>
       </w:r>
       <w:r>
-        <w:instrText xml:space="preserve"> PAGEREF _Toc258876994 \h </w:instrText>
+        <w:instrText xml:space="preserve"> PAGEREF _Toc258963848 \h </w:instrText>
       </w:r>
       <w:r>
         <w:fldChar w:fldCharType="separate"/>
       </w:r>
       <w:r>
-        <w:t>9</w:t>
+        <w:t>17</w:t>
       </w:r>
       <w:r>
         <w:fldChar w:fldCharType="end"/>
@@ -1160,7 +1166,7 @@
         <w:tab/>
       </w:r>
       <w:r>
-        <w:t>Annotated Types</w:t>
+        <w:t>Tuple Types</w:t>
       </w:r>
       <w:r>
         <w:tab/>
@@ -1169,13 +1175,13 @@
         <w:fldChar w:fldCharType="begin"/>
       </w:r>
       <w:r>
-        <w:instrText xml:space="preserve"> PAGEREF _Toc258876995 \h </w:instrText>
+        <w:instrText xml:space="preserve"> PAGEREF _Toc258963849 \h </w:instrText>
       </w:r>
       <w:r>
         <w:fldChar w:fldCharType="separate"/>
       </w:r>
       <w:r>
-        <w:t>9</w:t>
+        <w:t>17</w:t>
       </w:r>
       <w:r>
         <w:fldChar w:fldCharType="end"/>
@@ -1206,7 +1212,7 @@
         <w:tab/>
       </w:r>
       <w:r>
-        <w:t>Compound Types</w:t>
+        <w:t>Annotated Types</w:t>
       </w:r>
       <w:r>
         <w:tab/>
@@ -1215,13 +1221,13 @@
         <w:fldChar w:fldCharType="begin"/>
       </w:r>
       <w:r>
-        <w:instrText xml:space="preserve"> PAGEREF _Toc258876996 \h </w:instrText>
+        <w:instrText xml:space="preserve"> PAGEREF _Toc258963850 \h </w:instrText>
       </w:r>
       <w:r>
         <w:fldChar w:fldCharType="separate"/>
       </w:r>
       <w:r>
-        <w:t>9</w:t>
+        <w:t>17</w:t>
       </w:r>
       <w:r>
         <w:fldChar w:fldCharType="end"/>
@@ -1252,6 +1258,52 @@
         <w:tab/>
       </w:r>
       <w:r>
+        <w:t>Compound Types</w:t>
+      </w:r>
+      <w:r>
+        <w:tab/>
+      </w:r>
+      <w:r>
+        <w:fldChar w:fldCharType="begin"/>
+      </w:r>
+      <w:r>
+        <w:instrText xml:space="preserve"> PAGEREF _Toc258963851 \h </w:instrText>
+      </w:r>
+      <w:r>
+        <w:fldChar w:fldCharType="separate"/>
+      </w:r>
+      <w:r>
+        <w:t>17</w:t>
+      </w:r>
+      <w:r>
+        <w:fldChar w:fldCharType="end"/>
+      </w:r>
+    </w:p>
+    <w:p>
+      <w:pPr>
+        <w:pStyle w:val="TOC3"/>
+        <w:tabs>
+          <w:tab w:val="left" w:pos="1176"/>
+          <w:tab w:val="right" w:pos="8290"/>
+        </w:tabs>
+        <w:rPr>
+          <w:sz w:val="24"/>
+          <w:szCs w:val="24"/>
+          <w:lang w:eastAsia="ja-JP"/>
+        </w:rPr>
+      </w:pPr>
+      <w:r>
+        <w:t>3.2.8</w:t>
+      </w:r>
+      <w:r>
+        <w:rPr>
+          <w:sz w:val="24"/>
+          <w:szCs w:val="24"/>
+          <w:lang w:eastAsia="ja-JP"/>
+        </w:rPr>
+        <w:tab/>
+      </w:r>
+      <w:r>
         <w:t>Function Types</w:t>
       </w:r>
       <w:r>
@@ -1261,13 +1313,59 @@
         <w:fldChar w:fldCharType="begin"/>
       </w:r>
       <w:r>
-        <w:instrText xml:space="preserve"> PAGEREF _Toc258876997 \h </w:instrText>
+        <w:instrText xml:space="preserve"> PAGEREF _Toc258963852 \h </w:instrText>
       </w:r>
       <w:r>
         <w:fldChar w:fldCharType="separate"/>
       </w:r>
       <w:r>
-        <w:t>9</w:t>
+        <w:t>17</w:t>
+      </w:r>
+      <w:r>
+        <w:fldChar w:fldCharType="end"/>
+      </w:r>
+    </w:p>
+    <w:p>
+      <w:pPr>
+        <w:pStyle w:val="TOC3"/>
+        <w:tabs>
+          <w:tab w:val="left" w:pos="1176"/>
+          <w:tab w:val="right" w:pos="8290"/>
+        </w:tabs>
+        <w:rPr>
+          <w:sz w:val="24"/>
+          <w:szCs w:val="24"/>
+          <w:lang w:eastAsia="ja-JP"/>
+        </w:rPr>
+      </w:pPr>
+      <w:r>
+        <w:t>3.2.9</w:t>
+      </w:r>
+      <w:r>
+        <w:rPr>
+          <w:sz w:val="24"/>
+          <w:szCs w:val="24"/>
+          <w:lang w:eastAsia="ja-JP"/>
+        </w:rPr>
+        <w:tab/>
+      </w:r>
+      <w:r>
+        <w:t>Existential Types</w:t>
+      </w:r>
+      <w:r>
+        <w:tab/>
+      </w:r>
+      <w:r>
+        <w:fldChar w:fldCharType="begin"/>
+      </w:r>
+      <w:r>
+        <w:instrText xml:space="preserve"> PAGEREF _Toc258963853 \h </w:instrText>
+      </w:r>
+      <w:r>
+        <w:fldChar w:fldCharType="separate"/>
+      </w:r>
+      <w:r>
+        <w:t>17</w:t>
       </w:r>
       <w:r>
         <w:fldChar w:fldCharType="end"/>
@@ -1309,13 +1407,13 @@
         <w:fldChar w:fldCharType="begin"/>
       </w:r>
       <w:r>
-        <w:instrText xml:space="preserve"> PAGEREF _Toc258876998 \h </w:instrText>
+        <w:instrText xml:space="preserve"> PAGEREF _Toc258963854 \h </w:instrText>
       </w:r>
       <w:r>
         <w:fldChar w:fldCharType="separate"/>
       </w:r>
       <w:r>
-        <w:t>9</w:t>
+        <w:t>17</w:t>
       </w:r>
       <w:r>
         <w:fldChar w:fldCharType="end"/>
@@ -1355,13 +1453,13 @@
         <w:fldChar w:fldCharType="begin"/>
       </w:r>
       <w:r>
-        <w:instrText xml:space="preserve"> PAGEREF _Toc258876999 \h </w:instrText>
+        <w:instrText xml:space="preserve"> PAGEREF _Toc258963855 \h </w:instrText>
       </w:r>
       <w:r>
         <w:fldChar w:fldCharType="separate"/>
       </w:r>
       <w:r>
-        <w:t>9</w:t>
+        <w:t>17</w:t>
       </w:r>
       <w:r>
         <w:fldChar w:fldCharType="end"/>
@@ -1401,13 +1499,13 @@
         <w:fldChar w:fldCharType="begin"/>
       </w:r>
       <w:r>
-        <w:instrText xml:space="preserve"> PAGEREF _Toc258877000 \h </w:instrText>
+        <w:instrText xml:space="preserve"> PAGEREF _Toc258963856 \h </w:instrText>
       </w:r>
       <w:r>
         <w:fldChar w:fldCharType="separate"/>
       </w:r>
       <w:r>
-        <w:t>9</w:t>
+        <w:t>17</w:t>
       </w:r>
       <w:r>
         <w:fldChar w:fldCharType="end"/>
@@ -1447,13 +1545,13 @@
         <w:fldChar w:fldCharType="begin"/>
       </w:r>
       <w:r>
-        <w:instrText xml:space="preserve"> PAGEREF _Toc258877001 \h </w:instrText>
+        <w:instrText xml:space="preserve"> PAGEREF _Toc258963857 \h </w:instrText>
       </w:r>
       <w:r>
         <w:fldChar w:fldCharType="separate"/>
       </w:r>
       <w:r>
-        <w:t>9</w:t>
+        <w:t>17</w:t>
       </w:r>
       <w:r>
         <w:fldChar w:fldCharType="end"/>
@@ -1495,13 +1593,13 @@
         <w:fldChar w:fldCharType="begin"/>
       </w:r>
       <w:r>
-        <w:instrText xml:space="preserve"> PAGEREF _Toc258877002 \h </w:instrText>
+        <w:instrText xml:space="preserve"> PAGEREF _Toc258963858 \h </w:instrText>
       </w:r>
       <w:r>
         <w:fldChar w:fldCharType="separate"/>
       </w:r>
       <w:r>
-        <w:t>9</w:t>
+        <w:t>17</w:t>
       </w:r>
       <w:r>
         <w:fldChar w:fldCharType="end"/>
@@ -1527,13 +1625,13 @@
         <w:fldChar w:fldCharType="begin"/>
       </w:r>
       <w:r>
-        <w:instrText xml:space="preserve"> PAGEREF _Toc258877003 \h </w:instrText>
+        <w:instrText xml:space="preserve"> PAGEREF _Toc258963859 \h </w:instrText>
       </w:r>
       <w:r>
         <w:fldChar w:fldCharType="separate"/>
       </w:r>
       <w:r>
-        <w:t>9</w:t>
+        <w:t>18</w:t>
       </w:r>
       <w:r>
         <w:fldChar w:fldCharType="end"/>
@@ -1562,13 +1660,13 @@
         <w:fldChar w:fldCharType="begin"/>
       </w:r>
       <w:r>
-        <w:instrText xml:space="preserve"> PAGEREF _Toc258877004 \h </w:instrText>
+        <w:instrText xml:space="preserve"> PAGEREF _Toc258963860 \h </w:instrText>
       </w:r>
       <w:r>
         <w:fldChar w:fldCharType="separate"/>
       </w:r>
       <w:r>
-        <w:t>9</w:t>
+        <w:t>18</w:t>
       </w:r>
       <w:r>
         <w:fldChar w:fldCharType="end"/>
@@ -1644,7 +1742,7 @@
       <w:pPr>
         <w:pStyle w:val="ChapterHeading"/>
       </w:pPr>
-      <w:bookmarkStart w:id="6" w:name="_Toc258876972"/>
+      <w:bookmarkStart w:id="6" w:name="_Toc258963826"/>
       <w:r>
         <w:t>Lexical Syntax</w:t>
       </w:r>
@@ -1662,7 +1760,7 @@
       <w:pPr>
         <w:pStyle w:val="Heading2"/>
       </w:pPr>
-      <w:bookmarkStart w:id="7" w:name="_Toc258876973"/>
+      <w:bookmarkStart w:id="7" w:name="_Toc258963827"/>
       <w:r>
         <w:t>Identifiers</w:t>
       </w:r>
@@ -2171,7 +2269,7 @@
           <w:lang w:val="en-US"/>
         </w:rPr>
       </w:pPr>
-      <w:bookmarkStart w:id="8" w:name="_Toc258876974"/>
+      <w:bookmarkStart w:id="8" w:name="_Toc258963828"/>
       <w:r>
         <w:rPr>
           <w:lang w:val="en-US"/>
@@ -3475,7 +3573,7 @@
           <w:lang w:val="en-US"/>
         </w:rPr>
       </w:pPr>
-      <w:bookmarkStart w:id="9" w:name="_Toc258876975"/>
+      <w:bookmarkStart w:id="9" w:name="_Toc258963829"/>
       <w:r>
         <w:rPr>
           <w:lang w:val="en-US"/>
@@ -3708,7 +3806,7 @@
           <w:lang w:val="en-US"/>
         </w:rPr>
       </w:pPr>
-      <w:bookmarkStart w:id="10" w:name="_Toc258876976"/>
+      <w:bookmarkStart w:id="10" w:name="_Toc258963830"/>
       <w:r>
         <w:rPr>
           <w:lang w:val="en-US"/>
@@ -3739,362 +3837,938 @@
       </w:pPr>
     </w:p>
     <w:p>
-      <w:r>
+      <w:pPr>
+        <w:rPr>
+          <w:rStyle w:val="InlineCode"/>
+        </w:rPr>
+      </w:pPr>
+      <w:r>
+        <w:rPr>
+          <w:rStyle w:val="InlineCode"/>
+        </w:rPr>
         <w:t>:=</w:t>
       </w:r>
     </w:p>
     <w:p>
-      <w:r>
+      <w:pPr>
+        <w:rPr>
+          <w:rStyle w:val="InlineCode"/>
+        </w:rPr>
+      </w:pPr>
+      <w:r>
+        <w:rPr>
+          <w:rStyle w:val="InlineCode"/>
+        </w:rPr>
         <w:t>+=</w:t>
       </w:r>
     </w:p>
     <w:p>
-      <w:r>
+      <w:pPr>
+        <w:rPr>
+          <w:rStyle w:val="InlineCode"/>
+        </w:rPr>
+      </w:pPr>
+      <w:r>
+        <w:rPr>
+          <w:rStyle w:val="InlineCode"/>
+        </w:rPr>
         <w:t>-=</w:t>
       </w:r>
     </w:p>
     <w:p>
-      <w:r>
+      <w:pPr>
+        <w:rPr>
+          <w:rStyle w:val="InlineCode"/>
+        </w:rPr>
+      </w:pPr>
+      <w:r>
+        <w:rPr>
+          <w:rStyle w:val="InlineCode"/>
+        </w:rPr>
         <w:t>*=</w:t>
       </w:r>
     </w:p>
     <w:p>
-      <w:r>
+      <w:pPr>
+        <w:rPr>
+          <w:rStyle w:val="InlineCode"/>
+        </w:rPr>
+      </w:pPr>
+      <w:r>
+        <w:rPr>
+          <w:rStyle w:val="InlineCode"/>
+        </w:rPr>
         <w:t>**=</w:t>
       </w:r>
     </w:p>
     <w:p>
-      <w:r>
+      <w:pPr>
+        <w:rPr>
+          <w:rStyle w:val="InlineCode"/>
+        </w:rPr>
+      </w:pPr>
+      <w:r>
+        <w:rPr>
+          <w:rStyle w:val="InlineCode"/>
+        </w:rPr>
         <w:t>/=</w:t>
       </w:r>
     </w:p>
     <w:p>
-      <w:r>
+      <w:pPr>
+        <w:rPr>
+          <w:rStyle w:val="InlineCode"/>
+        </w:rPr>
+      </w:pPr>
+      <w:r>
+        <w:rPr>
+          <w:rStyle w:val="InlineCode"/>
+        </w:rPr>
         <w:t>%=</w:t>
       </w:r>
     </w:p>
     <w:p>
-      <w:r>
+      <w:pPr>
+        <w:rPr>
+          <w:rStyle w:val="InlineCode"/>
+        </w:rPr>
+      </w:pPr>
+      <w:r>
+        <w:rPr>
+          <w:rStyle w:val="InlineCode"/>
+        </w:rPr>
         <w:t>||=</w:t>
       </w:r>
     </w:p>
     <w:p>
-      <w:r>
+      <w:pPr>
+        <w:rPr>
+          <w:rStyle w:val="InlineCode"/>
+        </w:rPr>
+      </w:pPr>
+      <w:r>
+        <w:rPr>
+          <w:rStyle w:val="InlineCode"/>
+        </w:rPr>
         <w:t>&amp;&amp;=</w:t>
       </w:r>
     </w:p>
     <w:p>
-      <w:r>
+      <w:pPr>
+        <w:rPr>
+          <w:rStyle w:val="InlineCode"/>
+        </w:rPr>
+      </w:pPr>
+      <w:r>
+        <w:rPr>
+          <w:rStyle w:val="InlineCode"/>
+        </w:rPr>
         <w:t>^^=</w:t>
       </w:r>
     </w:p>
     <w:p>
-      <w:r>
+      <w:pPr>
+        <w:rPr>
+          <w:rStyle w:val="InlineCode"/>
+        </w:rPr>
+      </w:pPr>
+      <w:r>
+        <w:rPr>
+          <w:rStyle w:val="InlineCode"/>
+        </w:rPr>
         <w:t>|=</w:t>
       </w:r>
     </w:p>
     <w:p>
-      <w:r>
+      <w:pPr>
+        <w:rPr>
+          <w:rStyle w:val="InlineCode"/>
+        </w:rPr>
+      </w:pPr>
+      <w:r>
+        <w:rPr>
+          <w:rStyle w:val="InlineCode"/>
+        </w:rPr>
         <w:t>&amp;=</w:t>
       </w:r>
     </w:p>
     <w:p>
-      <w:r>
+      <w:pPr>
+        <w:rPr>
+          <w:rStyle w:val="InlineCode"/>
+        </w:rPr>
+      </w:pPr>
+      <w:r>
+        <w:rPr>
+          <w:rStyle w:val="InlineCode"/>
+        </w:rPr>
         <w:t>^=</w:t>
       </w:r>
     </w:p>
     <w:p>
-      <w:r>
+      <w:pPr>
+        <w:rPr>
+          <w:rStyle w:val="InlineCode"/>
+        </w:rPr>
+      </w:pPr>
+      <w:r>
+        <w:rPr>
+          <w:rStyle w:val="InlineCode"/>
+        </w:rPr>
         <w:t>~=</w:t>
       </w:r>
     </w:p>
     <w:p>
-      <w:r>
+      <w:pPr>
+        <w:rPr>
+          <w:rStyle w:val="InlineCode"/>
+        </w:rPr>
+      </w:pPr>
+      <w:r>
+        <w:rPr>
+          <w:rStyle w:val="InlineCode"/>
+        </w:rPr>
         <w:t>&lt;&lt;</w:t>
       </w:r>
     </w:p>
     <w:p>
-      <w:r>
+      <w:pPr>
+        <w:rPr>
+          <w:rStyle w:val="InlineCode"/>
+        </w:rPr>
+      </w:pPr>
+      <w:r>
+        <w:rPr>
+          <w:rStyle w:val="InlineCode"/>
+        </w:rPr>
         <w:t>&gt;&gt;</w:t>
       </w:r>
     </w:p>
     <w:p>
-      <w:r>
+      <w:pPr>
+        <w:rPr>
+          <w:rStyle w:val="InlineCode"/>
+        </w:rPr>
+      </w:pPr>
+      <w:r>
+        <w:rPr>
+          <w:rStyle w:val="InlineCode"/>
+        </w:rPr>
         <w:t>&lt;&lt;&lt;</w:t>
       </w:r>
     </w:p>
     <w:p>
-      <w:r>
+      <w:pPr>
+        <w:rPr>
+          <w:rStyle w:val="InlineCode"/>
+        </w:rPr>
+      </w:pPr>
+      <w:r>
+        <w:rPr>
+          <w:rStyle w:val="InlineCode"/>
+        </w:rPr>
         <w:t>&gt;&gt;&gt;</w:t>
       </w:r>
     </w:p>
     <w:p>
-      <w:r>
+      <w:pPr>
+        <w:rPr>
+          <w:rStyle w:val="InlineCode"/>
+        </w:rPr>
+      </w:pPr>
+      <w:r>
+        <w:rPr>
+          <w:rStyle w:val="InlineCode"/>
+        </w:rPr>
         <w:t>;</w:t>
       </w:r>
     </w:p>
     <w:p>
-      <w:r>
+      <w:pPr>
+        <w:rPr>
+          <w:rStyle w:val="InlineCode"/>
+        </w:rPr>
+      </w:pPr>
+      <w:r>
+        <w:rPr>
+          <w:rStyle w:val="InlineCode"/>
+        </w:rPr>
         <w:t>=</w:t>
       </w:r>
     </w:p>
     <w:p>
-      <w:r>
+      <w:pPr>
+        <w:rPr>
+          <w:rStyle w:val="InlineCode"/>
+        </w:rPr>
+      </w:pPr>
+      <w:r>
+        <w:rPr>
+          <w:rStyle w:val="InlineCode"/>
+        </w:rPr>
         <w:t>!=</w:t>
       </w:r>
     </w:p>
     <w:p>
-      <w:r>
+      <w:pPr>
+        <w:rPr>
+          <w:rStyle w:val="InlineCode"/>
+        </w:rPr>
+      </w:pPr>
+      <w:r>
+        <w:rPr>
+          <w:rStyle w:val="InlineCode"/>
+        </w:rPr>
         <w:t>==</w:t>
       </w:r>
     </w:p>
     <w:p>
-      <w:r>
+      <w:pPr>
+        <w:rPr>
+          <w:rStyle w:val="InlineCode"/>
+        </w:rPr>
+      </w:pPr>
+      <w:r>
+        <w:rPr>
+          <w:rStyle w:val="InlineCode"/>
+        </w:rPr>
         <w:t>!==</w:t>
       </w:r>
     </w:p>
     <w:p>
-      <w:r>
+      <w:pPr>
+        <w:rPr>
+          <w:rStyle w:val="InlineCode"/>
+        </w:rPr>
+      </w:pPr>
+      <w:r>
+        <w:rPr>
+          <w:rStyle w:val="InlineCode"/>
+        </w:rPr>
         <w:t>===</w:t>
       </w:r>
     </w:p>
     <w:p>
-      <w:r>
+      <w:pPr>
+        <w:rPr>
+          <w:rStyle w:val="InlineCode"/>
+        </w:rPr>
+      </w:pPr>
+      <w:r>
+        <w:rPr>
+          <w:rStyle w:val="InlineCode"/>
+        </w:rPr>
         <w:t>!===</w:t>
       </w:r>
     </w:p>
     <w:p>
-      <w:r>
+      <w:pPr>
+        <w:rPr>
+          <w:rStyle w:val="InlineCode"/>
+        </w:rPr>
+      </w:pPr>
+      <w:r>
+        <w:rPr>
+          <w:rStyle w:val="InlineCode"/>
+        </w:rPr>
         <w:t>=~</w:t>
       </w:r>
     </w:p>
     <w:p>
-      <w:r>
+      <w:pPr>
+        <w:rPr>
+          <w:rStyle w:val="InlineCode"/>
+        </w:rPr>
+      </w:pPr>
+      <w:r>
+        <w:rPr>
+          <w:rStyle w:val="InlineCode"/>
+        </w:rPr>
         <w:t>!~</w:t>
       </w:r>
     </w:p>
     <w:p>
-      <w:r>
+      <w:pPr>
+        <w:rPr>
+          <w:rStyle w:val="InlineCode"/>
+        </w:rPr>
+      </w:pPr>
+      <w:r>
+        <w:rPr>
+          <w:rStyle w:val="InlineCode"/>
+        </w:rPr>
         <w:t>&lt;&gt;</w:t>
       </w:r>
     </w:p>
     <w:p>
-      <w:r>
+      <w:pPr>
+        <w:rPr>
+          <w:rStyle w:val="InlineCode"/>
+        </w:rPr>
+      </w:pPr>
+      <w:r>
+        <w:rPr>
+          <w:rStyle w:val="InlineCode"/>
+        </w:rPr>
         <w:t>&lt;</w:t>
       </w:r>
     </w:p>
     <w:p>
-      <w:r>
+      <w:pPr>
+        <w:rPr>
+          <w:rStyle w:val="InlineCode"/>
+        </w:rPr>
+      </w:pPr>
+      <w:r>
+        <w:rPr>
+          <w:rStyle w:val="InlineCode"/>
+        </w:rPr>
         <w:t>&gt;</w:t>
       </w:r>
     </w:p>
     <w:p>
-      <w:r>
+      <w:pPr>
+        <w:rPr>
+          <w:rStyle w:val="InlineCode"/>
+        </w:rPr>
+      </w:pPr>
+      <w:r>
+        <w:rPr>
+          <w:rStyle w:val="InlineCode"/>
+        </w:rPr>
         <w:t>&lt;=</w:t>
       </w:r>
     </w:p>
     <w:p>
-      <w:r>
+      <w:pPr>
+        <w:rPr>
+          <w:rStyle w:val="InlineCode"/>
+        </w:rPr>
+      </w:pPr>
+      <w:r>
+        <w:rPr>
+          <w:rStyle w:val="InlineCode"/>
+        </w:rPr>
         <w:t>&gt;=</w:t>
       </w:r>
     </w:p>
     <w:p>
-      <w:r>
+      <w:pPr>
+        <w:rPr>
+          <w:rStyle w:val="InlineCode"/>
+        </w:rPr>
+      </w:pPr>
+      <w:r>
+        <w:rPr>
+          <w:rStyle w:val="InlineCode"/>
+        </w:rPr>
         <w:t>&lt;=&gt;</w:t>
       </w:r>
     </w:p>
     <w:p>
-      <w:r>
+      <w:pPr>
+        <w:rPr>
+          <w:rStyle w:val="InlineCode"/>
+        </w:rPr>
+      </w:pPr>
+      <w:r>
+        <w:rPr>
+          <w:rStyle w:val="InlineCode"/>
+        </w:rPr>
         <w:t>+</w:t>
       </w:r>
     </w:p>
     <w:p>
-      <w:r>
+      <w:pPr>
+        <w:rPr>
+          <w:rStyle w:val="InlineCode"/>
+        </w:rPr>
+      </w:pPr>
+      <w:r>
+        <w:rPr>
+          <w:rStyle w:val="InlineCode"/>
+        </w:rPr>
         <w:t>-</w:t>
       </w:r>
     </w:p>
     <w:p>
-      <w:r>
+      <w:pPr>
+        <w:rPr>
+          <w:rStyle w:val="InlineCode"/>
+        </w:rPr>
+      </w:pPr>
+      <w:r>
+        <w:rPr>
+          <w:rStyle w:val="InlineCode"/>
+        </w:rPr>
         <w:t>*</w:t>
       </w:r>
     </w:p>
     <w:p>
-      <w:r>
+      <w:pPr>
+        <w:rPr>
+          <w:rStyle w:val="InlineCode"/>
+        </w:rPr>
+      </w:pPr>
+      <w:r>
+        <w:rPr>
+          <w:rStyle w:val="InlineCode"/>
+        </w:rPr>
         <w:t>**</w:t>
       </w:r>
     </w:p>
     <w:p>
-      <w:r>
+      <w:pPr>
+        <w:rPr>
+          <w:rStyle w:val="InlineCode"/>
+        </w:rPr>
+      </w:pPr>
+      <w:r>
+        <w:rPr>
+          <w:rStyle w:val="InlineCode"/>
+        </w:rPr>
         <w:t>/</w:t>
       </w:r>
     </w:p>
     <w:p>
-      <w:r>
+      <w:pPr>
+        <w:rPr>
+          <w:rStyle w:val="InlineCode"/>
+        </w:rPr>
+      </w:pPr>
+      <w:r>
+        <w:rPr>
+          <w:rStyle w:val="InlineCode"/>
+        </w:rPr>
         <w:t>div</w:t>
       </w:r>
     </w:p>
     <w:p>
-      <w:r>
+      <w:pPr>
+        <w:rPr>
+          <w:rStyle w:val="InlineCode"/>
+        </w:rPr>
+      </w:pPr>
+      <w:r>
+        <w:rPr>
+          <w:rStyle w:val="InlineCode"/>
+        </w:rPr>
         <w:t>%</w:t>
       </w:r>
     </w:p>
     <w:p>
-      <w:r>
+      <w:pPr>
+        <w:rPr>
+          <w:rStyle w:val="InlineCode"/>
+        </w:rPr>
+      </w:pPr>
+      <w:r>
+        <w:rPr>
+          <w:rStyle w:val="InlineCode"/>
+        </w:rPr>
         <w:t>mod</w:t>
       </w:r>
     </w:p>
     <w:p>
-      <w:r>
+      <w:pPr>
+        <w:rPr>
+          <w:rStyle w:val="InlineCode"/>
+        </w:rPr>
+      </w:pPr>
+      <w:r>
+        <w:rPr>
+          <w:rStyle w:val="InlineCode"/>
+        </w:rPr>
         <w:t>||</w:t>
       </w:r>
     </w:p>
     <w:p>
-      <w:r>
+      <w:pPr>
+        <w:rPr>
+          <w:rStyle w:val="InlineCode"/>
+        </w:rPr>
+      </w:pPr>
+      <w:r>
+        <w:rPr>
+          <w:rStyle w:val="InlineCode"/>
+        </w:rPr>
         <w:t>or</w:t>
       </w:r>
     </w:p>
     <w:p>
-      <w:r>
+      <w:pPr>
+        <w:rPr>
+          <w:rStyle w:val="InlineCode"/>
+        </w:rPr>
+      </w:pPr>
+      <w:r>
+        <w:rPr>
+          <w:rStyle w:val="InlineCode"/>
+        </w:rPr>
         <w:t>&amp;&amp;</w:t>
       </w:r>
     </w:p>
     <w:p>
-      <w:r>
+      <w:pPr>
+        <w:rPr>
+          <w:rStyle w:val="InlineCode"/>
+        </w:rPr>
+      </w:pPr>
+      <w:r>
+        <w:rPr>
+          <w:rStyle w:val="InlineCode"/>
+        </w:rPr>
         <w:t>and</w:t>
       </w:r>
     </w:p>
     <w:p>
-      <w:r>
+      <w:pPr>
+        <w:rPr>
+          <w:rStyle w:val="InlineCode"/>
+        </w:rPr>
+      </w:pPr>
+      <w:r>
+        <w:rPr>
+          <w:rStyle w:val="InlineCode"/>
+        </w:rPr>
         <w:t>!</w:t>
       </w:r>
     </w:p>
     <w:p>
-      <w:r>
+      <w:pPr>
+        <w:rPr>
+          <w:rStyle w:val="InlineCode"/>
+        </w:rPr>
+      </w:pPr>
+      <w:r>
+        <w:rPr>
+          <w:rStyle w:val="InlineCode"/>
+        </w:rPr>
         <w:t>not</w:t>
       </w:r>
     </w:p>
     <w:p>
-      <w:r>
+      <w:pPr>
+        <w:rPr>
+          <w:rStyle w:val="InlineCode"/>
+        </w:rPr>
+      </w:pPr>
+      <w:r>
+        <w:rPr>
+          <w:rStyle w:val="InlineCode"/>
+        </w:rPr>
         <w:t>^^</w:t>
       </w:r>
     </w:p>
     <w:p>
-      <w:r>
+      <w:pPr>
+        <w:rPr>
+          <w:rStyle w:val="InlineCode"/>
+        </w:rPr>
+      </w:pPr>
+      <w:r>
+        <w:rPr>
+          <w:rStyle w:val="InlineCode"/>
+        </w:rPr>
         <w:t>xor</w:t>
       </w:r>
     </w:p>
     <w:p>
-      <w:r>
+      <w:pPr>
+        <w:rPr>
+          <w:rStyle w:val="InlineCode"/>
+        </w:rPr>
+      </w:pPr>
+      <w:r>
+        <w:rPr>
+          <w:rStyle w:val="InlineCode"/>
+        </w:rPr>
         <w:t>|</w:t>
       </w:r>
     </w:p>
     <w:p>
-      <w:r>
+      <w:pPr>
+        <w:rPr>
+          <w:rStyle w:val="InlineCode"/>
+        </w:rPr>
+      </w:pPr>
+      <w:r>
+        <w:rPr>
+          <w:rStyle w:val="InlineCode"/>
+        </w:rPr>
         <w:t>&amp;</w:t>
       </w:r>
     </w:p>
     <w:p>
-      <w:r>
+      <w:pPr>
+        <w:rPr>
+          <w:rStyle w:val="InlineCode"/>
+        </w:rPr>
+      </w:pPr>
+      <w:r>
+        <w:rPr>
+          <w:rStyle w:val="InlineCode"/>
+        </w:rPr>
         <w:t>^</w:t>
       </w:r>
     </w:p>
     <w:p>
-      <w:r>
+      <w:pPr>
+        <w:rPr>
+          <w:rStyle w:val="InlineCode"/>
+        </w:rPr>
+      </w:pPr>
+      <w:r>
+        <w:rPr>
+          <w:rStyle w:val="InlineCode"/>
+        </w:rPr>
         <w:t>~</w:t>
       </w:r>
     </w:p>
     <w:p>
-      <w:r>
+      <w:pPr>
+        <w:rPr>
+          <w:rStyle w:val="InlineCode"/>
+        </w:rPr>
+      </w:pPr>
+      <w:r>
+        <w:rPr>
+          <w:rStyle w:val="InlineCode"/>
+        </w:rPr>
         <w:t>..</w:t>
       </w:r>
     </w:p>
     <w:p>
-      <w:r>
+      <w:pPr>
+        <w:rPr>
+          <w:rStyle w:val="InlineCode"/>
+        </w:rPr>
+      </w:pPr>
+      <w:r>
+        <w:rPr>
+          <w:rStyle w:val="InlineCode"/>
+        </w:rPr>
         <w:t>...</w:t>
       </w:r>
     </w:p>
     <w:p>
-      <w:r>
+      <w:pPr>
+        <w:rPr>
+          <w:rStyle w:val="InlineCode"/>
+        </w:rPr>
+      </w:pPr>
+      <w:r>
+        <w:rPr>
+          <w:rStyle w:val="InlineCode"/>
+        </w:rPr>
         <w:t>,</w:t>
       </w:r>
     </w:p>
     <w:p>
-      <w:r>
+      <w:pPr>
+        <w:rPr>
+          <w:rStyle w:val="InlineCode"/>
+        </w:rPr>
+      </w:pPr>
+      <w:r>
+        <w:rPr>
+          <w:rStyle w:val="InlineCode"/>
+        </w:rPr>
         <w:t>-&gt;</w:t>
       </w:r>
     </w:p>
     <w:p>
-      <w:r>
+      <w:pPr>
+        <w:rPr>
+          <w:rStyle w:val="InlineCode"/>
+        </w:rPr>
+      </w:pPr>
+      <w:r>
+        <w:rPr>
+          <w:rStyle w:val="InlineCode"/>
+        </w:rPr>
         <w:t>&lt;-</w:t>
       </w:r>
     </w:p>
     <w:p>
-      <w:r>
+      <w:pPr>
+        <w:rPr>
+          <w:rStyle w:val="InlineCode"/>
+        </w:rPr>
+      </w:pPr>
+      <w:r>
+        <w:rPr>
+          <w:rStyle w:val="InlineCode"/>
+        </w:rPr>
         <w:t>=&gt;</w:t>
       </w:r>
     </w:p>
     <w:p>
-      <w:r>
+      <w:pPr>
+        <w:rPr>
+          <w:rStyle w:val="InlineCode"/>
+        </w:rPr>
+      </w:pPr>
+      <w:r>
+        <w:rPr>
+          <w:rStyle w:val="InlineCode"/>
+        </w:rPr>
         <w:t>::</w:t>
       </w:r>
     </w:p>
     <w:p>
-      <w:r>
+      <w:pPr>
+        <w:rPr>
+          <w:rStyle w:val="InlineCode"/>
+        </w:rPr>
+      </w:pPr>
+      <w:r>
+        <w:rPr>
+          <w:rStyle w:val="InlineCode"/>
+        </w:rPr>
         <w:t>:</w:t>
       </w:r>
     </w:p>
     <w:p>
-      <w:r>
+      <w:pPr>
+        <w:rPr>
+          <w:rStyle w:val="InlineCode"/>
+        </w:rPr>
+      </w:pPr>
+      <w:r>
+        <w:rPr>
+          <w:rStyle w:val="InlineCode"/>
+        </w:rPr>
         <w:t>&lt;&lt;|</w:t>
       </w:r>
     </w:p>
     <w:p>
-      <w:r>
+      <w:pPr>
+        <w:rPr>
+          <w:rStyle w:val="InlineCode"/>
+        </w:rPr>
+      </w:pPr>
+      <w:r>
+        <w:rPr>
+          <w:rStyle w:val="InlineCode"/>
+        </w:rPr>
         <w:t>|&gt;&gt;</w:t>
       </w:r>
     </w:p>
     <w:p>
-      <w:r>
+      <w:pPr>
+        <w:rPr>
+          <w:rStyle w:val="InlineCode"/>
+        </w:rPr>
+      </w:pPr>
+      <w:r>
+        <w:rPr>
+          <w:rStyle w:val="InlineCode"/>
+        </w:rPr>
         <w:t>&lt;|</w:t>
       </w:r>
     </w:p>
     <w:p>
-      <w:r>
+      <w:pPr>
+        <w:rPr>
+          <w:rStyle w:val="InlineCode"/>
+        </w:rPr>
+      </w:pPr>
+      <w:r>
+        <w:rPr>
+          <w:rStyle w:val="InlineCode"/>
+        </w:rPr>
         <w:t>|&gt;</w:t>
       </w:r>
     </w:p>
     <w:p>
-      <w:r>
+      <w:pPr>
+        <w:rPr>
+          <w:rStyle w:val="InlineCode"/>
+        </w:rPr>
+      </w:pPr>
+      <w:r>
+        <w:rPr>
+          <w:rStyle w:val="InlineCode"/>
+        </w:rPr>
         <w:t>(</w:t>
       </w:r>
     </w:p>
     <w:p>
-      <w:r>
+      <w:pPr>
+        <w:rPr>
+          <w:rStyle w:val="InlineCode"/>
+        </w:rPr>
+      </w:pPr>
+      <w:r>
+        <w:rPr>
+          <w:rStyle w:val="InlineCode"/>
+        </w:rPr>
         <w:t>)</w:t>
       </w:r>
     </w:p>
     <w:p>
-      <w:r>
-        <w:t>&lt;</w:t>
-      </w:r>
-    </w:p>
-    <w:p>
-      <w:r>
-        <w:t>&gt;</w:t>
-      </w:r>
-    </w:p>
-    <w:p>
-      <w:r>
+      <w:pPr>
+        <w:rPr>
+          <w:rStyle w:val="InlineCode"/>
+        </w:rPr>
+      </w:pPr>
+      <w:r>
+        <w:rPr>
+          <w:rStyle w:val="InlineCode"/>
+        </w:rPr>
+        <w:t>[</w:t>
+      </w:r>
+    </w:p>
+    <w:p>
+      <w:pPr>
+        <w:rPr>
+          <w:rStyle w:val="InlineCode"/>
+        </w:rPr>
+      </w:pPr>
+      <w:r>
+        <w:rPr>
+          <w:rStyle w:val="InlineCode"/>
+        </w:rPr>
+        <w:t>]</w:t>
+      </w:r>
+    </w:p>
+    <w:p>
+      <w:pPr>
+        <w:rPr>
+          <w:rStyle w:val="InlineCode"/>
+        </w:rPr>
+      </w:pPr>
+      <w:r>
+        <w:rPr>
+          <w:rStyle w:val="InlineCode"/>
+        </w:rPr>
         <w:t>{</w:t>
       </w:r>
     </w:p>
     <w:p>
-      <w:r>
+      <w:pPr>
+        <w:rPr>
+          <w:rStyle w:val="InlineCode"/>
+        </w:rPr>
+      </w:pPr>
+      <w:r>
+        <w:rPr>
+          <w:rStyle w:val="InlineCode"/>
+        </w:rPr>
         <w:t>}</w:t>
       </w:r>
     </w:p>
     <w:p>
-      <w:r>
+      <w:pPr>
+        <w:rPr>
+          <w:rStyle w:val="InlineCode"/>
+        </w:rPr>
+      </w:pPr>
+      <w:r>
+        <w:rPr>
+          <w:rStyle w:val="InlineCode"/>
+        </w:rPr>
         <w:t>.</w:t>
       </w:r>
     </w:p>
@@ -4109,21 +4783,26 @@
           <w:docGrid w:linePitch="360"/>
         </w:sectPr>
       </w:pPr>
-      <w:bookmarkStart w:id="11" w:name="_Toc258876977"/>
-    </w:p>
-    <w:p>
-      <w:r>
-        <w:t xml:space="preserve">Some of these operators have several different meanings, usually up to two. Some are binary, some are unary, none is ternary. </w:t>
+    </w:p>
+    <w:p>
+      <w:r>
+        <w:t>Some of these operators have several d</w:t>
+      </w:r>
+      <w:bookmarkStart w:id="11" w:name="_GoBack"/>
+      <w:bookmarkEnd w:id="11"/>
+      <w:r>
+        <w:t xml:space="preserve">ifferent meanings, usually up to two. Some are binary, some are unary, none is ternary. </w:t>
       </w:r>
     </w:p>
     <w:p>
       <w:pPr>
         <w:pStyle w:val="Heading2"/>
       </w:pPr>
+      <w:bookmarkStart w:id="12" w:name="_Toc258963831"/>
       <w:r>
         <w:t>Literals</w:t>
       </w:r>
-      <w:bookmarkEnd w:id="11"/>
+      <w:bookmarkEnd w:id="12"/>
     </w:p>
     <w:p>
       <w:r>
@@ -4239,11 +4918,11 @@
       <w:pPr>
         <w:pStyle w:val="Heading3"/>
       </w:pPr>
-      <w:bookmarkStart w:id="12" w:name="_Toc258876978"/>
+      <w:bookmarkStart w:id="13" w:name="_Toc258963832"/>
       <w:r>
         <w:t>Integer Literals</w:t>
       </w:r>
-      <w:bookmarkEnd w:id="12"/>
+      <w:bookmarkEnd w:id="13"/>
     </w:p>
     <w:p>
       <w:pPr>
@@ -4949,11 +5628,11 @@
       <w:pPr>
         <w:pStyle w:val="Heading3"/>
       </w:pPr>
-      <w:bookmarkStart w:id="13" w:name="_Toc258876979"/>
+      <w:bookmarkStart w:id="14" w:name="_Toc258963833"/>
       <w:r>
         <w:t>Floating Point Literals</w:t>
       </w:r>
-      <w:bookmarkEnd w:id="13"/>
+      <w:bookmarkEnd w:id="14"/>
     </w:p>
     <w:p>
       <w:pPr>
@@ -5170,11 +5849,11 @@
       <w:pPr>
         <w:pStyle w:val="Heading3"/>
       </w:pPr>
-      <w:bookmarkStart w:id="14" w:name="_Toc258876980"/>
+      <w:bookmarkStart w:id="15" w:name="_Toc258963834"/>
       <w:r>
         <w:t>Boolean Literals</w:t>
       </w:r>
-      <w:bookmarkEnd w:id="14"/>
+      <w:bookmarkEnd w:id="15"/>
     </w:p>
     <w:p>
       <w:pPr>
@@ -5254,11 +5933,11 @@
       <w:pPr>
         <w:pStyle w:val="Heading3"/>
       </w:pPr>
-      <w:bookmarkStart w:id="15" w:name="_Toc258876981"/>
+      <w:bookmarkStart w:id="16" w:name="_Toc258963835"/>
       <w:r>
         <w:t>String Literals</w:t>
       </w:r>
-      <w:bookmarkEnd w:id="15"/>
+      <w:bookmarkEnd w:id="16"/>
     </w:p>
     <w:p>
       <w:pPr>
@@ -5360,11 +6039,11 @@
       <w:pPr>
         <w:pStyle w:val="Heading3"/>
       </w:pPr>
-      <w:bookmarkStart w:id="16" w:name="_Toc258876982"/>
+      <w:bookmarkStart w:id="17" w:name="_Toc258963836"/>
       <w:r>
         <w:t>Symbol Literals</w:t>
       </w:r>
-      <w:bookmarkEnd w:id="16"/>
+      <w:bookmarkEnd w:id="17"/>
     </w:p>
     <w:p>
       <w:pPr>
@@ -5438,11 +6117,11 @@
       <w:pPr>
         <w:pStyle w:val="Heading3"/>
       </w:pPr>
-      <w:bookmarkStart w:id="17" w:name="_Toc258876983"/>
+      <w:bookmarkStart w:id="18" w:name="_Toc258963837"/>
       <w:r>
         <w:t>Regular Expression Literals</w:t>
       </w:r>
-      <w:bookmarkEnd w:id="17"/>
+      <w:bookmarkEnd w:id="18"/>
     </w:p>
     <w:p>
       <w:pPr>
@@ -5570,11 +6249,11 @@
       <w:pPr>
         <w:pStyle w:val="Heading3"/>
       </w:pPr>
-      <w:bookmarkStart w:id="18" w:name="_Toc258876984"/>
+      <w:bookmarkStart w:id="19" w:name="_Toc258963838"/>
       <w:r>
         <w:t>Collection Literals</w:t>
       </w:r>
-      <w:bookmarkEnd w:id="18"/>
+      <w:bookmarkEnd w:id="19"/>
     </w:p>
     <w:p>
       <w:pPr>
@@ -6027,11 +6706,11 @@
       <w:pPr>
         <w:pStyle w:val="Heading2"/>
       </w:pPr>
-      <w:bookmarkStart w:id="19" w:name="_Toc258876985"/>
+      <w:bookmarkStart w:id="20" w:name="_Toc258963839"/>
       <w:r>
         <w:t>Whitespace &amp; Comments</w:t>
       </w:r>
-      <w:bookmarkEnd w:id="19"/>
+      <w:bookmarkEnd w:id="20"/>
     </w:p>
     <w:p>
       <w:r>
@@ -6105,11 +6784,11 @@
       <w:pPr>
         <w:pStyle w:val="Heading2"/>
       </w:pPr>
-      <w:bookmarkStart w:id="20" w:name="_Toc258876986"/>
+      <w:bookmarkStart w:id="21" w:name="_Toc258963840"/>
       <w:r>
         <w:t>Preprocessor Macros</w:t>
       </w:r>
-      <w:bookmarkEnd w:id="20"/>
+      <w:bookmarkEnd w:id="21"/>
     </w:p>
     <w:p>
       <w:r>
@@ -6125,11 +6804,11 @@
       <w:pPr>
         <w:pStyle w:val="ChapterHeading"/>
       </w:pPr>
-      <w:bookmarkStart w:id="21" w:name="_Toc258876987"/>
+      <w:bookmarkStart w:id="22" w:name="_Toc258963841"/>
       <w:r>
         <w:t>Identifiers, Names &amp; Scopes</w:t>
       </w:r>
-      <w:bookmarkEnd w:id="21"/>
+      <w:bookmarkEnd w:id="22"/>
     </w:p>
     <w:p>
       <w:pPr>
@@ -6250,8 +6929,6 @@
           <w:lang w:val="en-US"/>
         </w:rPr>
       </w:pPr>
-      <w:bookmarkStart w:id="22" w:name="_GoBack"/>
-      <w:bookmarkEnd w:id="22"/>
       <w:r>
         <w:rPr>
           <w:lang w:val="en-US"/>
@@ -6582,7 +7259,7 @@
       <w:pPr>
         <w:pStyle w:val="ChapterHeading"/>
       </w:pPr>
-      <w:bookmarkStart w:id="23" w:name="_Toc258876988"/>
+      <w:bookmarkStart w:id="23" w:name="_Toc258963842"/>
       <w:r>
         <w:t>Types</w:t>
       </w:r>
@@ -6592,7 +7269,7 @@
       <w:pPr>
         <w:pStyle w:val="Heading2"/>
       </w:pPr>
-      <w:bookmarkStart w:id="24" w:name="_Toc258876989"/>
+      <w:bookmarkStart w:id="24" w:name="_Toc258963843"/>
       <w:r>
         <w:t>Paths</w:t>
       </w:r>
@@ -6602,7 +7279,7 @@
       <w:pPr>
         <w:pStyle w:val="Heading2"/>
       </w:pPr>
-      <w:bookmarkStart w:id="25" w:name="_Toc258876990"/>
+      <w:bookmarkStart w:id="25" w:name="_Toc258963844"/>
       <w:r>
         <w:t>Value Types</w:t>
       </w:r>
@@ -6612,9 +7289,9 @@
       <w:pPr>
         <w:pStyle w:val="Heading3"/>
       </w:pPr>
-      <w:bookmarkStart w:id="26" w:name="_Toc258876991"/>
-      <w:r>
-        <w:t>Type Projection</w:t>
+      <w:bookmarkStart w:id="26" w:name="_Toc258963845"/>
+      <w:r>
+        <w:t>Value Type</w:t>
       </w:r>
       <w:bookmarkEnd w:id="26"/>
     </w:p>
@@ -6622,111 +7299,134 @@
       <w:pPr>
         <w:pStyle w:val="Heading3"/>
       </w:pPr>
-      <w:bookmarkStart w:id="27" w:name="_Toc258876992"/>
+      <w:bookmarkStart w:id="27" w:name="_Toc258963846"/>
+      <w:r>
+        <w:t>Type</w:t>
+      </w:r>
+      <w:r>
+        <w:t xml:space="preserve"> Projection</w:t>
+      </w:r>
+      <w:bookmarkEnd w:id="27"/>
+    </w:p>
+    <w:p>
+      <w:pPr>
+        <w:pStyle w:val="Heading3"/>
+      </w:pPr>
+      <w:bookmarkStart w:id="28" w:name="_Toc258963847"/>
       <w:r>
         <w:t>Type Designators</w:t>
       </w:r>
-      <w:bookmarkEnd w:id="27"/>
+      <w:bookmarkEnd w:id="28"/>
     </w:p>
     <w:p>
       <w:pPr>
         <w:pStyle w:val="Heading3"/>
       </w:pPr>
-      <w:bookmarkStart w:id="28" w:name="_Toc258876993"/>
+      <w:bookmarkStart w:id="29" w:name="_Toc258963848"/>
       <w:r>
         <w:t>Parameterized Types</w:t>
       </w:r>
-      <w:bookmarkEnd w:id="28"/>
+      <w:bookmarkEnd w:id="29"/>
     </w:p>
     <w:p>
       <w:pPr>
         <w:pStyle w:val="Heading3"/>
       </w:pPr>
-      <w:bookmarkStart w:id="29" w:name="_Toc258876994"/>
+      <w:bookmarkStart w:id="30" w:name="_Toc258963849"/>
       <w:r>
         <w:t>Tuple Types</w:t>
       </w:r>
-      <w:bookmarkEnd w:id="29"/>
+      <w:bookmarkEnd w:id="30"/>
     </w:p>
     <w:p>
       <w:pPr>
         <w:pStyle w:val="Heading3"/>
       </w:pPr>
-      <w:bookmarkStart w:id="30" w:name="_Toc258876995"/>
+      <w:bookmarkStart w:id="31" w:name="_Toc258963850"/>
       <w:r>
         <w:t>Annotated Types</w:t>
       </w:r>
-      <w:bookmarkEnd w:id="30"/>
+      <w:bookmarkEnd w:id="31"/>
     </w:p>
     <w:p>
       <w:pPr>
         <w:pStyle w:val="Heading3"/>
       </w:pPr>
-      <w:bookmarkStart w:id="31" w:name="_Toc258876996"/>
+      <w:bookmarkStart w:id="32" w:name="_Toc258963851"/>
       <w:r>
         <w:t>Compound Types</w:t>
       </w:r>
-      <w:bookmarkEnd w:id="31"/>
+      <w:bookmarkEnd w:id="32"/>
     </w:p>
     <w:p>
       <w:pPr>
         <w:pStyle w:val="Heading3"/>
       </w:pPr>
-      <w:bookmarkStart w:id="32" w:name="_Toc258876997"/>
+      <w:bookmarkStart w:id="33" w:name="_Toc258963852"/>
       <w:r>
         <w:t>Function Types</w:t>
       </w:r>
-      <w:bookmarkEnd w:id="32"/>
+      <w:bookmarkEnd w:id="33"/>
+    </w:p>
+    <w:p>
+      <w:pPr>
+        <w:pStyle w:val="Heading3"/>
+      </w:pPr>
+      <w:bookmarkStart w:id="34" w:name="_Toc258963853"/>
+      <w:r>
+        <w:t>Existential Types</w:t>
+      </w:r>
+      <w:bookmarkEnd w:id="34"/>
     </w:p>
     <w:p>
       <w:pPr>
         <w:pStyle w:val="Heading2"/>
       </w:pPr>
-      <w:bookmarkStart w:id="33" w:name="_Toc258876998"/>
+      <w:bookmarkStart w:id="35" w:name="_Toc258963854"/>
       <w:r>
         <w:t>Non-Value Types</w:t>
       </w:r>
-      <w:bookmarkEnd w:id="33"/>
+      <w:bookmarkEnd w:id="35"/>
     </w:p>
     <w:p>
       <w:pPr>
         <w:pStyle w:val="Heading3"/>
       </w:pPr>
-      <w:bookmarkStart w:id="34" w:name="_Toc258876999"/>
+      <w:bookmarkStart w:id="36" w:name="_Toc258963855"/>
       <w:r>
         <w:t>Method Types</w:t>
       </w:r>
-      <w:bookmarkEnd w:id="34"/>
+      <w:bookmarkEnd w:id="36"/>
     </w:p>
     <w:p>
       <w:pPr>
         <w:pStyle w:val="Heading3"/>
       </w:pPr>
-      <w:bookmarkStart w:id="35" w:name="_Toc258877000"/>
+      <w:bookmarkStart w:id="37" w:name="_Toc258963856"/>
       <w:r>
         <w:t>Polymorphic Method Types</w:t>
       </w:r>
-      <w:bookmarkEnd w:id="35"/>
+      <w:bookmarkEnd w:id="37"/>
     </w:p>
     <w:p>
       <w:pPr>
         <w:pStyle w:val="Heading3"/>
       </w:pPr>
-      <w:bookmarkStart w:id="36" w:name="_Toc258877001"/>
+      <w:bookmarkStart w:id="38" w:name="_Toc258963857"/>
       <w:r>
         <w:t>Type Constructors</w:t>
       </w:r>
-      <w:bookmarkEnd w:id="36"/>
+      <w:bookmarkEnd w:id="38"/>
     </w:p>
     <w:p>
       <w:pPr>
         <w:pStyle w:val="Heading2"/>
       </w:pPr>
-      <w:bookmarkStart w:id="37" w:name="_Toc258877002"/>
+      <w:bookmarkStart w:id="39" w:name="_Toc258963858"/>
       <w:r>
         <w:t>Relations Between Types</w:t>
       </w:r>
-      <w:bookmarkEnd w:id="37"/>
+      <w:bookmarkEnd w:id="39"/>
     </w:p>
     <w:p>
       <w:pPr>
@@ -6737,18 +7437,18 @@
       <w:pPr>
         <w:pStyle w:val="ChapterHeading"/>
       </w:pPr>
-      <w:bookmarkStart w:id="38" w:name="_Toc258877003"/>
+      <w:bookmarkStart w:id="40" w:name="_Toc258963859"/>
       <w:r>
         <w:t>Basic Declarations &amp; Definitions</w:t>
       </w:r>
-      <w:bookmarkEnd w:id="38"/>
+      <w:bookmarkEnd w:id="40"/>
     </w:p>
     <w:p>
       <w:pPr>
         <w:pStyle w:val="Heading2"/>
       </w:pPr>
-      <w:bookmarkStart w:id="39" w:name="_Toc258877004"/>
-      <w:bookmarkEnd w:id="39"/>
+      <w:bookmarkStart w:id="41" w:name="_Toc258963860"/>
+      <w:bookmarkEnd w:id="41"/>
     </w:p>
     <w:p/>
     <w:sectPr>
@@ -10491,7 +11191,7 @@
 </file>
 
 <file path=customXml/itemProps1.xml><?xml version="1.0" encoding="utf-8"?>
-<ds:datastoreItem xmlns:ds="http://schemas.openxmlformats.org/officeDocument/2006/customXml" ds:itemID="{292426BB-7A2C-8C43-AE48-B8CF4A8C6A1D}">
+<ds:datastoreItem xmlns:ds="http://schemas.openxmlformats.org/officeDocument/2006/customXml" ds:itemID="{1BD57AF8-BAAD-6F4B-A50A-4037B6FCF5CB}">
   <ds:schemaRefs>
     <ds:schemaRef ds:uri="http://schemas.openxmlformats.org/officeDocument/2006/bibliography"/>
   </ds:schemaRefs>

</xml_diff>

<commit_message>
Adding the first few paragraphs about types in Coral to the Coral Language Specification
Will refer to the specification as CLS from now on.
</commit_message>
<xml_diff>
--- a/CLS/The Coral Language Specification.docx
+++ b/CLS/The Coral Language Specification.docx
@@ -102,6 +102,8 @@
       <w:r>
         <w:t>Lexical Syntax</w:t>
       </w:r>
+      <w:bookmarkStart w:id="3" w:name="_GoBack"/>
+      <w:bookmarkEnd w:id="3"/>
       <w:r>
         <w:tab/>
       </w:r>
@@ -109,7 +111,7 @@
         <w:fldChar w:fldCharType="begin"/>
       </w:r>
       <w:r>
-        <w:instrText xml:space="preserve"> PAGEREF _Toc258963826 \h </w:instrText>
+        <w:instrText xml:space="preserve"> PAGEREF _Toc259044944 \h </w:instrText>
       </w:r>
       <w:r>
         <w:fldChar w:fldCharType="separate"/>
@@ -157,7 +159,7 @@
         <w:fldChar w:fldCharType="begin"/>
       </w:r>
       <w:r>
-        <w:instrText xml:space="preserve"> PAGEREF _Toc258963827 \h </w:instrText>
+        <w:instrText xml:space="preserve"> PAGEREF _Toc259044945 \h </w:instrText>
       </w:r>
       <w:r>
         <w:fldChar w:fldCharType="separate"/>
@@ -211,7 +213,7 @@
         <w:fldChar w:fldCharType="begin"/>
       </w:r>
       <w:r>
-        <w:instrText xml:space="preserve"> PAGEREF _Toc258963828 \h </w:instrText>
+        <w:instrText xml:space="preserve"> PAGEREF _Toc259044946 \h </w:instrText>
       </w:r>
       <w:r>
         <w:fldChar w:fldCharType="separate"/>
@@ -265,7 +267,7 @@
         <w:fldChar w:fldCharType="begin"/>
       </w:r>
       <w:r>
-        <w:instrText xml:space="preserve"> PAGEREF _Toc258963829 \h </w:instrText>
+        <w:instrText xml:space="preserve"> PAGEREF _Toc259044947 \h </w:instrText>
       </w:r>
       <w:r>
         <w:fldChar w:fldCharType="separate"/>
@@ -319,7 +321,7 @@
         <w:fldChar w:fldCharType="begin"/>
       </w:r>
       <w:r>
-        <w:instrText xml:space="preserve"> PAGEREF _Toc258963830 \h </w:instrText>
+        <w:instrText xml:space="preserve"> PAGEREF _Toc259044948 \h </w:instrText>
       </w:r>
       <w:r>
         <w:fldChar w:fldCharType="separate"/>
@@ -367,13 +369,13 @@
         <w:fldChar w:fldCharType="begin"/>
       </w:r>
       <w:r>
-        <w:instrText xml:space="preserve"> PAGEREF _Toc258963831 \h </w:instrText>
+        <w:instrText xml:space="preserve"> PAGEREF _Toc259044949 \h </w:instrText>
       </w:r>
       <w:r>
         <w:fldChar w:fldCharType="separate"/>
       </w:r>
       <w:r>
-        <w:t>9</w:t>
+        <w:t>8</w:t>
       </w:r>
       <w:r>
         <w:fldChar w:fldCharType="end"/>
@@ -413,7 +415,7 @@
         <w:fldChar w:fldCharType="begin"/>
       </w:r>
       <w:r>
-        <w:instrText xml:space="preserve"> PAGEREF _Toc258963832 \h </w:instrText>
+        <w:instrText xml:space="preserve"> PAGEREF _Toc259044950 \h </w:instrText>
       </w:r>
       <w:r>
         <w:fldChar w:fldCharType="separate"/>
@@ -459,7 +461,7 @@
         <w:fldChar w:fldCharType="begin"/>
       </w:r>
       <w:r>
-        <w:instrText xml:space="preserve"> PAGEREF _Toc258963833 \h </w:instrText>
+        <w:instrText xml:space="preserve"> PAGEREF _Toc259044951 \h </w:instrText>
       </w:r>
       <w:r>
         <w:fldChar w:fldCharType="separate"/>
@@ -505,7 +507,7 @@
         <w:fldChar w:fldCharType="begin"/>
       </w:r>
       <w:r>
-        <w:instrText xml:space="preserve"> PAGEREF _Toc258963834 \h </w:instrText>
+        <w:instrText xml:space="preserve"> PAGEREF _Toc259044952 \h </w:instrText>
       </w:r>
       <w:r>
         <w:fldChar w:fldCharType="separate"/>
@@ -551,7 +553,7 @@
         <w:fldChar w:fldCharType="begin"/>
       </w:r>
       <w:r>
-        <w:instrText xml:space="preserve"> PAGEREF _Toc258963835 \h </w:instrText>
+        <w:instrText xml:space="preserve"> PAGEREF _Toc259044953 \h </w:instrText>
       </w:r>
       <w:r>
         <w:fldChar w:fldCharType="separate"/>
@@ -597,7 +599,7 @@
         <w:fldChar w:fldCharType="begin"/>
       </w:r>
       <w:r>
-        <w:instrText xml:space="preserve"> PAGEREF _Toc258963836 \h </w:instrText>
+        <w:instrText xml:space="preserve"> PAGEREF _Toc259044954 \h </w:instrText>
       </w:r>
       <w:r>
         <w:fldChar w:fldCharType="separate"/>
@@ -643,13 +645,13 @@
         <w:fldChar w:fldCharType="begin"/>
       </w:r>
       <w:r>
-        <w:instrText xml:space="preserve"> PAGEREF _Toc258963837 \h </w:instrText>
+        <w:instrText xml:space="preserve"> PAGEREF _Toc259044955 \h </w:instrText>
       </w:r>
       <w:r>
         <w:fldChar w:fldCharType="separate"/>
       </w:r>
       <w:r>
-        <w:t>13</w:t>
+        <w:t>12</w:t>
       </w:r>
       <w:r>
         <w:fldChar w:fldCharType="end"/>
@@ -689,7 +691,7 @@
         <w:fldChar w:fldCharType="begin"/>
       </w:r>
       <w:r>
-        <w:instrText xml:space="preserve"> PAGEREF _Toc258963838 \h </w:instrText>
+        <w:instrText xml:space="preserve"> PAGEREF _Toc259044956 \h </w:instrText>
       </w:r>
       <w:r>
         <w:fldChar w:fldCharType="separate"/>
@@ -737,13 +739,13 @@
         <w:fldChar w:fldCharType="begin"/>
       </w:r>
       <w:r>
-        <w:instrText xml:space="preserve"> PAGEREF _Toc258963839 \h </w:instrText>
+        <w:instrText xml:space="preserve"> PAGEREF _Toc259044957 \h </w:instrText>
       </w:r>
       <w:r>
         <w:fldChar w:fldCharType="separate"/>
       </w:r>
       <w:r>
-        <w:t>15</w:t>
+        <w:t>14</w:t>
       </w:r>
       <w:r>
         <w:fldChar w:fldCharType="end"/>
@@ -785,7 +787,7 @@
         <w:fldChar w:fldCharType="begin"/>
       </w:r>
       <w:r>
-        <w:instrText xml:space="preserve"> PAGEREF _Toc258963840 \h </w:instrText>
+        <w:instrText xml:space="preserve"> PAGEREF _Toc259044958 \h </w:instrText>
       </w:r>
       <w:r>
         <w:fldChar w:fldCharType="separate"/>
@@ -817,7 +819,7 @@
         <w:fldChar w:fldCharType="begin"/>
       </w:r>
       <w:r>
-        <w:instrText xml:space="preserve"> PAGEREF _Toc258963841 \h </w:instrText>
+        <w:instrText xml:space="preserve"> PAGEREF _Toc259044959 \h </w:instrText>
       </w:r>
       <w:r>
         <w:fldChar w:fldCharType="separate"/>
@@ -849,13 +851,13 @@
         <w:fldChar w:fldCharType="begin"/>
       </w:r>
       <w:r>
-        <w:instrText xml:space="preserve"> PAGEREF _Toc258963842 \h </w:instrText>
+        <w:instrText xml:space="preserve"> PAGEREF _Toc259044960 \h </w:instrText>
       </w:r>
       <w:r>
         <w:fldChar w:fldCharType="separate"/>
       </w:r>
       <w:r>
-        <w:t>17</w:t>
+        <w:t>16</w:t>
       </w:r>
       <w:r>
         <w:fldChar w:fldCharType="end"/>
@@ -897,13 +899,13 @@
         <w:fldChar w:fldCharType="begin"/>
       </w:r>
       <w:r>
-        <w:instrText xml:space="preserve"> PAGEREF _Toc258963843 \h </w:instrText>
+        <w:instrText xml:space="preserve"> PAGEREF _Toc259044961 \h </w:instrText>
       </w:r>
       <w:r>
         <w:fldChar w:fldCharType="separate"/>
       </w:r>
       <w:r>
-        <w:t>17</w:t>
+        <w:t>18</w:t>
       </w:r>
       <w:r>
         <w:fldChar w:fldCharType="end"/>
@@ -945,13 +947,13 @@
         <w:fldChar w:fldCharType="begin"/>
       </w:r>
       <w:r>
-        <w:instrText xml:space="preserve"> PAGEREF _Toc258963844 \h </w:instrText>
+        <w:instrText xml:space="preserve"> PAGEREF _Toc259044962 \h </w:instrText>
       </w:r>
       <w:r>
         <w:fldChar w:fldCharType="separate"/>
       </w:r>
       <w:r>
-        <w:t>17</w:t>
+        <w:t>18</w:t>
       </w:r>
       <w:r>
         <w:fldChar w:fldCharType="end"/>
@@ -991,13 +993,13 @@
         <w:fldChar w:fldCharType="begin"/>
       </w:r>
       <w:r>
-        <w:instrText xml:space="preserve"> PAGEREF _Toc258963845 \h </w:instrText>
+        <w:instrText xml:space="preserve"> PAGEREF _Toc259044963 \h </w:instrText>
       </w:r>
       <w:r>
         <w:fldChar w:fldCharType="separate"/>
       </w:r>
       <w:r>
-        <w:t>17</w:t>
+        <w:t>18</w:t>
       </w:r>
       <w:r>
         <w:fldChar w:fldCharType="end"/>
@@ -1037,13 +1039,13 @@
         <w:fldChar w:fldCharType="begin"/>
       </w:r>
       <w:r>
-        <w:instrText xml:space="preserve"> PAGEREF _Toc258963846 \h </w:instrText>
+        <w:instrText xml:space="preserve"> PAGEREF _Toc259044964 \h </w:instrText>
       </w:r>
       <w:r>
         <w:fldChar w:fldCharType="separate"/>
       </w:r>
       <w:r>
-        <w:t>17</w:t>
+        <w:t>18</w:t>
       </w:r>
       <w:r>
         <w:fldChar w:fldCharType="end"/>
@@ -1083,13 +1085,13 @@
         <w:fldChar w:fldCharType="begin"/>
       </w:r>
       <w:r>
-        <w:instrText xml:space="preserve"> PAGEREF _Toc258963847 \h </w:instrText>
+        <w:instrText xml:space="preserve"> PAGEREF _Toc259044965 \h </w:instrText>
       </w:r>
       <w:r>
         <w:fldChar w:fldCharType="separate"/>
       </w:r>
       <w:r>
-        <w:t>17</w:t>
+        <w:t>18</w:t>
       </w:r>
       <w:r>
         <w:fldChar w:fldCharType="end"/>
@@ -1129,13 +1131,13 @@
         <w:fldChar w:fldCharType="begin"/>
       </w:r>
       <w:r>
-        <w:instrText xml:space="preserve"> PAGEREF _Toc258963848 \h </w:instrText>
+        <w:instrText xml:space="preserve"> PAGEREF _Toc259044966 \h </w:instrText>
       </w:r>
       <w:r>
         <w:fldChar w:fldCharType="separate"/>
       </w:r>
       <w:r>
-        <w:t>17</w:t>
+        <w:t>18</w:t>
       </w:r>
       <w:r>
         <w:fldChar w:fldCharType="end"/>
@@ -1175,13 +1177,13 @@
         <w:fldChar w:fldCharType="begin"/>
       </w:r>
       <w:r>
-        <w:instrText xml:space="preserve"> PAGEREF _Toc258963849 \h </w:instrText>
+        <w:instrText xml:space="preserve"> PAGEREF _Toc259044967 \h </w:instrText>
       </w:r>
       <w:r>
         <w:fldChar w:fldCharType="separate"/>
       </w:r>
       <w:r>
-        <w:t>17</w:t>
+        <w:t>18</w:t>
       </w:r>
       <w:r>
         <w:fldChar w:fldCharType="end"/>
@@ -1221,13 +1223,13 @@
         <w:fldChar w:fldCharType="begin"/>
       </w:r>
       <w:r>
-        <w:instrText xml:space="preserve"> PAGEREF _Toc258963850 \h </w:instrText>
+        <w:instrText xml:space="preserve"> PAGEREF _Toc259044968 \h </w:instrText>
       </w:r>
       <w:r>
         <w:fldChar w:fldCharType="separate"/>
       </w:r>
       <w:r>
-        <w:t>17</w:t>
+        <w:t>18</w:t>
       </w:r>
       <w:r>
         <w:fldChar w:fldCharType="end"/>
@@ -1267,13 +1269,13 @@
         <w:fldChar w:fldCharType="begin"/>
       </w:r>
       <w:r>
-        <w:instrText xml:space="preserve"> PAGEREF _Toc258963851 \h </w:instrText>
+        <w:instrText xml:space="preserve"> PAGEREF _Toc259044969 \h </w:instrText>
       </w:r>
       <w:r>
         <w:fldChar w:fldCharType="separate"/>
       </w:r>
       <w:r>
-        <w:t>17</w:t>
+        <w:t>18</w:t>
       </w:r>
       <w:r>
         <w:fldChar w:fldCharType="end"/>
@@ -1313,13 +1315,13 @@
         <w:fldChar w:fldCharType="begin"/>
       </w:r>
       <w:r>
-        <w:instrText xml:space="preserve"> PAGEREF _Toc258963852 \h </w:instrText>
+        <w:instrText xml:space="preserve"> PAGEREF _Toc259044970 \h </w:instrText>
       </w:r>
       <w:r>
         <w:fldChar w:fldCharType="separate"/>
       </w:r>
       <w:r>
-        <w:t>17</w:t>
+        <w:t>18</w:t>
       </w:r>
       <w:r>
         <w:fldChar w:fldCharType="end"/>
@@ -1359,13 +1361,13 @@
         <w:fldChar w:fldCharType="begin"/>
       </w:r>
       <w:r>
-        <w:instrText xml:space="preserve"> PAGEREF _Toc258963853 \h </w:instrText>
+        <w:instrText xml:space="preserve"> PAGEREF _Toc259044971 \h </w:instrText>
       </w:r>
       <w:r>
         <w:fldChar w:fldCharType="separate"/>
       </w:r>
       <w:r>
-        <w:t>17</w:t>
+        <w:t>18</w:t>
       </w:r>
       <w:r>
         <w:fldChar w:fldCharType="end"/>
@@ -1407,13 +1409,13 @@
         <w:fldChar w:fldCharType="begin"/>
       </w:r>
       <w:r>
-        <w:instrText xml:space="preserve"> PAGEREF _Toc258963854 \h </w:instrText>
+        <w:instrText xml:space="preserve"> PAGEREF _Toc259044972 \h </w:instrText>
       </w:r>
       <w:r>
         <w:fldChar w:fldCharType="separate"/>
       </w:r>
       <w:r>
-        <w:t>17</w:t>
+        <w:t>18</w:t>
       </w:r>
       <w:r>
         <w:fldChar w:fldCharType="end"/>
@@ -1453,13 +1455,13 @@
         <w:fldChar w:fldCharType="begin"/>
       </w:r>
       <w:r>
-        <w:instrText xml:space="preserve"> PAGEREF _Toc258963855 \h </w:instrText>
+        <w:instrText xml:space="preserve"> PAGEREF _Toc259044973 \h </w:instrText>
       </w:r>
       <w:r>
         <w:fldChar w:fldCharType="separate"/>
       </w:r>
       <w:r>
-        <w:t>17</w:t>
+        <w:t>18</w:t>
       </w:r>
       <w:r>
         <w:fldChar w:fldCharType="end"/>
@@ -1499,13 +1501,13 @@
         <w:fldChar w:fldCharType="begin"/>
       </w:r>
       <w:r>
-        <w:instrText xml:space="preserve"> PAGEREF _Toc258963856 \h </w:instrText>
+        <w:instrText xml:space="preserve"> PAGEREF _Toc259044974 \h </w:instrText>
       </w:r>
       <w:r>
         <w:fldChar w:fldCharType="separate"/>
       </w:r>
       <w:r>
-        <w:t>17</w:t>
+        <w:t>18</w:t>
       </w:r>
       <w:r>
         <w:fldChar w:fldCharType="end"/>
@@ -1545,13 +1547,13 @@
         <w:fldChar w:fldCharType="begin"/>
       </w:r>
       <w:r>
-        <w:instrText xml:space="preserve"> PAGEREF _Toc258963857 \h </w:instrText>
+        <w:instrText xml:space="preserve"> PAGEREF _Toc259044975 \h </w:instrText>
       </w:r>
       <w:r>
         <w:fldChar w:fldCharType="separate"/>
       </w:r>
       <w:r>
-        <w:t>17</w:t>
+        <w:t>18</w:t>
       </w:r>
       <w:r>
         <w:fldChar w:fldCharType="end"/>
@@ -1593,13 +1595,13 @@
         <w:fldChar w:fldCharType="begin"/>
       </w:r>
       <w:r>
-        <w:instrText xml:space="preserve"> PAGEREF _Toc258963858 \h </w:instrText>
+        <w:instrText xml:space="preserve"> PAGEREF _Toc259044976 \h </w:instrText>
       </w:r>
       <w:r>
         <w:fldChar w:fldCharType="separate"/>
       </w:r>
       <w:r>
-        <w:t>17</w:t>
+        <w:t>18</w:t>
       </w:r>
       <w:r>
         <w:fldChar w:fldCharType="end"/>
@@ -1625,7 +1627,7 @@
         <w:fldChar w:fldCharType="begin"/>
       </w:r>
       <w:r>
-        <w:instrText xml:space="preserve"> PAGEREF _Toc258963859 \h </w:instrText>
+        <w:instrText xml:space="preserve"> PAGEREF _Toc259044977 \h </w:instrText>
       </w:r>
       <w:r>
         <w:fldChar w:fldCharType="separate"/>
@@ -1660,13 +1662,13 @@
         <w:fldChar w:fldCharType="begin"/>
       </w:r>
       <w:r>
-        <w:instrText xml:space="preserve"> PAGEREF _Toc258963860 \h </w:instrText>
+        <w:instrText xml:space="preserve"> PAGEREF _Toc259044978 \h </w:instrText>
       </w:r>
       <w:r>
         <w:fldChar w:fldCharType="separate"/>
       </w:r>
       <w:r>
-        <w:t>18</w:t>
+        <w:t>19</w:t>
       </w:r>
       <w:r>
         <w:fldChar w:fldCharType="end"/>
@@ -1684,13 +1686,13 @@
       <w:pPr>
         <w:pStyle w:val="IntroHeading"/>
       </w:pPr>
-      <w:bookmarkStart w:id="3" w:name="_Toc258864274"/>
-      <w:bookmarkStart w:id="4" w:name="_Toc258864455"/>
+      <w:bookmarkStart w:id="4" w:name="_Toc258864274"/>
+      <w:bookmarkStart w:id="5" w:name="_Toc258864455"/>
       <w:r>
         <w:t>Preface</w:t>
       </w:r>
-      <w:bookmarkEnd w:id="3"/>
       <w:bookmarkEnd w:id="4"/>
+      <w:bookmarkEnd w:id="5"/>
     </w:p>
     <w:p>
       <w:r>
@@ -1735,18 +1737,18 @@
           <w:numId w:val="2"/>
         </w:numPr>
       </w:pPr>
-      <w:bookmarkStart w:id="5" w:name="Specification"/>
-      <w:bookmarkEnd w:id="5"/>
+      <w:bookmarkStart w:id="6" w:name="Specification"/>
+      <w:bookmarkEnd w:id="6"/>
     </w:p>
     <w:p>
       <w:pPr>
         <w:pStyle w:val="ChapterHeading"/>
       </w:pPr>
-      <w:bookmarkStart w:id="6" w:name="_Toc258963826"/>
+      <w:bookmarkStart w:id="7" w:name="_Toc259044944"/>
       <w:r>
         <w:t>Lexical Syntax</w:t>
       </w:r>
-      <w:bookmarkEnd w:id="6"/>
+      <w:bookmarkEnd w:id="7"/>
     </w:p>
     <w:p>
       <w:r>
@@ -1760,11 +1762,11 @@
       <w:pPr>
         <w:pStyle w:val="Heading2"/>
       </w:pPr>
-      <w:bookmarkStart w:id="7" w:name="_Toc258963827"/>
+      <w:bookmarkStart w:id="8" w:name="_Toc259044945"/>
       <w:r>
         <w:t>Identifiers</w:t>
       </w:r>
-      <w:bookmarkEnd w:id="7"/>
+      <w:bookmarkEnd w:id="8"/>
     </w:p>
     <w:p>
       <w:pPr>
@@ -2269,14 +2271,14 @@
           <w:lang w:val="en-US"/>
         </w:rPr>
       </w:pPr>
-      <w:bookmarkStart w:id="8" w:name="_Toc258963828"/>
+      <w:bookmarkStart w:id="9" w:name="_Toc259044946"/>
       <w:r>
         <w:rPr>
           <w:lang w:val="en-US"/>
         </w:rPr>
         <w:t>Keywords</w:t>
       </w:r>
-      <w:bookmarkEnd w:id="8"/>
+      <w:bookmarkEnd w:id="9"/>
     </w:p>
     <w:p>
       <w:pPr>
@@ -3573,14 +3575,14 @@
           <w:lang w:val="en-US"/>
         </w:rPr>
       </w:pPr>
-      <w:bookmarkStart w:id="9" w:name="_Toc258963829"/>
+      <w:bookmarkStart w:id="10" w:name="_Toc259044947"/>
       <w:r>
         <w:rPr>
           <w:lang w:val="en-US"/>
         </w:rPr>
         <w:t>Newline Characters</w:t>
       </w:r>
-      <w:bookmarkEnd w:id="9"/>
+      <w:bookmarkEnd w:id="10"/>
     </w:p>
     <w:p>
       <w:r>
@@ -3806,14 +3808,14 @@
           <w:lang w:val="en-US"/>
         </w:rPr>
       </w:pPr>
-      <w:bookmarkStart w:id="10" w:name="_Toc258963830"/>
+      <w:bookmarkStart w:id="11" w:name="_Toc259044948"/>
       <w:r>
         <w:rPr>
           <w:lang w:val="en-US"/>
         </w:rPr>
         <w:t>Operators</w:t>
       </w:r>
-      <w:bookmarkEnd w:id="10"/>
+      <w:bookmarkEnd w:id="11"/>
     </w:p>
     <w:p>
       <w:r>
@@ -4786,19 +4788,14 @@
     </w:p>
     <w:p>
       <w:r>
-        <w:t>Some of these operators have several d</w:t>
-      </w:r>
-      <w:bookmarkStart w:id="11" w:name="_GoBack"/>
-      <w:bookmarkEnd w:id="11"/>
-      <w:r>
-        <w:t xml:space="preserve">ifferent meanings, usually up to two. Some are binary, some are unary, none is ternary. </w:t>
+        <w:t xml:space="preserve">Some of these operators have several different meanings, usually up to two. Some are binary, some are unary, none is ternary. </w:t>
       </w:r>
     </w:p>
     <w:p>
       <w:pPr>
         <w:pStyle w:val="Heading2"/>
       </w:pPr>
-      <w:bookmarkStart w:id="12" w:name="_Toc258963831"/>
+      <w:bookmarkStart w:id="12" w:name="_Toc259044949"/>
       <w:r>
         <w:t>Literals</w:t>
       </w:r>
@@ -4918,7 +4915,7 @@
       <w:pPr>
         <w:pStyle w:val="Heading3"/>
       </w:pPr>
-      <w:bookmarkStart w:id="13" w:name="_Toc258963832"/>
+      <w:bookmarkStart w:id="13" w:name="_Toc259044950"/>
       <w:r>
         <w:t>Integer Literals</w:t>
       </w:r>
@@ -5345,9 +5342,6 @@
           <w:ilvl w:val="0"/>
           <w:numId w:val="4"/>
         </w:numPr>
-        <w:rPr>
-          <w:rFonts w:hint="eastAsia"/>
-        </w:rPr>
       </w:pPr>
       <w:r>
         <w:rPr>
@@ -5387,9 +5381,6 @@
           <w:ilvl w:val="0"/>
           <w:numId w:val="4"/>
         </w:numPr>
-        <w:rPr>
-          <w:rFonts w:hint="eastAsia"/>
-        </w:rPr>
       </w:pPr>
       <w:r>
         <w:rPr>
@@ -5628,7 +5619,7 @@
       <w:pPr>
         <w:pStyle w:val="Heading3"/>
       </w:pPr>
-      <w:bookmarkStart w:id="14" w:name="_Toc258963833"/>
+      <w:bookmarkStart w:id="14" w:name="_Toc259044951"/>
       <w:r>
         <w:t>Floating Point Literals</w:t>
       </w:r>
@@ -5746,9 +5737,6 @@
           <w:ilvl w:val="0"/>
           <w:numId w:val="6"/>
         </w:numPr>
-        <w:rPr>
-          <w:rFonts w:hint="eastAsia"/>
-        </w:rPr>
       </w:pPr>
       <w:r>
         <w:rPr>
@@ -5788,9 +5776,6 @@
           <w:ilvl w:val="0"/>
           <w:numId w:val="6"/>
         </w:numPr>
-        <w:rPr>
-          <w:rFonts w:hint="eastAsia"/>
-        </w:rPr>
       </w:pPr>
       <w:r>
         <w:rPr>
@@ -5849,7 +5834,7 @@
       <w:pPr>
         <w:pStyle w:val="Heading3"/>
       </w:pPr>
-      <w:bookmarkStart w:id="15" w:name="_Toc258963834"/>
+      <w:bookmarkStart w:id="15" w:name="_Toc259044952"/>
       <w:r>
         <w:t>Boolean Literals</w:t>
       </w:r>
@@ -5933,7 +5918,7 @@
       <w:pPr>
         <w:pStyle w:val="Heading3"/>
       </w:pPr>
-      <w:bookmarkStart w:id="16" w:name="_Toc258963835"/>
+      <w:bookmarkStart w:id="16" w:name="_Toc259044953"/>
       <w:r>
         <w:t>String Literals</w:t>
       </w:r>
@@ -6039,7 +6024,7 @@
       <w:pPr>
         <w:pStyle w:val="Heading3"/>
       </w:pPr>
-      <w:bookmarkStart w:id="17" w:name="_Toc258963836"/>
+      <w:bookmarkStart w:id="17" w:name="_Toc259044954"/>
       <w:r>
         <w:t>Symbol Literals</w:t>
       </w:r>
@@ -6117,7 +6102,7 @@
       <w:pPr>
         <w:pStyle w:val="Heading3"/>
       </w:pPr>
-      <w:bookmarkStart w:id="18" w:name="_Toc258963837"/>
+      <w:bookmarkStart w:id="18" w:name="_Toc259044955"/>
       <w:r>
         <w:t>Regular Expression Literals</w:t>
       </w:r>
@@ -6249,7 +6234,7 @@
       <w:pPr>
         <w:pStyle w:val="Heading3"/>
       </w:pPr>
-      <w:bookmarkStart w:id="19" w:name="_Toc258963838"/>
+      <w:bookmarkStart w:id="19" w:name="_Toc259044956"/>
       <w:r>
         <w:t>Collection Literals</w:t>
       </w:r>
@@ -6706,7 +6691,7 @@
       <w:pPr>
         <w:pStyle w:val="Heading2"/>
       </w:pPr>
-      <w:bookmarkStart w:id="20" w:name="_Toc258963839"/>
+      <w:bookmarkStart w:id="20" w:name="_Toc259044957"/>
       <w:r>
         <w:t>Whitespace &amp; Comments</w:t>
       </w:r>
@@ -6756,10 +6741,7 @@
     </w:p>
     <w:p>
       <w:r>
-        <w:t>Documentation comments are multi-line comments</w:t>
-      </w:r>
-      <w:r>
-        <w:t xml:space="preserve"> that start with a </w:t>
+        <w:t xml:space="preserve">Documentation comments are multi-line comments that start with a </w:t>
       </w:r>
       <w:r>
         <w:rPr>
@@ -6784,7 +6766,7 @@
       <w:pPr>
         <w:pStyle w:val="Heading2"/>
       </w:pPr>
-      <w:bookmarkStart w:id="21" w:name="_Toc258963840"/>
+      <w:bookmarkStart w:id="21" w:name="_Toc259044958"/>
       <w:r>
         <w:t>Preprocessor Macros</w:t>
       </w:r>
@@ -6804,7 +6786,7 @@
       <w:pPr>
         <w:pStyle w:val="ChapterHeading"/>
       </w:pPr>
-      <w:bookmarkStart w:id="22" w:name="_Toc258963841"/>
+      <w:bookmarkStart w:id="22" w:name="_Toc259044959"/>
       <w:r>
         <w:t>Identifiers, Names &amp; Scopes</w:t>
       </w:r>
@@ -7157,6 +7139,12 @@
         </w:rPr>
         <w:t xml:space="preserve">It is syntactically not an error if no such binding exists, thanks to the dynamic features of the language (unbound references are implicitly bound to the same scope and are resolved by dynamic method callbacks). The same applies to fully qualified bindings that don’t resolve into any entity. </w:t>
       </w:r>
+      <w:r>
+        <w:rPr>
+          <w:lang w:val="en-US"/>
+        </w:rPr>
+        <w:t xml:space="preserve">However, it is an error if a binding is ambiguous. </w:t>
+      </w:r>
     </w:p>
     <w:p>
       <w:r>
@@ -7259,7 +7247,7 @@
       <w:pPr>
         <w:pStyle w:val="ChapterHeading"/>
       </w:pPr>
-      <w:bookmarkStart w:id="23" w:name="_Toc258963842"/>
+      <w:bookmarkStart w:id="23" w:name="_Toc259044960"/>
       <w:r>
         <w:t>Types</w:t>
       </w:r>
@@ -7267,9 +7255,196 @@
     </w:p>
     <w:p>
       <w:pPr>
+        <w:rPr>
+          <w:lang w:val="en-US"/>
+        </w:rPr>
+      </w:pPr>
+      <w:r>
+        <w:rPr>
+          <w:lang w:val="en-US"/>
+        </w:rPr>
+        <w:t xml:space="preserve">When we say </w:t>
+      </w:r>
+      <w:r>
+        <w:rPr>
+          <w:i/>
+          <w:iCs/>
+          <w:lang w:val="en-US"/>
+        </w:rPr>
+        <w:t>type</w:t>
+      </w:r>
+      <w:r>
+        <w:rPr>
+          <w:lang w:val="en-US"/>
+        </w:rPr>
+        <w:t xml:space="preserve"> in the context of Coral, we are talking about a blueprint of an entity, while the type itself is an entity. Every type in Coral is backed by a </w:t>
+      </w:r>
+      <w:r>
+        <w:rPr>
+          <w:i/>
+          <w:iCs/>
+          <w:lang w:val="en-US"/>
+        </w:rPr>
+        <w:t>class</w:t>
+      </w:r>
+      <w:r>
+        <w:rPr>
+          <w:lang w:val="en-US"/>
+        </w:rPr>
+        <w:t xml:space="preserve">, which is an instance of the type </w:t>
+      </w:r>
+      <w:r>
+        <w:rPr>
+          <w:rStyle w:val="InlineCode"/>
+        </w:rPr>
+        <w:t>Class</w:t>
+      </w:r>
+      <w:r>
+        <w:rPr>
+          <w:lang w:val="en-US"/>
+        </w:rPr>
+        <w:t xml:space="preserve">. </w:t>
+      </w:r>
+    </w:p>
+    <w:p>
+      <w:pPr>
+        <w:rPr>
+          <w:lang w:val="en-US"/>
+        </w:rPr>
+      </w:pPr>
+      <w:r>
+        <w:rPr>
+          <w:lang w:val="en-US"/>
+        </w:rPr>
+        <w:t xml:space="preserve">We distinguish a few different properties of types in Coral. There are first-order types and type constructors, which take type parameters and yield new types. A subset of first-order types called </w:t>
+      </w:r>
+      <w:r>
+        <w:rPr>
+          <w:i/>
+          <w:lang w:val="en-US"/>
+        </w:rPr>
+        <w:t>value types</w:t>
+      </w:r>
+      <w:r>
+        <w:rPr>
+          <w:lang w:val="en-US"/>
+        </w:rPr>
+        <w:t xml:space="preserve"> represents set of first-class values. Value types are either </w:t>
+      </w:r>
+      <w:r>
+        <w:rPr>
+          <w:i/>
+          <w:lang w:val="en-US"/>
+        </w:rPr>
+        <w:t>concrete</w:t>
+      </w:r>
+      <w:r>
+        <w:rPr>
+          <w:lang w:val="en-US"/>
+        </w:rPr>
+        <w:t xml:space="preserve"> or </w:t>
+      </w:r>
+      <w:r>
+        <w:rPr>
+          <w:i/>
+          <w:lang w:val="en-US"/>
+        </w:rPr>
+        <w:t>abstract</w:t>
+      </w:r>
+      <w:r>
+        <w:rPr>
+          <w:lang w:val="en-US"/>
+        </w:rPr>
+        <w:t xml:space="preserve">. </w:t>
+      </w:r>
+    </w:p>
+    <w:p>
+      <w:pPr>
+        <w:rPr>
+          <w:lang w:val="en-US"/>
+        </w:rPr>
+      </w:pPr>
+      <w:r>
+        <w:rPr>
+          <w:lang w:val="en-US"/>
+        </w:rPr>
+        <w:t xml:space="preserve">Concrete value types can be either a </w:t>
+      </w:r>
+      <w:r>
+        <w:rPr>
+          <w:i/>
+          <w:lang w:val="en-US"/>
+        </w:rPr>
+        <w:t>class type</w:t>
+      </w:r>
+      <w:r>
+        <w:rPr>
+          <w:lang w:val="en-US"/>
+        </w:rPr>
+        <w:t xml:space="preserve"> (i.e. referenced with a type designator, referencing a class or a mixin), or a </w:t>
+      </w:r>
+      <w:r>
+        <w:rPr>
+          <w:i/>
+          <w:lang w:val="en-US"/>
+        </w:rPr>
+        <w:t xml:space="preserve">compound type </w:t>
+      </w:r>
+      <w:r>
+        <w:rPr>
+          <w:lang w:val="en-US"/>
+        </w:rPr>
+        <w:t>representing an intersection of typ</w:t>
+      </w:r>
+      <w:r>
+        <w:rPr>
+          <w:lang w:val="en-US"/>
+        </w:rPr>
+        <w:t xml:space="preserve">es, possibly with a refinement that further constrains the types of its members. </w:t>
+      </w:r>
+      <w:r>
+        <w:rPr>
+          <w:lang w:val="en-US"/>
+        </w:rPr>
+        <w:t xml:space="preserve">Both class types and compound types may be bound to a constant, but only class types referencing a concrete class can be blueprints of </w:t>
+      </w:r>
+      <w:r>
+        <w:rPr>
+          <w:lang w:val="en-US"/>
+        </w:rPr>
+        <w:t>values</w:t>
+      </w:r>
+      <w:r>
+        <w:rPr>
+          <w:lang w:val="en-US"/>
+        </w:rPr>
+        <w:t xml:space="preserve"> (objects)</w:t>
+      </w:r>
+      <w:r>
+        <w:rPr>
+          <w:lang w:val="en-US"/>
+        </w:rPr>
+        <w:t xml:space="preserve">. Compound types can only constrain bindings to a subset of other types. </w:t>
+      </w:r>
+    </w:p>
+    <w:p>
+      <w:pPr>
+        <w:rPr>
+          <w:lang w:val="en-US"/>
+        </w:rPr>
+      </w:pPr>
+      <w:r>
+        <w:rPr>
+          <w:lang w:val="en-US"/>
+        </w:rPr>
+        <w:t xml:space="preserve">Non-value types capture properties of identifiers that are not values. For instance, a type constructor does not directly specify a type of values, but a type constructor, when applied to the correct type arguments, yields a first-order type, which may be a value type. Non-value types are expressed indirectly in Coral. In example, a method type is described by writing down a method signature, which is not a real type itself, but it creates a corresponding method type. </w:t>
+      </w:r>
+    </w:p>
+    <w:p>
+      <w:pPr>
         <w:pStyle w:val="Heading2"/>
       </w:pPr>
-      <w:bookmarkStart w:id="24" w:name="_Toc258963843"/>
+      <w:bookmarkStart w:id="24" w:name="_Toc259044961"/>
       <w:r>
         <w:t>Paths</w:t>
       </w:r>
@@ -7279,7 +7454,7 @@
       <w:pPr>
         <w:pStyle w:val="Heading2"/>
       </w:pPr>
-      <w:bookmarkStart w:id="25" w:name="_Toc258963844"/>
+      <w:bookmarkStart w:id="25" w:name="_Toc259044962"/>
       <w:r>
         <w:t>Value Types</w:t>
       </w:r>
@@ -7289,7 +7464,7 @@
       <w:pPr>
         <w:pStyle w:val="Heading3"/>
       </w:pPr>
-      <w:bookmarkStart w:id="26" w:name="_Toc258963845"/>
+      <w:bookmarkStart w:id="26" w:name="_Toc259044963"/>
       <w:r>
         <w:t>Value Type</w:t>
       </w:r>
@@ -7299,7 +7474,7 @@
       <w:pPr>
         <w:pStyle w:val="Heading3"/>
       </w:pPr>
-      <w:bookmarkStart w:id="27" w:name="_Toc258963846"/>
+      <w:bookmarkStart w:id="27" w:name="_Toc259044964"/>
       <w:r>
         <w:t>Type</w:t>
       </w:r>
@@ -7312,7 +7487,7 @@
       <w:pPr>
         <w:pStyle w:val="Heading3"/>
       </w:pPr>
-      <w:bookmarkStart w:id="28" w:name="_Toc258963847"/>
+      <w:bookmarkStart w:id="28" w:name="_Toc259044965"/>
       <w:r>
         <w:t>Type Designators</w:t>
       </w:r>
@@ -7322,7 +7497,7 @@
       <w:pPr>
         <w:pStyle w:val="Heading3"/>
       </w:pPr>
-      <w:bookmarkStart w:id="29" w:name="_Toc258963848"/>
+      <w:bookmarkStart w:id="29" w:name="_Toc259044966"/>
       <w:r>
         <w:t>Parameterized Types</w:t>
       </w:r>
@@ -7332,7 +7507,7 @@
       <w:pPr>
         <w:pStyle w:val="Heading3"/>
       </w:pPr>
-      <w:bookmarkStart w:id="30" w:name="_Toc258963849"/>
+      <w:bookmarkStart w:id="30" w:name="_Toc259044967"/>
       <w:r>
         <w:t>Tuple Types</w:t>
       </w:r>
@@ -7342,7 +7517,7 @@
       <w:pPr>
         <w:pStyle w:val="Heading3"/>
       </w:pPr>
-      <w:bookmarkStart w:id="31" w:name="_Toc258963850"/>
+      <w:bookmarkStart w:id="31" w:name="_Toc259044968"/>
       <w:r>
         <w:t>Annotated Types</w:t>
       </w:r>
@@ -7352,7 +7527,7 @@
       <w:pPr>
         <w:pStyle w:val="Heading3"/>
       </w:pPr>
-      <w:bookmarkStart w:id="32" w:name="_Toc258963851"/>
+      <w:bookmarkStart w:id="32" w:name="_Toc259044969"/>
       <w:r>
         <w:t>Compound Types</w:t>
       </w:r>
@@ -7362,7 +7537,7 @@
       <w:pPr>
         <w:pStyle w:val="Heading3"/>
       </w:pPr>
-      <w:bookmarkStart w:id="33" w:name="_Toc258963852"/>
+      <w:bookmarkStart w:id="33" w:name="_Toc259044970"/>
       <w:r>
         <w:t>Function Types</w:t>
       </w:r>
@@ -7372,7 +7547,7 @@
       <w:pPr>
         <w:pStyle w:val="Heading3"/>
       </w:pPr>
-      <w:bookmarkStart w:id="34" w:name="_Toc258963853"/>
+      <w:bookmarkStart w:id="34" w:name="_Toc259044971"/>
       <w:r>
         <w:t>Existential Types</w:t>
       </w:r>
@@ -7382,7 +7557,7 @@
       <w:pPr>
         <w:pStyle w:val="Heading2"/>
       </w:pPr>
-      <w:bookmarkStart w:id="35" w:name="_Toc258963854"/>
+      <w:bookmarkStart w:id="35" w:name="_Toc259044972"/>
       <w:r>
         <w:t>Non-Value Types</w:t>
       </w:r>
@@ -7392,7 +7567,7 @@
       <w:pPr>
         <w:pStyle w:val="Heading3"/>
       </w:pPr>
-      <w:bookmarkStart w:id="36" w:name="_Toc258963855"/>
+      <w:bookmarkStart w:id="36" w:name="_Toc259044973"/>
       <w:r>
         <w:t>Method Types</w:t>
       </w:r>
@@ -7402,7 +7577,7 @@
       <w:pPr>
         <w:pStyle w:val="Heading3"/>
       </w:pPr>
-      <w:bookmarkStart w:id="37" w:name="_Toc258963856"/>
+      <w:bookmarkStart w:id="37" w:name="_Toc259044974"/>
       <w:r>
         <w:t>Polymorphic Method Types</w:t>
       </w:r>
@@ -7412,7 +7587,7 @@
       <w:pPr>
         <w:pStyle w:val="Heading3"/>
       </w:pPr>
-      <w:bookmarkStart w:id="38" w:name="_Toc258963857"/>
+      <w:bookmarkStart w:id="38" w:name="_Toc259044975"/>
       <w:r>
         <w:t>Type Constructors</w:t>
       </w:r>
@@ -7422,7 +7597,7 @@
       <w:pPr>
         <w:pStyle w:val="Heading2"/>
       </w:pPr>
-      <w:bookmarkStart w:id="39" w:name="_Toc258963858"/>
+      <w:bookmarkStart w:id="39" w:name="_Toc259044976"/>
       <w:r>
         <w:t>Relations Between Types</w:t>
       </w:r>
@@ -7437,7 +7612,7 @@
       <w:pPr>
         <w:pStyle w:val="ChapterHeading"/>
       </w:pPr>
-      <w:bookmarkStart w:id="40" w:name="_Toc258963859"/>
+      <w:bookmarkStart w:id="40" w:name="_Toc259044977"/>
       <w:r>
         <w:t>Basic Declarations &amp; Definitions</w:t>
       </w:r>
@@ -7447,7 +7622,7 @@
       <w:pPr>
         <w:pStyle w:val="Heading2"/>
       </w:pPr>
-      <w:bookmarkStart w:id="41" w:name="_Toc258963860"/>
+      <w:bookmarkStart w:id="41" w:name="_Toc259044978"/>
       <w:bookmarkEnd w:id="41"/>
     </w:p>
     <w:p/>
@@ -11191,7 +11366,7 @@
 </file>
 
 <file path=customXml/itemProps1.xml><?xml version="1.0" encoding="utf-8"?>
-<ds:datastoreItem xmlns:ds="http://schemas.openxmlformats.org/officeDocument/2006/customXml" ds:itemID="{1BD57AF8-BAAD-6F4B-A50A-4037B6FCF5CB}">
+<ds:datastoreItem xmlns:ds="http://schemas.openxmlformats.org/officeDocument/2006/customXml" ds:itemID="{EA55F48C-0936-D04C-B588-FDD94BD22605}">
   <ds:schemaRefs>
     <ds:schemaRef ds:uri="http://schemas.openxmlformats.org/officeDocument/2006/bibliography"/>
   </ds:schemaRefs>

</xml_diff>

<commit_message>
Updating CLS up to existential types
The specification is not really talkative right now, but it will be reviewed a couple of times and extended/corrected as necessary until 1.0 release.
</commit_message>
<xml_diff>
--- a/CLS/The Coral Language Specification.docx
+++ b/CLS/The Coral Language Specification.docx
@@ -109,7 +109,7 @@
         <w:fldChar w:fldCharType="begin"/>
       </w:r>
       <w:r>
-        <w:instrText xml:space="preserve"> PAGEREF _Toc259044944 \h </w:instrText>
+        <w:instrText xml:space="preserve"> PAGEREF _Toc259215242 \h </w:instrText>
       </w:r>
       <w:r>
         <w:fldChar w:fldCharType="separate"/>
@@ -157,7 +157,7 @@
         <w:fldChar w:fldCharType="begin"/>
       </w:r>
       <w:r>
-        <w:instrText xml:space="preserve"> PAGEREF _Toc259044945 \h </w:instrText>
+        <w:instrText xml:space="preserve"> PAGEREF _Toc259215243 \h </w:instrText>
       </w:r>
       <w:r>
         <w:fldChar w:fldCharType="separate"/>
@@ -211,7 +211,7 @@
         <w:fldChar w:fldCharType="begin"/>
       </w:r>
       <w:r>
-        <w:instrText xml:space="preserve"> PAGEREF _Toc259044946 \h </w:instrText>
+        <w:instrText xml:space="preserve"> PAGEREF _Toc259215244 \h </w:instrText>
       </w:r>
       <w:r>
         <w:fldChar w:fldCharType="separate"/>
@@ -265,7 +265,7 @@
         <w:fldChar w:fldCharType="begin"/>
       </w:r>
       <w:r>
-        <w:instrText xml:space="preserve"> PAGEREF _Toc259044947 \h </w:instrText>
+        <w:instrText xml:space="preserve"> PAGEREF _Toc259215245 \h </w:instrText>
       </w:r>
       <w:r>
         <w:fldChar w:fldCharType="separate"/>
@@ -319,7 +319,7 @@
         <w:fldChar w:fldCharType="begin"/>
       </w:r>
       <w:r>
-        <w:instrText xml:space="preserve"> PAGEREF _Toc259044948 \h </w:instrText>
+        <w:instrText xml:space="preserve"> PAGEREF _Toc259215246 \h </w:instrText>
       </w:r>
       <w:r>
         <w:fldChar w:fldCharType="separate"/>
@@ -367,7 +367,7 @@
         <w:fldChar w:fldCharType="begin"/>
       </w:r>
       <w:r>
-        <w:instrText xml:space="preserve"> PAGEREF _Toc259044949 \h </w:instrText>
+        <w:instrText xml:space="preserve"> PAGEREF _Toc259215247 \h </w:instrText>
       </w:r>
       <w:r>
         <w:fldChar w:fldCharType="separate"/>
@@ -413,7 +413,7 @@
         <w:fldChar w:fldCharType="begin"/>
       </w:r>
       <w:r>
-        <w:instrText xml:space="preserve"> PAGEREF _Toc259044950 \h </w:instrText>
+        <w:instrText xml:space="preserve"> PAGEREF _Toc259215248 \h </w:instrText>
       </w:r>
       <w:r>
         <w:fldChar w:fldCharType="separate"/>
@@ -459,7 +459,7 @@
         <w:fldChar w:fldCharType="begin"/>
       </w:r>
       <w:r>
-        <w:instrText xml:space="preserve"> PAGEREF _Toc259044951 \h </w:instrText>
+        <w:instrText xml:space="preserve"> PAGEREF _Toc259215249 \h </w:instrText>
       </w:r>
       <w:r>
         <w:fldChar w:fldCharType="separate"/>
@@ -505,7 +505,7 @@
         <w:fldChar w:fldCharType="begin"/>
       </w:r>
       <w:r>
-        <w:instrText xml:space="preserve"> PAGEREF _Toc259044952 \h </w:instrText>
+        <w:instrText xml:space="preserve"> PAGEREF _Toc259215250 \h </w:instrText>
       </w:r>
       <w:r>
         <w:fldChar w:fldCharType="separate"/>
@@ -551,7 +551,7 @@
         <w:fldChar w:fldCharType="begin"/>
       </w:r>
       <w:r>
-        <w:instrText xml:space="preserve"> PAGEREF _Toc259044953 \h </w:instrText>
+        <w:instrText xml:space="preserve"> PAGEREF _Toc259215251 \h </w:instrText>
       </w:r>
       <w:r>
         <w:fldChar w:fldCharType="separate"/>
@@ -597,7 +597,7 @@
         <w:fldChar w:fldCharType="begin"/>
       </w:r>
       <w:r>
-        <w:instrText xml:space="preserve"> PAGEREF _Toc259044954 \h </w:instrText>
+        <w:instrText xml:space="preserve"> PAGEREF _Toc259215252 \h </w:instrText>
       </w:r>
       <w:r>
         <w:fldChar w:fldCharType="separate"/>
@@ -634,7 +634,7 @@
         <w:tab/>
       </w:r>
       <w:r>
-        <w:t>Regular Expression Literals</w:t>
+        <w:t>Type Parameters</w:t>
       </w:r>
       <w:r>
         <w:tab/>
@@ -643,7 +643,7 @@
         <w:fldChar w:fldCharType="begin"/>
       </w:r>
       <w:r>
-        <w:instrText xml:space="preserve"> PAGEREF _Toc259044955 \h </w:instrText>
+        <w:instrText xml:space="preserve"> PAGEREF _Toc259215253 \h </w:instrText>
       </w:r>
       <w:r>
         <w:fldChar w:fldCharType="separate"/>
@@ -680,6 +680,52 @@
         <w:tab/>
       </w:r>
       <w:r>
+        <w:t>Regular Expression Literals</w:t>
+      </w:r>
+      <w:r>
+        <w:tab/>
+      </w:r>
+      <w:r>
+        <w:fldChar w:fldCharType="begin"/>
+      </w:r>
+      <w:r>
+        <w:instrText xml:space="preserve"> PAGEREF _Toc259215254 \h </w:instrText>
+      </w:r>
+      <w:r>
+        <w:fldChar w:fldCharType="separate"/>
+      </w:r>
+      <w:r>
+        <w:t>13</w:t>
+      </w:r>
+      <w:r>
+        <w:fldChar w:fldCharType="end"/>
+      </w:r>
+    </w:p>
+    <w:p>
+      <w:pPr>
+        <w:pStyle w:val="TOC3"/>
+        <w:tabs>
+          <w:tab w:val="left" w:pos="1176"/>
+          <w:tab w:val="right" w:pos="8290"/>
+        </w:tabs>
+        <w:rPr>
+          <w:sz w:val="24"/>
+          <w:szCs w:val="24"/>
+          <w:lang w:eastAsia="ja-JP"/>
+        </w:rPr>
+      </w:pPr>
+      <w:r>
+        <w:t>1.5.8</w:t>
+      </w:r>
+      <w:r>
+        <w:rPr>
+          <w:sz w:val="24"/>
+          <w:szCs w:val="24"/>
+          <w:lang w:eastAsia="ja-JP"/>
+        </w:rPr>
+        <w:tab/>
+      </w:r>
+      <w:r>
         <w:t>Collection Literals</w:t>
       </w:r>
       <w:r>
@@ -689,7 +735,7 @@
         <w:fldChar w:fldCharType="begin"/>
       </w:r>
       <w:r>
-        <w:instrText xml:space="preserve"> PAGEREF _Toc259044956 \h </w:instrText>
+        <w:instrText xml:space="preserve"> PAGEREF _Toc259215255 \h </w:instrText>
       </w:r>
       <w:r>
         <w:fldChar w:fldCharType="separate"/>
@@ -737,7 +783,7 @@
         <w:fldChar w:fldCharType="begin"/>
       </w:r>
       <w:r>
-        <w:instrText xml:space="preserve"> PAGEREF _Toc259044957 \h </w:instrText>
+        <w:instrText xml:space="preserve"> PAGEREF _Toc259215256 \h </w:instrText>
       </w:r>
       <w:r>
         <w:fldChar w:fldCharType="separate"/>
@@ -785,7 +831,7 @@
         <w:fldChar w:fldCharType="begin"/>
       </w:r>
       <w:r>
-        <w:instrText xml:space="preserve"> PAGEREF _Toc259044958 \h </w:instrText>
+        <w:instrText xml:space="preserve"> PAGEREF _Toc259215257 \h </w:instrText>
       </w:r>
       <w:r>
         <w:fldChar w:fldCharType="separate"/>
@@ -817,7 +863,7 @@
         <w:fldChar w:fldCharType="begin"/>
       </w:r>
       <w:r>
-        <w:instrText xml:space="preserve"> PAGEREF _Toc259044959 \h </w:instrText>
+        <w:instrText xml:space="preserve"> PAGEREF _Toc259215258 \h </w:instrText>
       </w:r>
       <w:r>
         <w:fldChar w:fldCharType="separate"/>
@@ -849,7 +895,7 @@
         <w:fldChar w:fldCharType="begin"/>
       </w:r>
       <w:r>
-        <w:instrText xml:space="preserve"> PAGEREF _Toc259044960 \h </w:instrText>
+        <w:instrText xml:space="preserve"> PAGEREF _Toc259215259 \h </w:instrText>
       </w:r>
       <w:r>
         <w:fldChar w:fldCharType="separate"/>
@@ -897,13 +943,13 @@
         <w:fldChar w:fldCharType="begin"/>
       </w:r>
       <w:r>
-        <w:instrText xml:space="preserve"> PAGEREF _Toc259044961 \h </w:instrText>
+        <w:instrText xml:space="preserve"> PAGEREF _Toc259215260 \h </w:instrText>
       </w:r>
       <w:r>
         <w:fldChar w:fldCharType="separate"/>
       </w:r>
       <w:r>
-        <w:t>18</w:t>
+        <w:t>17</w:t>
       </w:r>
       <w:r>
         <w:fldChar w:fldCharType="end"/>
@@ -945,7 +991,7 @@
         <w:fldChar w:fldCharType="begin"/>
       </w:r>
       <w:r>
-        <w:instrText xml:space="preserve"> PAGEREF _Toc259044962 \h </w:instrText>
+        <w:instrText xml:space="preserve"> PAGEREF _Toc259215261 \h </w:instrText>
       </w:r>
       <w:r>
         <w:fldChar w:fldCharType="separate"/>
@@ -991,7 +1037,7 @@
         <w:fldChar w:fldCharType="begin"/>
       </w:r>
       <w:r>
-        <w:instrText xml:space="preserve"> PAGEREF _Toc259044963 \h </w:instrText>
+        <w:instrText xml:space="preserve"> PAGEREF _Toc259215262 \h </w:instrText>
       </w:r>
       <w:r>
         <w:fldChar w:fldCharType="separate"/>
@@ -1037,7 +1083,7 @@
         <w:fldChar w:fldCharType="begin"/>
       </w:r>
       <w:r>
-        <w:instrText xml:space="preserve"> PAGEREF _Toc259044964 \h </w:instrText>
+        <w:instrText xml:space="preserve"> PAGEREF _Toc259215263 \h </w:instrText>
       </w:r>
       <w:r>
         <w:fldChar w:fldCharType="separate"/>
@@ -1083,7 +1129,7 @@
         <w:fldChar w:fldCharType="begin"/>
       </w:r>
       <w:r>
-        <w:instrText xml:space="preserve"> PAGEREF _Toc259044965 \h </w:instrText>
+        <w:instrText xml:space="preserve"> PAGEREF _Toc259215264 \h </w:instrText>
       </w:r>
       <w:r>
         <w:fldChar w:fldCharType="separate"/>
@@ -1129,13 +1175,13 @@
         <w:fldChar w:fldCharType="begin"/>
       </w:r>
       <w:r>
-        <w:instrText xml:space="preserve"> PAGEREF _Toc259044966 \h </w:instrText>
+        <w:instrText xml:space="preserve"> PAGEREF _Toc259215265 \h </w:instrText>
       </w:r>
       <w:r>
         <w:fldChar w:fldCharType="separate"/>
       </w:r>
       <w:r>
-        <w:t>18</w:t>
+        <w:t>19</w:t>
       </w:r>
       <w:r>
         <w:fldChar w:fldCharType="end"/>
@@ -1175,13 +1221,13 @@
         <w:fldChar w:fldCharType="begin"/>
       </w:r>
       <w:r>
-        <w:instrText xml:space="preserve"> PAGEREF _Toc259044967 \h </w:instrText>
+        <w:instrText xml:space="preserve"> PAGEREF _Toc259215266 \h </w:instrText>
       </w:r>
       <w:r>
         <w:fldChar w:fldCharType="separate"/>
       </w:r>
       <w:r>
-        <w:t>18</w:t>
+        <w:t>19</w:t>
       </w:r>
       <w:r>
         <w:fldChar w:fldCharType="end"/>
@@ -1221,13 +1267,13 @@
         <w:fldChar w:fldCharType="begin"/>
       </w:r>
       <w:r>
-        <w:instrText xml:space="preserve"> PAGEREF _Toc259044968 \h </w:instrText>
+        <w:instrText xml:space="preserve"> PAGEREF _Toc259215267 \h </w:instrText>
       </w:r>
       <w:r>
         <w:fldChar w:fldCharType="separate"/>
       </w:r>
       <w:r>
-        <w:t>18</w:t>
+        <w:t>19</w:t>
       </w:r>
       <w:r>
         <w:fldChar w:fldCharType="end"/>
@@ -1267,13 +1313,13 @@
         <w:fldChar w:fldCharType="begin"/>
       </w:r>
       <w:r>
-        <w:instrText xml:space="preserve"> PAGEREF _Toc259044969 \h </w:instrText>
+        <w:instrText xml:space="preserve"> PAGEREF _Toc259215268 \h </w:instrText>
       </w:r>
       <w:r>
         <w:fldChar w:fldCharType="separate"/>
       </w:r>
       <w:r>
-        <w:t>18</w:t>
+        <w:t>19</w:t>
       </w:r>
       <w:r>
         <w:fldChar w:fldCharType="end"/>
@@ -1313,13 +1359,13 @@
         <w:fldChar w:fldCharType="begin"/>
       </w:r>
       <w:r>
-        <w:instrText xml:space="preserve"> PAGEREF _Toc259044970 \h </w:instrText>
+        <w:instrText xml:space="preserve"> PAGEREF _Toc259215269 \h </w:instrText>
       </w:r>
       <w:r>
         <w:fldChar w:fldCharType="separate"/>
       </w:r>
       <w:r>
-        <w:t>18</w:t>
+        <w:t>20</w:t>
       </w:r>
       <w:r>
         <w:fldChar w:fldCharType="end"/>
@@ -1359,13 +1405,13 @@
         <w:fldChar w:fldCharType="begin"/>
       </w:r>
       <w:r>
-        <w:instrText xml:space="preserve"> PAGEREF _Toc259044971 \h </w:instrText>
+        <w:instrText xml:space="preserve"> PAGEREF _Toc259215270 \h </w:instrText>
       </w:r>
       <w:r>
         <w:fldChar w:fldCharType="separate"/>
       </w:r>
       <w:r>
-        <w:t>18</w:t>
+        <w:t>20</w:t>
       </w:r>
       <w:r>
         <w:fldChar w:fldCharType="end"/>
@@ -1407,13 +1453,13 @@
         <w:fldChar w:fldCharType="begin"/>
       </w:r>
       <w:r>
-        <w:instrText xml:space="preserve"> PAGEREF _Toc259044972 \h </w:instrText>
+        <w:instrText xml:space="preserve"> PAGEREF _Toc259215271 \h </w:instrText>
       </w:r>
       <w:r>
         <w:fldChar w:fldCharType="separate"/>
       </w:r>
       <w:r>
-        <w:t>18</w:t>
+        <w:t>20</w:t>
       </w:r>
       <w:r>
         <w:fldChar w:fldCharType="end"/>
@@ -1453,13 +1499,13 @@
         <w:fldChar w:fldCharType="begin"/>
       </w:r>
       <w:r>
-        <w:instrText xml:space="preserve"> PAGEREF _Toc259044973 \h </w:instrText>
+        <w:instrText xml:space="preserve"> PAGEREF _Toc259215272 \h </w:instrText>
       </w:r>
       <w:r>
         <w:fldChar w:fldCharType="separate"/>
       </w:r>
       <w:r>
-        <w:t>18</w:t>
+        <w:t>20</w:t>
       </w:r>
       <w:r>
         <w:fldChar w:fldCharType="end"/>
@@ -1499,13 +1545,13 @@
         <w:fldChar w:fldCharType="begin"/>
       </w:r>
       <w:r>
-        <w:instrText xml:space="preserve"> PAGEREF _Toc259044974 \h </w:instrText>
+        <w:instrText xml:space="preserve"> PAGEREF _Toc259215273 \h </w:instrText>
       </w:r>
       <w:r>
         <w:fldChar w:fldCharType="separate"/>
       </w:r>
       <w:r>
-        <w:t>18</w:t>
+        <w:t>20</w:t>
       </w:r>
       <w:r>
         <w:fldChar w:fldCharType="end"/>
@@ -1545,13 +1591,13 @@
         <w:fldChar w:fldCharType="begin"/>
       </w:r>
       <w:r>
-        <w:instrText xml:space="preserve"> PAGEREF _Toc259044975 \h </w:instrText>
+        <w:instrText xml:space="preserve"> PAGEREF _Toc259215274 \h </w:instrText>
       </w:r>
       <w:r>
         <w:fldChar w:fldCharType="separate"/>
       </w:r>
       <w:r>
-        <w:t>18</w:t>
+        <w:t>20</w:t>
       </w:r>
       <w:r>
         <w:fldChar w:fldCharType="end"/>
@@ -1593,13 +1639,13 @@
         <w:fldChar w:fldCharType="begin"/>
       </w:r>
       <w:r>
-        <w:instrText xml:space="preserve"> PAGEREF _Toc259044976 \h </w:instrText>
+        <w:instrText xml:space="preserve"> PAGEREF _Toc259215275 \h </w:instrText>
       </w:r>
       <w:r>
         <w:fldChar w:fldCharType="separate"/>
       </w:r>
       <w:r>
-        <w:t>18</w:t>
+        <w:t>20</w:t>
       </w:r>
       <w:r>
         <w:fldChar w:fldCharType="end"/>
@@ -1625,13 +1671,13 @@
         <w:fldChar w:fldCharType="begin"/>
       </w:r>
       <w:r>
-        <w:instrText xml:space="preserve"> PAGEREF _Toc259044977 \h </w:instrText>
+        <w:instrText xml:space="preserve"> PAGEREF _Toc259215276 \h </w:instrText>
       </w:r>
       <w:r>
         <w:fldChar w:fldCharType="separate"/>
       </w:r>
       <w:r>
-        <w:t>18</w:t>
+        <w:t>20</w:t>
       </w:r>
       <w:r>
         <w:fldChar w:fldCharType="end"/>
@@ -1660,13 +1706,13 @@
         <w:fldChar w:fldCharType="begin"/>
       </w:r>
       <w:r>
-        <w:instrText xml:space="preserve"> PAGEREF _Toc259044978 \h </w:instrText>
+        <w:instrText xml:space="preserve"> PAGEREF _Toc259215277 \h </w:instrText>
       </w:r>
       <w:r>
         <w:fldChar w:fldCharType="separate"/>
       </w:r>
       <w:r>
-        <w:t>19</w:t>
+        <w:t>20</w:t>
       </w:r>
       <w:r>
         <w:fldChar w:fldCharType="end"/>
@@ -1742,7 +1788,7 @@
       <w:pPr>
         <w:pStyle w:val="ChapterHeading"/>
       </w:pPr>
-      <w:bookmarkStart w:id="6" w:name="_Toc259044944"/>
+      <w:bookmarkStart w:id="6" w:name="_Toc259215242"/>
       <w:r>
         <w:t>Lexical Syntax</w:t>
       </w:r>
@@ -1760,7 +1806,7 @@
       <w:pPr>
         <w:pStyle w:val="Heading2"/>
       </w:pPr>
-      <w:bookmarkStart w:id="7" w:name="_Toc259044945"/>
+      <w:bookmarkStart w:id="7" w:name="_Toc259215243"/>
       <w:r>
         <w:t>Identifiers</w:t>
       </w:r>
@@ -2269,7 +2315,7 @@
           <w:lang w:val="en-US"/>
         </w:rPr>
       </w:pPr>
-      <w:bookmarkStart w:id="8" w:name="_Toc259044946"/>
+      <w:bookmarkStart w:id="8" w:name="_Toc259215244"/>
       <w:r>
         <w:rPr>
           <w:lang w:val="en-US"/>
@@ -3160,6 +3206,20 @@
         <w:rPr>
           <w:rStyle w:val="InlineCodeBold"/>
         </w:rPr>
+        <w:t>refine</w:t>
+      </w:r>
+    </w:p>
+    <w:p>
+      <w:pPr>
+        <w:pStyle w:val="Code"/>
+        <w:rPr>
+          <w:rStyle w:val="InlineCodeBold"/>
+        </w:rPr>
+      </w:pPr>
+      <w:r>
+        <w:rPr>
+          <w:rStyle w:val="InlineCodeBold"/>
+        </w:rPr>
         <w:t>rescue</w:t>
       </w:r>
     </w:p>
@@ -3469,6 +3529,20 @@
           <w:rStyle w:val="InlineCodeBold"/>
         </w:rPr>
         <w:t>yes</w:t>
+      </w:r>
+    </w:p>
+    <w:p>
+      <w:pPr>
+        <w:pStyle w:val="Code"/>
+        <w:rPr>
+          <w:rStyle w:val="InlineCodeBold"/>
+        </w:rPr>
+      </w:pPr>
+      <w:r>
+        <w:rPr>
+          <w:rStyle w:val="InlineCodeBold"/>
+        </w:rPr>
+        <w:t>with</w:t>
       </w:r>
     </w:p>
     <w:p>
@@ -3573,7 +3647,7 @@
           <w:lang w:val="en-US"/>
         </w:rPr>
       </w:pPr>
-      <w:bookmarkStart w:id="9" w:name="_Toc259044947"/>
+      <w:bookmarkStart w:id="9" w:name="_Toc259215245"/>
       <w:r>
         <w:rPr>
           <w:lang w:val="en-US"/>
@@ -3592,7 +3666,13 @@
         <w:pStyle w:val="Code"/>
       </w:pPr>
       <w:r>
-        <w:t xml:space="preserve">separator ::= nl { nl } | </w:t>
+        <w:t>se</w:t>
+      </w:r>
+      <w:r>
+        <w:t>mi</w:t>
+      </w:r>
+      <w:r>
+        <w:t xml:space="preserve"> ::= nl { nl } | </w:t>
       </w:r>
       <w:r>
         <w:t>'</w:t>
@@ -3806,7 +3886,7 @@
           <w:lang w:val="en-US"/>
         </w:rPr>
       </w:pPr>
-      <w:bookmarkStart w:id="10" w:name="_Toc259044948"/>
+      <w:bookmarkStart w:id="10" w:name="_Toc259215246"/>
       <w:r>
         <w:rPr>
           <w:lang w:val="en-US"/>
@@ -4600,6 +4680,32 @@
         <w:rPr>
           <w:rStyle w:val="InlineCode"/>
         </w:rPr>
+        <w:t>~&gt;</w:t>
+      </w:r>
+    </w:p>
+    <w:p>
+      <w:pPr>
+        <w:rPr>
+          <w:rStyle w:val="InlineCode"/>
+        </w:rPr>
+      </w:pPr>
+      <w:r>
+        <w:rPr>
+          <w:rStyle w:val="InlineCode"/>
+        </w:rPr>
+        <w:t>&lt;~</w:t>
+      </w:r>
+    </w:p>
+    <w:p>
+      <w:pPr>
+        <w:rPr>
+          <w:rStyle w:val="InlineCode"/>
+        </w:rPr>
+      </w:pPr>
+      <w:r>
+        <w:rPr>
+          <w:rStyle w:val="InlineCode"/>
+        </w:rPr>
         <w:t>=&gt;</w:t>
       </w:r>
     </w:p>
@@ -4627,6 +4733,32 @@
           <w:rStyle w:val="InlineCode"/>
         </w:rPr>
         <w:t>:</w:t>
+      </w:r>
+    </w:p>
+    <w:p>
+      <w:pPr>
+        <w:rPr>
+          <w:rStyle w:val="InlineCode"/>
+        </w:rPr>
+      </w:pPr>
+      <w:r>
+        <w:rPr>
+          <w:rStyle w:val="InlineCode"/>
+        </w:rPr>
+        <w:t>&lt;:</w:t>
+      </w:r>
+    </w:p>
+    <w:p>
+      <w:pPr>
+        <w:rPr>
+          <w:rStyle w:val="InlineCode"/>
+        </w:rPr>
+      </w:pPr>
+      <w:r>
+        <w:rPr>
+          <w:rStyle w:val="InlineCode"/>
+        </w:rPr>
+        <w:t>:&gt;</w:t>
       </w:r>
     </w:p>
     <w:p>
@@ -4793,7 +4925,7 @@
       <w:pPr>
         <w:pStyle w:val="Heading2"/>
       </w:pPr>
-      <w:bookmarkStart w:id="11" w:name="_Toc259044949"/>
+      <w:bookmarkStart w:id="11" w:name="_Toc259215247"/>
       <w:r>
         <w:t>Literals</w:t>
       </w:r>
@@ -4913,7 +5045,7 @@
       <w:pPr>
         <w:pStyle w:val="Heading3"/>
       </w:pPr>
-      <w:bookmarkStart w:id="12" w:name="_Toc259044950"/>
+      <w:bookmarkStart w:id="12" w:name="_Toc259215248"/>
       <w:r>
         <w:t>Integer Literals</w:t>
       </w:r>
@@ -5617,7 +5749,7 @@
       <w:pPr>
         <w:pStyle w:val="Heading3"/>
       </w:pPr>
-      <w:bookmarkStart w:id="13" w:name="_Toc259044951"/>
+      <w:bookmarkStart w:id="13" w:name="_Toc259215249"/>
       <w:r>
         <w:t>Floating Point Literals</w:t>
       </w:r>
@@ -5832,7 +5964,7 @@
       <w:pPr>
         <w:pStyle w:val="Heading3"/>
       </w:pPr>
-      <w:bookmarkStart w:id="14" w:name="_Toc259044952"/>
+      <w:bookmarkStart w:id="14" w:name="_Toc259215250"/>
       <w:r>
         <w:t>Boolean Literals</w:t>
       </w:r>
@@ -5916,7 +6048,7 @@
       <w:pPr>
         <w:pStyle w:val="Heading3"/>
       </w:pPr>
-      <w:bookmarkStart w:id="15" w:name="_Toc259044953"/>
+      <w:bookmarkStart w:id="15" w:name="_Toc259215251"/>
       <w:r>
         <w:t>String Literals</w:t>
       </w:r>
@@ -6022,7 +6154,7 @@
       <w:pPr>
         <w:pStyle w:val="Heading3"/>
       </w:pPr>
-      <w:bookmarkStart w:id="16" w:name="_Toc259044954"/>
+      <w:bookmarkStart w:id="16" w:name="_Toc259215252"/>
       <w:r>
         <w:t>Symbol Literals</w:t>
       </w:r>
@@ -6095,16 +6227,47 @@
         <w:t xml:space="preserve">. </w:t>
       </w:r>
     </w:p>
+    <w:p>
+      <w:pPr>
+        <w:pStyle w:val="Heading3"/>
+      </w:pPr>
+      <w:bookmarkStart w:id="17" w:name="_Toc259215253"/>
+      <w:r>
+        <w:t>Type Parameters</w:t>
+      </w:r>
+      <w:bookmarkEnd w:id="17"/>
+    </w:p>
+    <w:p>
+      <w:pPr>
+        <w:rPr>
+          <w:b/>
+        </w:rPr>
+      </w:pPr>
+      <w:r>
+        <w:rPr>
+          <w:b/>
+        </w:rPr>
+        <w:t>Syntax:</w:t>
+      </w:r>
+    </w:p>
+    <w:p>
+      <w:pPr>
+        <w:pStyle w:val="Code"/>
+      </w:pPr>
+      <w:r>
+        <w:t>type_param ::= '$' (variable_id | constant_id)</w:t>
+      </w:r>
+    </w:p>
     <w:p/>
     <w:p>
       <w:pPr>
         <w:pStyle w:val="Heading3"/>
       </w:pPr>
-      <w:bookmarkStart w:id="17" w:name="_Toc259044955"/>
+      <w:bookmarkStart w:id="18" w:name="_Toc259215254"/>
       <w:r>
         <w:t>Regular Expression Literals</w:t>
       </w:r>
-      <w:bookmarkEnd w:id="17"/>
+      <w:bookmarkEnd w:id="18"/>
     </w:p>
     <w:p>
       <w:pPr>
@@ -6232,11 +6395,11 @@
       <w:pPr>
         <w:pStyle w:val="Heading3"/>
       </w:pPr>
-      <w:bookmarkStart w:id="18" w:name="_Toc259044956"/>
+      <w:bookmarkStart w:id="19" w:name="_Toc259215255"/>
       <w:r>
         <w:t>Collection Literals</w:t>
       </w:r>
-      <w:bookmarkEnd w:id="18"/>
+      <w:bookmarkEnd w:id="19"/>
     </w:p>
     <w:p>
       <w:pPr>
@@ -6689,11 +6852,11 @@
       <w:pPr>
         <w:pStyle w:val="Heading2"/>
       </w:pPr>
-      <w:bookmarkStart w:id="19" w:name="_Toc259044957"/>
+      <w:bookmarkStart w:id="20" w:name="_Toc259215256"/>
       <w:r>
         <w:t>Whitespace &amp; Comments</w:t>
       </w:r>
-      <w:bookmarkEnd w:id="19"/>
+      <w:bookmarkEnd w:id="20"/>
     </w:p>
     <w:p>
       <w:r>
@@ -6764,11 +6927,11 @@
       <w:pPr>
         <w:pStyle w:val="Heading2"/>
       </w:pPr>
-      <w:bookmarkStart w:id="20" w:name="_Toc259044958"/>
+      <w:bookmarkStart w:id="21" w:name="_Toc259215257"/>
       <w:r>
         <w:t>Preprocessor Macros</w:t>
       </w:r>
-      <w:bookmarkEnd w:id="20"/>
+      <w:bookmarkEnd w:id="21"/>
     </w:p>
     <w:p>
       <w:r>
@@ -6784,11 +6947,11 @@
       <w:pPr>
         <w:pStyle w:val="ChapterHeading"/>
       </w:pPr>
-      <w:bookmarkStart w:id="21" w:name="_Toc259044959"/>
+      <w:bookmarkStart w:id="22" w:name="_Toc259215258"/>
       <w:r>
         <w:t>Identifiers, Names &amp; Scopes</w:t>
       </w:r>
-      <w:bookmarkEnd w:id="21"/>
+      <w:bookmarkEnd w:id="22"/>
     </w:p>
     <w:p>
       <w:pPr>
@@ -7245,11 +7408,11 @@
       <w:pPr>
         <w:pStyle w:val="ChapterHeading"/>
       </w:pPr>
-      <w:bookmarkStart w:id="22" w:name="_Toc259044960"/>
+      <w:bookmarkStart w:id="23" w:name="_Toc259215259"/>
       <w:r>
         <w:t>Types</w:t>
       </w:r>
-      <w:bookmarkEnd w:id="22"/>
+      <w:bookmarkEnd w:id="23"/>
     </w:p>
     <w:p>
       <w:pPr>
@@ -7467,11 +7630,11 @@
       <w:pPr>
         <w:pStyle w:val="Heading2"/>
       </w:pPr>
-      <w:bookmarkStart w:id="23" w:name="_Toc259044961"/>
+      <w:bookmarkStart w:id="24" w:name="_Toc259215260"/>
       <w:r>
         <w:t>Paths</w:t>
       </w:r>
-      <w:bookmarkEnd w:id="23"/>
+      <w:bookmarkEnd w:id="24"/>
     </w:p>
     <w:p>
       <w:r>
@@ -7586,10 +7749,7 @@
         <w:pStyle w:val="Code"/>
       </w:pPr>
       <w:r>
-        <w:t xml:space="preserve">Const_Path ::= </w:t>
-      </w:r>
-      <w:r>
-        <w:t>constant_id { '::' constant_id }</w:t>
+        <w:t>Const_Path ::= constant_id { '::' constant_id }</w:t>
       </w:r>
     </w:p>
     <w:p>
@@ -7606,12 +7766,7 @@
         <w:t xml:space="preserve"> token is an operator used while dynamically referencing not only types, but any properties</w:t>
       </w:r>
       <w:r>
-        <w:t xml:space="preserve"> or </w:t>
-      </w:r>
-      <w:bookmarkStart w:id="24" w:name="_GoBack"/>
-      <w:bookmarkEnd w:id="24"/>
-      <w:r>
-        <w:t>methods</w:t>
+        <w:t xml:space="preserve"> or methods</w:t>
       </w:r>
       <w:r>
         <w:t xml:space="preserve"> that happen to be found along the way through the path. </w:t>
@@ -7665,27 +7820,85 @@
       <w:pPr>
         <w:pStyle w:val="Heading2"/>
       </w:pPr>
-      <w:bookmarkStart w:id="25" w:name="_Toc259044962"/>
+      <w:bookmarkStart w:id="25" w:name="_Toc259215261"/>
       <w:r>
         <w:t>Value Types</w:t>
       </w:r>
       <w:bookmarkEnd w:id="25"/>
     </w:p>
     <w:p>
+      <w:r>
+        <w:t>Value types are entities</w:t>
+      </w:r>
+      <w:r>
+        <w:t xml:space="preserve">, for which we can tell if a value is of that type or not. </w:t>
+      </w:r>
+    </w:p>
+    <w:p>
       <w:pPr>
         <w:pStyle w:val="Heading3"/>
       </w:pPr>
-      <w:bookmarkStart w:id="26" w:name="_Toc259044963"/>
+      <w:bookmarkStart w:id="26" w:name="_Toc259215262"/>
       <w:r>
         <w:t>Value Type</w:t>
       </w:r>
       <w:bookmarkEnd w:id="26"/>
     </w:p>
     <w:p>
+      <w:r>
+        <w:t xml:space="preserve">To retrieve the actual type of a value, the method </w:t>
+      </w:r>
+      <w:r>
+        <w:rPr>
+          <w:rStyle w:val="InlineCode"/>
+        </w:rPr>
+        <w:t>.class</w:t>
+      </w:r>
+      <w:r>
+        <w:t xml:space="preserve"> can be used. </w:t>
+      </w:r>
+      <w:r>
+        <w:t xml:space="preserve">This method is defined on every object and its return type is covariant – it is always a </w:t>
+      </w:r>
+      <w:r>
+        <w:rPr>
+          <w:rStyle w:val="InlineCode"/>
+        </w:rPr>
+        <w:t>Class</w:t>
+      </w:r>
+      <w:r>
+        <w:t xml:space="preserve"> (or a subtype, if any exists). </w:t>
+      </w:r>
+    </w:p>
+    <w:p>
+      <w:pPr>
+        <w:rPr>
+          <w:b/>
+        </w:rPr>
+      </w:pPr>
+      <w:r>
+        <w:rPr>
+          <w:b/>
+        </w:rPr>
+        <w:t>Syntax:</w:t>
+      </w:r>
+    </w:p>
+    <w:p>
+      <w:pPr>
+        <w:pStyle w:val="Code"/>
+      </w:pPr>
+      <w:r>
+        <w:t>Simple</w:t>
+      </w:r>
+      <w:r>
+        <w:t>_Type ::= Path '.' 'class'</w:t>
+      </w:r>
+    </w:p>
+    <w:p>
       <w:pPr>
         <w:pStyle w:val="Heading3"/>
       </w:pPr>
-      <w:bookmarkStart w:id="27" w:name="_Toc259044964"/>
+      <w:bookmarkStart w:id="27" w:name="_Toc259215263"/>
       <w:r>
         <w:t>Type</w:t>
       </w:r>
@@ -7696,19 +7909,151 @@
     </w:p>
     <w:p>
       <w:pPr>
+        <w:rPr>
+          <w:b/>
+        </w:rPr>
+      </w:pPr>
+      <w:r>
+        <w:rPr>
+          <w:b/>
+        </w:rPr>
+        <w:t>Syntax:</w:t>
+      </w:r>
+    </w:p>
+    <w:p>
+      <w:pPr>
+        <w:pStyle w:val="Code"/>
+      </w:pPr>
+      <w:r>
+        <w:t xml:space="preserve">Simple_Type </w:t>
+      </w:r>
+      <w:r>
+        <w:t xml:space="preserve">::= </w:t>
+      </w:r>
+      <w:r>
+        <w:t>Simple_Type</w:t>
+      </w:r>
+      <w:r>
+        <w:t xml:space="preserve"> '##' constant_id</w:t>
+      </w:r>
+    </w:p>
+    <w:p>
+      <w:r>
+        <w:t xml:space="preserve">A type projection </w:t>
+      </w:r>
+      <w:r>
+        <w:rPr>
+          <w:i/>
+        </w:rPr>
+        <w:t>T##x</w:t>
+      </w:r>
+      <w:r>
+        <w:t xml:space="preserve"> references type member named </w:t>
+      </w:r>
+      <w:r>
+        <w:rPr>
+          <w:i/>
+        </w:rPr>
+        <w:t>x</w:t>
+      </w:r>
+      <w:r>
+        <w:t xml:space="preserve"> of type </w:t>
+      </w:r>
+      <w:r>
+        <w:rPr>
+          <w:i/>
+        </w:rPr>
+        <w:t>T</w:t>
+      </w:r>
+      <w:r>
+        <w:t xml:space="preserve">. </w:t>
+      </w:r>
+    </w:p>
+    <w:p>
+      <w:pPr>
         <w:pStyle w:val="Heading3"/>
       </w:pPr>
-      <w:bookmarkStart w:id="28" w:name="_Toc259044965"/>
+      <w:bookmarkStart w:id="28" w:name="_Toc259215264"/>
       <w:r>
         <w:t>Type Designators</w:t>
       </w:r>
       <w:bookmarkEnd w:id="28"/>
     </w:p>
     <w:p>
+      <w:r>
+        <w:t xml:space="preserve">A type designator refers to a named value type (constant) and can be qualified or unqualified. Every type designator is a shorthand for a type projection. </w:t>
+      </w:r>
+    </w:p>
+    <w:p>
+      <w:r>
+        <w:t xml:space="preserve">Every unqualified type designator </w:t>
+      </w:r>
+      <w:r>
+        <w:rPr>
+          <w:i/>
+        </w:rPr>
+        <w:t>t</w:t>
+      </w:r>
+      <w:r>
+        <w:t xml:space="preserve"> with a stable binding in scope of a type </w:t>
+      </w:r>
+      <w:r>
+        <w:rPr>
+          <w:i/>
+        </w:rPr>
+        <w:t>C</w:t>
+      </w:r>
+      <w:r>
+        <w:t xml:space="preserve"> is a shorthand for the type projection </w:t>
+      </w:r>
+      <w:r>
+        <w:rPr>
+          <w:i/>
+        </w:rPr>
+        <w:t>C.</w:t>
+      </w:r>
+      <w:r>
+        <w:rPr>
+          <w:i/>
+        </w:rPr>
+        <w:t>class</w:t>
+      </w:r>
+      <w:r>
+        <w:rPr>
+          <w:i/>
+        </w:rPr>
+        <w:t>##t</w:t>
+      </w:r>
+      <w:r>
+        <w:t xml:space="preserve">. Unqualified type designators are bound to the same scope in which they appear: </w:t>
+      </w:r>
+      <w:r>
+        <w:rPr>
+          <w:i/>
+        </w:rPr>
+        <w:t>C.this.</w:t>
+      </w:r>
+      <w:r>
+        <w:rPr>
+          <w:i/>
+        </w:rPr>
+        <w:t>class</w:t>
+      </w:r>
+      <w:r>
+        <w:rPr>
+          <w:i/>
+        </w:rPr>
+        <w:t>##t</w:t>
+      </w:r>
+      <w:r>
+        <w:t>.</w:t>
+      </w:r>
+    </w:p>
+    <w:p>
       <w:pPr>
         <w:pStyle w:val="Heading3"/>
       </w:pPr>
-      <w:bookmarkStart w:id="29" w:name="_Toc259044966"/>
+      <w:bookmarkStart w:id="29" w:name="_Toc259215265"/>
       <w:r>
         <w:t>Parameterized Types</w:t>
       </w:r>
@@ -7716,9 +8061,44 @@
     </w:p>
     <w:p>
       <w:pPr>
+        <w:rPr>
+          <w:b/>
+        </w:rPr>
+      </w:pPr>
+      <w:r>
+        <w:rPr>
+          <w:b/>
+        </w:rPr>
+        <w:t>Syntax:</w:t>
+      </w:r>
+    </w:p>
+    <w:p>
+      <w:pPr>
+        <w:pStyle w:val="Code"/>
+      </w:pPr>
+      <w:r>
+        <w:t>Simple</w:t>
+      </w:r>
+      <w:r>
+        <w:t xml:space="preserve">_Type ::= </w:t>
+      </w:r>
+      <w:r>
+        <w:t>Simple_Type Type_Args</w:t>
+      </w:r>
+    </w:p>
+    <w:p>
+      <w:pPr>
+        <w:pStyle w:val="Code"/>
+      </w:pPr>
+      <w:r>
+        <w:t>Type_Args ::= '&lt;' Types '&gt;'</w:t>
+      </w:r>
+    </w:p>
+    <w:p>
+      <w:pPr>
         <w:pStyle w:val="Heading3"/>
       </w:pPr>
-      <w:bookmarkStart w:id="30" w:name="_Toc259044967"/>
+      <w:bookmarkStart w:id="30" w:name="_Toc259215266"/>
       <w:r>
         <w:t>Tuple Types</w:t>
       </w:r>
@@ -7726,9 +8106,30 @@
     </w:p>
     <w:p>
       <w:pPr>
+        <w:rPr>
+          <w:b/>
+        </w:rPr>
+      </w:pPr>
+      <w:r>
+        <w:rPr>
+          <w:b/>
+        </w:rPr>
+        <w:t>Syntax:</w:t>
+      </w:r>
+    </w:p>
+    <w:p>
+      <w:pPr>
+        <w:pStyle w:val="Code"/>
+      </w:pPr>
+      <w:r>
+        <w:t>Simple_Type ::= '(' Types ')'</w:t>
+      </w:r>
+    </w:p>
+    <w:p>
+      <w:pPr>
         <w:pStyle w:val="Heading3"/>
       </w:pPr>
-      <w:bookmarkStart w:id="31" w:name="_Toc259044968"/>
+      <w:bookmarkStart w:id="31" w:name="_Toc259215267"/>
       <w:r>
         <w:t>Annotated Types</w:t>
       </w:r>
@@ -7736,19 +8137,113 @@
     </w:p>
     <w:p>
       <w:pPr>
+        <w:rPr>
+          <w:b/>
+        </w:rPr>
+      </w:pPr>
+      <w:r>
+        <w:rPr>
+          <w:b/>
+        </w:rPr>
+        <w:t>Syntax:</w:t>
+      </w:r>
+    </w:p>
+    <w:p>
+      <w:pPr>
+        <w:pStyle w:val="Code"/>
+      </w:pPr>
+      <w:r>
+        <w:t>Annotated_Type ::= {Annotation</w:t>
+      </w:r>
+      <w:r>
+        <w:t>} Simple_Type</w:t>
+      </w:r>
+    </w:p>
+    <w:p>
+      <w:pPr>
         <w:pStyle w:val="Heading3"/>
       </w:pPr>
-      <w:bookmarkStart w:id="32" w:name="_Toc259044969"/>
+      <w:bookmarkStart w:id="32" w:name="_Toc259215268"/>
       <w:r>
         <w:t>Compound Types</w:t>
       </w:r>
       <w:bookmarkEnd w:id="32"/>
     </w:p>
     <w:p>
+      <w:r>
+        <w:t xml:space="preserve">Compound types can be used in two ways: to further describe values which possess behaviors of multiple types (up to one class, unlimited number of protocols and mixins and an optional refinement constraint), or to create types ad-hoc (if no class is given, </w:t>
+      </w:r>
+      <w:r>
+        <w:rPr>
+          <w:rStyle w:val="InlineCode"/>
+        </w:rPr>
+        <w:t>Object</w:t>
+      </w:r>
+      <w:r>
+        <w:t xml:space="preserve"> is implied). </w:t>
+      </w:r>
+    </w:p>
+    <w:p>
+      <w:pPr>
+        <w:rPr>
+          <w:b/>
+        </w:rPr>
+      </w:pPr>
+      <w:r>
+        <w:rPr>
+          <w:b/>
+        </w:rPr>
+        <w:t>Syntax:</w:t>
+      </w:r>
+    </w:p>
+    <w:p>
+      <w:pPr>
+        <w:pStyle w:val="Code"/>
+      </w:pPr>
+      <w:r>
+        <w:t>Compound_Type ::= Annotated_Type {'</w:t>
+      </w:r>
+      <w:r>
+        <w:rPr>
+          <w:b/>
+        </w:rPr>
+        <w:t>with</w:t>
+      </w:r>
+      <w:r>
+        <w:t>' Annotated_Type} [Refinement]</w:t>
+      </w:r>
+    </w:p>
+    <w:p>
+      <w:pPr>
+        <w:pStyle w:val="Code"/>
+      </w:pPr>
+      <w:r>
+        <w:tab/>
+        <w:t>| Refinement</w:t>
+      </w:r>
+    </w:p>
+    <w:p>
+      <w:pPr>
+        <w:pStyle w:val="Code"/>
+      </w:pPr>
+      <w:r>
+        <w:t>Refinement ::= '</w:t>
+      </w:r>
+      <w:r>
+        <w:rPr>
+          <w:b/>
+        </w:rPr>
+        <w:t>refine</w:t>
+      </w:r>
+      <w:r>
+        <w:t>' '{' Refine_Expr {semi Refine_Expr} '}'</w:t>
+      </w:r>
+    </w:p>
+    <w:p>
       <w:pPr>
         <w:pStyle w:val="Heading3"/>
       </w:pPr>
-      <w:bookmarkStart w:id="33" w:name="_Toc259044970"/>
+      <w:bookmarkStart w:id="33" w:name="_Toc259215269"/>
       <w:r>
         <w:t>Function Types</w:t>
       </w:r>
@@ -7756,63 +8251,166 @@
     </w:p>
     <w:p>
       <w:pPr>
+        <w:rPr>
+          <w:b/>
+        </w:rPr>
+      </w:pPr>
+      <w:r>
+        <w:rPr>
+          <w:b/>
+        </w:rPr>
+        <w:t>Syntax:</w:t>
+      </w:r>
+    </w:p>
+    <w:p>
+      <w:pPr>
+        <w:pStyle w:val="Code"/>
+      </w:pPr>
+      <w:r>
+        <w:t>Function_Type ::= '(' [Arg_Type {',' Arg_Type}]</w:t>
+      </w:r>
+      <w:r>
+        <w:t xml:space="preserve"> ')' '-&gt;' Return_Type</w:t>
+      </w:r>
+    </w:p>
+    <w:p>
+      <w:pPr>
+        <w:pStyle w:val="Code"/>
+      </w:pPr>
+      <w:r>
+        <w:t>Return_Type ::= (</w:t>
+      </w:r>
+      <w:r>
+        <w:t>Type</w:t>
+      </w:r>
+      <w:r>
+        <w:t xml:space="preserve"> | '</w:t>
+      </w:r>
+      <w:r>
+        <w:rPr>
+          <w:b/>
+        </w:rPr>
+        <w:t>void</w:t>
+      </w:r>
+      <w:r>
+        <w:t>')</w:t>
+      </w:r>
+    </w:p>
+    <w:p>
+      <w:pPr>
         <w:pStyle w:val="Heading3"/>
       </w:pPr>
-      <w:bookmarkStart w:id="34" w:name="_Toc259044971"/>
+      <w:bookmarkStart w:id="34" w:name="_Toc259215270"/>
       <w:r>
         <w:t>Existential Types</w:t>
       </w:r>
       <w:bookmarkEnd w:id="34"/>
     </w:p>
     <w:p>
+      <w:r>
+        <w:t>Syntax:</w:t>
+      </w:r>
+    </w:p>
+    <w:p>
+      <w:pPr>
+        <w:pStyle w:val="Code"/>
+      </w:pPr>
+      <w:r>
+        <w:t>Type ::= Compound_Type [Existential_Clauses]</w:t>
+      </w:r>
+    </w:p>
+    <w:p>
+      <w:pPr>
+        <w:pStyle w:val="Code"/>
+      </w:pPr>
+      <w:r>
+        <w:tab/>
+        <w:t>| Function_Type {* for clarity *}</w:t>
+      </w:r>
+    </w:p>
+    <w:p>
+      <w:pPr>
+        <w:pStyle w:val="Code"/>
+      </w:pPr>
+      <w:r>
+        <w:t xml:space="preserve">Existential_Clauses ::= </w:t>
+      </w:r>
+      <w:r>
+        <w:t>'</w:t>
+      </w:r>
+      <w:r>
+        <w:rPr>
+          <w:b/>
+        </w:rPr>
+        <w:t>for-some</w:t>
+      </w:r>
+      <w:r>
+        <w:t xml:space="preserve">' '{' Existential_Decl </w:t>
+      </w:r>
+    </w:p>
+    <w:p>
+      <w:pPr>
+        <w:pStyle w:val="Code"/>
+      </w:pPr>
+      <w:r>
+        <w:tab/>
+      </w:r>
+      <w:r>
+        <w:tab/>
+        <w:t>{semi Existential_Decl} '}'</w:t>
+      </w:r>
+      <w:bookmarkStart w:id="35" w:name="_GoBack"/>
+      <w:bookmarkEnd w:id="35"/>
+    </w:p>
+    <w:p>
       <w:pPr>
         <w:pStyle w:val="Heading2"/>
       </w:pPr>
-      <w:bookmarkStart w:id="35" w:name="_Toc259044972"/>
+      <w:bookmarkStart w:id="36" w:name="_Toc259215271"/>
       <w:r>
         <w:t>Non-Value Types</w:t>
       </w:r>
-      <w:bookmarkEnd w:id="35"/>
+      <w:bookmarkEnd w:id="36"/>
     </w:p>
     <w:p>
       <w:pPr>
         <w:pStyle w:val="Heading3"/>
       </w:pPr>
-      <w:bookmarkStart w:id="36" w:name="_Toc259044973"/>
+      <w:bookmarkStart w:id="37" w:name="_Toc259215272"/>
       <w:r>
         <w:t>Method Types</w:t>
       </w:r>
-      <w:bookmarkEnd w:id="36"/>
+      <w:bookmarkEnd w:id="37"/>
     </w:p>
     <w:p>
       <w:pPr>
         <w:pStyle w:val="Heading3"/>
       </w:pPr>
-      <w:bookmarkStart w:id="37" w:name="_Toc259044974"/>
+      <w:bookmarkStart w:id="38" w:name="_Toc259215273"/>
       <w:r>
         <w:t>Polymorphic Method Types</w:t>
       </w:r>
-      <w:bookmarkEnd w:id="37"/>
+      <w:bookmarkEnd w:id="38"/>
     </w:p>
     <w:p>
       <w:pPr>
         <w:pStyle w:val="Heading3"/>
       </w:pPr>
-      <w:bookmarkStart w:id="38" w:name="_Toc259044975"/>
+      <w:bookmarkStart w:id="39" w:name="_Toc259215274"/>
       <w:r>
         <w:t>Type Constructors</w:t>
       </w:r>
-      <w:bookmarkEnd w:id="38"/>
+      <w:bookmarkEnd w:id="39"/>
     </w:p>
     <w:p>
       <w:pPr>
         <w:pStyle w:val="Heading2"/>
       </w:pPr>
-      <w:bookmarkStart w:id="39" w:name="_Toc259044976"/>
+      <w:bookmarkStart w:id="40" w:name="_Toc259215275"/>
       <w:r>
         <w:t>Relations Between Types</w:t>
       </w:r>
-      <w:bookmarkEnd w:id="39"/>
+      <w:bookmarkEnd w:id="40"/>
     </w:p>
     <w:p>
       <w:pPr>
@@ -7823,18 +8421,18 @@
       <w:pPr>
         <w:pStyle w:val="ChapterHeading"/>
       </w:pPr>
-      <w:bookmarkStart w:id="40" w:name="_Toc259044977"/>
+      <w:bookmarkStart w:id="41" w:name="_Toc259215276"/>
       <w:r>
         <w:t>Basic Declarations &amp; Definitions</w:t>
       </w:r>
-      <w:bookmarkEnd w:id="40"/>
+      <w:bookmarkEnd w:id="41"/>
     </w:p>
     <w:p>
       <w:pPr>
         <w:pStyle w:val="Heading2"/>
       </w:pPr>
-      <w:bookmarkStart w:id="41" w:name="_Toc259044978"/>
-      <w:bookmarkEnd w:id="41"/>
+      <w:bookmarkStart w:id="42" w:name="_Toc259215277"/>
+      <w:bookmarkEnd w:id="42"/>
     </w:p>
     <w:p/>
     <w:sectPr>
@@ -11579,7 +12177,7 @@
 </file>
 
 <file path=customXml/itemProps1.xml><?xml version="1.0" encoding="utf-8"?>
-<ds:datastoreItem xmlns:ds="http://schemas.openxmlformats.org/officeDocument/2006/customXml" ds:itemID="{6AC9438B-67B8-6D42-BC1C-0C6DB69A51B2}">
+<ds:datastoreItem xmlns:ds="http://schemas.openxmlformats.org/officeDocument/2006/customXml" ds:itemID="{9FE2F08F-9C95-0F46-B7B0-3F87BA896CDA}">
   <ds:schemaRefs>
     <ds:schemaRef ds:uri="http://schemas.openxmlformats.org/officeDocument/2006/bibliography"/>
   </ds:schemaRefs>

</xml_diff>

<commit_message>
Adding specification of imaginary + complex number literals to CLS
</commit_message>
<xml_diff>
--- a/CLS/The Coral Language Specification.docx
+++ b/CLS/The Coral Language Specification.docx
@@ -1505,10 +1505,7 @@
         <w:fldChar w:fldCharType="separate"/>
       </w:r>
       <w:r>
-        <w:t>2</w:t>
-      </w:r>
-      <w:r>
-        <w:t>0</w:t>
+        <w:t>20</w:t>
       </w:r>
       <w:r>
         <w:fldChar w:fldCharType="end"/>
@@ -1736,7 +1733,6 @@
       <w:bookmarkStart w:id="3" w:name="_Toc258864274"/>
       <w:bookmarkStart w:id="4" w:name="_Toc258864455"/>
       <w:r>
-        <w:lastRenderedPageBreak/>
         <w:t>Preface</w:t>
       </w:r>
       <w:bookmarkEnd w:id="3"/>
@@ -2301,7 +2297,6 @@
           <w:color w:val="000000"/>
           <w:lang w:val="en-US"/>
         </w:rPr>
-        <w:lastRenderedPageBreak/>
         <w:t xml:space="preserve">Coral programs are parsed greedily, so that a longest match rule applies. </w:t>
       </w:r>
       <w:r>
@@ -2449,7 +2444,6 @@
         <w:rPr>
           <w:rStyle w:val="InlineCodeBold"/>
         </w:rPr>
-        <w:lastRenderedPageBreak/>
         <w:t>alias</w:t>
       </w:r>
     </w:p>
@@ -2848,7 +2842,6 @@
         <w:rPr>
           <w:rStyle w:val="InlineCodeBold"/>
         </w:rPr>
-        <w:lastRenderedPageBreak/>
         <w:t>in</w:t>
       </w:r>
     </w:p>
@@ -3241,7 +3234,6 @@
         <w:rPr>
           <w:rStyle w:val="InlineCodeBold"/>
         </w:rPr>
-        <w:lastRenderedPageBreak/>
         <w:t>retry</w:t>
       </w:r>
     </w:p>
@@ -3631,7 +3623,6 @@
           <w:noProof w:val="0"/>
           <w:lang w:val="en-US"/>
         </w:rPr>
-        <w:lastRenderedPageBreak/>
         <w:t xml:space="preserve">Not every reserved word is a keyword in every context, this behavior will be further explained. For example, the </w:t>
       </w:r>
       <w:r>
@@ -3906,11 +3897,7 @@
     </w:p>
     <w:p>
       <w:r>
-        <w:t xml:space="preserve">A set of identifiers is reserved for language features, some of which may be overridden by user space implementations. Operators have language-defined precedence rules that </w:t>
-      </w:r>
-      <w:r>
-        <w:lastRenderedPageBreak/>
-        <w:t xml:space="preserve">usually comply to user expectations, and may be easily restructured by putting expressions inside of parenthesis pairs. </w:t>
+        <w:t xml:space="preserve">A set of identifiers is reserved for language features, some of which may be overridden by user space implementations. Operators have language-defined precedence rules that usually comply to user expectations, and may be easily restructured by putting expressions inside of parenthesis pairs. </w:t>
       </w:r>
     </w:p>
     <w:p>
@@ -3939,7 +3926,6 @@
         <w:rPr>
           <w:rStyle w:val="InlineCode"/>
         </w:rPr>
-        <w:lastRenderedPageBreak/>
         <w:t>:=</w:t>
       </w:r>
     </w:p>
@@ -4148,7 +4134,6 @@
         <w:rPr>
           <w:rStyle w:val="InlineCode"/>
         </w:rPr>
-        <w:lastRenderedPageBreak/>
         <w:t>&lt;&lt;&lt;</w:t>
       </w:r>
     </w:p>
@@ -4357,7 +4342,6 @@
         <w:rPr>
           <w:rStyle w:val="InlineCode"/>
         </w:rPr>
-        <w:lastRenderedPageBreak/>
         <w:t>&lt;=&gt;</w:t>
       </w:r>
     </w:p>
@@ -4566,7 +4550,6 @@
         <w:rPr>
           <w:rStyle w:val="InlineCode"/>
         </w:rPr>
-        <w:lastRenderedPageBreak/>
         <w:t>xor</w:t>
       </w:r>
     </w:p>
@@ -4775,7 +4758,6 @@
         <w:rPr>
           <w:rStyle w:val="InlineCode"/>
         </w:rPr>
-        <w:lastRenderedPageBreak/>
         <w:t>:&gt;</w:t>
       </w:r>
     </w:p>
@@ -4936,7 +4918,6 @@
     </w:p>
     <w:p>
       <w:r>
-        <w:lastRenderedPageBreak/>
         <w:t xml:space="preserve">Some of these operators have several different meanings, usually up to two. Some are binary, some are unary, none is ternary. </w:t>
       </w:r>
     </w:p>
@@ -4965,7 +4946,6 @@
         <w:rPr>
           <w:b/>
         </w:rPr>
-        <w:lastRenderedPageBreak/>
         <w:t>Syntax:</w:t>
       </w:r>
     </w:p>
@@ -5089,7 +5069,10 @@
         <w:pStyle w:val="Code"/>
       </w:pPr>
       <w:r>
-        <w:t>integer_literal ::= [ '+' | '-' ] ( decimal_numeral</w:t>
+        <w:t>integer_literal ::= ['+' | '-'] (</w:t>
+      </w:r>
+      <w:r>
+        <w:t>decimal_numeral</w:t>
       </w:r>
     </w:p>
     <w:p>
@@ -5116,23 +5099,38 @@
       </w:pPr>
       <w:r>
         <w:tab/>
-        <w:t>| binary_numeral )</w:t>
-      </w:r>
-    </w:p>
-    <w:p>
-      <w:pPr>
-        <w:pStyle w:val="Code"/>
-      </w:pPr>
-      <w:r>
-        <w:t>decimal_numeral ::= '0' | non_zero_digit { [ '_' ] digit }</w:t>
-      </w:r>
-    </w:p>
-    <w:p>
-      <w:pPr>
-        <w:pStyle w:val="Code"/>
-      </w:pPr>
-      <w:r>
-        <w:t>hexadecimal_numeral ::= '0x' hex_digit { [ '_' ] hex_digit }</w:t>
+        <w:t>| binary_numeral</w:t>
+      </w:r>
+      <w:r>
+        <w:t>)</w:t>
+      </w:r>
+    </w:p>
+    <w:p>
+      <w:pPr>
+        <w:pStyle w:val="Code"/>
+      </w:pPr>
+      <w:r>
+        <w:t>decimal_num</w:t>
+      </w:r>
+      <w:r>
+        <w:t>eral ::= '0' | non_zero_digit {['_'] digit</w:t>
+      </w:r>
+      <w:r>
+        <w:t>}</w:t>
+      </w:r>
+    </w:p>
+    <w:p>
+      <w:pPr>
+        <w:pStyle w:val="Code"/>
+      </w:pPr>
+      <w:r>
+        <w:t>hexadecimal_numeral ::= '0x'</w:t>
+      </w:r>
+      <w:r>
+        <w:t xml:space="preserve"> hex_digit {['_'] hex_digit</w:t>
+      </w:r>
+      <w:r>
+        <w:t>}</w:t>
       </w:r>
     </w:p>
     <w:p>
@@ -5164,7 +5162,13 @@
         <w:pStyle w:val="Code"/>
       </w:pPr>
       <w:r>
-        <w:t>octal_numeral ::= '0' oct_digit { [ '_' ] oct_digit }</w:t>
+        <w:t>oc</w:t>
+      </w:r>
+      <w:r>
+        <w:t>tal_numeral ::= '0' oct_digit {['_'] oct_digit</w:t>
+      </w:r>
+      <w:r>
+        <w:t>}</w:t>
       </w:r>
     </w:p>
     <w:p>
@@ -5180,7 +5184,13 @@
         <w:pStyle w:val="Code"/>
       </w:pPr>
       <w:r>
-        <w:t>binary_numeral ::= '0b' bin_digit { [ '_' ] bin_digit }</w:t>
+        <w:t>binary_numeral ::= '0b' bin_digit</w:t>
+      </w:r>
+      <w:r>
+        <w:t xml:space="preserve"> {['_'] bin_digit</w:t>
+      </w:r>
+      <w:r>
+        <w:t>}</w:t>
       </w:r>
     </w:p>
     <w:p>
@@ -5239,7 +5249,6 @@
         </w:numPr>
       </w:pPr>
       <w:r>
-        <w:lastRenderedPageBreak/>
         <w:t>Integer_8 (-2</w:t>
       </w:r>
       <w:r>
@@ -5737,7 +5746,6 @@
         <w:rPr>
           <w:rStyle w:val="InlineCode"/>
         </w:rPr>
-        <w:lastRenderedPageBreak/>
         <w:t>Decimal_Unsigned</w:t>
       </w:r>
       <w:r>
@@ -5795,7 +5803,10 @@
         <w:pStyle w:val="Code"/>
       </w:pPr>
       <w:r>
-        <w:t>float_literal ::= digit { [ '_' ] digit } '.' digit { [ '_' ] digit }</w:t>
+        <w:t>float_literal ::= digit {['_'] digit} '.' digit {['_'] digit</w:t>
+      </w:r>
+      <w:r>
+        <w:t>}</w:t>
       </w:r>
     </w:p>
     <w:p>
@@ -5807,7 +5818,10 @@
       </w:r>
       <w:r>
         <w:tab/>
-        <w:t>[ exponent_part ] [ float_type ]</w:t>
+        <w:t>[exponent_part] [float_type</w:t>
+      </w:r>
+      <w:r>
+        <w:t>]</w:t>
       </w:r>
     </w:p>
     <w:p>
@@ -5816,7 +5830,12 @@
       </w:pPr>
       <w:r>
         <w:tab/>
-        <w:t>| digit { [ '_' ] digit } exponent_part [ float_type ]</w:t>
+      </w:r>
+      <w:r>
+        <w:t>| digit {['_'] digit} exponent_part [float_type</w:t>
+      </w:r>
+      <w:r>
+        <w:t>]</w:t>
       </w:r>
     </w:p>
     <w:p>
@@ -5825,15 +5844,21 @@
       </w:pPr>
       <w:r>
         <w:tab/>
-        <w:t>| digit { [ '_' ] digit } [ exponent_part ] float_type</w:t>
-      </w:r>
-    </w:p>
-    <w:p>
-      <w:pPr>
-        <w:pStyle w:val="Code"/>
-      </w:pPr>
-      <w:r>
-        <w:t>exponent_part ::= 'e' [ '+' | '-' ] digit { [ '_' ] digit }</w:t>
+        <w:t>| digit {['_'] digit} [exponent_part</w:t>
+      </w:r>
+      <w:r>
+        <w:t>] float_type</w:t>
+      </w:r>
+    </w:p>
+    <w:p>
+      <w:pPr>
+        <w:pStyle w:val="Code"/>
+      </w:pPr>
+      <w:r>
+        <w:t>exponent_part ::= 'e' ['+' | '-'] digit {['_'] digit</w:t>
+      </w:r>
+      <w:r>
+        <w:t>}</w:t>
       </w:r>
     </w:p>
     <w:p>
@@ -5979,7 +6004,6 @@
     </w:p>
     <w:p>
       <w:r>
-        <w:lastRenderedPageBreak/>
         <w:t>The letters in exponent type and float type literals have to be lower-case in Coral sources, but functions for parsing of floating point numbers indeed support them being upper-case for compatibility reasons.</w:t>
       </w:r>
     </w:p>
@@ -5987,7 +6011,227 @@
       <w:pPr>
         <w:pStyle w:val="Heading3"/>
       </w:pPr>
+      <w:r>
+        <w:t>Imaginary Number Literals</w:t>
+      </w:r>
+    </w:p>
+    <w:p>
+      <w:pPr>
+        <w:rPr>
+          <w:b/>
+        </w:rPr>
+      </w:pPr>
+      <w:r>
+        <w:rPr>
+          <w:b/>
+        </w:rPr>
+        <w:t>Syntax:</w:t>
+      </w:r>
+    </w:p>
+    <w:p>
+      <w:pPr>
+        <w:pStyle w:val="Code"/>
+      </w:pPr>
+      <w:r>
+        <w:t xml:space="preserve">imaginary_literal ::= </w:t>
+      </w:r>
+      <w:r>
+        <w:t>real_number_literal 'i'</w:t>
+      </w:r>
+    </w:p>
+    <w:p>
+      <w:pPr>
+        <w:pStyle w:val="Code"/>
+      </w:pPr>
+      <w:r>
+        <w:t>complex_literal ::= (real_number_literal ('+' | '-') complex_literal)</w:t>
+      </w:r>
+    </w:p>
+    <w:p>
+      <w:pPr>
+        <w:pStyle w:val="Code"/>
+      </w:pPr>
+      <w:r>
+        <w:tab/>
+        <w:t xml:space="preserve">| </w:t>
+      </w:r>
+      <w:r>
+        <w:t>(</w:t>
+      </w:r>
+      <w:r>
+        <w:t>complex</w:t>
+      </w:r>
+      <w:r>
+        <w:t>_literal ('+' | '-') real_number_literal)</w:t>
+      </w:r>
+    </w:p>
+    <w:p>
+      <w:pPr>
+        <w:pStyle w:val="Code"/>
+      </w:pPr>
+      <w:r>
+        <w:t>real_number_literal ::= (integer_literal | float_literal)</w:t>
+      </w:r>
+    </w:p>
+    <w:p>
+      <w:pPr>
+        <w:pStyle w:val="Code"/>
+      </w:pPr>
+      <w:r>
+        <w:t>number_literal ::= real_number_literal</w:t>
+      </w:r>
+    </w:p>
+    <w:p>
+      <w:pPr>
+        <w:pStyle w:val="Code"/>
+      </w:pPr>
+      <w:r>
+        <w:tab/>
+        <w:t xml:space="preserve">| imaginary_literal </w:t>
+      </w:r>
+    </w:p>
+    <w:p>
+      <w:pPr>
+        <w:pStyle w:val="Code"/>
+      </w:pPr>
+      <w:r>
+        <w:tab/>
+        <w:t>| complex_literal</w:t>
+      </w:r>
+    </w:p>
+    <w:p>
+      <w:pPr>
+        <w:rPr>
+          <w:b/>
+        </w:rPr>
+      </w:pPr>
+      <w:r>
+        <w:rPr>
+          <w:b/>
+        </w:rPr>
+        <w:t>Examples:</w:t>
+      </w:r>
+    </w:p>
+    <w:p>
+      <w:pPr>
+        <w:pStyle w:val="Code"/>
+        <w:sectPr>
+          <w:footnotePr>
+            <w:numRestart w:val="eachPage"/>
+          </w:footnotePr>
+          <w:type w:val="continuous"/>
+          <w:pgSz w:w="11900" w:h="16840"/>
+          <w:pgMar w:top="1134" w:right="1134" w:bottom="1134" w:left="1134" w:header="708" w:footer="708" w:gutter="0"/>
+          <w:cols w:space="708"/>
+          <w:docGrid w:linePitch="360"/>
+        </w:sectPr>
+      </w:pPr>
+    </w:p>
+    <w:p>
+      <w:pPr>
+        <w:pStyle w:val="Code"/>
+      </w:pPr>
+      <w:r>
+        <w:t>0i</w:t>
+      </w:r>
+    </w:p>
+    <w:p>
+      <w:pPr>
+        <w:pStyle w:val="Code"/>
+      </w:pPr>
+      <w:r>
+        <w:t>5i</w:t>
+      </w:r>
+    </w:p>
+    <w:p>
+      <w:pPr>
+        <w:pStyle w:val="Code"/>
+      </w:pPr>
+      <w:r>
+        <w:t>5+1i</w:t>
+      </w:r>
+    </w:p>
+    <w:p>
+      <w:pPr>
+        <w:pStyle w:val="Code"/>
+      </w:pPr>
+      <w:r>
+        <w:t>1-5</w:t>
+      </w:r>
+      <w:r>
+        <w:t>.2</w:t>
+      </w:r>
+      <w:r>
+        <w:t>i</w:t>
+      </w:r>
+    </w:p>
+    <w:p>
+      <w:pPr>
+        <w:pStyle w:val="Code"/>
+      </w:pPr>
+      <w:r>
+        <w:t>0.5f+1.5fi</w:t>
+      </w:r>
+    </w:p>
+    <w:p>
+      <w:pPr>
+        <w:pStyle w:val="Code"/>
+      </w:pPr>
+      <w:r>
+        <w:t>3.14</w:t>
+      </w:r>
+      <w:r>
+        <w:t>1</w:t>
+      </w:r>
+      <w:r>
+        <w:t>59i</w:t>
+      </w:r>
+    </w:p>
+    <w:p>
+      <w:pPr>
+        <w:pStyle w:val="Heading3"/>
+        <w:sectPr>
+          <w:footnotePr>
+            <w:numRestart w:val="eachPage"/>
+          </w:footnotePr>
+          <w:type w:val="continuous"/>
+          <w:pgSz w:w="11900" w:h="16840"/>
+          <w:pgMar w:top="1134" w:right="1134" w:bottom="1134" w:left="1134" w:header="708" w:footer="708" w:gutter="0"/>
+          <w:cols w:num="3" w:space="708"/>
+          <w:docGrid w:linePitch="360"/>
+        </w:sectPr>
+      </w:pPr>
       <w:bookmarkStart w:id="14" w:name="_Toc259215250"/>
+    </w:p>
+    <w:p>
+      <w:r>
+        <w:t>Coral supports imaginary number literals along with real number literal</w:t>
+      </w:r>
+      <w:r>
+        <w:t xml:space="preserve">s, by simply putting an extra </w:t>
+      </w:r>
+      <w:r>
+        <w:t>“</w:t>
+      </w:r>
+      <w:r>
+        <w:rPr>
+          <w:rStyle w:val="InlineCode"/>
+        </w:rPr>
+        <w:t>i</w:t>
+      </w:r>
+      <w:r>
+        <w:t xml:space="preserve">” </w:t>
+      </w:r>
+      <w:r>
+        <w:t>after the real number literal.</w:t>
+      </w:r>
+      <w:bookmarkStart w:id="15" w:name="_GoBack"/>
+      <w:bookmarkEnd w:id="15"/>
+    </w:p>
+    <w:p>
+      <w:pPr>
+        <w:pStyle w:val="Heading3"/>
+      </w:pPr>
       <w:r>
         <w:t>Boolean Literals</w:t>
       </w:r>
@@ -6071,11 +6315,11 @@
       <w:pPr>
         <w:pStyle w:val="Heading3"/>
       </w:pPr>
-      <w:bookmarkStart w:id="15" w:name="_Toc259215251"/>
+      <w:bookmarkStart w:id="16" w:name="_Toc259215251"/>
       <w:r>
         <w:t>String Literals</w:t>
       </w:r>
-      <w:bookmarkEnd w:id="15"/>
+      <w:bookmarkEnd w:id="16"/>
     </w:p>
     <w:p>
       <w:pPr>
@@ -6177,11 +6421,11 @@
       <w:pPr>
         <w:pStyle w:val="Heading3"/>
       </w:pPr>
-      <w:bookmarkStart w:id="16" w:name="_Toc259215252"/>
+      <w:bookmarkStart w:id="17" w:name="_Toc259215252"/>
       <w:r>
         <w:t>Symbol Literals</w:t>
       </w:r>
-      <w:bookmarkEnd w:id="16"/>
+      <w:bookmarkEnd w:id="17"/>
     </w:p>
     <w:p>
       <w:pPr>
@@ -6254,12 +6498,11 @@
       <w:pPr>
         <w:pStyle w:val="Heading3"/>
       </w:pPr>
-      <w:bookmarkStart w:id="17" w:name="_Toc259215253"/>
-      <w:r>
-        <w:lastRenderedPageBreak/>
+      <w:bookmarkStart w:id="18" w:name="_Toc259215253"/>
+      <w:r>
         <w:t>Type Parameters</w:t>
       </w:r>
-      <w:bookmarkEnd w:id="17"/>
+      <w:bookmarkEnd w:id="18"/>
     </w:p>
     <w:p>
       <w:pPr>
@@ -6287,11 +6530,11 @@
       <w:pPr>
         <w:pStyle w:val="Heading3"/>
       </w:pPr>
-      <w:bookmarkStart w:id="18" w:name="_Toc259215254"/>
+      <w:bookmarkStart w:id="19" w:name="_Toc259215254"/>
       <w:r>
         <w:t>Regular Expression Literals</w:t>
       </w:r>
-      <w:bookmarkEnd w:id="18"/>
+      <w:bookmarkEnd w:id="19"/>
     </w:p>
     <w:p>
       <w:pPr>
@@ -6419,11 +6662,11 @@
       <w:pPr>
         <w:pStyle w:val="Heading3"/>
       </w:pPr>
-      <w:bookmarkStart w:id="19" w:name="_Toc259215255"/>
+      <w:bookmarkStart w:id="20" w:name="_Toc259215255"/>
       <w:r>
         <w:t>Collection Literals</w:t>
       </w:r>
-      <w:bookmarkEnd w:id="19"/>
+      <w:bookmarkEnd w:id="20"/>
     </w:p>
     <w:p>
       <w:pPr>
@@ -6548,7 +6791,6 @@
     </w:p>
     <w:p>
       <w:r>
-        <w:lastRenderedPageBreak/>
         <w:t xml:space="preserve">Tuple literals are members of the </w:t>
       </w:r>
       <w:r>
@@ -6877,12 +7119,11 @@
       <w:pPr>
         <w:pStyle w:val="Heading2"/>
       </w:pPr>
-      <w:bookmarkStart w:id="20" w:name="_Toc259215256"/>
-      <w:r>
-        <w:lastRenderedPageBreak/>
+      <w:bookmarkStart w:id="21" w:name="_Toc259215256"/>
+      <w:r>
         <w:t>Whitespace &amp; Comments</w:t>
       </w:r>
-      <w:bookmarkEnd w:id="20"/>
+      <w:bookmarkEnd w:id="21"/>
     </w:p>
     <w:p>
       <w:r>
@@ -6953,11 +7194,11 @@
       <w:pPr>
         <w:pStyle w:val="Heading2"/>
       </w:pPr>
-      <w:bookmarkStart w:id="21" w:name="_Toc259215257"/>
+      <w:bookmarkStart w:id="22" w:name="_Toc259215257"/>
       <w:r>
         <w:t>Preprocessor Macros</w:t>
       </w:r>
-      <w:bookmarkEnd w:id="21"/>
+      <w:bookmarkEnd w:id="22"/>
     </w:p>
     <w:p>
       <w:r>
@@ -6973,11 +7214,11 @@
       <w:pPr>
         <w:pStyle w:val="ChapterHeading"/>
       </w:pPr>
-      <w:bookmarkStart w:id="22" w:name="_Toc259215258"/>
+      <w:bookmarkStart w:id="23" w:name="_Toc259215258"/>
       <w:r>
         <w:t>Identifiers, Names &amp; Scopes</w:t>
       </w:r>
-      <w:bookmarkEnd w:id="22"/>
+      <w:bookmarkEnd w:id="23"/>
     </w:p>
     <w:p>
       <w:pPr>
@@ -7102,7 +7343,6 @@
         <w:rPr>
           <w:lang w:val="en-US"/>
         </w:rPr>
-        <w:lastRenderedPageBreak/>
         <w:t xml:space="preserve">Explicit </w:t>
       </w:r>
       <w:r>
@@ -7435,11 +7675,11 @@
       <w:pPr>
         <w:pStyle w:val="ChapterHeading"/>
       </w:pPr>
-      <w:bookmarkStart w:id="23" w:name="_Toc259215259"/>
+      <w:bookmarkStart w:id="24" w:name="_Toc259215259"/>
       <w:r>
         <w:t>Types</w:t>
       </w:r>
-      <w:bookmarkEnd w:id="23"/>
+      <w:bookmarkEnd w:id="24"/>
     </w:p>
     <w:p>
       <w:pPr>
@@ -7644,14 +7884,7 @@
         <w:rPr>
           <w:lang w:val="en-US"/>
         </w:rPr>
-        <w:t xml:space="preserve">Types can be applied to method arguments, return values, variables, as a way of binding them to a particular set of possible values with predictable properties and behaviors. However, Coral is a dynamically typed language, and therefore types are type-checked in runtime rather than bound forever by compile </w:t>
-      </w:r>
-      <w:r>
-        <w:rPr>
-          <w:lang w:val="en-US"/>
-        </w:rPr>
-        <w:lastRenderedPageBreak/>
-        <w:t xml:space="preserve">time – Coral is able to perform only limited type checking </w:t>
+        <w:t xml:space="preserve">Types can be applied to method arguments, return values, variables, as a way of binding them to a particular set of possible values with predictable properties and behaviors. However, Coral is a dynamically typed language, and therefore types are type-checked in runtime rather than bound forever by compile time – Coral is able to perform only limited type checking </w:t>
       </w:r>
       <w:r>
         <w:rPr>
@@ -7664,11 +7897,11 @@
       <w:pPr>
         <w:pStyle w:val="Heading2"/>
       </w:pPr>
-      <w:bookmarkStart w:id="24" w:name="_Toc259215260"/>
+      <w:bookmarkStart w:id="25" w:name="_Toc259215260"/>
       <w:r>
         <w:t>Paths</w:t>
       </w:r>
-      <w:bookmarkEnd w:id="24"/>
+      <w:bookmarkEnd w:id="25"/>
     </w:p>
     <w:p>
       <w:r>
@@ -7854,11 +8087,11 @@
       <w:pPr>
         <w:pStyle w:val="Heading2"/>
       </w:pPr>
-      <w:bookmarkStart w:id="25" w:name="_Toc259215261"/>
+      <w:bookmarkStart w:id="26" w:name="_Toc259215261"/>
       <w:r>
         <w:t>Value Types</w:t>
       </w:r>
-      <w:bookmarkEnd w:id="25"/>
+      <w:bookmarkEnd w:id="26"/>
     </w:p>
     <w:p>
       <w:r>
@@ -7872,11 +8105,11 @@
       <w:pPr>
         <w:pStyle w:val="Heading3"/>
       </w:pPr>
-      <w:bookmarkStart w:id="26" w:name="_Toc259215262"/>
+      <w:bookmarkStart w:id="27" w:name="_Toc259215262"/>
       <w:r>
         <w:t>Value Type</w:t>
       </w:r>
-      <w:bookmarkEnd w:id="26"/>
+      <w:bookmarkEnd w:id="27"/>
     </w:p>
     <w:p>
       <w:r>
@@ -7922,7 +8155,6 @@
         <w:pStyle w:val="Code"/>
       </w:pPr>
       <w:r>
-        <w:lastRenderedPageBreak/>
         <w:t>Simple</w:t>
       </w:r>
       <w:r>
@@ -7933,14 +8165,14 @@
       <w:pPr>
         <w:pStyle w:val="Heading3"/>
       </w:pPr>
-      <w:bookmarkStart w:id="27" w:name="_Toc259215263"/>
+      <w:bookmarkStart w:id="28" w:name="_Toc259215263"/>
       <w:r>
         <w:t>Type</w:t>
       </w:r>
       <w:r>
         <w:t xml:space="preserve"> Projection</w:t>
       </w:r>
-      <w:bookmarkEnd w:id="27"/>
+      <w:bookmarkEnd w:id="28"/>
     </w:p>
     <w:p>
       <w:pPr>
@@ -8008,11 +8240,11 @@
       <w:pPr>
         <w:pStyle w:val="Heading3"/>
       </w:pPr>
-      <w:bookmarkStart w:id="28" w:name="_Toc259215264"/>
+      <w:bookmarkStart w:id="29" w:name="_Toc259215264"/>
       <w:r>
         <w:t>Type Designators</w:t>
       </w:r>
-      <w:bookmarkEnd w:id="28"/>
+      <w:bookmarkEnd w:id="29"/>
     </w:p>
     <w:p>
       <w:r>
@@ -8088,11 +8320,11 @@
       <w:pPr>
         <w:pStyle w:val="Heading3"/>
       </w:pPr>
-      <w:bookmarkStart w:id="29" w:name="_Toc259215265"/>
+      <w:bookmarkStart w:id="30" w:name="_Toc259215265"/>
       <w:r>
         <w:t>Parameterized Types</w:t>
       </w:r>
-      <w:bookmarkEnd w:id="29"/>
+      <w:bookmarkEnd w:id="30"/>
     </w:p>
     <w:p>
       <w:pPr>
@@ -8133,11 +8365,11 @@
       <w:pPr>
         <w:pStyle w:val="Heading3"/>
       </w:pPr>
-      <w:bookmarkStart w:id="30" w:name="_Toc259215266"/>
+      <w:bookmarkStart w:id="31" w:name="_Toc259215266"/>
       <w:r>
         <w:t>Tuple Types</w:t>
       </w:r>
-      <w:bookmarkEnd w:id="30"/>
+      <w:bookmarkEnd w:id="31"/>
     </w:p>
     <w:p>
       <w:pPr>
@@ -8164,11 +8396,11 @@
       <w:pPr>
         <w:pStyle w:val="Heading3"/>
       </w:pPr>
-      <w:bookmarkStart w:id="31" w:name="_Toc259215267"/>
+      <w:bookmarkStart w:id="32" w:name="_Toc259215267"/>
       <w:r>
         <w:t>Annotated Types</w:t>
       </w:r>
-      <w:bookmarkEnd w:id="31"/>
+      <w:bookmarkEnd w:id="32"/>
     </w:p>
     <w:p>
       <w:pPr>
@@ -8198,19 +8430,15 @@
       <w:pPr>
         <w:pStyle w:val="Heading3"/>
       </w:pPr>
-      <w:bookmarkStart w:id="32" w:name="_Toc259215268"/>
+      <w:bookmarkStart w:id="33" w:name="_Toc259215268"/>
       <w:r>
         <w:t>Compound Types</w:t>
       </w:r>
-      <w:bookmarkEnd w:id="32"/>
-    </w:p>
-    <w:p>
-      <w:r>
-        <w:t xml:space="preserve">Compound types can be used in two ways: to further describe values which possess behaviors of multiple types (up to one class, unlimited number of protocols and mixins </w:t>
-      </w:r>
-      <w:r>
-        <w:lastRenderedPageBreak/>
-        <w:t xml:space="preserve">and an optional refinement constraint), or to create types ad-hoc (if no class is given, </w:t>
+      <w:bookmarkEnd w:id="33"/>
+    </w:p>
+    <w:p>
+      <w:r>
+        <w:t xml:space="preserve">Compound types can be used in two ways: to further describe values which possess behaviors of multiple types (up to one class, unlimited number of protocols and mixins and an optional refinement constraint), or to create types ad-hoc (if no class is given, </w:t>
       </w:r>
       <w:r>
         <w:rPr>
@@ -8282,11 +8510,11 @@
       <w:pPr>
         <w:pStyle w:val="Heading3"/>
       </w:pPr>
-      <w:bookmarkStart w:id="33" w:name="_Toc259215269"/>
+      <w:bookmarkStart w:id="34" w:name="_Toc259215269"/>
       <w:r>
         <w:t>Function Types</w:t>
       </w:r>
-      <w:bookmarkEnd w:id="33"/>
+      <w:bookmarkEnd w:id="34"/>
     </w:p>
     <w:p>
       <w:pPr>
@@ -8355,11 +8583,11 @@
       <w:pPr>
         <w:pStyle w:val="Heading3"/>
       </w:pPr>
-      <w:bookmarkStart w:id="34" w:name="_Toc259215270"/>
+      <w:bookmarkStart w:id="35" w:name="_Toc259215270"/>
       <w:r>
         <w:t>Existential Types</w:t>
       </w:r>
-      <w:bookmarkEnd w:id="34"/>
+      <w:bookmarkEnd w:id="35"/>
     </w:p>
     <w:p>
       <w:pPr>
@@ -8427,12 +8655,11 @@
       <w:pPr>
         <w:pStyle w:val="Heading2"/>
       </w:pPr>
-      <w:bookmarkStart w:id="35" w:name="_Toc259215271"/>
-      <w:r>
-        <w:lastRenderedPageBreak/>
+      <w:bookmarkStart w:id="36" w:name="_Toc259215271"/>
+      <w:r>
         <w:t>Non-Value Types</w:t>
       </w:r>
-      <w:bookmarkEnd w:id="35"/>
+      <w:bookmarkEnd w:id="36"/>
     </w:p>
     <w:p>
       <w:r>
@@ -8443,11 +8670,11 @@
       <w:pPr>
         <w:pStyle w:val="Heading3"/>
       </w:pPr>
-      <w:bookmarkStart w:id="36" w:name="_Toc259215272"/>
+      <w:bookmarkStart w:id="37" w:name="_Toc259215272"/>
       <w:r>
         <w:t>Method Types</w:t>
       </w:r>
-      <w:bookmarkEnd w:id="36"/>
+      <w:bookmarkEnd w:id="37"/>
     </w:p>
     <w:p>
       <w:r>
@@ -8614,8 +8841,6 @@
         </w:rPr>
         <w:t>{|x : Integer| -&gt; Boolean }</w:t>
       </w:r>
-      <w:bookmarkStart w:id="37" w:name="_GoBack"/>
-      <w:bookmarkEnd w:id="37"/>
     </w:p>
     <w:p>
       <w:r>
@@ -11415,14 +11640,17 @@
     <w:name w:val="Code"/>
     <w:basedOn w:val="Normal"/>
     <w:qFormat/>
-    <w:rsid w:val="00533519"/>
+    <w:rsid w:val="003766D5"/>
     <w:pPr>
       <w:ind w:left="170" w:right="170"/>
       <w:contextualSpacing/>
     </w:pPr>
     <w:rPr>
       <w:rFonts w:ascii="Menlo Regular" w:hAnsi="Menlo Regular"/>
+      <w:kern w:val="0"/>
       <w:sz w:val="20"/>
+      <w:szCs w:val="20"/>
+      <w14:ligatures w14:val="none"/>
     </w:rPr>
   </w:style>
   <w:style w:type="character" w:customStyle="1" w:styleId="InlineCode">
@@ -12495,14 +12723,17 @@
     <w:name w:val="Code"/>
     <w:basedOn w:val="Normal"/>
     <w:qFormat/>
-    <w:rsid w:val="00533519"/>
+    <w:rsid w:val="003766D5"/>
     <w:pPr>
       <w:ind w:left="170" w:right="170"/>
       <w:contextualSpacing/>
     </w:pPr>
     <w:rPr>
       <w:rFonts w:ascii="Menlo Regular" w:hAnsi="Menlo Regular"/>
+      <w:kern w:val="0"/>
       <w:sz w:val="20"/>
+      <w:szCs w:val="20"/>
+      <w14:ligatures w14:val="none"/>
     </w:rPr>
   </w:style>
   <w:style w:type="character" w:customStyle="1" w:styleId="InlineCode">
@@ -12915,7 +13146,7 @@
 </file>
 
 <file path=customXml/itemProps1.xml><?xml version="1.0" encoding="utf-8"?>
-<ds:datastoreItem xmlns:ds="http://schemas.openxmlformats.org/officeDocument/2006/customXml" ds:itemID="{6E7BD90A-4A16-6143-B839-8FF88CB78D81}">
+<ds:datastoreItem xmlns:ds="http://schemas.openxmlformats.org/officeDocument/2006/customXml" ds:itemID="{EE18DC24-25A8-C84F-B283-C61A2085ED65}">
   <ds:schemaRefs>
     <ds:schemaRef ds:uri="http://schemas.openxmlformats.org/officeDocument/2006/bibliography"/>
   </ds:schemaRefs>

</xml_diff>

<commit_message>
Reviewing keywords in CLS
</commit_message>
<xml_diff>
--- a/CLS/The Coral Language Specification.docx
+++ b/CLS/The Coral Language Specification.docx
@@ -3500,6 +3500,20 @@
         <w:rPr>
           <w:rStyle w:val="InlineCodeBold"/>
         </w:rPr>
+        <w:t>val</w:t>
+      </w:r>
+    </w:p>
+    <w:p>
+      <w:pPr>
+        <w:pStyle w:val="Code"/>
+        <w:rPr>
+          <w:rStyle w:val="InlineCodeBold"/>
+        </w:rPr>
+      </w:pPr>
+      <w:r>
+        <w:rPr>
+          <w:rStyle w:val="InlineCodeBold"/>
+        </w:rPr>
         <w:t>var</w:t>
       </w:r>
     </w:p>
@@ -3558,6 +3572,8 @@
         </w:rPr>
         <w:t>when</w:t>
       </w:r>
+      <w:bookmarkStart w:id="9" w:name="_GoBack"/>
+      <w:bookmarkEnd w:id="9"/>
     </w:p>
     <w:p>
       <w:pPr>
@@ -3647,14 +3663,14 @@
           <w:lang w:val="en-US"/>
         </w:rPr>
       </w:pPr>
-      <w:bookmarkStart w:id="9" w:name="_Toc259215245"/>
+      <w:bookmarkStart w:id="10" w:name="_Toc259215245"/>
       <w:r>
         <w:rPr>
           <w:lang w:val="en-US"/>
         </w:rPr>
         <w:t>Newline Characters</w:t>
       </w:r>
-      <w:bookmarkEnd w:id="9"/>
+      <w:bookmarkEnd w:id="10"/>
     </w:p>
     <w:p>
       <w:r>
@@ -3886,14 +3902,14 @@
           <w:lang w:val="en-US"/>
         </w:rPr>
       </w:pPr>
-      <w:bookmarkStart w:id="10" w:name="_Toc259215246"/>
+      <w:bookmarkStart w:id="11" w:name="_Toc259215246"/>
       <w:r>
         <w:rPr>
           <w:lang w:val="en-US"/>
         </w:rPr>
         <w:t>Operators</w:t>
       </w:r>
-      <w:bookmarkEnd w:id="10"/>
+      <w:bookmarkEnd w:id="11"/>
     </w:p>
     <w:p>
       <w:r>
@@ -4925,11 +4941,11 @@
       <w:pPr>
         <w:pStyle w:val="Heading2"/>
       </w:pPr>
-      <w:bookmarkStart w:id="11" w:name="_Toc259215247"/>
+      <w:bookmarkStart w:id="12" w:name="_Toc259215247"/>
       <w:r>
         <w:t>Literals</w:t>
       </w:r>
-      <w:bookmarkEnd w:id="11"/>
+      <w:bookmarkEnd w:id="12"/>
     </w:p>
     <w:p>
       <w:r>
@@ -5045,11 +5061,11 @@
       <w:pPr>
         <w:pStyle w:val="Heading3"/>
       </w:pPr>
-      <w:bookmarkStart w:id="12" w:name="_Toc259215248"/>
+      <w:bookmarkStart w:id="13" w:name="_Toc259215248"/>
       <w:r>
         <w:t>Integer Literals</w:t>
       </w:r>
-      <w:bookmarkEnd w:id="12"/>
+      <w:bookmarkEnd w:id="13"/>
     </w:p>
     <w:p>
       <w:pPr>
@@ -5779,11 +5795,11 @@
       <w:pPr>
         <w:pStyle w:val="Heading3"/>
       </w:pPr>
-      <w:bookmarkStart w:id="13" w:name="_Toc259215249"/>
+      <w:bookmarkStart w:id="14" w:name="_Toc259215249"/>
       <w:r>
         <w:t>Floating Point Literals</w:t>
       </w:r>
-      <w:bookmarkEnd w:id="13"/>
+      <w:bookmarkEnd w:id="14"/>
     </w:p>
     <w:p>
       <w:pPr>
@@ -6053,16 +6069,7 @@
       </w:pPr>
       <w:r>
         <w:tab/>
-        <w:t xml:space="preserve">| </w:t>
-      </w:r>
-      <w:r>
-        <w:t>(</w:t>
-      </w:r>
-      <w:r>
-        <w:t>complex</w:t>
-      </w:r>
-      <w:r>
-        <w:t>_literal ('+' | '-') real_number_literal)</w:t>
+        <w:t>| (complex_literal ('+' | '-') real_number_literal)</w:t>
       </w:r>
     </w:p>
     <w:p>
@@ -6201,7 +6208,7 @@
           <w:docGrid w:linePitch="360"/>
         </w:sectPr>
       </w:pPr>
-      <w:bookmarkStart w:id="14" w:name="_Toc259215250"/>
+      <w:bookmarkStart w:id="15" w:name="_Toc259215250"/>
     </w:p>
     <w:p>
       <w:r>
@@ -6225,17 +6232,15 @@
       <w:r>
         <w:t>after the real number literal.</w:t>
       </w:r>
-      <w:bookmarkStart w:id="15" w:name="_GoBack"/>
+    </w:p>
+    <w:p>
+      <w:pPr>
+        <w:pStyle w:val="Heading3"/>
+      </w:pPr>
+      <w:r>
+        <w:t>Boolean Literals</w:t>
+      </w:r>
       <w:bookmarkEnd w:id="15"/>
-    </w:p>
-    <w:p>
-      <w:pPr>
-        <w:pStyle w:val="Heading3"/>
-      </w:pPr>
-      <w:r>
-        <w:t>Boolean Literals</w:t>
-      </w:r>
-      <w:bookmarkEnd w:id="14"/>
     </w:p>
     <w:p>
       <w:pPr>
@@ -13146,7 +13151,7 @@
 </file>
 
 <file path=customXml/itemProps1.xml><?xml version="1.0" encoding="utf-8"?>
-<ds:datastoreItem xmlns:ds="http://schemas.openxmlformats.org/officeDocument/2006/customXml" ds:itemID="{EE18DC24-25A8-C84F-B283-C61A2085ED65}">
+<ds:datastoreItem xmlns:ds="http://schemas.openxmlformats.org/officeDocument/2006/customXml" ds:itemID="{07D5175D-466B-C34B-8D54-06AFE406DAEE}">
   <ds:schemaRefs>
     <ds:schemaRef ds:uri="http://schemas.openxmlformats.org/officeDocument/2006/bibliography"/>
   </ds:schemaRefs>

</xml_diff>

<commit_message>
Adding lexical syntax info about units of measure to CLS
</commit_message>
<xml_diff>
--- a/CLS/The Coral Language Specification.docx
+++ b/CLS/The Coral Language Specification.docx
@@ -85,9 +85,11 @@
         <w:pStyle w:val="TOC1"/>
         <w:rPr>
           <w:b w:val="0"/>
+          <w:kern w:val="0"/>
           <w:sz w:val="24"/>
           <w:szCs w:val="24"/>
           <w:lang w:eastAsia="ja-JP"/>
+          <w14:ligatures w14:val="none"/>
         </w:rPr>
       </w:pPr>
       <w:r>
@@ -99,6 +101,8 @@
       <w:r>
         <w:fldChar w:fldCharType="separate"/>
       </w:r>
+      <w:bookmarkStart w:id="3" w:name="_GoBack"/>
+      <w:bookmarkEnd w:id="3"/>
       <w:r>
         <w:t>Lexical Syntax</w:t>
       </w:r>
@@ -109,13 +113,13 @@
         <w:fldChar w:fldCharType="begin"/>
       </w:r>
       <w:r>
-        <w:instrText xml:space="preserve"> PAGEREF _Toc259215242 \h </w:instrText>
+        <w:instrText xml:space="preserve"> PAGEREF _Toc259475216 \h </w:instrText>
       </w:r>
       <w:r>
         <w:fldChar w:fldCharType="separate"/>
       </w:r>
       <w:r>
-        <w:t>5</w:t>
+        <w:t>6</w:t>
       </w:r>
       <w:r>
         <w:fldChar w:fldCharType="end"/>
@@ -130,9 +134,11 @@
         </w:tabs>
         <w:rPr>
           <w:i w:val="0"/>
+          <w:kern w:val="0"/>
           <w:sz w:val="24"/>
           <w:szCs w:val="24"/>
           <w:lang w:eastAsia="ja-JP"/>
+          <w14:ligatures w14:val="none"/>
         </w:rPr>
       </w:pPr>
       <w:r>
@@ -141,9 +147,11 @@
       <w:r>
         <w:rPr>
           <w:i w:val="0"/>
+          <w:kern w:val="0"/>
           <w:sz w:val="24"/>
           <w:szCs w:val="24"/>
           <w:lang w:eastAsia="ja-JP"/>
+          <w14:ligatures w14:val="none"/>
         </w:rPr>
         <w:tab/>
       </w:r>
@@ -157,13 +165,13 @@
         <w:fldChar w:fldCharType="begin"/>
       </w:r>
       <w:r>
-        <w:instrText xml:space="preserve"> PAGEREF _Toc259215243 \h </w:instrText>
+        <w:instrText xml:space="preserve"> PAGEREF _Toc259475217 \h </w:instrText>
       </w:r>
       <w:r>
         <w:fldChar w:fldCharType="separate"/>
       </w:r>
       <w:r>
-        <w:t>5</w:t>
+        <w:t>6</w:t>
       </w:r>
       <w:r>
         <w:fldChar w:fldCharType="end"/>
@@ -178,9 +186,11 @@
         </w:tabs>
         <w:rPr>
           <w:i w:val="0"/>
+          <w:kern w:val="0"/>
           <w:sz w:val="24"/>
           <w:szCs w:val="24"/>
           <w:lang w:eastAsia="ja-JP"/>
+          <w14:ligatures w14:val="none"/>
         </w:rPr>
       </w:pPr>
       <w:r>
@@ -192,9 +202,11 @@
       <w:r>
         <w:rPr>
           <w:i w:val="0"/>
+          <w:kern w:val="0"/>
           <w:sz w:val="24"/>
           <w:szCs w:val="24"/>
           <w:lang w:eastAsia="ja-JP"/>
+          <w14:ligatures w14:val="none"/>
         </w:rPr>
         <w:tab/>
       </w:r>
@@ -211,13 +223,13 @@
         <w:fldChar w:fldCharType="begin"/>
       </w:r>
       <w:r>
-        <w:instrText xml:space="preserve"> PAGEREF _Toc259215244 \h </w:instrText>
+        <w:instrText xml:space="preserve"> PAGEREF _Toc259475218 \h </w:instrText>
       </w:r>
       <w:r>
         <w:fldChar w:fldCharType="separate"/>
       </w:r>
       <w:r>
-        <w:t>6</w:t>
+        <w:t>7</w:t>
       </w:r>
       <w:r>
         <w:fldChar w:fldCharType="end"/>
@@ -232,9 +244,11 @@
         </w:tabs>
         <w:rPr>
           <w:i w:val="0"/>
+          <w:kern w:val="0"/>
           <w:sz w:val="24"/>
           <w:szCs w:val="24"/>
           <w:lang w:eastAsia="ja-JP"/>
+          <w14:ligatures w14:val="none"/>
         </w:rPr>
       </w:pPr>
       <w:r>
@@ -246,9 +260,11 @@
       <w:r>
         <w:rPr>
           <w:i w:val="0"/>
+          <w:kern w:val="0"/>
           <w:sz w:val="24"/>
           <w:szCs w:val="24"/>
           <w:lang w:eastAsia="ja-JP"/>
+          <w14:ligatures w14:val="none"/>
         </w:rPr>
         <w:tab/>
       </w:r>
@@ -265,13 +281,13 @@
         <w:fldChar w:fldCharType="begin"/>
       </w:r>
       <w:r>
-        <w:instrText xml:space="preserve"> PAGEREF _Toc259215245 \h </w:instrText>
+        <w:instrText xml:space="preserve"> PAGEREF _Toc259475219 \h </w:instrText>
       </w:r>
       <w:r>
         <w:fldChar w:fldCharType="separate"/>
       </w:r>
       <w:r>
-        <w:t>7</w:t>
+        <w:t>8</w:t>
       </w:r>
       <w:r>
         <w:fldChar w:fldCharType="end"/>
@@ -286,9 +302,11 @@
         </w:tabs>
         <w:rPr>
           <w:i w:val="0"/>
+          <w:kern w:val="0"/>
           <w:sz w:val="24"/>
           <w:szCs w:val="24"/>
           <w:lang w:eastAsia="ja-JP"/>
+          <w14:ligatures w14:val="none"/>
         </w:rPr>
       </w:pPr>
       <w:r>
@@ -300,9 +318,11 @@
       <w:r>
         <w:rPr>
           <w:i w:val="0"/>
+          <w:kern w:val="0"/>
           <w:sz w:val="24"/>
           <w:szCs w:val="24"/>
           <w:lang w:eastAsia="ja-JP"/>
+          <w14:ligatures w14:val="none"/>
         </w:rPr>
         <w:tab/>
       </w:r>
@@ -319,13 +339,13 @@
         <w:fldChar w:fldCharType="begin"/>
       </w:r>
       <w:r>
-        <w:instrText xml:space="preserve"> PAGEREF _Toc259215246 \h </w:instrText>
+        <w:instrText xml:space="preserve"> PAGEREF _Toc259475220 \h </w:instrText>
       </w:r>
       <w:r>
         <w:fldChar w:fldCharType="separate"/>
       </w:r>
       <w:r>
-        <w:t>7</w:t>
+        <w:t>8</w:t>
       </w:r>
       <w:r>
         <w:fldChar w:fldCharType="end"/>
@@ -340,9 +360,11 @@
         </w:tabs>
         <w:rPr>
           <w:i w:val="0"/>
+          <w:kern w:val="0"/>
           <w:sz w:val="24"/>
           <w:szCs w:val="24"/>
           <w:lang w:eastAsia="ja-JP"/>
+          <w14:ligatures w14:val="none"/>
         </w:rPr>
       </w:pPr>
       <w:r>
@@ -351,9 +373,11 @@
       <w:r>
         <w:rPr>
           <w:i w:val="0"/>
+          <w:kern w:val="0"/>
           <w:sz w:val="24"/>
           <w:szCs w:val="24"/>
           <w:lang w:eastAsia="ja-JP"/>
+          <w14:ligatures w14:val="none"/>
         </w:rPr>
         <w:tab/>
       </w:r>
@@ -367,13 +391,13 @@
         <w:fldChar w:fldCharType="begin"/>
       </w:r>
       <w:r>
-        <w:instrText xml:space="preserve"> PAGEREF _Toc259215247 \h </w:instrText>
+        <w:instrText xml:space="preserve"> PAGEREF _Toc259475221 \h </w:instrText>
       </w:r>
       <w:r>
         <w:fldChar w:fldCharType="separate"/>
       </w:r>
       <w:r>
-        <w:t>8</w:t>
+        <w:t>9</w:t>
       </w:r>
       <w:r>
         <w:fldChar w:fldCharType="end"/>
@@ -387,9 +411,11 @@
           <w:tab w:val="right" w:pos="8290"/>
         </w:tabs>
         <w:rPr>
+          <w:kern w:val="0"/>
           <w:sz w:val="24"/>
           <w:szCs w:val="24"/>
           <w:lang w:eastAsia="ja-JP"/>
+          <w14:ligatures w14:val="none"/>
         </w:rPr>
       </w:pPr>
       <w:r>
@@ -397,9 +423,11 @@
       </w:r>
       <w:r>
         <w:rPr>
+          <w:kern w:val="0"/>
           <w:sz w:val="24"/>
           <w:szCs w:val="24"/>
           <w:lang w:eastAsia="ja-JP"/>
+          <w14:ligatures w14:val="none"/>
         </w:rPr>
         <w:tab/>
       </w:r>
@@ -413,13 +441,13 @@
         <w:fldChar w:fldCharType="begin"/>
       </w:r>
       <w:r>
-        <w:instrText xml:space="preserve"> PAGEREF _Toc259215248 \h </w:instrText>
+        <w:instrText xml:space="preserve"> PAGEREF _Toc259475222 \h </w:instrText>
       </w:r>
       <w:r>
         <w:fldChar w:fldCharType="separate"/>
       </w:r>
       <w:r>
-        <w:t>9</w:t>
+        <w:t>10</w:t>
       </w:r>
       <w:r>
         <w:fldChar w:fldCharType="end"/>
@@ -433,9 +461,11 @@
           <w:tab w:val="right" w:pos="8290"/>
         </w:tabs>
         <w:rPr>
+          <w:kern w:val="0"/>
           <w:sz w:val="24"/>
           <w:szCs w:val="24"/>
           <w:lang w:eastAsia="ja-JP"/>
+          <w14:ligatures w14:val="none"/>
         </w:rPr>
       </w:pPr>
       <w:r>
@@ -443,9 +473,11 @@
       </w:r>
       <w:r>
         <w:rPr>
+          <w:kern w:val="0"/>
           <w:sz w:val="24"/>
           <w:szCs w:val="24"/>
           <w:lang w:eastAsia="ja-JP"/>
+          <w14:ligatures w14:val="none"/>
         </w:rPr>
         <w:tab/>
       </w:r>
@@ -459,13 +491,13 @@
         <w:fldChar w:fldCharType="begin"/>
       </w:r>
       <w:r>
-        <w:instrText xml:space="preserve"> PAGEREF _Toc259215249 \h </w:instrText>
+        <w:instrText xml:space="preserve"> PAGEREF _Toc259475223 \h </w:instrText>
       </w:r>
       <w:r>
         <w:fldChar w:fldCharType="separate"/>
       </w:r>
       <w:r>
-        <w:t>11</w:t>
+        <w:t>12</w:t>
       </w:r>
       <w:r>
         <w:fldChar w:fldCharType="end"/>
@@ -479,9 +511,11 @@
           <w:tab w:val="right" w:pos="8290"/>
         </w:tabs>
         <w:rPr>
+          <w:kern w:val="0"/>
           <w:sz w:val="24"/>
           <w:szCs w:val="24"/>
           <w:lang w:eastAsia="ja-JP"/>
+          <w14:ligatures w14:val="none"/>
         </w:rPr>
       </w:pPr>
       <w:r>
@@ -489,14 +523,16 @@
       </w:r>
       <w:r>
         <w:rPr>
+          <w:kern w:val="0"/>
           <w:sz w:val="24"/>
           <w:szCs w:val="24"/>
           <w:lang w:eastAsia="ja-JP"/>
+          <w14:ligatures w14:val="none"/>
         </w:rPr>
         <w:tab/>
       </w:r>
       <w:r>
-        <w:t>Boolean Literals</w:t>
+        <w:t>Imaginary Number Literals</w:t>
       </w:r>
       <w:r>
         <w:tab/>
@@ -505,13 +541,13 @@
         <w:fldChar w:fldCharType="begin"/>
       </w:r>
       <w:r>
-        <w:instrText xml:space="preserve"> PAGEREF _Toc259215250 \h </w:instrText>
+        <w:instrText xml:space="preserve"> PAGEREF _Toc259475224 \h </w:instrText>
       </w:r>
       <w:r>
         <w:fldChar w:fldCharType="separate"/>
       </w:r>
       <w:r>
-        <w:t>12</w:t>
+        <w:t>13</w:t>
       </w:r>
       <w:r>
         <w:fldChar w:fldCharType="end"/>
@@ -525,9 +561,11 @@
           <w:tab w:val="right" w:pos="8290"/>
         </w:tabs>
         <w:rPr>
+          <w:kern w:val="0"/>
           <w:sz w:val="24"/>
           <w:szCs w:val="24"/>
           <w:lang w:eastAsia="ja-JP"/>
+          <w14:ligatures w14:val="none"/>
         </w:rPr>
       </w:pPr>
       <w:r>
@@ -535,14 +573,16 @@
       </w:r>
       <w:r>
         <w:rPr>
+          <w:kern w:val="0"/>
           <w:sz w:val="24"/>
           <w:szCs w:val="24"/>
           <w:lang w:eastAsia="ja-JP"/>
+          <w14:ligatures w14:val="none"/>
         </w:rPr>
         <w:tab/>
       </w:r>
       <w:r>
-        <w:t>String Literals</w:t>
+        <w:t>Units of Measure</w:t>
       </w:r>
       <w:r>
         <w:tab/>
@@ -551,13 +591,13 @@
         <w:fldChar w:fldCharType="begin"/>
       </w:r>
       <w:r>
-        <w:instrText xml:space="preserve"> PAGEREF _Toc259215251 \h </w:instrText>
+        <w:instrText xml:space="preserve"> PAGEREF _Toc259475225 \h </w:instrText>
       </w:r>
       <w:r>
         <w:fldChar w:fldCharType="separate"/>
       </w:r>
       <w:r>
-        <w:t>12</w:t>
+        <w:t>13</w:t>
       </w:r>
       <w:r>
         <w:fldChar w:fldCharType="end"/>
@@ -571,9 +611,11 @@
           <w:tab w:val="right" w:pos="8290"/>
         </w:tabs>
         <w:rPr>
+          <w:kern w:val="0"/>
           <w:sz w:val="24"/>
           <w:szCs w:val="24"/>
           <w:lang w:eastAsia="ja-JP"/>
+          <w14:ligatures w14:val="none"/>
         </w:rPr>
       </w:pPr>
       <w:r>
@@ -581,14 +623,16 @@
       </w:r>
       <w:r>
         <w:rPr>
+          <w:kern w:val="0"/>
           <w:sz w:val="24"/>
           <w:szCs w:val="24"/>
           <w:lang w:eastAsia="ja-JP"/>
+          <w14:ligatures w14:val="none"/>
         </w:rPr>
         <w:tab/>
       </w:r>
       <w:r>
-        <w:t>Symbol Literals</w:t>
+        <w:t>Boolean Literals</w:t>
       </w:r>
       <w:r>
         <w:tab/>
@@ -597,13 +641,13 @@
         <w:fldChar w:fldCharType="begin"/>
       </w:r>
       <w:r>
-        <w:instrText xml:space="preserve"> PAGEREF _Toc259215252 \h </w:instrText>
+        <w:instrText xml:space="preserve"> PAGEREF _Toc259475226 \h </w:instrText>
       </w:r>
       <w:r>
         <w:fldChar w:fldCharType="separate"/>
       </w:r>
       <w:r>
-        <w:t>12</w:t>
+        <w:t>13</w:t>
       </w:r>
       <w:r>
         <w:fldChar w:fldCharType="end"/>
@@ -617,9 +661,11 @@
           <w:tab w:val="right" w:pos="8290"/>
         </w:tabs>
         <w:rPr>
+          <w:kern w:val="0"/>
           <w:sz w:val="24"/>
           <w:szCs w:val="24"/>
           <w:lang w:eastAsia="ja-JP"/>
+          <w14:ligatures w14:val="none"/>
         </w:rPr>
       </w:pPr>
       <w:r>
@@ -627,14 +673,16 @@
       </w:r>
       <w:r>
         <w:rPr>
+          <w:kern w:val="0"/>
           <w:sz w:val="24"/>
           <w:szCs w:val="24"/>
           <w:lang w:eastAsia="ja-JP"/>
+          <w14:ligatures w14:val="none"/>
         </w:rPr>
         <w:tab/>
       </w:r>
       <w:r>
-        <w:t>Type Parameters</w:t>
+        <w:t>String Literals</w:t>
       </w:r>
       <w:r>
         <w:tab/>
@@ -643,13 +691,13 @@
         <w:fldChar w:fldCharType="begin"/>
       </w:r>
       <w:r>
-        <w:instrText xml:space="preserve"> PAGEREF _Toc259215253 \h </w:instrText>
+        <w:instrText xml:space="preserve"> PAGEREF _Toc259475227 \h </w:instrText>
       </w:r>
       <w:r>
         <w:fldChar w:fldCharType="separate"/>
       </w:r>
       <w:r>
-        <w:t>12</w:t>
+        <w:t>14</w:t>
       </w:r>
       <w:r>
         <w:fldChar w:fldCharType="end"/>
@@ -663,9 +711,11 @@
           <w:tab w:val="right" w:pos="8290"/>
         </w:tabs>
         <w:rPr>
+          <w:kern w:val="0"/>
           <w:sz w:val="24"/>
           <w:szCs w:val="24"/>
           <w:lang w:eastAsia="ja-JP"/>
+          <w14:ligatures w14:val="none"/>
         </w:rPr>
       </w:pPr>
       <w:r>
@@ -673,14 +723,16 @@
       </w:r>
       <w:r>
         <w:rPr>
+          <w:kern w:val="0"/>
           <w:sz w:val="24"/>
           <w:szCs w:val="24"/>
           <w:lang w:eastAsia="ja-JP"/>
+          <w14:ligatures w14:val="none"/>
         </w:rPr>
         <w:tab/>
       </w:r>
       <w:r>
-        <w:t>Regular Expression Literals</w:t>
+        <w:t>Symbol Literals</w:t>
       </w:r>
       <w:r>
         <w:tab/>
@@ -689,13 +741,13 @@
         <w:fldChar w:fldCharType="begin"/>
       </w:r>
       <w:r>
-        <w:instrText xml:space="preserve"> PAGEREF _Toc259215254 \h </w:instrText>
+        <w:instrText xml:space="preserve"> PAGEREF _Toc259475228 \h </w:instrText>
       </w:r>
       <w:r>
         <w:fldChar w:fldCharType="separate"/>
       </w:r>
       <w:r>
-        <w:t>13</w:t>
+        <w:t>14</w:t>
       </w:r>
       <w:r>
         <w:fldChar w:fldCharType="end"/>
@@ -709,9 +761,11 @@
           <w:tab w:val="right" w:pos="8290"/>
         </w:tabs>
         <w:rPr>
+          <w:kern w:val="0"/>
           <w:sz w:val="24"/>
           <w:szCs w:val="24"/>
           <w:lang w:eastAsia="ja-JP"/>
+          <w14:ligatures w14:val="none"/>
         </w:rPr>
       </w:pPr>
       <w:r>
@@ -719,13 +773,115 @@
       </w:r>
       <w:r>
         <w:rPr>
+          <w:kern w:val="0"/>
           <w:sz w:val="24"/>
           <w:szCs w:val="24"/>
           <w:lang w:eastAsia="ja-JP"/>
+          <w14:ligatures w14:val="none"/>
         </w:rPr>
         <w:tab/>
       </w:r>
       <w:r>
+        <w:t>Type Parameters</w:t>
+      </w:r>
+      <w:r>
+        <w:tab/>
+      </w:r>
+      <w:r>
+        <w:fldChar w:fldCharType="begin"/>
+      </w:r>
+      <w:r>
+        <w:instrText xml:space="preserve"> PAGEREF _Toc259475229 \h </w:instrText>
+      </w:r>
+      <w:r>
+        <w:fldChar w:fldCharType="separate"/>
+      </w:r>
+      <w:r>
+        <w:t>14</w:t>
+      </w:r>
+      <w:r>
+        <w:fldChar w:fldCharType="end"/>
+      </w:r>
+    </w:p>
+    <w:p>
+      <w:pPr>
+        <w:pStyle w:val="TOC3"/>
+        <w:tabs>
+          <w:tab w:val="left" w:pos="1176"/>
+          <w:tab w:val="right" w:pos="8290"/>
+        </w:tabs>
+        <w:rPr>
+          <w:kern w:val="0"/>
+          <w:sz w:val="24"/>
+          <w:szCs w:val="24"/>
+          <w:lang w:eastAsia="ja-JP"/>
+          <w14:ligatures w14:val="none"/>
+        </w:rPr>
+      </w:pPr>
+      <w:r>
+        <w:t>1.5.9</w:t>
+      </w:r>
+      <w:r>
+        <w:rPr>
+          <w:kern w:val="0"/>
+          <w:sz w:val="24"/>
+          <w:szCs w:val="24"/>
+          <w:lang w:eastAsia="ja-JP"/>
+          <w14:ligatures w14:val="none"/>
+        </w:rPr>
+        <w:tab/>
+      </w:r>
+      <w:r>
+        <w:t>Regular Expression Literals</w:t>
+      </w:r>
+      <w:r>
+        <w:tab/>
+      </w:r>
+      <w:r>
+        <w:fldChar w:fldCharType="begin"/>
+      </w:r>
+      <w:r>
+        <w:instrText xml:space="preserve"> PAGEREF _Toc259475230 \h </w:instrText>
+      </w:r>
+      <w:r>
+        <w:fldChar w:fldCharType="separate"/>
+      </w:r>
+      <w:r>
+        <w:t>14</w:t>
+      </w:r>
+      <w:r>
+        <w:fldChar w:fldCharType="end"/>
+      </w:r>
+    </w:p>
+    <w:p>
+      <w:pPr>
+        <w:pStyle w:val="TOC3"/>
+        <w:tabs>
+          <w:tab w:val="left" w:pos="1298"/>
+          <w:tab w:val="right" w:pos="8290"/>
+        </w:tabs>
+        <w:rPr>
+          <w:kern w:val="0"/>
+          <w:sz w:val="24"/>
+          <w:szCs w:val="24"/>
+          <w:lang w:eastAsia="ja-JP"/>
+          <w14:ligatures w14:val="none"/>
+        </w:rPr>
+      </w:pPr>
+      <w:r>
+        <w:t>1.5.10</w:t>
+      </w:r>
+      <w:r>
+        <w:rPr>
+          <w:kern w:val="0"/>
+          <w:sz w:val="24"/>
+          <w:szCs w:val="24"/>
+          <w:lang w:eastAsia="ja-JP"/>
+          <w14:ligatures w14:val="none"/>
+        </w:rPr>
+        <w:tab/>
+      </w:r>
+      <w:r>
         <w:t>Collection Literals</w:t>
       </w:r>
       <w:r>
@@ -735,13 +891,13 @@
         <w:fldChar w:fldCharType="begin"/>
       </w:r>
       <w:r>
-        <w:instrText xml:space="preserve"> PAGEREF _Toc259215255 \h </w:instrText>
+        <w:instrText xml:space="preserve"> PAGEREF _Toc259475231 \h </w:instrText>
       </w:r>
       <w:r>
         <w:fldChar w:fldCharType="separate"/>
       </w:r>
       <w:r>
-        <w:t>13</w:t>
+        <w:t>15</w:t>
       </w:r>
       <w:r>
         <w:fldChar w:fldCharType="end"/>
@@ -756,9 +912,11 @@
         </w:tabs>
         <w:rPr>
           <w:i w:val="0"/>
+          <w:kern w:val="0"/>
           <w:sz w:val="24"/>
           <w:szCs w:val="24"/>
           <w:lang w:eastAsia="ja-JP"/>
+          <w14:ligatures w14:val="none"/>
         </w:rPr>
       </w:pPr>
       <w:r>
@@ -767,9 +925,11 @@
       <w:r>
         <w:rPr>
           <w:i w:val="0"/>
+          <w:kern w:val="0"/>
           <w:sz w:val="24"/>
           <w:szCs w:val="24"/>
           <w:lang w:eastAsia="ja-JP"/>
+          <w14:ligatures w14:val="none"/>
         </w:rPr>
         <w:tab/>
       </w:r>
@@ -783,13 +943,13 @@
         <w:fldChar w:fldCharType="begin"/>
       </w:r>
       <w:r>
-        <w:instrText xml:space="preserve"> PAGEREF _Toc259215256 \h </w:instrText>
+        <w:instrText xml:space="preserve"> PAGEREF _Toc259475232 \h </w:instrText>
       </w:r>
       <w:r>
         <w:fldChar w:fldCharType="separate"/>
       </w:r>
       <w:r>
-        <w:t>14</w:t>
+        <w:t>16</w:t>
       </w:r>
       <w:r>
         <w:fldChar w:fldCharType="end"/>
@@ -804,9 +964,11 @@
         </w:tabs>
         <w:rPr>
           <w:i w:val="0"/>
+          <w:kern w:val="0"/>
           <w:sz w:val="24"/>
           <w:szCs w:val="24"/>
           <w:lang w:eastAsia="ja-JP"/>
+          <w14:ligatures w14:val="none"/>
         </w:rPr>
       </w:pPr>
       <w:r>
@@ -815,9 +977,11 @@
       <w:r>
         <w:rPr>
           <w:i w:val="0"/>
+          <w:kern w:val="0"/>
           <w:sz w:val="24"/>
           <w:szCs w:val="24"/>
           <w:lang w:eastAsia="ja-JP"/>
+          <w14:ligatures w14:val="none"/>
         </w:rPr>
         <w:tab/>
       </w:r>
@@ -831,13 +995,13 @@
         <w:fldChar w:fldCharType="begin"/>
       </w:r>
       <w:r>
-        <w:instrText xml:space="preserve"> PAGEREF _Toc259215257 \h </w:instrText>
+        <w:instrText xml:space="preserve"> PAGEREF _Toc259475233 \h </w:instrText>
       </w:r>
       <w:r>
         <w:fldChar w:fldCharType="separate"/>
       </w:r>
       <w:r>
-        <w:t>15</w:t>
+        <w:t>17</w:t>
       </w:r>
       <w:r>
         <w:fldChar w:fldCharType="end"/>
@@ -848,9 +1012,11 @@
         <w:pStyle w:val="TOC1"/>
         <w:rPr>
           <w:b w:val="0"/>
+          <w:kern w:val="0"/>
           <w:sz w:val="24"/>
           <w:szCs w:val="24"/>
           <w:lang w:eastAsia="ja-JP"/>
+          <w14:ligatures w14:val="none"/>
         </w:rPr>
       </w:pPr>
       <w:r>
@@ -863,13 +1029,13 @@
         <w:fldChar w:fldCharType="begin"/>
       </w:r>
       <w:r>
-        <w:instrText xml:space="preserve"> PAGEREF _Toc259215258 \h </w:instrText>
+        <w:instrText xml:space="preserve"> PAGEREF _Toc259475234 \h </w:instrText>
       </w:r>
       <w:r>
         <w:fldChar w:fldCharType="separate"/>
       </w:r>
       <w:r>
-        <w:t>15</w:t>
+        <w:t>17</w:t>
       </w:r>
       <w:r>
         <w:fldChar w:fldCharType="end"/>
@@ -880,9 +1046,11 @@
         <w:pStyle w:val="TOC1"/>
         <w:rPr>
           <w:b w:val="0"/>
+          <w:kern w:val="0"/>
           <w:sz w:val="24"/>
           <w:szCs w:val="24"/>
           <w:lang w:eastAsia="ja-JP"/>
+          <w14:ligatures w14:val="none"/>
         </w:rPr>
       </w:pPr>
       <w:r>
@@ -895,13 +1063,13 @@
         <w:fldChar w:fldCharType="begin"/>
       </w:r>
       <w:r>
-        <w:instrText xml:space="preserve"> PAGEREF _Toc259215259 \h </w:instrText>
+        <w:instrText xml:space="preserve"> PAGEREF _Toc259475235 \h </w:instrText>
       </w:r>
       <w:r>
         <w:fldChar w:fldCharType="separate"/>
       </w:r>
       <w:r>
-        <w:t>16</w:t>
+        <w:t>18</w:t>
       </w:r>
       <w:r>
         <w:fldChar w:fldCharType="end"/>
@@ -916,9 +1084,11 @@
         </w:tabs>
         <w:rPr>
           <w:i w:val="0"/>
+          <w:kern w:val="0"/>
           <w:sz w:val="24"/>
           <w:szCs w:val="24"/>
           <w:lang w:eastAsia="ja-JP"/>
+          <w14:ligatures w14:val="none"/>
         </w:rPr>
       </w:pPr>
       <w:r>
@@ -927,9 +1097,11 @@
       <w:r>
         <w:rPr>
           <w:i w:val="0"/>
+          <w:kern w:val="0"/>
           <w:sz w:val="24"/>
           <w:szCs w:val="24"/>
           <w:lang w:eastAsia="ja-JP"/>
+          <w14:ligatures w14:val="none"/>
         </w:rPr>
         <w:tab/>
       </w:r>
@@ -943,13 +1115,13 @@
         <w:fldChar w:fldCharType="begin"/>
       </w:r>
       <w:r>
-        <w:instrText xml:space="preserve"> PAGEREF _Toc259215260 \h </w:instrText>
+        <w:instrText xml:space="preserve"> PAGEREF _Toc259475236 \h </w:instrText>
       </w:r>
       <w:r>
         <w:fldChar w:fldCharType="separate"/>
       </w:r>
       <w:r>
-        <w:t>17</w:t>
+        <w:t>19</w:t>
       </w:r>
       <w:r>
         <w:fldChar w:fldCharType="end"/>
@@ -964,9 +1136,11 @@
         </w:tabs>
         <w:rPr>
           <w:i w:val="0"/>
+          <w:kern w:val="0"/>
           <w:sz w:val="24"/>
           <w:szCs w:val="24"/>
           <w:lang w:eastAsia="ja-JP"/>
+          <w14:ligatures w14:val="none"/>
         </w:rPr>
       </w:pPr>
       <w:r>
@@ -975,9 +1149,11 @@
       <w:r>
         <w:rPr>
           <w:i w:val="0"/>
+          <w:kern w:val="0"/>
           <w:sz w:val="24"/>
           <w:szCs w:val="24"/>
           <w:lang w:eastAsia="ja-JP"/>
+          <w14:ligatures w14:val="none"/>
         </w:rPr>
         <w:tab/>
       </w:r>
@@ -991,13 +1167,13 @@
         <w:fldChar w:fldCharType="begin"/>
       </w:r>
       <w:r>
-        <w:instrText xml:space="preserve"> PAGEREF _Toc259215261 \h </w:instrText>
+        <w:instrText xml:space="preserve"> PAGEREF _Toc259475237 \h </w:instrText>
       </w:r>
       <w:r>
         <w:fldChar w:fldCharType="separate"/>
       </w:r>
       <w:r>
-        <w:t>18</w:t>
+        <w:t>20</w:t>
       </w:r>
       <w:r>
         <w:fldChar w:fldCharType="end"/>
@@ -1011,9 +1187,11 @@
           <w:tab w:val="right" w:pos="8290"/>
         </w:tabs>
         <w:rPr>
+          <w:kern w:val="0"/>
           <w:sz w:val="24"/>
           <w:szCs w:val="24"/>
           <w:lang w:eastAsia="ja-JP"/>
+          <w14:ligatures w14:val="none"/>
         </w:rPr>
       </w:pPr>
       <w:r>
@@ -1021,9 +1199,11 @@
       </w:r>
       <w:r>
         <w:rPr>
+          <w:kern w:val="0"/>
           <w:sz w:val="24"/>
           <w:szCs w:val="24"/>
           <w:lang w:eastAsia="ja-JP"/>
+          <w14:ligatures w14:val="none"/>
         </w:rPr>
         <w:tab/>
       </w:r>
@@ -1037,13 +1217,13 @@
         <w:fldChar w:fldCharType="begin"/>
       </w:r>
       <w:r>
-        <w:instrText xml:space="preserve"> PAGEREF _Toc259215262 \h </w:instrText>
+        <w:instrText xml:space="preserve"> PAGEREF _Toc259475238 \h </w:instrText>
       </w:r>
       <w:r>
         <w:fldChar w:fldCharType="separate"/>
       </w:r>
       <w:r>
-        <w:t>18</w:t>
+        <w:t>20</w:t>
       </w:r>
       <w:r>
         <w:fldChar w:fldCharType="end"/>
@@ -1057,9 +1237,11 @@
           <w:tab w:val="right" w:pos="8290"/>
         </w:tabs>
         <w:rPr>
+          <w:kern w:val="0"/>
           <w:sz w:val="24"/>
           <w:szCs w:val="24"/>
           <w:lang w:eastAsia="ja-JP"/>
+          <w14:ligatures w14:val="none"/>
         </w:rPr>
       </w:pPr>
       <w:r>
@@ -1067,9 +1249,11 @@
       </w:r>
       <w:r>
         <w:rPr>
+          <w:kern w:val="0"/>
           <w:sz w:val="24"/>
           <w:szCs w:val="24"/>
           <w:lang w:eastAsia="ja-JP"/>
+          <w14:ligatures w14:val="none"/>
         </w:rPr>
         <w:tab/>
       </w:r>
@@ -1083,13 +1267,13 @@
         <w:fldChar w:fldCharType="begin"/>
       </w:r>
       <w:r>
-        <w:instrText xml:space="preserve"> PAGEREF _Toc259215263 \h </w:instrText>
+        <w:instrText xml:space="preserve"> PAGEREF _Toc259475239 \h </w:instrText>
       </w:r>
       <w:r>
         <w:fldChar w:fldCharType="separate"/>
       </w:r>
       <w:r>
-        <w:t>18</w:t>
+        <w:t>20</w:t>
       </w:r>
       <w:r>
         <w:fldChar w:fldCharType="end"/>
@@ -1103,9 +1287,11 @@
           <w:tab w:val="right" w:pos="8290"/>
         </w:tabs>
         <w:rPr>
+          <w:kern w:val="0"/>
           <w:sz w:val="24"/>
           <w:szCs w:val="24"/>
           <w:lang w:eastAsia="ja-JP"/>
+          <w14:ligatures w14:val="none"/>
         </w:rPr>
       </w:pPr>
       <w:r>
@@ -1113,9 +1299,11 @@
       </w:r>
       <w:r>
         <w:rPr>
+          <w:kern w:val="0"/>
           <w:sz w:val="24"/>
           <w:szCs w:val="24"/>
           <w:lang w:eastAsia="ja-JP"/>
+          <w14:ligatures w14:val="none"/>
         </w:rPr>
         <w:tab/>
       </w:r>
@@ -1129,13 +1317,13 @@
         <w:fldChar w:fldCharType="begin"/>
       </w:r>
       <w:r>
-        <w:instrText xml:space="preserve"> PAGEREF _Toc259215264 \h </w:instrText>
+        <w:instrText xml:space="preserve"> PAGEREF _Toc259475240 \h </w:instrText>
       </w:r>
       <w:r>
         <w:fldChar w:fldCharType="separate"/>
       </w:r>
       <w:r>
-        <w:t>18</w:t>
+        <w:t>20</w:t>
       </w:r>
       <w:r>
         <w:fldChar w:fldCharType="end"/>
@@ -1149,9 +1337,11 @@
           <w:tab w:val="right" w:pos="8290"/>
         </w:tabs>
         <w:rPr>
+          <w:kern w:val="0"/>
           <w:sz w:val="24"/>
           <w:szCs w:val="24"/>
           <w:lang w:eastAsia="ja-JP"/>
+          <w14:ligatures w14:val="none"/>
         </w:rPr>
       </w:pPr>
       <w:r>
@@ -1159,9 +1349,11 @@
       </w:r>
       <w:r>
         <w:rPr>
+          <w:kern w:val="0"/>
           <w:sz w:val="24"/>
           <w:szCs w:val="24"/>
           <w:lang w:eastAsia="ja-JP"/>
+          <w14:ligatures w14:val="none"/>
         </w:rPr>
         <w:tab/>
       </w:r>
@@ -1175,13 +1367,13 @@
         <w:fldChar w:fldCharType="begin"/>
       </w:r>
       <w:r>
-        <w:instrText xml:space="preserve"> PAGEREF _Toc259215265 \h </w:instrText>
+        <w:instrText xml:space="preserve"> PAGEREF _Toc259475241 \h </w:instrText>
       </w:r>
       <w:r>
         <w:fldChar w:fldCharType="separate"/>
       </w:r>
       <w:r>
-        <w:t>19</w:t>
+        <w:t>21</w:t>
       </w:r>
       <w:r>
         <w:fldChar w:fldCharType="end"/>
@@ -1195,9 +1387,11 @@
           <w:tab w:val="right" w:pos="8290"/>
         </w:tabs>
         <w:rPr>
+          <w:kern w:val="0"/>
           <w:sz w:val="24"/>
           <w:szCs w:val="24"/>
           <w:lang w:eastAsia="ja-JP"/>
+          <w14:ligatures w14:val="none"/>
         </w:rPr>
       </w:pPr>
       <w:r>
@@ -1205,9 +1399,11 @@
       </w:r>
       <w:r>
         <w:rPr>
+          <w:kern w:val="0"/>
           <w:sz w:val="24"/>
           <w:szCs w:val="24"/>
           <w:lang w:eastAsia="ja-JP"/>
+          <w14:ligatures w14:val="none"/>
         </w:rPr>
         <w:tab/>
       </w:r>
@@ -1221,13 +1417,13 @@
         <w:fldChar w:fldCharType="begin"/>
       </w:r>
       <w:r>
-        <w:instrText xml:space="preserve"> PAGEREF _Toc259215266 \h </w:instrText>
+        <w:instrText xml:space="preserve"> PAGEREF _Toc259475242 \h </w:instrText>
       </w:r>
       <w:r>
         <w:fldChar w:fldCharType="separate"/>
       </w:r>
       <w:r>
-        <w:t>19</w:t>
+        <w:t>21</w:t>
       </w:r>
       <w:r>
         <w:fldChar w:fldCharType="end"/>
@@ -1241,9 +1437,11 @@
           <w:tab w:val="right" w:pos="8290"/>
         </w:tabs>
         <w:rPr>
+          <w:kern w:val="0"/>
           <w:sz w:val="24"/>
           <w:szCs w:val="24"/>
           <w:lang w:eastAsia="ja-JP"/>
+          <w14:ligatures w14:val="none"/>
         </w:rPr>
       </w:pPr>
       <w:r>
@@ -1251,9 +1449,11 @@
       </w:r>
       <w:r>
         <w:rPr>
+          <w:kern w:val="0"/>
           <w:sz w:val="24"/>
           <w:szCs w:val="24"/>
           <w:lang w:eastAsia="ja-JP"/>
+          <w14:ligatures w14:val="none"/>
         </w:rPr>
         <w:tab/>
       </w:r>
@@ -1267,13 +1467,13 @@
         <w:fldChar w:fldCharType="begin"/>
       </w:r>
       <w:r>
-        <w:instrText xml:space="preserve"> PAGEREF _Toc259215267 \h </w:instrText>
+        <w:instrText xml:space="preserve"> PAGEREF _Toc259475243 \h </w:instrText>
       </w:r>
       <w:r>
         <w:fldChar w:fldCharType="separate"/>
       </w:r>
       <w:r>
-        <w:t>19</w:t>
+        <w:t>21</w:t>
       </w:r>
       <w:r>
         <w:fldChar w:fldCharType="end"/>
@@ -1287,9 +1487,11 @@
           <w:tab w:val="right" w:pos="8290"/>
         </w:tabs>
         <w:rPr>
+          <w:kern w:val="0"/>
           <w:sz w:val="24"/>
           <w:szCs w:val="24"/>
           <w:lang w:eastAsia="ja-JP"/>
+          <w14:ligatures w14:val="none"/>
         </w:rPr>
       </w:pPr>
       <w:r>
@@ -1297,9 +1499,11 @@
       </w:r>
       <w:r>
         <w:rPr>
+          <w:kern w:val="0"/>
           <w:sz w:val="24"/>
           <w:szCs w:val="24"/>
           <w:lang w:eastAsia="ja-JP"/>
+          <w14:ligatures w14:val="none"/>
         </w:rPr>
         <w:tab/>
       </w:r>
@@ -1313,13 +1517,13 @@
         <w:fldChar w:fldCharType="begin"/>
       </w:r>
       <w:r>
-        <w:instrText xml:space="preserve"> PAGEREF _Toc259215268 \h </w:instrText>
+        <w:instrText xml:space="preserve"> PAGEREF _Toc259475244 \h </w:instrText>
       </w:r>
       <w:r>
         <w:fldChar w:fldCharType="separate"/>
       </w:r>
       <w:r>
-        <w:t>19</w:t>
+        <w:t>21</w:t>
       </w:r>
       <w:r>
         <w:fldChar w:fldCharType="end"/>
@@ -1333,9 +1537,11 @@
           <w:tab w:val="right" w:pos="8290"/>
         </w:tabs>
         <w:rPr>
+          <w:kern w:val="0"/>
           <w:sz w:val="24"/>
           <w:szCs w:val="24"/>
           <w:lang w:eastAsia="ja-JP"/>
+          <w14:ligatures w14:val="none"/>
         </w:rPr>
       </w:pPr>
       <w:r>
@@ -1343,9 +1549,11 @@
       </w:r>
       <w:r>
         <w:rPr>
+          <w:kern w:val="0"/>
           <w:sz w:val="24"/>
           <w:szCs w:val="24"/>
           <w:lang w:eastAsia="ja-JP"/>
+          <w14:ligatures w14:val="none"/>
         </w:rPr>
         <w:tab/>
       </w:r>
@@ -1359,13 +1567,13 @@
         <w:fldChar w:fldCharType="begin"/>
       </w:r>
       <w:r>
-        <w:instrText xml:space="preserve"> PAGEREF _Toc259215269 \h </w:instrText>
+        <w:instrText xml:space="preserve"> PAGEREF _Toc259475245 \h </w:instrText>
       </w:r>
       <w:r>
         <w:fldChar w:fldCharType="separate"/>
       </w:r>
       <w:r>
-        <w:t>20</w:t>
+        <w:t>21</w:t>
       </w:r>
       <w:r>
         <w:fldChar w:fldCharType="end"/>
@@ -1379,9 +1587,11 @@
           <w:tab w:val="right" w:pos="8290"/>
         </w:tabs>
         <w:rPr>
+          <w:kern w:val="0"/>
           <w:sz w:val="24"/>
           <w:szCs w:val="24"/>
           <w:lang w:eastAsia="ja-JP"/>
+          <w14:ligatures w14:val="none"/>
         </w:rPr>
       </w:pPr>
       <w:r>
@@ -1389,9 +1599,11 @@
       </w:r>
       <w:r>
         <w:rPr>
+          <w:kern w:val="0"/>
           <w:sz w:val="24"/>
           <w:szCs w:val="24"/>
           <w:lang w:eastAsia="ja-JP"/>
+          <w14:ligatures w14:val="none"/>
         </w:rPr>
         <w:tab/>
       </w:r>
@@ -1405,13 +1617,13 @@
         <w:fldChar w:fldCharType="begin"/>
       </w:r>
       <w:r>
-        <w:instrText xml:space="preserve"> PAGEREF _Toc259215270 \h </w:instrText>
+        <w:instrText xml:space="preserve"> PAGEREF _Toc259475246 \h </w:instrText>
       </w:r>
       <w:r>
         <w:fldChar w:fldCharType="separate"/>
       </w:r>
       <w:r>
-        <w:t>20</w:t>
+        <w:t>22</w:t>
       </w:r>
       <w:r>
         <w:fldChar w:fldCharType="end"/>
@@ -1426,9 +1638,11 @@
         </w:tabs>
         <w:rPr>
           <w:i w:val="0"/>
+          <w:kern w:val="0"/>
           <w:sz w:val="24"/>
           <w:szCs w:val="24"/>
           <w:lang w:eastAsia="ja-JP"/>
+          <w14:ligatures w14:val="none"/>
         </w:rPr>
       </w:pPr>
       <w:r>
@@ -1437,9 +1651,11 @@
       <w:r>
         <w:rPr>
           <w:i w:val="0"/>
+          <w:kern w:val="0"/>
           <w:sz w:val="24"/>
           <w:szCs w:val="24"/>
           <w:lang w:eastAsia="ja-JP"/>
+          <w14:ligatures w14:val="none"/>
         </w:rPr>
         <w:tab/>
       </w:r>
@@ -1453,13 +1669,13 @@
         <w:fldChar w:fldCharType="begin"/>
       </w:r>
       <w:r>
-        <w:instrText xml:space="preserve"> PAGEREF _Toc259215271 \h </w:instrText>
+        <w:instrText xml:space="preserve"> PAGEREF _Toc259475247 \h </w:instrText>
       </w:r>
       <w:r>
         <w:fldChar w:fldCharType="separate"/>
       </w:r>
       <w:r>
-        <w:t>20</w:t>
+        <w:t>22</w:t>
       </w:r>
       <w:r>
         <w:fldChar w:fldCharType="end"/>
@@ -1473,9 +1689,11 @@
           <w:tab w:val="right" w:pos="8290"/>
         </w:tabs>
         <w:rPr>
+          <w:kern w:val="0"/>
           <w:sz w:val="24"/>
           <w:szCs w:val="24"/>
           <w:lang w:eastAsia="ja-JP"/>
+          <w14:ligatures w14:val="none"/>
         </w:rPr>
       </w:pPr>
       <w:r>
@@ -1483,9 +1701,11 @@
       </w:r>
       <w:r>
         <w:rPr>
+          <w:kern w:val="0"/>
           <w:sz w:val="24"/>
           <w:szCs w:val="24"/>
           <w:lang w:eastAsia="ja-JP"/>
+          <w14:ligatures w14:val="none"/>
         </w:rPr>
         <w:tab/>
       </w:r>
@@ -1499,13 +1719,13 @@
         <w:fldChar w:fldCharType="begin"/>
       </w:r>
       <w:r>
-        <w:instrText xml:space="preserve"> PAGEREF _Toc259215272 \h </w:instrText>
+        <w:instrText xml:space="preserve"> PAGEREF _Toc259475248 \h </w:instrText>
       </w:r>
       <w:r>
         <w:fldChar w:fldCharType="separate"/>
       </w:r>
       <w:r>
-        <w:t>20</w:t>
+        <w:t>22</w:t>
       </w:r>
       <w:r>
         <w:fldChar w:fldCharType="end"/>
@@ -1519,9 +1739,11 @@
           <w:tab w:val="right" w:pos="8290"/>
         </w:tabs>
         <w:rPr>
+          <w:kern w:val="0"/>
           <w:sz w:val="24"/>
           <w:szCs w:val="24"/>
           <w:lang w:eastAsia="ja-JP"/>
+          <w14:ligatures w14:val="none"/>
         </w:rPr>
       </w:pPr>
       <w:r>
@@ -1529,9 +1751,11 @@
       </w:r>
       <w:r>
         <w:rPr>
+          <w:kern w:val="0"/>
           <w:sz w:val="24"/>
           <w:szCs w:val="24"/>
           <w:lang w:eastAsia="ja-JP"/>
+          <w14:ligatures w14:val="none"/>
         </w:rPr>
         <w:tab/>
       </w:r>
@@ -1545,13 +1769,13 @@
         <w:fldChar w:fldCharType="begin"/>
       </w:r>
       <w:r>
-        <w:instrText xml:space="preserve"> PAGEREF _Toc259215273 \h </w:instrText>
+        <w:instrText xml:space="preserve"> PAGEREF _Toc259475249 \h </w:instrText>
       </w:r>
       <w:r>
         <w:fldChar w:fldCharType="separate"/>
       </w:r>
       <w:r>
-        <w:t>20</w:t>
+        <w:t>22</w:t>
       </w:r>
       <w:r>
         <w:fldChar w:fldCharType="end"/>
@@ -1565,9 +1789,11 @@
           <w:tab w:val="right" w:pos="8290"/>
         </w:tabs>
         <w:rPr>
+          <w:kern w:val="0"/>
           <w:sz w:val="24"/>
           <w:szCs w:val="24"/>
           <w:lang w:eastAsia="ja-JP"/>
+          <w14:ligatures w14:val="none"/>
         </w:rPr>
       </w:pPr>
       <w:r>
@@ -1575,9 +1801,11 @@
       </w:r>
       <w:r>
         <w:rPr>
+          <w:kern w:val="0"/>
           <w:sz w:val="24"/>
           <w:szCs w:val="24"/>
           <w:lang w:eastAsia="ja-JP"/>
+          <w14:ligatures w14:val="none"/>
         </w:rPr>
         <w:tab/>
       </w:r>
@@ -1591,13 +1819,13 @@
         <w:fldChar w:fldCharType="begin"/>
       </w:r>
       <w:r>
-        <w:instrText xml:space="preserve"> PAGEREF _Toc259215274 \h </w:instrText>
+        <w:instrText xml:space="preserve"> PAGEREF _Toc259475250 \h </w:instrText>
       </w:r>
       <w:r>
         <w:fldChar w:fldCharType="separate"/>
       </w:r>
       <w:r>
-        <w:t>20</w:t>
+        <w:t>23</w:t>
       </w:r>
       <w:r>
         <w:fldChar w:fldCharType="end"/>
@@ -1612,9 +1840,11 @@
         </w:tabs>
         <w:rPr>
           <w:i w:val="0"/>
+          <w:kern w:val="0"/>
           <w:sz w:val="24"/>
           <w:szCs w:val="24"/>
           <w:lang w:eastAsia="ja-JP"/>
+          <w14:ligatures w14:val="none"/>
         </w:rPr>
       </w:pPr>
       <w:r>
@@ -1623,9 +1853,11 @@
       <w:r>
         <w:rPr>
           <w:i w:val="0"/>
+          <w:kern w:val="0"/>
           <w:sz w:val="24"/>
           <w:szCs w:val="24"/>
           <w:lang w:eastAsia="ja-JP"/>
+          <w14:ligatures w14:val="none"/>
         </w:rPr>
         <w:tab/>
       </w:r>
@@ -1639,13 +1871,13 @@
         <w:fldChar w:fldCharType="begin"/>
       </w:r>
       <w:r>
-        <w:instrText xml:space="preserve"> PAGEREF _Toc259215275 \h </w:instrText>
+        <w:instrText xml:space="preserve"> PAGEREF _Toc259475251 \h </w:instrText>
       </w:r>
       <w:r>
         <w:fldChar w:fldCharType="separate"/>
       </w:r>
       <w:r>
-        <w:t>20</w:t>
+        <w:t>23</w:t>
       </w:r>
       <w:r>
         <w:fldChar w:fldCharType="end"/>
@@ -1653,75 +1885,494 @@
     </w:p>
     <w:p>
       <w:pPr>
-        <w:pStyle w:val="TOC1"/>
-        <w:rPr>
-          <w:b w:val="0"/>
+        <w:pStyle w:val="TOC3"/>
+        <w:tabs>
+          <w:tab w:val="left" w:pos="1176"/>
+          <w:tab w:val="right" w:pos="8290"/>
+        </w:tabs>
+        <w:rPr>
+          <w:kern w:val="0"/>
           <w:sz w:val="24"/>
           <w:szCs w:val="24"/>
           <w:lang w:eastAsia="ja-JP"/>
-        </w:rPr>
-      </w:pPr>
-      <w:r>
-        <w:t>Basic Declarations &amp; Definitions</w:t>
-      </w:r>
-      <w:r>
-        <w:tab/>
-      </w:r>
-      <w:r>
-        <w:fldChar w:fldCharType="begin"/>
-      </w:r>
-      <w:r>
-        <w:instrText xml:space="preserve"> PAGEREF _Toc259215276 \h </w:instrText>
-      </w:r>
-      <w:r>
-        <w:fldChar w:fldCharType="separate"/>
-      </w:r>
-      <w:r>
-        <w:t>20</w:t>
-      </w:r>
-      <w:r>
-        <w:fldChar w:fldCharType="end"/>
-      </w:r>
-    </w:p>
-    <w:p>
-      <w:pPr>
-        <w:pStyle w:val="TOC2"/>
-        <w:tabs>
-          <w:tab w:val="right" w:pos="8290"/>
-        </w:tabs>
-        <w:rPr>
-          <w:i w:val="0"/>
+          <w14:ligatures w14:val="none"/>
+        </w:rPr>
+      </w:pPr>
+      <w:r>
+        <w:t>3.4.1</w:t>
+      </w:r>
+      <w:r>
+        <w:rPr>
+          <w:kern w:val="0"/>
           <w:sz w:val="24"/>
           <w:szCs w:val="24"/>
           <w:lang w:eastAsia="ja-JP"/>
+          <w14:ligatures w14:val="none"/>
+        </w:rPr>
+        <w:tab/>
+      </w:r>
+      <w:r>
+        <w:t>Type Equivalence</w:t>
+      </w:r>
+      <w:r>
+        <w:tab/>
+      </w:r>
+      <w:r>
+        <w:fldChar w:fldCharType="begin"/>
+      </w:r>
+      <w:r>
+        <w:instrText xml:space="preserve"> PAGEREF _Toc259475252 \h </w:instrText>
+      </w:r>
+      <w:r>
+        <w:fldChar w:fldCharType="separate"/>
+      </w:r>
+      <w:r>
+        <w:t>23</w:t>
+      </w:r>
+      <w:r>
+        <w:fldChar w:fldCharType="end"/>
+      </w:r>
+    </w:p>
+    <w:p>
+      <w:pPr>
+        <w:pStyle w:val="TOC3"/>
+        <w:tabs>
+          <w:tab w:val="left" w:pos="1176"/>
+          <w:tab w:val="right" w:pos="8290"/>
+        </w:tabs>
+        <w:rPr>
+          <w:kern w:val="0"/>
+          <w:sz w:val="24"/>
+          <w:szCs w:val="24"/>
+          <w:lang w:eastAsia="ja-JP"/>
+          <w14:ligatures w14:val="none"/>
+        </w:rPr>
+      </w:pPr>
+      <w:r>
+        <w:t>3.4.2</w:t>
+      </w:r>
+      <w:r>
+        <w:rPr>
+          <w:kern w:val="0"/>
+          <w:sz w:val="24"/>
+          <w:szCs w:val="24"/>
+          <w:lang w:eastAsia="ja-JP"/>
+          <w14:ligatures w14:val="none"/>
+        </w:rPr>
+        <w:tab/>
+      </w:r>
+      <w:r>
+        <w:t>Conformance</w:t>
+      </w:r>
+      <w:r>
+        <w:tab/>
+      </w:r>
+      <w:r>
+        <w:fldChar w:fldCharType="begin"/>
+      </w:r>
+      <w:r>
+        <w:instrText xml:space="preserve"> PAGEREF _Toc259475253 \h </w:instrText>
+      </w:r>
+      <w:r>
+        <w:fldChar w:fldCharType="separate"/>
+      </w:r>
+      <w:r>
+        <w:t>23</w:t>
+      </w:r>
+      <w:r>
+        <w:fldChar w:fldCharType="end"/>
+      </w:r>
+    </w:p>
+    <w:p>
+      <w:pPr>
+        <w:pStyle w:val="TOC1"/>
+        <w:rPr>
+          <w:b w:val="0"/>
+          <w:kern w:val="0"/>
+          <w:sz w:val="24"/>
+          <w:szCs w:val="24"/>
+          <w:lang w:eastAsia="ja-JP"/>
+          <w14:ligatures w14:val="none"/>
+        </w:rPr>
+      </w:pPr>
+      <w:r>
+        <w:t>Basic Declarations &amp; Definitions</w:t>
+      </w:r>
+      <w:r>
+        <w:tab/>
+      </w:r>
+      <w:r>
+        <w:fldChar w:fldCharType="begin"/>
+      </w:r>
+      <w:r>
+        <w:instrText xml:space="preserve"> PAGEREF _Toc259475254 \h </w:instrText>
+      </w:r>
+      <w:r>
+        <w:fldChar w:fldCharType="separate"/>
+      </w:r>
+      <w:r>
+        <w:t>24</w:t>
+      </w:r>
+      <w:r>
+        <w:fldChar w:fldCharType="end"/>
+      </w:r>
+    </w:p>
+    <w:p>
+      <w:pPr>
+        <w:pStyle w:val="TOC2"/>
+        <w:tabs>
+          <w:tab w:val="left" w:pos="756"/>
+          <w:tab w:val="right" w:pos="8290"/>
+        </w:tabs>
+        <w:rPr>
+          <w:i w:val="0"/>
+          <w:kern w:val="0"/>
+          <w:sz w:val="24"/>
+          <w:szCs w:val="24"/>
+          <w:lang w:eastAsia="ja-JP"/>
+          <w14:ligatures w14:val="none"/>
         </w:rPr>
       </w:pPr>
       <w:r>
         <w:t>4.1</w:t>
       </w:r>
       <w:r>
+        <w:rPr>
+          <w:i w:val="0"/>
+          <w:kern w:val="0"/>
+          <w:sz w:val="24"/>
+          <w:szCs w:val="24"/>
+          <w:lang w:eastAsia="ja-JP"/>
+          <w14:ligatures w14:val="none"/>
+        </w:rPr>
         <w:tab/>
       </w:r>
       <w:r>
+        <w:t>Variable Declarations &amp; Definitions</w:t>
+      </w:r>
+      <w:r>
+        <w:tab/>
+      </w:r>
+      <w:r>
         <w:fldChar w:fldCharType="begin"/>
       </w:r>
       <w:r>
-        <w:instrText xml:space="preserve"> PAGEREF _Toc259215277 \h </w:instrText>
+        <w:instrText xml:space="preserve"> PAGEREF _Toc259475255 \h </w:instrText>
       </w:r>
       <w:r>
         <w:fldChar w:fldCharType="separate"/>
       </w:r>
       <w:r>
-        <w:t>20</w:t>
+        <w:t>24</w:t>
       </w:r>
       <w:r>
         <w:fldChar w:fldCharType="end"/>
       </w:r>
     </w:p>
     <w:p>
+      <w:pPr>
+        <w:pStyle w:val="TOC3"/>
+        <w:tabs>
+          <w:tab w:val="left" w:pos="1176"/>
+          <w:tab w:val="right" w:pos="8290"/>
+        </w:tabs>
+        <w:rPr>
+          <w:kern w:val="0"/>
+          <w:sz w:val="24"/>
+          <w:szCs w:val="24"/>
+          <w:lang w:eastAsia="ja-JP"/>
+          <w14:ligatures w14:val="none"/>
+        </w:rPr>
+      </w:pPr>
+      <w:r>
+        <w:t>4.1.1</w:t>
+      </w:r>
+      <w:r>
+        <w:rPr>
+          <w:kern w:val="0"/>
+          <w:sz w:val="24"/>
+          <w:szCs w:val="24"/>
+          <w:lang w:eastAsia="ja-JP"/>
+          <w14:ligatures w14:val="none"/>
+        </w:rPr>
+        <w:tab/>
+      </w:r>
+      <w:r>
+        <w:t>Property Declarations &amp; Definitions</w:t>
+      </w:r>
+      <w:r>
+        <w:tab/>
+      </w:r>
+      <w:r>
+        <w:fldChar w:fldCharType="begin"/>
+      </w:r>
+      <w:r>
+        <w:instrText xml:space="preserve"> PAGEREF _Toc259475256 \h </w:instrText>
+      </w:r>
+      <w:r>
+        <w:fldChar w:fldCharType="separate"/>
+      </w:r>
+      <w:r>
+        <w:t>24</w:t>
+      </w:r>
       <w:r>
         <w:fldChar w:fldCharType="end"/>
       </w:r>
+    </w:p>
+    <w:p>
+      <w:pPr>
+        <w:pStyle w:val="TOC3"/>
+        <w:tabs>
+          <w:tab w:val="left" w:pos="1176"/>
+          <w:tab w:val="right" w:pos="8290"/>
+        </w:tabs>
+        <w:rPr>
+          <w:kern w:val="0"/>
+          <w:sz w:val="24"/>
+          <w:szCs w:val="24"/>
+          <w:lang w:eastAsia="ja-JP"/>
+          <w14:ligatures w14:val="none"/>
+        </w:rPr>
+      </w:pPr>
+      <w:r>
+        <w:t>4.1.2</w:t>
+      </w:r>
+      <w:r>
+        <w:rPr>
+          <w:kern w:val="0"/>
+          <w:sz w:val="24"/>
+          <w:szCs w:val="24"/>
+          <w:lang w:eastAsia="ja-JP"/>
+          <w14:ligatures w14:val="none"/>
+        </w:rPr>
+        <w:tab/>
+      </w:r>
+      <w:r>
+        <w:t>Instance Variable Definitions</w:t>
+      </w:r>
+      <w:r>
+        <w:tab/>
+      </w:r>
+      <w:r>
+        <w:fldChar w:fldCharType="begin"/>
+      </w:r>
+      <w:r>
+        <w:instrText xml:space="preserve"> PAGEREF _Toc259475257 \h </w:instrText>
+      </w:r>
+      <w:r>
+        <w:fldChar w:fldCharType="separate"/>
+      </w:r>
+      <w:r>
+        <w:t>24</w:t>
+      </w:r>
+      <w:r>
+        <w:fldChar w:fldCharType="end"/>
+      </w:r>
+    </w:p>
+    <w:p>
+      <w:pPr>
+        <w:pStyle w:val="TOC3"/>
+        <w:tabs>
+          <w:tab w:val="left" w:pos="1176"/>
+          <w:tab w:val="right" w:pos="8290"/>
+        </w:tabs>
+        <w:rPr>
+          <w:kern w:val="0"/>
+          <w:sz w:val="24"/>
+          <w:szCs w:val="24"/>
+          <w:lang w:eastAsia="ja-JP"/>
+          <w14:ligatures w14:val="none"/>
+        </w:rPr>
+      </w:pPr>
+      <w:r>
+        <w:t>4.1.3</w:t>
+      </w:r>
+      <w:r>
+        <w:rPr>
+          <w:kern w:val="0"/>
+          <w:sz w:val="24"/>
+          <w:szCs w:val="24"/>
+          <w:lang w:eastAsia="ja-JP"/>
+          <w14:ligatures w14:val="none"/>
+        </w:rPr>
+        <w:tab/>
+      </w:r>
+      <w:r>
+        <w:t>Type Declarations &amp; Aliases</w:t>
+      </w:r>
+      <w:r>
+        <w:tab/>
+      </w:r>
+      <w:r>
+        <w:fldChar w:fldCharType="begin"/>
+      </w:r>
+      <w:r>
+        <w:instrText xml:space="preserve"> PAGEREF _Toc259475258 \h </w:instrText>
+      </w:r>
+      <w:r>
+        <w:fldChar w:fldCharType="separate"/>
+      </w:r>
+      <w:r>
+        <w:t>24</w:t>
+      </w:r>
+      <w:r>
+        <w:fldChar w:fldCharType="end"/>
+      </w:r>
+    </w:p>
+    <w:p>
+      <w:pPr>
+        <w:pStyle w:val="TOC3"/>
+        <w:tabs>
+          <w:tab w:val="left" w:pos="1176"/>
+          <w:tab w:val="right" w:pos="8290"/>
+        </w:tabs>
+        <w:rPr>
+          <w:kern w:val="0"/>
+          <w:sz w:val="24"/>
+          <w:szCs w:val="24"/>
+          <w:lang w:eastAsia="ja-JP"/>
+          <w14:ligatures w14:val="none"/>
+        </w:rPr>
+      </w:pPr>
+      <w:r>
+        <w:t>4.1.4</w:t>
+      </w:r>
+      <w:r>
+        <w:rPr>
+          <w:kern w:val="0"/>
+          <w:sz w:val="24"/>
+          <w:szCs w:val="24"/>
+          <w:lang w:eastAsia="ja-JP"/>
+          <w14:ligatures w14:val="none"/>
+        </w:rPr>
+        <w:tab/>
+      </w:r>
+      <w:r>
+        <w:t>Type Parameters</w:t>
+      </w:r>
+      <w:r>
+        <w:tab/>
+      </w:r>
+      <w:r>
+        <w:fldChar w:fldCharType="begin"/>
+      </w:r>
+      <w:r>
+        <w:instrText xml:space="preserve"> PAGEREF _Toc259475259 \h </w:instrText>
+      </w:r>
+      <w:r>
+        <w:fldChar w:fldCharType="separate"/>
+      </w:r>
+      <w:r>
+        <w:t>24</w:t>
+      </w:r>
+      <w:r>
+        <w:fldChar w:fldCharType="end"/>
+      </w:r>
+    </w:p>
+    <w:p>
+      <w:pPr>
+        <w:pStyle w:val="TOC3"/>
+        <w:tabs>
+          <w:tab w:val="left" w:pos="1176"/>
+          <w:tab w:val="right" w:pos="8290"/>
+        </w:tabs>
+        <w:rPr>
+          <w:kern w:val="0"/>
+          <w:sz w:val="24"/>
+          <w:szCs w:val="24"/>
+          <w:lang w:eastAsia="ja-JP"/>
+          <w14:ligatures w14:val="none"/>
+        </w:rPr>
+      </w:pPr>
+      <w:r>
+        <w:t>4.1.5</w:t>
+      </w:r>
+      <w:r>
+        <w:rPr>
+          <w:kern w:val="0"/>
+          <w:sz w:val="24"/>
+          <w:szCs w:val="24"/>
+          <w:lang w:eastAsia="ja-JP"/>
+          <w14:ligatures w14:val="none"/>
+        </w:rPr>
+        <w:tab/>
+      </w:r>
+      <w:r>
+        <w:t>Variance of Type Parameters</w:t>
+      </w:r>
+      <w:r>
+        <w:tab/>
+      </w:r>
+      <w:r>
+        <w:fldChar w:fldCharType="begin"/>
+      </w:r>
+      <w:r>
+        <w:instrText xml:space="preserve"> PAGEREF _Toc259475260 \h </w:instrText>
+      </w:r>
+      <w:r>
+        <w:fldChar w:fldCharType="separate"/>
+      </w:r>
+      <w:r>
+        <w:t>24</w:t>
+      </w:r>
+      <w:r>
+        <w:fldChar w:fldCharType="end"/>
+      </w:r>
+    </w:p>
+    <w:p>
+      <w:pPr>
+        <w:pStyle w:val="TOC3"/>
+        <w:tabs>
+          <w:tab w:val="left" w:pos="1176"/>
+          <w:tab w:val="right" w:pos="8290"/>
+        </w:tabs>
+        <w:rPr>
+          <w:kern w:val="0"/>
+          <w:sz w:val="24"/>
+          <w:szCs w:val="24"/>
+          <w:lang w:eastAsia="ja-JP"/>
+          <w14:ligatures w14:val="none"/>
+        </w:rPr>
+      </w:pPr>
+      <w:r>
+        <w:t>4.1.6</w:t>
+      </w:r>
+      <w:r>
+        <w:rPr>
+          <w:kern w:val="0"/>
+          <w:sz w:val="24"/>
+          <w:szCs w:val="24"/>
+          <w:lang w:eastAsia="ja-JP"/>
+          <w14:ligatures w14:val="none"/>
+        </w:rPr>
+        <w:tab/>
+      </w:r>
+      <w:r>
+        <w:t>Function Declarations &amp; Definitions</w:t>
+      </w:r>
+      <w:r>
+        <w:tab/>
+      </w:r>
+      <w:r>
+        <w:fldChar w:fldCharType="begin"/>
+      </w:r>
+      <w:r>
+        <w:instrText xml:space="preserve"> PAGEREF _Toc259475261 \h </w:instrText>
+      </w:r>
+      <w:r>
+        <w:fldChar w:fldCharType="separate"/>
+      </w:r>
+      <w:r>
+        <w:t>24</w:t>
+      </w:r>
+      <w:r>
+        <w:fldChar w:fldCharType="end"/>
+      </w:r>
+    </w:p>
+    <w:p>
+      <w:r>
+        <w:fldChar w:fldCharType="end"/>
+      </w:r>
       <w:r>
         <w:br w:type="page"/>
       </w:r>
@@ -1730,13 +2381,13 @@
       <w:pPr>
         <w:pStyle w:val="IntroHeading"/>
       </w:pPr>
-      <w:bookmarkStart w:id="3" w:name="_Toc258864274"/>
-      <w:bookmarkStart w:id="4" w:name="_Toc258864455"/>
+      <w:bookmarkStart w:id="4" w:name="_Toc258864274"/>
+      <w:bookmarkStart w:id="5" w:name="_Toc258864455"/>
       <w:r>
         <w:t>Preface</w:t>
       </w:r>
-      <w:bookmarkEnd w:id="3"/>
       <w:bookmarkEnd w:id="4"/>
+      <w:bookmarkEnd w:id="5"/>
     </w:p>
     <w:p>
       <w:r>
@@ -1781,18 +2432,18 @@
           <w:numId w:val="2"/>
         </w:numPr>
       </w:pPr>
-      <w:bookmarkStart w:id="5" w:name="Specification"/>
-      <w:bookmarkEnd w:id="5"/>
+      <w:bookmarkStart w:id="6" w:name="Specification"/>
+      <w:bookmarkEnd w:id="6"/>
     </w:p>
     <w:p>
       <w:pPr>
         <w:pStyle w:val="ChapterHeading"/>
       </w:pPr>
-      <w:bookmarkStart w:id="6" w:name="_Toc259215242"/>
+      <w:bookmarkStart w:id="7" w:name="_Toc259475216"/>
       <w:r>
         <w:t>Lexical Syntax</w:t>
       </w:r>
-      <w:bookmarkEnd w:id="6"/>
+      <w:bookmarkEnd w:id="7"/>
     </w:p>
     <w:p>
       <w:r>
@@ -1806,11 +2457,11 @@
       <w:pPr>
         <w:pStyle w:val="Heading2"/>
       </w:pPr>
-      <w:bookmarkStart w:id="7" w:name="_Toc259215243"/>
+      <w:bookmarkStart w:id="8" w:name="_Toc259475217"/>
       <w:r>
         <w:t>Identifiers</w:t>
       </w:r>
-      <w:bookmarkEnd w:id="7"/>
+      <w:bookmarkEnd w:id="8"/>
     </w:p>
     <w:p>
       <w:pPr>
@@ -2315,14 +2966,14 @@
           <w:lang w:val="en-US"/>
         </w:rPr>
       </w:pPr>
-      <w:bookmarkStart w:id="8" w:name="_Toc259215244"/>
+      <w:bookmarkStart w:id="9" w:name="_Toc259475218"/>
       <w:r>
         <w:rPr>
           <w:lang w:val="en-US"/>
         </w:rPr>
         <w:t>Keywords</w:t>
       </w:r>
-      <w:bookmarkEnd w:id="8"/>
+      <w:bookmarkEnd w:id="9"/>
     </w:p>
     <w:p>
       <w:pPr>
@@ -3572,8 +4223,6 @@
         </w:rPr>
         <w:t>when</w:t>
       </w:r>
-      <w:bookmarkStart w:id="9" w:name="_GoBack"/>
-      <w:bookmarkEnd w:id="9"/>
     </w:p>
     <w:p>
       <w:pPr>
@@ -3663,7 +4312,7 @@
           <w:lang w:val="en-US"/>
         </w:rPr>
       </w:pPr>
-      <w:bookmarkStart w:id="10" w:name="_Toc259215245"/>
+      <w:bookmarkStart w:id="10" w:name="_Toc259475219"/>
       <w:r>
         <w:rPr>
           <w:lang w:val="en-US"/>
@@ -3902,7 +4551,7 @@
           <w:lang w:val="en-US"/>
         </w:rPr>
       </w:pPr>
-      <w:bookmarkStart w:id="11" w:name="_Toc259215246"/>
+      <w:bookmarkStart w:id="11" w:name="_Toc259475220"/>
       <w:r>
         <w:rPr>
           <w:lang w:val="en-US"/>
@@ -4722,6 +5371,19 @@
         <w:rPr>
           <w:rStyle w:val="InlineCode"/>
         </w:rPr>
+        <w:t>&lt;~&gt;</w:t>
+      </w:r>
+    </w:p>
+    <w:p>
+      <w:pPr>
+        <w:rPr>
+          <w:rStyle w:val="InlineCode"/>
+        </w:rPr>
+      </w:pPr>
+      <w:r>
+        <w:rPr>
+          <w:rStyle w:val="InlineCode"/>
+        </w:rPr>
         <w:t>=&gt;</w:t>
       </w:r>
     </w:p>
@@ -4910,19 +5572,11 @@
     <w:p>
       <w:pPr>
         <w:rPr>
-          <w:rStyle w:val="InlineCode"/>
-        </w:rPr>
-      </w:pPr>
-      <w:r>
-        <w:rPr>
-          <w:rStyle w:val="InlineCode"/>
-        </w:rPr>
-        <w:t>.</w:t>
-      </w:r>
-    </w:p>
-    <w:p>
-      <w:pPr>
-        <w:pStyle w:val="Heading2"/>
+          <w:rFonts w:ascii="Menlo Regular" w:hAnsi="Menlo Regular" w:cs="Iowan Old Style Roman"/>
+          <w:color w:val="000000"/>
+          <w:sz w:val="20"/>
+          <w:lang w:val="en-US"/>
+        </w:rPr>
         <w:sectPr>
           <w:type w:val="continuous"/>
           <w:pgSz w:w="11900" w:h="16840"/>
@@ -4931,6 +5585,12 @@
           <w:docGrid w:linePitch="360"/>
         </w:sectPr>
       </w:pPr>
+      <w:r>
+        <w:rPr>
+          <w:rStyle w:val="InlineCode"/>
+        </w:rPr>
+        <w:t>.</w:t>
+      </w:r>
     </w:p>
     <w:p>
       <w:r>
@@ -4941,7 +5601,7 @@
       <w:pPr>
         <w:pStyle w:val="Heading2"/>
       </w:pPr>
-      <w:bookmarkStart w:id="12" w:name="_Toc259215247"/>
+      <w:bookmarkStart w:id="12" w:name="_Toc259475221"/>
       <w:r>
         <w:t>Literals</w:t>
       </w:r>
@@ -5061,7 +5721,7 @@
       <w:pPr>
         <w:pStyle w:val="Heading3"/>
       </w:pPr>
-      <w:bookmarkStart w:id="13" w:name="_Toc259215248"/>
+      <w:bookmarkStart w:id="13" w:name="_Toc259475222"/>
       <w:r>
         <w:t>Integer Literals</w:t>
       </w:r>
@@ -5795,7 +6455,7 @@
       <w:pPr>
         <w:pStyle w:val="Heading3"/>
       </w:pPr>
-      <w:bookmarkStart w:id="14" w:name="_Toc259215249"/>
+      <w:bookmarkStart w:id="14" w:name="_Toc259475223"/>
       <w:r>
         <w:t>Floating Point Literals</w:t>
       </w:r>
@@ -6027,9 +6687,11 @@
       <w:pPr>
         <w:pStyle w:val="Heading3"/>
       </w:pPr>
+      <w:bookmarkStart w:id="15" w:name="_Toc259475224"/>
       <w:r>
         <w:t>Imaginary Number Literals</w:t>
       </w:r>
+      <w:bookmarkEnd w:id="15"/>
     </w:p>
     <w:p>
       <w:pPr>
@@ -6208,7 +6870,6 @@
           <w:docGrid w:linePitch="360"/>
         </w:sectPr>
       </w:pPr>
-      <w:bookmarkStart w:id="15" w:name="_Toc259215250"/>
     </w:p>
     <w:p>
       <w:r>
@@ -6237,10 +6898,61 @@
       <w:pPr>
         <w:pStyle w:val="Heading3"/>
       </w:pPr>
+      <w:bookmarkStart w:id="16" w:name="_Toc259475225"/>
+      <w:r>
+        <w:t>Units of Measure</w:t>
+      </w:r>
+      <w:bookmarkEnd w:id="16"/>
+    </w:p>
+    <w:p>
+      <w:r>
+        <w:t xml:space="preserve">Coral implements an addition to number handling, called </w:t>
+      </w:r>
+      <w:r>
+        <w:rPr>
+          <w:i/>
+        </w:rPr>
+        <w:t>units of measure</w:t>
+      </w:r>
+      <w:r>
+        <w:t xml:space="preserve">. Number instances can be annotated with a unit of measure to ensure correctness of arithmetic operations. </w:t>
+      </w:r>
+    </w:p>
+    <w:p>
+      <w:pPr>
+        <w:rPr>
+          <w:b/>
+        </w:rPr>
+      </w:pPr>
+      <w:r>
+        <w:rPr>
+          <w:b/>
+        </w:rPr>
+        <w:t>Syntax:</w:t>
+      </w:r>
+    </w:p>
+    <w:p>
+      <w:pPr>
+        <w:pStyle w:val="Code"/>
+      </w:pPr>
+      <w:r>
+        <w:t>annotated_number ::= number_literal '[&lt;' Units_of_Measure '&gt;]'</w:t>
+      </w:r>
+    </w:p>
+    <w:p>
+      <w:r>
+        <w:t>TBD: add link to details about units of measure, how to declare them and how to use them</w:t>
+      </w:r>
+    </w:p>
+    <w:p>
+      <w:pPr>
+        <w:pStyle w:val="Heading3"/>
+      </w:pPr>
+      <w:bookmarkStart w:id="17" w:name="_Toc259475226"/>
       <w:r>
         <w:t>Boolean Literals</w:t>
       </w:r>
-      <w:bookmarkEnd w:id="15"/>
+      <w:bookmarkEnd w:id="17"/>
     </w:p>
     <w:p>
       <w:pPr>
@@ -6320,11 +7032,11 @@
       <w:pPr>
         <w:pStyle w:val="Heading3"/>
       </w:pPr>
-      <w:bookmarkStart w:id="16" w:name="_Toc259215251"/>
+      <w:bookmarkStart w:id="18" w:name="_Toc259475227"/>
       <w:r>
         <w:t>String Literals</w:t>
       </w:r>
-      <w:bookmarkEnd w:id="16"/>
+      <w:bookmarkEnd w:id="18"/>
     </w:p>
     <w:p>
       <w:pPr>
@@ -6426,11 +7138,11 @@
       <w:pPr>
         <w:pStyle w:val="Heading3"/>
       </w:pPr>
-      <w:bookmarkStart w:id="17" w:name="_Toc259215252"/>
+      <w:bookmarkStart w:id="19" w:name="_Toc259475228"/>
       <w:r>
         <w:t>Symbol Literals</w:t>
       </w:r>
-      <w:bookmarkEnd w:id="17"/>
+      <w:bookmarkEnd w:id="19"/>
     </w:p>
     <w:p>
       <w:pPr>
@@ -6503,11 +7215,11 @@
       <w:pPr>
         <w:pStyle w:val="Heading3"/>
       </w:pPr>
-      <w:bookmarkStart w:id="18" w:name="_Toc259215253"/>
+      <w:bookmarkStart w:id="20" w:name="_Toc259475229"/>
       <w:r>
         <w:t>Type Parameters</w:t>
       </w:r>
-      <w:bookmarkEnd w:id="18"/>
+      <w:bookmarkEnd w:id="20"/>
     </w:p>
     <w:p>
       <w:pPr>
@@ -6530,16 +7242,15 @@
         <w:t>type_param ::= '$' (variable_id | constant_id)</w:t>
       </w:r>
     </w:p>
-    <w:p/>
     <w:p>
       <w:pPr>
         <w:pStyle w:val="Heading3"/>
       </w:pPr>
-      <w:bookmarkStart w:id="19" w:name="_Toc259215254"/>
+      <w:bookmarkStart w:id="21" w:name="_Toc259475230"/>
       <w:r>
         <w:t>Regular Expression Literals</w:t>
       </w:r>
-      <w:bookmarkEnd w:id="19"/>
+      <w:bookmarkEnd w:id="21"/>
     </w:p>
     <w:p>
       <w:pPr>
@@ -6667,11 +7378,11 @@
       <w:pPr>
         <w:pStyle w:val="Heading3"/>
       </w:pPr>
-      <w:bookmarkStart w:id="20" w:name="_Toc259215255"/>
+      <w:bookmarkStart w:id="22" w:name="_Toc259475231"/>
       <w:r>
         <w:t>Collection Literals</w:t>
       </w:r>
-      <w:bookmarkEnd w:id="20"/>
+      <w:bookmarkEnd w:id="22"/>
     </w:p>
     <w:p>
       <w:pPr>
@@ -7124,11 +7835,11 @@
       <w:pPr>
         <w:pStyle w:val="Heading2"/>
       </w:pPr>
-      <w:bookmarkStart w:id="21" w:name="_Toc259215256"/>
+      <w:bookmarkStart w:id="23" w:name="_Toc259475232"/>
       <w:r>
         <w:t>Whitespace &amp; Comments</w:t>
       </w:r>
-      <w:bookmarkEnd w:id="21"/>
+      <w:bookmarkEnd w:id="23"/>
     </w:p>
     <w:p>
       <w:r>
@@ -7199,11 +7910,11 @@
       <w:pPr>
         <w:pStyle w:val="Heading2"/>
       </w:pPr>
-      <w:bookmarkStart w:id="22" w:name="_Toc259215257"/>
+      <w:bookmarkStart w:id="24" w:name="_Toc259475233"/>
       <w:r>
         <w:t>Preprocessor Macros</w:t>
       </w:r>
-      <w:bookmarkEnd w:id="22"/>
+      <w:bookmarkEnd w:id="24"/>
     </w:p>
     <w:p>
       <w:r>
@@ -7219,11 +7930,11 @@
       <w:pPr>
         <w:pStyle w:val="ChapterHeading"/>
       </w:pPr>
-      <w:bookmarkStart w:id="23" w:name="_Toc259215258"/>
+      <w:bookmarkStart w:id="25" w:name="_Toc259475234"/>
       <w:r>
         <w:t>Identifiers, Names &amp; Scopes</w:t>
       </w:r>
-      <w:bookmarkEnd w:id="23"/>
+      <w:bookmarkEnd w:id="25"/>
     </w:p>
     <w:p>
       <w:pPr>
@@ -7680,11 +8391,11 @@
       <w:pPr>
         <w:pStyle w:val="ChapterHeading"/>
       </w:pPr>
-      <w:bookmarkStart w:id="24" w:name="_Toc259215259"/>
+      <w:bookmarkStart w:id="26" w:name="_Toc259475235"/>
       <w:r>
         <w:t>Types</w:t>
       </w:r>
-      <w:bookmarkEnd w:id="24"/>
+      <w:bookmarkEnd w:id="26"/>
     </w:p>
     <w:p>
       <w:pPr>
@@ -7902,11 +8613,11 @@
       <w:pPr>
         <w:pStyle w:val="Heading2"/>
       </w:pPr>
-      <w:bookmarkStart w:id="25" w:name="_Toc259215260"/>
+      <w:bookmarkStart w:id="27" w:name="_Toc259475236"/>
       <w:r>
         <w:t>Paths</w:t>
       </w:r>
-      <w:bookmarkEnd w:id="25"/>
+      <w:bookmarkEnd w:id="27"/>
     </w:p>
     <w:p>
       <w:r>
@@ -7937,7 +8648,10 @@
         <w:t>Path ::=</w:t>
       </w:r>
       <w:r>
-        <w:t xml:space="preserve"> [ '::' ]</w:t>
+        <w:t xml:space="preserve"> ['::'</w:t>
+      </w:r>
+      <w:r>
+        <w:t>]</w:t>
       </w:r>
       <w:r>
         <w:t xml:space="preserve"> </w:t>
@@ -7946,7 +8660,10 @@
         <w:t>Const_Path</w:t>
       </w:r>
       <w:r>
-        <w:t xml:space="preserve"> [ '::' Self_Path ]</w:t>
+        <w:t xml:space="preserve"> ['::' Self_Path</w:t>
+      </w:r>
+      <w:r>
+        <w:t>]</w:t>
       </w:r>
     </w:p>
     <w:p>
@@ -7963,7 +8680,10 @@
         <w:pStyle w:val="Code"/>
       </w:pPr>
       <w:r>
-        <w:t>Self_Path ::= ( '</w:t>
+        <w:t>Self_Path ::= (</w:t>
+      </w:r>
+      <w:r>
+        <w:t>'</w:t>
       </w:r>
       <w:r>
         <w:rPr>
@@ -7993,7 +8713,10 @@
         <w:t>super</w:t>
       </w:r>
       <w:r>
-        <w:t>' [Class_Qualifier] ) [Const_Path]</w:t>
+        <w:t>' [Class_Qualifier]</w:t>
+      </w:r>
+      <w:r>
+        <w:t>) [Const_Path]</w:t>
       </w:r>
     </w:p>
     <w:p>
@@ -8021,7 +8744,16 @@
         <w:pStyle w:val="Code"/>
       </w:pPr>
       <w:r>
-        <w:t>Const_Path ::= constant_id { '::' constant_id }</w:t>
+        <w:t>Const_Path ::= constant_id {</w:t>
+      </w:r>
+      <w:r>
+        <w:t>'::' constant</w:t>
+      </w:r>
+      <w:r>
+        <w:t>_id</w:t>
+      </w:r>
+      <w:r>
+        <w:t>}</w:t>
       </w:r>
     </w:p>
     <w:p>
@@ -8092,11 +8824,11 @@
       <w:pPr>
         <w:pStyle w:val="Heading2"/>
       </w:pPr>
-      <w:bookmarkStart w:id="26" w:name="_Toc259215261"/>
+      <w:bookmarkStart w:id="28" w:name="_Toc259475237"/>
       <w:r>
         <w:t>Value Types</w:t>
       </w:r>
-      <w:bookmarkEnd w:id="26"/>
+      <w:bookmarkEnd w:id="28"/>
     </w:p>
     <w:p>
       <w:r>
@@ -8110,11 +8842,11 @@
       <w:pPr>
         <w:pStyle w:val="Heading3"/>
       </w:pPr>
-      <w:bookmarkStart w:id="27" w:name="_Toc259215262"/>
+      <w:bookmarkStart w:id="29" w:name="_Toc259475238"/>
       <w:r>
         <w:t>Value Type</w:t>
       </w:r>
-      <w:bookmarkEnd w:id="27"/>
+      <w:bookmarkEnd w:id="29"/>
     </w:p>
     <w:p>
       <w:r>
@@ -8141,17 +8873,45 @@
       <w:r>
         <w:t xml:space="preserve"> (or a subtype, if any exists). </w:t>
       </w:r>
-    </w:p>
-    <w:p>
-      <w:pPr>
-        <w:rPr>
+      <w:r>
+        <w:t>Type projection to “</w:t>
+      </w:r>
+      <w:r>
+        <w:rPr>
+          <w:rStyle w:val="InlineCode"/>
           <w:b/>
         </w:rPr>
-      </w:pPr>
-      <w:r>
+        <w:t>class</w:t>
+      </w:r>
+      <w:r>
+        <w:t>”</w:t>
+      </w:r>
+      <w:r>
+        <w:t xml:space="preserve"> can be used as a stable way to reference the real class</w:t>
+      </w:r>
+      <w:r>
+        <w:t>, of any expression that has a value, referred to as “</w:t>
+      </w:r>
+      <w:r>
+        <w:rPr>
+          <w:rStyle w:val="InlineCode"/>
+        </w:rPr>
+        <w:t>Value_Expr</w:t>
+      </w:r>
+      <w:r>
+        <w:t xml:space="preserve">” in the following syntax. </w:t>
+      </w:r>
+    </w:p>
+    <w:p>
+      <w:pPr>
         <w:rPr>
           <w:b/>
         </w:rPr>
+      </w:pPr>
+      <w:r>
+        <w:rPr>
+          <w:b/>
+        </w:rPr>
         <w:t>Syntax:</w:t>
       </w:r>
     </w:p>
@@ -8163,21 +8923,61 @@
         <w:t>Simple</w:t>
       </w:r>
       <w:r>
-        <w:t>_Type ::= Path '.' 'class'</w:t>
+        <w:t>_Type ::= Path '</w:t>
+      </w:r>
+      <w:r>
+        <w:t>.</w:t>
+      </w:r>
+      <w:r>
+        <w:t>' 'class'</w:t>
+      </w:r>
+    </w:p>
+    <w:p>
+      <w:pPr>
+        <w:pStyle w:val="Code"/>
+      </w:pPr>
+      <w:r>
+        <w:t>Simple_Type ::= Simple_Type '##' '</w:t>
+      </w:r>
+      <w:r>
+        <w:rPr>
+          <w:b/>
+        </w:rPr>
+        <w:t>class</w:t>
+      </w:r>
+      <w:r>
+        <w:t>'</w:t>
+      </w:r>
+    </w:p>
+    <w:p>
+      <w:pPr>
+        <w:pStyle w:val="Code"/>
+      </w:pPr>
+      <w:r>
+        <w:t>Simple_Type ::= Value_Expr '##' '</w:t>
+      </w:r>
+      <w:r>
+        <w:rPr>
+          <w:b/>
+        </w:rPr>
+        <w:t>class</w:t>
+      </w:r>
+      <w:r>
+        <w:t>'</w:t>
       </w:r>
     </w:p>
     <w:p>
       <w:pPr>
         <w:pStyle w:val="Heading3"/>
       </w:pPr>
-      <w:bookmarkStart w:id="28" w:name="_Toc259215263"/>
+      <w:bookmarkStart w:id="30" w:name="_Toc259475239"/>
       <w:r>
         <w:t>Type</w:t>
       </w:r>
       <w:r>
         <w:t xml:space="preserve"> Projection</w:t>
       </w:r>
-      <w:bookmarkEnd w:id="28"/>
+      <w:bookmarkEnd w:id="30"/>
     </w:p>
     <w:p>
       <w:pPr>
@@ -8245,11 +9045,11 @@
       <w:pPr>
         <w:pStyle w:val="Heading3"/>
       </w:pPr>
-      <w:bookmarkStart w:id="29" w:name="_Toc259215264"/>
+      <w:bookmarkStart w:id="31" w:name="_Toc259475240"/>
       <w:r>
         <w:t>Type Designators</w:t>
       </w:r>
-      <w:bookmarkEnd w:id="29"/>
+      <w:bookmarkEnd w:id="31"/>
     </w:p>
     <w:p>
       <w:r>
@@ -8282,12 +9082,24 @@
         <w:rPr>
           <w:i/>
         </w:rPr>
-        <w:t>C.</w:t>
+        <w:t>C</w:t>
       </w:r>
       <w:r>
         <w:rPr>
           <w:i/>
         </w:rPr>
+        <w:t>::this</w:t>
+      </w:r>
+      <w:r>
+        <w:rPr>
+          <w:i/>
+        </w:rPr>
+        <w:t>.</w:t>
+      </w:r>
+      <w:r>
+        <w:rPr>
+          <w:i/>
+        </w:rPr>
         <w:t>class</w:t>
       </w:r>
       <w:r>
@@ -8303,12 +9115,24 @@
         <w:rPr>
           <w:i/>
         </w:rPr>
-        <w:t>C.this.</w:t>
+        <w:t>C</w:t>
       </w:r>
       <w:r>
         <w:rPr>
           <w:i/>
         </w:rPr>
+        <w:t>::</w:t>
+      </w:r>
+      <w:r>
+        <w:rPr>
+          <w:i/>
+        </w:rPr>
+        <w:t>this.</w:t>
+      </w:r>
+      <w:r>
+        <w:rPr>
+          <w:i/>
+        </w:rPr>
         <w:t>class</w:t>
       </w:r>
       <w:r>
@@ -8325,11 +9149,11 @@
       <w:pPr>
         <w:pStyle w:val="Heading3"/>
       </w:pPr>
-      <w:bookmarkStart w:id="30" w:name="_Toc259215265"/>
+      <w:bookmarkStart w:id="32" w:name="_Toc259475241"/>
       <w:r>
         <w:t>Parameterized Types</w:t>
       </w:r>
-      <w:bookmarkEnd w:id="30"/>
+      <w:bookmarkEnd w:id="32"/>
     </w:p>
     <w:p>
       <w:pPr>
@@ -8370,11 +9194,11 @@
       <w:pPr>
         <w:pStyle w:val="Heading3"/>
       </w:pPr>
-      <w:bookmarkStart w:id="31" w:name="_Toc259215266"/>
+      <w:bookmarkStart w:id="33" w:name="_Toc259475242"/>
       <w:r>
         <w:t>Tuple Types</w:t>
       </w:r>
-      <w:bookmarkEnd w:id="31"/>
+      <w:bookmarkEnd w:id="33"/>
     </w:p>
     <w:p>
       <w:pPr>
@@ -8401,11 +9225,11 @@
       <w:pPr>
         <w:pStyle w:val="Heading3"/>
       </w:pPr>
-      <w:bookmarkStart w:id="32" w:name="_Toc259215267"/>
+      <w:bookmarkStart w:id="34" w:name="_Toc259475243"/>
       <w:r>
         <w:t>Annotated Types</w:t>
       </w:r>
-      <w:bookmarkEnd w:id="32"/>
+      <w:bookmarkEnd w:id="34"/>
     </w:p>
     <w:p>
       <w:pPr>
@@ -8435,11 +9259,11 @@
       <w:pPr>
         <w:pStyle w:val="Heading3"/>
       </w:pPr>
-      <w:bookmarkStart w:id="33" w:name="_Toc259215268"/>
+      <w:bookmarkStart w:id="35" w:name="_Toc259475244"/>
       <w:r>
         <w:t>Compound Types</w:t>
       </w:r>
-      <w:bookmarkEnd w:id="33"/>
+      <w:bookmarkEnd w:id="35"/>
     </w:p>
     <w:p>
       <w:r>
@@ -8515,11 +9339,11 @@
       <w:pPr>
         <w:pStyle w:val="Heading3"/>
       </w:pPr>
-      <w:bookmarkStart w:id="34" w:name="_Toc259215269"/>
+      <w:bookmarkStart w:id="36" w:name="_Toc259475245"/>
       <w:r>
         <w:t>Function Types</w:t>
       </w:r>
-      <w:bookmarkEnd w:id="34"/>
+      <w:bookmarkEnd w:id="36"/>
     </w:p>
     <w:p>
       <w:pPr>
@@ -8588,11 +9412,11 @@
       <w:pPr>
         <w:pStyle w:val="Heading3"/>
       </w:pPr>
-      <w:bookmarkStart w:id="35" w:name="_Toc259215270"/>
+      <w:bookmarkStart w:id="37" w:name="_Toc259475246"/>
       <w:r>
         <w:t>Existential Types</w:t>
       </w:r>
-      <w:bookmarkEnd w:id="35"/>
+      <w:bookmarkEnd w:id="37"/>
     </w:p>
     <w:p>
       <w:pPr>
@@ -8660,11 +9484,11 @@
       <w:pPr>
         <w:pStyle w:val="Heading2"/>
       </w:pPr>
-      <w:bookmarkStart w:id="36" w:name="_Toc259215271"/>
+      <w:bookmarkStart w:id="38" w:name="_Toc259475247"/>
       <w:r>
         <w:t>Non-Value Types</w:t>
       </w:r>
-      <w:bookmarkEnd w:id="36"/>
+      <w:bookmarkEnd w:id="38"/>
     </w:p>
     <w:p>
       <w:r>
@@ -8675,11 +9499,11 @@
       <w:pPr>
         <w:pStyle w:val="Heading3"/>
       </w:pPr>
-      <w:bookmarkStart w:id="37" w:name="_Toc259215272"/>
+      <w:bookmarkStart w:id="39" w:name="_Toc259475248"/>
       <w:r>
         <w:t>Method Types</w:t>
       </w:r>
-      <w:bookmarkEnd w:id="37"/>
+      <w:bookmarkEnd w:id="39"/>
     </w:p>
     <w:p>
       <w:r>
@@ -8994,11 +9818,11 @@
       <w:pPr>
         <w:pStyle w:val="Heading3"/>
       </w:pPr>
-      <w:bookmarkStart w:id="38" w:name="_Toc259215273"/>
+      <w:bookmarkStart w:id="40" w:name="_Toc259475249"/>
       <w:r>
         <w:t>Polymorphic Method Types</w:t>
       </w:r>
-      <w:bookmarkEnd w:id="38"/>
+      <w:bookmarkEnd w:id="40"/>
     </w:p>
     <w:p>
       <w:r>
@@ -9009,11 +9833,11 @@
       <w:pPr>
         <w:pStyle w:val="Heading3"/>
       </w:pPr>
-      <w:bookmarkStart w:id="39" w:name="_Toc259215274"/>
+      <w:bookmarkStart w:id="41" w:name="_Toc259475250"/>
       <w:r>
         <w:t>Type Constructors</w:t>
       </w:r>
-      <w:bookmarkEnd w:id="39"/>
+      <w:bookmarkEnd w:id="41"/>
     </w:p>
     <w:p>
       <w:r>
@@ -9024,11 +9848,534 @@
       <w:pPr>
         <w:pStyle w:val="Heading2"/>
       </w:pPr>
-      <w:bookmarkStart w:id="40" w:name="_Toc259215275"/>
+      <w:bookmarkStart w:id="42" w:name="_Toc259475251"/>
       <w:r>
         <w:t>Relations Between Types</w:t>
       </w:r>
-      <w:bookmarkEnd w:id="40"/>
+      <w:bookmarkEnd w:id="42"/>
+    </w:p>
+    <w:p>
+      <w:r>
+        <w:t xml:space="preserve">There are two useful relations between types. </w:t>
+      </w:r>
+    </w:p>
+    <w:p>
+      <w:pPr>
+        <w:pStyle w:val="ListParagraph"/>
+        <w:numPr>
+          <w:ilvl w:val="0"/>
+          <w:numId w:val="17"/>
+        </w:numPr>
+      </w:pPr>
+      <w:r>
+        <w:rPr>
+          <w:i/>
+        </w:rPr>
+        <w:t>Type equivalence</w:t>
+      </w:r>
+      <w:r>
+        <w:t>:</w:t>
+      </w:r>
+      <w:r>
+        <w:t xml:space="preserve"> </w:t>
+      </w:r>
+      <w:r>
+        <w:rPr>
+          <w:i/>
+        </w:rPr>
+        <w:t>T</w:t>
+      </w:r>
+      <w:r>
+        <w:rPr>
+          <w:i/>
+        </w:rPr>
+        <w:t xml:space="preserve"> </w:t>
+      </w:r>
+      <w:r>
+        <w:rPr>
+          <w:rFonts w:ascii="Menlo Regular" w:hAnsi="Menlo Regular" w:cs="Menlo Regular"/>
+        </w:rPr>
+        <w:t>≡</w:t>
+      </w:r>
+      <w:r>
+        <w:rPr>
+          <w:rFonts w:cs="Menlo Regular"/>
+        </w:rPr>
+        <w:t xml:space="preserve"> </w:t>
+      </w:r>
+      <w:r>
+        <w:rPr>
+          <w:rFonts w:cs="Menlo Regular"/>
+          <w:i/>
+        </w:rPr>
+        <w:t>U</w:t>
+      </w:r>
+      <w:r>
+        <w:rPr>
+          <w:rFonts w:cs="Menlo Regular"/>
+        </w:rPr>
+        <w:t xml:space="preserve">, </w:t>
+      </w:r>
+      <w:r>
+        <w:rPr>
+          <w:rFonts w:cs="Menlo Regular"/>
+        </w:rPr>
+        <w:t xml:space="preserve">thus </w:t>
+      </w:r>
+      <w:r>
+        <w:rPr>
+          <w:rFonts w:cs="Menlo Regular"/>
+          <w:i/>
+        </w:rPr>
+        <w:t>T</w:t>
+      </w:r>
+      <w:r>
+        <w:rPr>
+          <w:rFonts w:cs="Menlo Regular"/>
+        </w:rPr>
+        <w:t xml:space="preserve"> and </w:t>
+      </w:r>
+      <w:r>
+        <w:rPr>
+          <w:rFonts w:cs="Menlo Regular"/>
+          <w:i/>
+        </w:rPr>
+        <w:t>U</w:t>
+      </w:r>
+      <w:r>
+        <w:rPr>
+          <w:rFonts w:cs="Menlo Regular"/>
+        </w:rPr>
+        <w:t xml:space="preserve"> are interchangeable in all contexts.</w:t>
+      </w:r>
+    </w:p>
+    <w:p>
+      <w:pPr>
+        <w:pStyle w:val="ListParagraph"/>
+        <w:numPr>
+          <w:ilvl w:val="0"/>
+          <w:numId w:val="17"/>
+        </w:numPr>
+      </w:pPr>
+      <w:r>
+        <w:rPr>
+          <w:i/>
+        </w:rPr>
+        <w:t>Conformance</w:t>
+      </w:r>
+      <w:r>
+        <w:t xml:space="preserve">: </w:t>
+      </w:r>
+      <w:r>
+        <w:rPr>
+          <w:i/>
+        </w:rPr>
+        <w:t>T</w:t>
+      </w:r>
+      <w:r>
+        <w:t xml:space="preserve"> </w:t>
+      </w:r>
+      <w:r>
+        <w:rPr>
+          <w:rFonts w:ascii="Menlo Regular" w:hAnsi="Menlo Regular" w:cs="Menlo Regular"/>
+        </w:rPr>
+        <w:t>&lt;:</w:t>
+      </w:r>
+      <w:r>
+        <w:t xml:space="preserve"> </w:t>
+      </w:r>
+      <w:r>
+        <w:rPr>
+          <w:i/>
+        </w:rPr>
+        <w:t>U</w:t>
+      </w:r>
+      <w:r>
+        <w:t xml:space="preserve">, thus type </w:t>
+      </w:r>
+      <w:r>
+        <w:rPr>
+          <w:i/>
+        </w:rPr>
+        <w:t>T</w:t>
+      </w:r>
+      <w:r>
+        <w:t xml:space="preserve"> conforms to type </w:t>
+      </w:r>
+      <w:r>
+        <w:rPr>
+          <w:i/>
+        </w:rPr>
+        <w:t>U</w:t>
+      </w:r>
+      <w:r>
+        <w:t xml:space="preserve">. </w:t>
+      </w:r>
+    </w:p>
+    <w:p>
+      <w:pPr>
+        <w:pStyle w:val="Heading3"/>
+      </w:pPr>
+      <w:bookmarkStart w:id="43" w:name="_Toc259475252"/>
+      <w:r>
+        <w:t>Type Equivalence</w:t>
+      </w:r>
+      <w:bookmarkEnd w:id="43"/>
+    </w:p>
+    <w:p>
+      <w:pPr>
+        <w:pStyle w:val="Heading3"/>
+      </w:pPr>
+      <w:bookmarkStart w:id="44" w:name="_Toc259475253"/>
+      <w:r>
+        <w:t>Conformance</w:t>
+      </w:r>
+      <w:bookmarkEnd w:id="44"/>
+    </w:p>
+    <w:p>
+      <w:r>
+        <w:t>The conformance relation (</w:t>
+      </w:r>
+      <w:r>
+        <w:rPr>
+          <w:rFonts w:ascii="Menlo Regular" w:hAnsi="Menlo Regular" w:cs="Menlo Regular"/>
+        </w:rPr>
+        <w:t>&lt;:</w:t>
+      </w:r>
+      <w:r>
+        <w:t xml:space="preserve">) is the smallest transitive relation that satisfies the following conditions. </w:t>
+      </w:r>
+    </w:p>
+    <w:p>
+      <w:pPr>
+        <w:pStyle w:val="ListParagraph"/>
+        <w:numPr>
+          <w:ilvl w:val="0"/>
+          <w:numId w:val="18"/>
+        </w:numPr>
+      </w:pPr>
+      <w:r>
+        <w:t xml:space="preserve">If </w:t>
+      </w:r>
+      <w:r>
+        <w:rPr>
+          <w:i/>
+        </w:rPr>
+        <w:t>T</w:t>
+      </w:r>
+      <w:r>
+        <w:t xml:space="preserve"> is equivalent to </w:t>
+      </w:r>
+      <w:r>
+        <w:rPr>
+          <w:i/>
+        </w:rPr>
+        <w:t>U</w:t>
+      </w:r>
+      <w:r>
+        <w:t xml:space="preserve">, then </w:t>
+      </w:r>
+      <w:r>
+        <w:rPr>
+          <w:i/>
+        </w:rPr>
+        <w:t>T</w:t>
+      </w:r>
+      <w:r>
+        <w:t xml:space="preserve"> conforms </w:t>
+      </w:r>
+      <w:r>
+        <w:rPr>
+          <w:i/>
+        </w:rPr>
+        <w:t>U</w:t>
+      </w:r>
+      <w:r>
+        <w:t>.</w:t>
+      </w:r>
+      <w:r>
+        <w:t xml:space="preserve"> If </w:t>
+      </w:r>
+      <w:r>
+        <w:rPr>
+          <w:i/>
+        </w:rPr>
+        <w:t>T</w:t>
+      </w:r>
+      <w:r>
+        <w:rPr>
+          <w:i/>
+        </w:rPr>
+        <w:t xml:space="preserve"> </w:t>
+      </w:r>
+      <w:r>
+        <w:rPr>
+          <w:rFonts w:ascii="Menlo Regular" w:hAnsi="Menlo Regular" w:cs="Menlo Regular"/>
+        </w:rPr>
+        <w:t>≡</w:t>
+      </w:r>
+      <w:r>
+        <w:rPr>
+          <w:rFonts w:cs="Menlo Regular"/>
+        </w:rPr>
+        <w:t xml:space="preserve"> </w:t>
+      </w:r>
+      <w:r>
+        <w:rPr>
+          <w:rFonts w:cs="Menlo Regular"/>
+          <w:i/>
+        </w:rPr>
+        <w:t>U</w:t>
+      </w:r>
+      <w:r>
+        <w:rPr>
+          <w:rFonts w:cs="Menlo Regular"/>
+        </w:rPr>
+        <w:t xml:space="preserve">, then </w:t>
+      </w:r>
+      <w:r>
+        <w:rPr>
+          <w:rFonts w:cs="Menlo Regular"/>
+          <w:i/>
+        </w:rPr>
+        <w:t>T</w:t>
+      </w:r>
+      <w:r>
+        <w:rPr>
+          <w:rFonts w:cs="Menlo Regular"/>
+        </w:rPr>
+        <w:t xml:space="preserve"> </w:t>
+      </w:r>
+      <w:r>
+        <w:rPr>
+          <w:rFonts w:ascii="Menlo Regular" w:hAnsi="Menlo Regular" w:cs="Menlo Regular"/>
+        </w:rPr>
+        <w:t>&lt;:</w:t>
+      </w:r>
+      <w:r>
+        <w:rPr>
+          <w:rFonts w:cs="Menlo Regular"/>
+        </w:rPr>
+        <w:t xml:space="preserve"> </w:t>
+      </w:r>
+      <w:r>
+        <w:rPr>
+          <w:rFonts w:cs="Menlo Regular"/>
+          <w:i/>
+        </w:rPr>
+        <w:t>U</w:t>
+      </w:r>
+      <w:r>
+        <w:rPr>
+          <w:rFonts w:cs="Menlo Regular"/>
+        </w:rPr>
+        <w:t xml:space="preserve"> and </w:t>
+      </w:r>
+      <w:r>
+        <w:rPr>
+          <w:rFonts w:cs="Menlo Regular"/>
+          <w:i/>
+        </w:rPr>
+        <w:t>U</w:t>
+      </w:r>
+      <w:r>
+        <w:rPr>
+          <w:rFonts w:cs="Menlo Regular"/>
+        </w:rPr>
+        <w:t xml:space="preserve"> </w:t>
+      </w:r>
+      <w:r>
+        <w:rPr>
+          <w:rFonts w:ascii="Menlo Regular" w:hAnsi="Menlo Regular" w:cs="Menlo Regular"/>
+        </w:rPr>
+        <w:t>&lt;:</w:t>
+      </w:r>
+      <w:r>
+        <w:rPr>
+          <w:rFonts w:cs="Menlo Regular"/>
+        </w:rPr>
+        <w:t xml:space="preserve"> </w:t>
+      </w:r>
+      <w:r>
+        <w:rPr>
+          <w:rFonts w:cs="Menlo Regular"/>
+          <w:i/>
+        </w:rPr>
+        <w:t>T</w:t>
+      </w:r>
+      <w:r>
+        <w:rPr>
+          <w:rFonts w:cs="Menlo Regular"/>
+        </w:rPr>
+        <w:t>.</w:t>
+      </w:r>
+    </w:p>
+    <w:p>
+      <w:pPr>
+        <w:pStyle w:val="ListParagraph"/>
+        <w:numPr>
+          <w:ilvl w:val="0"/>
+          <w:numId w:val="18"/>
+        </w:numPr>
+      </w:pPr>
+      <w:r>
+        <w:rPr>
+          <w:rFonts w:cs="Menlo Regular"/>
+        </w:rPr>
+        <w:t xml:space="preserve">For every value type T, the following is true: </w:t>
+      </w:r>
+      <w:r>
+        <w:rPr>
+          <w:rStyle w:val="InlineCode"/>
+        </w:rPr>
+        <w:t>::Nothing &lt;: T &lt;: ::Any</w:t>
+      </w:r>
+      <w:r>
+        <w:rPr>
+          <w:rFonts w:cs="Menlo Regular"/>
+        </w:rPr>
+        <w:t xml:space="preserve">, where </w:t>
+      </w:r>
+      <w:r>
+        <w:rPr>
+          <w:rStyle w:val="InlineCode"/>
+        </w:rPr>
+        <w:t>::Nothing</w:t>
+      </w:r>
+      <w:r>
+        <w:rPr>
+          <w:rFonts w:cs="Menlo Regular"/>
+        </w:rPr>
+        <w:t xml:space="preserve"> is the class of </w:t>
+      </w:r>
+      <w:r>
+        <w:rPr>
+          <w:rStyle w:val="InlineCodeBold"/>
+        </w:rPr>
+        <w:t>nil</w:t>
+      </w:r>
+      <w:r>
+        <w:rPr>
+          <w:rFonts w:cs="Menlo Regular"/>
+        </w:rPr>
+        <w:t xml:space="preserve"> and </w:t>
+      </w:r>
+      <w:r>
+        <w:rPr>
+          <w:rFonts w:cs="Menlo Regular"/>
+        </w:rPr>
+        <w:t xml:space="preserve">has the special property that it </w:t>
+      </w:r>
+      <w:r>
+        <w:rPr>
+          <w:rFonts w:cs="Menlo Regular"/>
+        </w:rPr>
+        <w:t>conforms to every value</w:t>
+      </w:r>
+      <w:r>
+        <w:rPr>
+          <w:rFonts w:cs="Menlo Regular"/>
+        </w:rPr>
+        <w:t xml:space="preserve"> type</w:t>
+      </w:r>
+      <w:r>
+        <w:rPr>
+          <w:rFonts w:cs="Menlo Regular"/>
+        </w:rPr>
+        <w:t xml:space="preserve">, and </w:t>
+      </w:r>
+      <w:r>
+        <w:rPr>
+          <w:rStyle w:val="InlineCode"/>
+        </w:rPr>
+        <w:t>::Any</w:t>
+      </w:r>
+      <w:r>
+        <w:rPr>
+          <w:rFonts w:cs="Menlo Regular"/>
+        </w:rPr>
+        <w:t xml:space="preserve"> is a type, such that </w:t>
+      </w:r>
+      <w:r>
+        <w:rPr>
+          <w:rStyle w:val="InlineCode"/>
+        </w:rPr>
+        <w:t>$A</w:t>
+      </w:r>
+      <w:r>
+        <w:rPr>
+          <w:rStyle w:val="InlineCode"/>
+        </w:rPr>
+        <w:t xml:space="preserve"> </w:t>
+      </w:r>
+      <w:r>
+        <w:rPr>
+          <w:rStyle w:val="InlineCode"/>
+          <w:b/>
+        </w:rPr>
+        <w:t>for-some</w:t>
+      </w:r>
+      <w:r>
+        <w:rPr>
+          <w:rStyle w:val="InlineCode"/>
+        </w:rPr>
+        <w:t xml:space="preserve"> { </w:t>
+      </w:r>
+      <w:r>
+        <w:rPr>
+          <w:rStyle w:val="InlineCode"/>
+          <w:b/>
+        </w:rPr>
+        <w:t>type</w:t>
+      </w:r>
+      <w:r>
+        <w:rPr>
+          <w:rStyle w:val="InlineCode"/>
+        </w:rPr>
+        <w:t xml:space="preserve"> </w:t>
+      </w:r>
+      <w:r>
+        <w:rPr>
+          <w:rStyle w:val="InlineCode"/>
+        </w:rPr>
+        <w:t>$</w:t>
+      </w:r>
+      <w:r>
+        <w:rPr>
+          <w:rStyle w:val="InlineCode"/>
+        </w:rPr>
+        <w:t>A }</w:t>
+      </w:r>
+      <w:r>
+        <w:rPr>
+          <w:rFonts w:cs="Menlo Regular"/>
+        </w:rPr>
+        <w:t xml:space="preserve"> exists (</w:t>
+      </w:r>
+      <w:r>
+        <w:rPr>
+          <w:rFonts w:cs="Menlo Regular"/>
+        </w:rPr>
+        <w:t>which is only</w:t>
+      </w:r>
+      <w:r>
+        <w:rPr>
+          <w:rFonts w:cs="Menlo Regular"/>
+        </w:rPr>
+        <w:t xml:space="preserve"> </w:t>
+      </w:r>
+      <w:r>
+        <w:rPr>
+          <w:rStyle w:val="InlineCode"/>
+        </w:rPr>
+        <w:t>::Object</w:t>
+      </w:r>
+      <w:r>
+        <w:rPr>
+          <w:rFonts w:cs="Menlo Regular"/>
+        </w:rPr>
+        <w:t xml:space="preserve">). </w:t>
+      </w:r>
     </w:p>
     <w:p>
       <w:pPr>
@@ -9039,69 +10386,81 @@
       <w:pPr>
         <w:pStyle w:val="ChapterHeading"/>
       </w:pPr>
-      <w:bookmarkStart w:id="41" w:name="_Toc259215276"/>
+      <w:bookmarkStart w:id="45" w:name="_Toc259475254"/>
       <w:r>
         <w:t>Basic Declarations &amp; Definitions</w:t>
       </w:r>
-      <w:bookmarkEnd w:id="41"/>
+      <w:bookmarkEnd w:id="45"/>
     </w:p>
     <w:p>
       <w:pPr>
         <w:pStyle w:val="Heading2"/>
       </w:pPr>
-      <w:bookmarkStart w:id="42" w:name="_Toc259215277"/>
-      <w:bookmarkEnd w:id="42"/>
+      <w:bookmarkStart w:id="46" w:name="_Toc259475255"/>
       <w:r>
         <w:t>Variable Declarations &amp; Definitions</w:t>
       </w:r>
+      <w:bookmarkEnd w:id="46"/>
     </w:p>
     <w:p>
       <w:pPr>
         <w:pStyle w:val="Heading3"/>
       </w:pPr>
+      <w:bookmarkStart w:id="47" w:name="_Toc259475256"/>
       <w:r>
         <w:t>Property Declarations &amp; Definitions</w:t>
       </w:r>
+      <w:bookmarkEnd w:id="47"/>
     </w:p>
     <w:p>
       <w:pPr>
         <w:pStyle w:val="Heading3"/>
       </w:pPr>
+      <w:bookmarkStart w:id="48" w:name="_Toc259475257"/>
       <w:r>
         <w:t>Instance Variable Definitions</w:t>
       </w:r>
+      <w:bookmarkEnd w:id="48"/>
     </w:p>
     <w:p>
       <w:pPr>
         <w:pStyle w:val="Heading3"/>
       </w:pPr>
+      <w:bookmarkStart w:id="49" w:name="_Toc259475258"/>
       <w:r>
         <w:t>Type Declarations &amp; Aliases</w:t>
       </w:r>
+      <w:bookmarkEnd w:id="49"/>
     </w:p>
     <w:p>
       <w:pPr>
         <w:pStyle w:val="Heading3"/>
       </w:pPr>
+      <w:bookmarkStart w:id="50" w:name="_Toc259475259"/>
       <w:r>
         <w:t>Type Parameters</w:t>
       </w:r>
+      <w:bookmarkEnd w:id="50"/>
     </w:p>
     <w:p>
       <w:pPr>
         <w:pStyle w:val="Heading3"/>
       </w:pPr>
+      <w:bookmarkStart w:id="51" w:name="_Toc259475260"/>
       <w:r>
         <w:t>Variance of Type Parameters</w:t>
       </w:r>
+      <w:bookmarkEnd w:id="51"/>
     </w:p>
     <w:p>
       <w:pPr>
         <w:pStyle w:val="Heading3"/>
       </w:pPr>
+      <w:bookmarkStart w:id="52" w:name="_Toc259475261"/>
       <w:r>
         <w:t>Function Declarations &amp; Definitions</w:t>
       </w:r>
+      <w:bookmarkEnd w:id="52"/>
     </w:p>
     <w:p/>
     <w:p/>
@@ -9953,6 +11312,119 @@
     </w:lvl>
   </w:abstractNum>
   <w:abstractNum w:abstractNumId="8">
+    <w:nsid w:val="385F4A65"/>
+    <w:multiLevelType w:val="hybridMultilevel"/>
+    <w:tmpl w:val="865E6624"/>
+    <w:lvl w:ilvl="0" w:tplc="04090001">
+      <w:start w:val="1"/>
+      <w:numFmt w:val="bullet"/>
+      <w:lvlText w:val=""/>
+      <w:lvlJc w:val="left"/>
+      <w:pPr>
+        <w:ind w:left="720" w:hanging="360"/>
+      </w:pPr>
+      <w:rPr>
+        <w:rFonts w:ascii="Symbol" w:hAnsi="Symbol" w:hint="default"/>
+      </w:rPr>
+    </w:lvl>
+    <w:lvl w:ilvl="1" w:tplc="04090003" w:tentative="1">
+      <w:start w:val="1"/>
+      <w:numFmt w:val="bullet"/>
+      <w:lvlText w:val="o"/>
+      <w:lvlJc w:val="left"/>
+      <w:pPr>
+        <w:ind w:left="1440" w:hanging="360"/>
+      </w:pPr>
+      <w:rPr>
+        <w:rFonts w:ascii="Courier New" w:hAnsi="Courier New" w:hint="default"/>
+      </w:rPr>
+    </w:lvl>
+    <w:lvl w:ilvl="2" w:tplc="04090005" w:tentative="1">
+      <w:start w:val="1"/>
+      <w:numFmt w:val="bullet"/>
+      <w:lvlText w:val=""/>
+      <w:lvlJc w:val="left"/>
+      <w:pPr>
+        <w:ind w:left="2160" w:hanging="360"/>
+      </w:pPr>
+      <w:rPr>
+        <w:rFonts w:ascii="Wingdings" w:hAnsi="Wingdings" w:hint="default"/>
+      </w:rPr>
+    </w:lvl>
+    <w:lvl w:ilvl="3" w:tplc="04090001" w:tentative="1">
+      <w:start w:val="1"/>
+      <w:numFmt w:val="bullet"/>
+      <w:lvlText w:val=""/>
+      <w:lvlJc w:val="left"/>
+      <w:pPr>
+        <w:ind w:left="2880" w:hanging="360"/>
+      </w:pPr>
+      <w:rPr>
+        <w:rFonts w:ascii="Symbol" w:hAnsi="Symbol" w:hint="default"/>
+      </w:rPr>
+    </w:lvl>
+    <w:lvl w:ilvl="4" w:tplc="04090003" w:tentative="1">
+      <w:start w:val="1"/>
+      <w:numFmt w:val="bullet"/>
+      <w:lvlText w:val="o"/>
+      <w:lvlJc w:val="left"/>
+      <w:pPr>
+        <w:ind w:left="3600" w:hanging="360"/>
+      </w:pPr>
+      <w:rPr>
+        <w:rFonts w:ascii="Courier New" w:hAnsi="Courier New" w:hint="default"/>
+      </w:rPr>
+    </w:lvl>
+    <w:lvl w:ilvl="5" w:tplc="04090005" w:tentative="1">
+      <w:start w:val="1"/>
+      <w:numFmt w:val="bullet"/>
+      <w:lvlText w:val=""/>
+      <w:lvlJc w:val="left"/>
+      <w:pPr>
+        <w:ind w:left="4320" w:hanging="360"/>
+      </w:pPr>
+      <w:rPr>
+        <w:rFonts w:ascii="Wingdings" w:hAnsi="Wingdings" w:hint="default"/>
+      </w:rPr>
+    </w:lvl>
+    <w:lvl w:ilvl="6" w:tplc="04090001" w:tentative="1">
+      <w:start w:val="1"/>
+      <w:numFmt w:val="bullet"/>
+      <w:lvlText w:val=""/>
+      <w:lvlJc w:val="left"/>
+      <w:pPr>
+        <w:ind w:left="5040" w:hanging="360"/>
+      </w:pPr>
+      <w:rPr>
+        <w:rFonts w:ascii="Symbol" w:hAnsi="Symbol" w:hint="default"/>
+      </w:rPr>
+    </w:lvl>
+    <w:lvl w:ilvl="7" w:tplc="04090003" w:tentative="1">
+      <w:start w:val="1"/>
+      <w:numFmt w:val="bullet"/>
+      <w:lvlText w:val="o"/>
+      <w:lvlJc w:val="left"/>
+      <w:pPr>
+        <w:ind w:left="5760" w:hanging="360"/>
+      </w:pPr>
+      <w:rPr>
+        <w:rFonts w:ascii="Courier New" w:hAnsi="Courier New" w:hint="default"/>
+      </w:rPr>
+    </w:lvl>
+    <w:lvl w:ilvl="8" w:tplc="04090005" w:tentative="1">
+      <w:start w:val="1"/>
+      <w:numFmt w:val="bullet"/>
+      <w:lvlText w:val=""/>
+      <w:lvlJc w:val="left"/>
+      <w:pPr>
+        <w:ind w:left="6480" w:hanging="360"/>
+      </w:pPr>
+      <w:rPr>
+        <w:rFonts w:ascii="Wingdings" w:hAnsi="Wingdings" w:hint="default"/>
+      </w:rPr>
+    </w:lvl>
+  </w:abstractNum>
+  <w:abstractNum w:abstractNumId="9">
     <w:nsid w:val="3ED54467"/>
     <w:multiLevelType w:val="hybridMultilevel"/>
     <w:tmpl w:val="E82A3F68"/>
@@ -10038,7 +11510,7 @@
       </w:pPr>
     </w:lvl>
   </w:abstractNum>
-  <w:abstractNum w:abstractNumId="9">
+  <w:abstractNum w:abstractNumId="10">
     <w:nsid w:val="51D05CE6"/>
     <w:multiLevelType w:val="hybridMultilevel"/>
     <w:tmpl w:val="476A322C"/>
@@ -10124,7 +11596,7 @@
       </w:pPr>
     </w:lvl>
   </w:abstractNum>
-  <w:abstractNum w:abstractNumId="10">
+  <w:abstractNum w:abstractNumId="11">
     <w:nsid w:val="61AB34FC"/>
     <w:multiLevelType w:val="hybridMultilevel"/>
     <w:tmpl w:val="CE4AACF2"/>
@@ -10210,7 +11682,7 @@
       </w:pPr>
     </w:lvl>
   </w:abstractNum>
-  <w:abstractNum w:abstractNumId="11">
+  <w:abstractNum w:abstractNumId="12">
     <w:nsid w:val="63284E56"/>
     <w:multiLevelType w:val="hybridMultilevel"/>
     <w:tmpl w:val="1458FAE8"/>
@@ -10296,7 +11768,7 @@
       </w:pPr>
     </w:lvl>
   </w:abstractNum>
-  <w:abstractNum w:abstractNumId="12">
+  <w:abstractNum w:abstractNumId="13">
     <w:nsid w:val="654C4E9C"/>
     <w:multiLevelType w:val="hybridMultilevel"/>
     <w:tmpl w:val="F1563A00"/>
@@ -10409,7 +11881,7 @@
       </w:rPr>
     </w:lvl>
   </w:abstractNum>
-  <w:abstractNum w:abstractNumId="13">
+  <w:abstractNum w:abstractNumId="14">
     <w:nsid w:val="6C04207C"/>
     <w:multiLevelType w:val="hybridMultilevel"/>
     <w:tmpl w:val="00307ECE"/>
@@ -10495,7 +11967,7 @@
       </w:pPr>
     </w:lvl>
   </w:abstractNum>
-  <w:abstractNum w:abstractNumId="14">
+  <w:abstractNum w:abstractNumId="15">
     <w:nsid w:val="6E7A19A2"/>
     <w:multiLevelType w:val="hybridMultilevel"/>
     <w:tmpl w:val="01E88C0E"/>
@@ -10579,6 +12051,119 @@
       <w:pPr>
         <w:ind w:left="6480" w:hanging="180"/>
       </w:pPr>
+    </w:lvl>
+  </w:abstractNum>
+  <w:abstractNum w:abstractNumId="16">
+    <w:nsid w:val="7F8974FA"/>
+    <w:multiLevelType w:val="hybridMultilevel"/>
+    <w:tmpl w:val="CE424AB6"/>
+    <w:lvl w:ilvl="0" w:tplc="04090001">
+      <w:start w:val="1"/>
+      <w:numFmt w:val="bullet"/>
+      <w:lvlText w:val=""/>
+      <w:lvlJc w:val="left"/>
+      <w:pPr>
+        <w:ind w:left="720" w:hanging="360"/>
+      </w:pPr>
+      <w:rPr>
+        <w:rFonts w:ascii="Symbol" w:hAnsi="Symbol" w:hint="default"/>
+      </w:rPr>
+    </w:lvl>
+    <w:lvl w:ilvl="1" w:tplc="04090003" w:tentative="1">
+      <w:start w:val="1"/>
+      <w:numFmt w:val="bullet"/>
+      <w:lvlText w:val="o"/>
+      <w:lvlJc w:val="left"/>
+      <w:pPr>
+        <w:ind w:left="1440" w:hanging="360"/>
+      </w:pPr>
+      <w:rPr>
+        <w:rFonts w:ascii="Courier New" w:hAnsi="Courier New" w:hint="default"/>
+      </w:rPr>
+    </w:lvl>
+    <w:lvl w:ilvl="2" w:tplc="04090005" w:tentative="1">
+      <w:start w:val="1"/>
+      <w:numFmt w:val="bullet"/>
+      <w:lvlText w:val=""/>
+      <w:lvlJc w:val="left"/>
+      <w:pPr>
+        <w:ind w:left="2160" w:hanging="360"/>
+      </w:pPr>
+      <w:rPr>
+        <w:rFonts w:ascii="Wingdings" w:hAnsi="Wingdings" w:hint="default"/>
+      </w:rPr>
+    </w:lvl>
+    <w:lvl w:ilvl="3" w:tplc="04090001" w:tentative="1">
+      <w:start w:val="1"/>
+      <w:numFmt w:val="bullet"/>
+      <w:lvlText w:val=""/>
+      <w:lvlJc w:val="left"/>
+      <w:pPr>
+        <w:ind w:left="2880" w:hanging="360"/>
+      </w:pPr>
+      <w:rPr>
+        <w:rFonts w:ascii="Symbol" w:hAnsi="Symbol" w:hint="default"/>
+      </w:rPr>
+    </w:lvl>
+    <w:lvl w:ilvl="4" w:tplc="04090003" w:tentative="1">
+      <w:start w:val="1"/>
+      <w:numFmt w:val="bullet"/>
+      <w:lvlText w:val="o"/>
+      <w:lvlJc w:val="left"/>
+      <w:pPr>
+        <w:ind w:left="3600" w:hanging="360"/>
+      </w:pPr>
+      <w:rPr>
+        <w:rFonts w:ascii="Courier New" w:hAnsi="Courier New" w:hint="default"/>
+      </w:rPr>
+    </w:lvl>
+    <w:lvl w:ilvl="5" w:tplc="04090005" w:tentative="1">
+      <w:start w:val="1"/>
+      <w:numFmt w:val="bullet"/>
+      <w:lvlText w:val=""/>
+      <w:lvlJc w:val="left"/>
+      <w:pPr>
+        <w:ind w:left="4320" w:hanging="360"/>
+      </w:pPr>
+      <w:rPr>
+        <w:rFonts w:ascii="Wingdings" w:hAnsi="Wingdings" w:hint="default"/>
+      </w:rPr>
+    </w:lvl>
+    <w:lvl w:ilvl="6" w:tplc="04090001" w:tentative="1">
+      <w:start w:val="1"/>
+      <w:numFmt w:val="bullet"/>
+      <w:lvlText w:val=""/>
+      <w:lvlJc w:val="left"/>
+      <w:pPr>
+        <w:ind w:left="5040" w:hanging="360"/>
+      </w:pPr>
+      <w:rPr>
+        <w:rFonts w:ascii="Symbol" w:hAnsi="Symbol" w:hint="default"/>
+      </w:rPr>
+    </w:lvl>
+    <w:lvl w:ilvl="7" w:tplc="04090003" w:tentative="1">
+      <w:start w:val="1"/>
+      <w:numFmt w:val="bullet"/>
+      <w:lvlText w:val="o"/>
+      <w:lvlJc w:val="left"/>
+      <w:pPr>
+        <w:ind w:left="5760" w:hanging="360"/>
+      </w:pPr>
+      <w:rPr>
+        <w:rFonts w:ascii="Courier New" w:hAnsi="Courier New" w:hint="default"/>
+      </w:rPr>
+    </w:lvl>
+    <w:lvl w:ilvl="8" w:tplc="04090005" w:tentative="1">
+      <w:start w:val="1"/>
+      <w:numFmt w:val="bullet"/>
+      <w:lvlText w:val=""/>
+      <w:lvlJc w:val="left"/>
+      <w:pPr>
+        <w:ind w:left="6480" w:hanging="360"/>
+      </w:pPr>
+      <w:rPr>
+        <w:rFonts w:ascii="Wingdings" w:hAnsi="Wingdings" w:hint="default"/>
+      </w:rPr>
     </w:lvl>
   </w:abstractNum>
   <w:num w:numId="1">
@@ -10615,7 +12200,7 @@
     </w:lvlOverride>
   </w:num>
   <w:num w:numId="3">
-    <w:abstractNumId w:val="9"/>
+    <w:abstractNumId w:val="10"/>
   </w:num>
   <w:num w:numId="4">
     <w:abstractNumId w:val="4"/>
@@ -10627,7 +12212,7 @@
     <w:abstractNumId w:val="2"/>
   </w:num>
   <w:num w:numId="7">
-    <w:abstractNumId w:val="14"/>
+    <w:abstractNumId w:val="15"/>
   </w:num>
   <w:num w:numId="8">
     <w:abstractNumId w:val="5"/>
@@ -10636,7 +12221,7 @@
     <w:abstractNumId w:val="7"/>
   </w:num>
   <w:num w:numId="10">
-    <w:abstractNumId w:val="10"/>
+    <w:abstractNumId w:val="11"/>
   </w:num>
   <w:num w:numId="11">
     <w:abstractNumId w:val="0"/>
@@ -10645,16 +12230,22 @@
     <w:abstractNumId w:val="1"/>
   </w:num>
   <w:num w:numId="13">
+    <w:abstractNumId w:val="9"/>
+  </w:num>
+  <w:num w:numId="14">
+    <w:abstractNumId w:val="12"/>
+  </w:num>
+  <w:num w:numId="15">
+    <w:abstractNumId w:val="13"/>
+  </w:num>
+  <w:num w:numId="16">
+    <w:abstractNumId w:val="14"/>
+  </w:num>
+  <w:num w:numId="17">
     <w:abstractNumId w:val="8"/>
   </w:num>
-  <w:num w:numId="14">
-    <w:abstractNumId w:val="11"/>
-  </w:num>
-  <w:num w:numId="15">
-    <w:abstractNumId w:val="12"/>
-  </w:num>
-  <w:num w:numId="16">
-    <w:abstractNumId w:val="13"/>
+  <w:num w:numId="18">
+    <w:abstractNumId w:val="16"/>
   </w:num>
   <w:numIdMacAtCleanup w:val="11"/>
 </w:numbering>
@@ -13151,7 +14742,7 @@
 </file>
 
 <file path=customXml/itemProps1.xml><?xml version="1.0" encoding="utf-8"?>
-<ds:datastoreItem xmlns:ds="http://schemas.openxmlformats.org/officeDocument/2006/customXml" ds:itemID="{07D5175D-466B-C34B-8D54-06AFE406DAEE}">
+<ds:datastoreItem xmlns:ds="http://schemas.openxmlformats.org/officeDocument/2006/customXml" ds:itemID="{337C03A9-2F4E-E449-A268-A4CB80F3D31E}">
   <ds:schemaRefs>
     <ds:schemaRef ds:uri="http://schemas.openxmlformats.org/officeDocument/2006/bibliography"/>
   </ds:schemaRefs>

</xml_diff>